<commit_message>
sections under waves edited and added to. simple word output kept but template added for later use. pdf output failed. Will attempt to fix.
</commit_message>
<xml_diff>
--- a/literature_review.docx
+++ b/literature_review.docx
@@ -31,7 +31,7 @@
         <w:t xml:space="preserve"> </w:t>
       </w:r>
       <w:r>
-        <w:t xml:space="preserve">develop</w:t>
+        <w:t xml:space="preserve">developing</w:t>
       </w:r>
       <w:r>
         <w:t xml:space="preserve"> </w:t>
@@ -43,12 +43,6 @@
         <w:t xml:space="preserve"> </w:t>
       </w:r>
       <w:r>
-        <w:t xml:space="preserve">new</w:t>
-      </w:r>
-      <w:r>
-        <w:t xml:space="preserve"> </w:t>
-      </w:r>
-      <w:r>
         <w:t xml:space="preserve">spectral</w:t>
       </w:r>
       <w:r>
@@ -85,12 +79,6 @@
         <w:t xml:space="preserve"> </w:t>
       </w:r>
       <w:r>
-        <w:t xml:space="preserve">natural</w:t>
-      </w:r>
-      <w:r>
-        <w:t xml:space="preserve"> </w:t>
-      </w:r>
-      <w:r>
         <w:t xml:space="preserve">passive</w:t>
       </w:r>
       <w:r>
@@ -211,6 +199,18 @@
         <w:t xml:space="preserve"> </w:t>
       </w:r>
       <w:r>
+        <w:t xml:space="preserve">in</w:t>
+      </w:r>
+      <w:r>
+        <w:t xml:space="preserve"> </w:t>
+      </w:r>
+      <w:r>
+        <w:t xml:space="preserve">and</w:t>
+      </w:r>
+      <w:r>
+        <w:t xml:space="preserve"> </w:t>
+      </w:r>
+      <w:r>
         <w:t xml:space="preserve">around</w:t>
       </w:r>
       <w:r>
@@ -300,14 +300,32 @@
         <w:t xml:space="preserve">Coppin</w:t>
       </w:r>
     </w:p>
-    <w:p>
-      <w:pPr>
-        <w:pStyle w:val="Date"/>
-      </w:pPr>
-      <w:r>
-        <w:t xml:space="preserve">20/08/2019</w:t>
-      </w:r>
-    </w:p>
+    <w:sdt>
+      <w:sdtPr>
+        <w:docPartObj>
+          <w:docPartGallery w:val="Table of Contents"/>
+          <w:docPartUnique/>
+        </w:docPartObj>
+      </w:sdtPr>
+      <w:sdtContent>
+        <w:p>
+          <w:pPr>
+            <w:pStyle w:val="TOCHeading"/>
+          </w:pPr>
+          <w:r>
+            <w:t xml:space="preserve">Table of Contents</w:t>
+          </w:r>
+        </w:p>
+        <w:p>
+          <w:r>
+            <w:fldChar w:fldCharType="begin" w:dirty="true"/>
+            <w:instrText xml:space="preserve">TOC \o "1-3" \h \z \u</w:instrText>
+            <w:fldChar w:fldCharType="separate"/>
+            <w:fldChar w:fldCharType="end"/>
+          </w:r>
+        </w:p>
+      </w:sdtContent>
+    </w:sdt>
     <w:p>
       <w:pPr>
         <w:pStyle w:val="Heading1"/>
@@ -934,7 +952,22 @@
         <w:t xml:space="preserve"> </w:t>
       </w:r>
       <w:r>
-        <w:t xml:space="preserve">(see figure ??).</w:t>
+        <w:t xml:space="preserve">or</w:t>
+      </w:r>
+      <w:r>
+        <w:t xml:space="preserve"> </w:t>
+      </w:r>
+      <w:r>
+        <w:rPr>
+          <w:i/>
+        </w:rPr>
+        <w:t xml:space="preserve">upwardward zero-crossings</w:t>
+      </w:r>
+      <w:r>
+        <w:t xml:space="preserve"> </w:t>
+      </w:r>
+      <w:r>
+        <w:t xml:space="preserve">(see figure ??). Both zero-crossings are symmetrical and essentially the same statistically. However, in practice the downward zero-crossings are preferred as it takes steepness of a wave into account (the front, see figure ??) which is relevant to characterising breaking waves. It should be noted that surface elevation can be negative while a wave profile cannot.</w:t>
       </w:r>
     </w:p>
     <w:p>
@@ -946,7 +979,7 @@
           <wp:inline>
             <wp:extent cx="4620126" cy="3696101"/>
             <wp:effectExtent b="0" l="0" r="0" t="0"/>
-            <wp:docPr descr="The definition of a wave in a time record of the surface elevation with downward zero-crossings (A) and upward zero-crossings (B)." title="" id="1" name="Picture"/>
+            <wp:docPr descr="The definition of a wave in a time record of the surface elevation with downward zero-crossings (upper panel) and upward zero-crossings (lower panel)." title="" id="1" name="Picture"/>
             <a:graphic>
               <a:graphicData uri="http://schemas.openxmlformats.org/drawingml/2006/picture">
                 <pic:pic>
@@ -989,7 +1022,70 @@
         <w:pStyle w:val="ImageCaption"/>
       </w:pPr>
       <w:r>
-        <w:t xml:space="preserve">The definition of a wave in a time record of the surface elevation with downward zero-crossings (A) and upward zero-crossings (B).</w:t>
+        <w:t xml:space="preserve">The definition of a wave in a time record of the surface elevation with downward zero-crossings (upper panel) and upward zero-crossings (lower panel).</w:t>
+      </w:r>
+    </w:p>
+    <w:p>
+      <w:pPr>
+        <w:pStyle w:val="BodyText"/>
+      </w:pPr>
+      <w:r>
+        <w:t xml:space="preserve">Characterising waves in a wave record requires compromise both in the statistical sense and the practical, as it is a balance between keeping the record short enough to remain stationary and long enough for a reasonable averages to be calculated. The waves are characterised in terms of wave heights and wave periods for individual waves in the record and then averaged over that specific time. For example, a time record of 15-20 minutes is standard when calculating a wave profile.</w:t>
+      </w:r>
+    </w:p>
+    <w:p>
+      <w:pPr>
+        <w:pStyle w:val="CaptionedFigure"/>
+      </w:pPr>
+      <w:r>
+        <w:drawing>
+          <wp:inline>
+            <wp:extent cx="4620126" cy="3696101"/>
+            <wp:effectExtent b="0" l="0" r="0" t="0"/>
+            <wp:docPr descr="The definition of wave height and wave period in a time record of the surface elevation (the wave is defined with downwrd zero-crossings." title="" id="1" name="Picture"/>
+            <a:graphic>
+              <a:graphicData uri="http://schemas.openxmlformats.org/drawingml/2006/picture">
+                <pic:pic>
+                  <pic:nvPicPr>
+                    <pic:cNvPr descr="literature_review_files/figure-docx/Hs_Tp_surface_elevation%20figure-1.png" id="0" name="Picture"/>
+                    <pic:cNvPicPr>
+                      <a:picLocks noChangeArrowheads="1" noChangeAspect="1"/>
+                    </pic:cNvPicPr>
+                  </pic:nvPicPr>
+                  <pic:blipFill>
+                    <a:blip r:embed="rId38"/>
+                    <a:stretch>
+                      <a:fillRect/>
+                    </a:stretch>
+                  </pic:blipFill>
+                  <pic:spPr bwMode="auto">
+                    <a:xfrm>
+                      <a:off x="0" y="0"/>
+                      <a:ext cx="4620126" cy="3696101"/>
+                    </a:xfrm>
+                    <a:prstGeom prst="rect">
+                      <a:avLst/>
+                    </a:prstGeom>
+                    <a:noFill/>
+                    <a:ln w="9525">
+                      <a:noFill/>
+                      <a:headEnd/>
+                      <a:tailEnd/>
+                    </a:ln>
+                  </pic:spPr>
+                </pic:pic>
+              </a:graphicData>
+            </a:graphic>
+          </wp:inline>
+        </w:drawing>
+      </w:r>
+    </w:p>
+    <w:p>
+      <w:pPr>
+        <w:pStyle w:val="ImageCaption"/>
+      </w:pPr>
+      <w:r>
+        <w:t xml:space="preserve">The definition of wave height and wave period in a time record of the surface elevation (the wave is defined with downwrd zero-crossings.</w:t>
       </w:r>
     </w:p>
     <w:p>
@@ -1049,21 +1145,21 @@
       <w:pPr>
         <w:pStyle w:val="Heading1"/>
       </w:pPr>
-      <w:bookmarkStart w:id="38" w:name="hydrodynamic-modelling"/>
+      <w:bookmarkStart w:id="39" w:name="hydrodynamic-modelling"/>
       <w:r>
         <w:t xml:space="preserve">Hydrodynamic modelling</w:t>
       </w:r>
-      <w:bookmarkEnd w:id="38"/>
+      <w:bookmarkEnd w:id="39"/>
     </w:p>
     <w:p>
       <w:pPr>
         <w:pStyle w:val="Heading2"/>
       </w:pPr>
-      <w:bookmarkStart w:id="39" w:name="introduction-1"/>
+      <w:bookmarkStart w:id="40" w:name="introduction-1"/>
       <w:r>
         <w:t xml:space="preserve">Introduction</w:t>
       </w:r>
-      <w:bookmarkEnd w:id="39"/>
+      <w:bookmarkEnd w:id="40"/>
     </w:p>
     <w:p>
       <w:pPr>
@@ -1160,11 +1256,11 @@
       <w:pPr>
         <w:pStyle w:val="Heading2"/>
       </w:pPr>
-      <w:bookmarkStart w:id="40" w:name="delft-3d-numerical-suite"/>
+      <w:bookmarkStart w:id="41" w:name="delft-3d-numerical-suite"/>
       <w:r>
         <w:t xml:space="preserve">Delft-3D numerical suite</w:t>
       </w:r>
-      <w:bookmarkEnd w:id="40"/>
+      <w:bookmarkEnd w:id="41"/>
     </w:p>
     <w:p>
       <w:pPr>
@@ -1178,11 +1274,11 @@
       <w:pPr>
         <w:pStyle w:val="Heading3"/>
       </w:pPr>
-      <w:bookmarkStart w:id="41" w:name="delft-3d-wave"/>
+      <w:bookmarkStart w:id="42" w:name="delft-3d-wave"/>
       <w:r>
         <w:t xml:space="preserve">Delft-3D WAVE</w:t>
       </w:r>
-      <w:bookmarkEnd w:id="41"/>
+      <w:bookmarkEnd w:id="42"/>
     </w:p>
     <w:p>
       <w:pPr>
@@ -1196,11 +1292,11 @@
       <w:pPr>
         <w:pStyle w:val="Heading3"/>
       </w:pPr>
-      <w:bookmarkStart w:id="42" w:name="delft-3d-flow"/>
+      <w:bookmarkStart w:id="43" w:name="delft-3d-flow"/>
       <w:r>
         <w:t xml:space="preserve">Delft-3D FLOW</w:t>
       </w:r>
-      <w:bookmarkEnd w:id="42"/>
+      <w:bookmarkEnd w:id="43"/>
     </w:p>
     <w:p>
       <w:pPr>
@@ -1214,41 +1310,41 @@
       <w:pPr>
         <w:pStyle w:val="Heading1"/>
       </w:pPr>
-      <w:bookmarkStart w:id="43" w:name="coastal-flow"/>
+      <w:bookmarkStart w:id="44" w:name="coastal-flow"/>
       <w:r>
         <w:t xml:space="preserve">Coastal flow</w:t>
       </w:r>
-      <w:bookmarkEnd w:id="43"/>
+      <w:bookmarkEnd w:id="44"/>
     </w:p>
     <w:p>
       <w:pPr>
         <w:pStyle w:val="Heading1"/>
       </w:pPr>
-      <w:bookmarkStart w:id="44" w:name="kelp-rafting"/>
+      <w:bookmarkStart w:id="45" w:name="kelp-rafting"/>
       <w:r>
         <w:t xml:space="preserve">Kelp-rafting</w:t>
       </w:r>
-      <w:bookmarkEnd w:id="44"/>
+      <w:bookmarkEnd w:id="45"/>
     </w:p>
     <w:p>
       <w:pPr>
         <w:pStyle w:val="Heading1"/>
       </w:pPr>
-      <w:bookmarkStart w:id="45" w:name="kelp-drag-dynamics"/>
+      <w:bookmarkStart w:id="46" w:name="kelp-drag-dynamics"/>
       <w:r>
         <w:t xml:space="preserve">Kelp-drag dynamics</w:t>
       </w:r>
-      <w:bookmarkEnd w:id="45"/>
+      <w:bookmarkEnd w:id="46"/>
     </w:p>
     <w:p>
       <w:pPr>
         <w:pStyle w:val="Heading1"/>
       </w:pPr>
-      <w:bookmarkStart w:id="46" w:name="kelps-in-south-africa"/>
+      <w:bookmarkStart w:id="47" w:name="kelps-in-south-africa"/>
       <w:r>
         <w:t xml:space="preserve">Kelps in South Africa</w:t>
       </w:r>
-      <w:bookmarkEnd w:id="46"/>
+      <w:bookmarkEnd w:id="47"/>
     </w:p>
     <w:p>
       <w:pPr>
@@ -1396,21 +1492,21 @@
       <w:pPr>
         <w:pStyle w:val="Heading1"/>
       </w:pPr>
-      <w:bookmarkStart w:id="47" w:name="kelp-drag-properties"/>
+      <w:bookmarkStart w:id="48" w:name="kelp-drag-properties"/>
       <w:r>
         <w:t xml:space="preserve">Kelp drag properties</w:t>
       </w:r>
-      <w:bookmarkEnd w:id="47"/>
+      <w:bookmarkEnd w:id="48"/>
     </w:p>
     <w:p>
       <w:pPr>
         <w:pStyle w:val="Heading1"/>
       </w:pPr>
-      <w:bookmarkStart w:id="48" w:name="aims-of-research"/>
+      <w:bookmarkStart w:id="49" w:name="aims-of-research"/>
       <w:r>
         <w:t xml:space="preserve">Aims of research</w:t>
       </w:r>
-      <w:bookmarkEnd w:id="48"/>
+      <w:bookmarkEnd w:id="49"/>
     </w:p>
     <w:p>
       <w:pPr>

</xml_diff>

<commit_message>
literature review script updated. tested out refs. word file output updated
</commit_message>
<xml_diff>
--- a/literature_review.docx
+++ b/literature_review.docx
@@ -199,6 +199,18 @@
         <w:t xml:space="preserve"> </w:t>
       </w:r>
       <w:r>
+        <w:t xml:space="preserve">hydrodynamic</w:t>
+      </w:r>
+      <w:r>
+        <w:t xml:space="preserve"> </w:t>
+      </w:r>
+      <w:r>
+        <w:t xml:space="preserve">modelling</w:t>
+      </w:r>
+      <w:r>
+        <w:t xml:space="preserve"> </w:t>
+      </w:r>
+      <w:r>
         <w:t xml:space="preserve">in</w:t>
       </w:r>
       <w:r>
@@ -272,18 +284,6 @@
       </w:r>
       <w:r>
         <w:t xml:space="preserve">hyperspectral</w:t>
-      </w:r>
-      <w:r>
-        <w:t xml:space="preserve"> </w:t>
-      </w:r>
-      <w:r>
-        <w:t xml:space="preserve">hydrodynamic</w:t>
-      </w:r>
-      <w:r>
-        <w:t xml:space="preserve"> </w:t>
-      </w:r>
-      <w:r>
-        <w:t xml:space="preserve">modelling.</w:t>
       </w:r>
     </w:p>
     <w:p>
@@ -341,7 +341,13 @@
         <w:pStyle w:val="FirstParagraph"/>
       </w:pPr>
       <w:r>
-        <w:t xml:space="preserve">Marine ecosystems are maintained by a variety of complex interactions between abiotic and biotic variables such as temperature, wave exposure, pH, competition, and processes such as top-down and bottom-up control, predator-prey relationships and phenology (Doney et al. 2012; Harley et al. 2006; Burrows et al. 2011; McGowan et al. 1998). These abiotic and biotic variables, the interactions between them, and the various ecological processes, ultimately determine the community composition and ecological functioning of all ecosystems (Guimaraes &amp; Coutinho 1996; Harley et al. 2006; Poloczanska et al. 2013; Jennings &amp; Brander 2010; Polovina 2005; Johnson et al. 2011; Wernberg et al. 2016; Dayton et al. 1999). Climate directly and indirectly affects the way in which abiotic and biotic variables interact, but is often compounded by other impacts such as habitat destruction, pollution, and overfishing (Blamey et al. 2012; Blamey et al. 2015). Temperature and wave exposure have been recognised as important variables with regards to climate-driven changes within the ocean (Guimaraes &amp; Coutinho 1996; McGowan et al. 1998; McQuaid &amp; Branch 1984; Laufkötter et al. 2015; Belkin 2009; Filbee-Dexter et al. 2018; Miller et al. 2011; Smale et al. 2011; Smale &amp; Moore 2017). In order to persist and survive within variable and changing environments, organisms must either migrate, adapt, or die.</w:t>
+        <w:t xml:space="preserve">Bolton (2010)</w:t>
+      </w:r>
+      <w:r>
+        <w:t xml:space="preserve"> </w:t>
+      </w:r>
+      <w:r>
+        <w:t xml:space="preserve">Marine ecosystems are maintained by a variety of complex interactions between abiotic and biotic variables such as temperature, wave exposure, pH, competition, and processes such as top-down and bottom-up control, predator-prey relationships and phenology (Doney et al. 2011; Harley et al. 2006; Burrows et al. 2011; McGowan et al. 1998). These abiotic and biotic variables, the interactions between them, and the various ecological processes, ultimately determine the community composition and ecological functioning of all ecosystems (Guimaraes &amp; Coutinho 1996; Harley et al. 2006; Poloczanska et al. 2013; Jennings &amp; Brander 2010; Polovina 2005; Johnson et al. 2011; Wernberg et al. 2016; Dayton et al. 1999). Climate directly and indirectly affects the way in which abiotic and biotic variables interact, but is often compounded by other impacts such as habitat destruction, pollution, and overfishing (Blamey et al. 2012; Blamey et al. 2015). Temperature and wave exposure have been recognised as important variables with regards to climate-driven changes within the ocean (Guimaraes &amp; Coutinho 1996; McGowan et al. 1998; McQuaid &amp; Branch 1984; Laufkötter et al. 2015; Belkin 2009; Filbee-Dexter et al. 2018; Miller et al. 2011; Smale et al. 2011; Smale &amp; Moore 2017). In order to persist and survive within variable and changing environments, organisms must either migrate, adapt, or die.</w:t>
       </w:r>
     </w:p>
     <w:p>
@@ -658,7 +664,19 @@
         <w:pStyle w:val="FirstParagraph"/>
       </w:pPr>
       <w:r>
-        <w:t xml:space="preserve">Regardless of the location around the world, waves are a feature of any coastline and the marine environment and are important manifestations of energy in the ocean. Waves are not the movement of water particles but is rather the movement and propagation of energy through the ocean. The source of this energy can be formed locally, such as wind-driven waves, and or from distant locations in the ocean, such as storms. This energy is then transferred from deeper water into shallower water where it plays a role in driving beach morphology. Sand and rock are eroded with each passing wave, thereby playing a role in shaping coastlines. Energy that is left-over after these processes is transferred into heat energy, and heats up the sand and rocks on which each wave hits. This energy can also be harnessed in simple ways such as a surfer catching a wave, or more complex ways such as capturing energy from the ocean environment for electricity production. However, waves are stochastic in nature and therefore the energy that propagates through the ocean is not always consistent. Therefore, it is often difficult to quantify and predict wave energy in the marine environment. Despite this fact, waves are gaining more recognition for the role they play in shaping coastlines, beaches and hence the communities and organisms that depend on these systems.</w:t>
+        <w:t xml:space="preserve">Regardless of the location around the world, waves are a feature of any coastline and the marine environment, and are important manifestations of energy in the ocean. Waves are not the movement of water particles but rather the movement and propagation of energy through the ocean. The source of this energy can be formed locally, such as wind-driven waves, and or from distant locations in the ocean such as storms, know as</w:t>
+      </w:r>
+      <w:r>
+        <w:t xml:space="preserve"> </w:t>
+      </w:r>
+      <w:r>
+        <w:rPr>
+          <w:i/>
+        </w:rPr>
+        <w:t xml:space="preserve">swell</w:t>
+      </w:r>
+      <w:r>
+        <w:t xml:space="preserve">. This energy is transferred from deeper water into shallower water where it plays a role in driving complex marine ecosystems as well as shaping the environments that they live in. Energy that is left-over after these processes is transferred into heat energy, and heats up the sand and rocks on which each wave hits. This energy can also be harnessed in simple ways such as a surfer catching a wave, or more complex ways such as capturing energy from the ocean environment for electricity production. However, waves are stochastic in nature and therefore the energy that propagates through the ocean is not always consistent. Therefore, it is often difficult to quantify and predict wave energy in the marine environment. Despite this fact, waves are gaining more recognition for the role they play in shaping coastlines, beaches and hence the communities and organisms that depend on these systems.</w:t>
       </w:r>
     </w:p>
     <w:p>
@@ -759,7 +777,7 @@
         <w:t xml:space="preserve">“</w:t>
       </w:r>
       <w:r>
-        <w:t xml:space="preserve">generating source</w:t>
+        <w:t xml:space="preserve">generating force</w:t>
       </w:r>
       <w:r>
         <w:t xml:space="preserve">”</w:t>
@@ -783,7 +801,7 @@
         <w:t xml:space="preserve">”</w:t>
       </w:r>
       <w:r>
-        <w:t xml:space="preserve">. The generating force is the force which pushes water from one layer up into the other, for example pushing water up across the boundary of air. This can also occur in the ocean layers. The ocean layers through differences in density, which in turn is partly driven by abiotic parameters such as temperature and salinity, which creates a boundary for wave energy to move along. Examples of such boundaries are along the ocean surface, pycnoclines, and the sea-floor. optional addition of pycnocline details. In other words, waves occur along the boundaries formed in the ocean by various abiotic processes, and therefore density boundaries are essential to the propagation of energy through the ocean.</w:t>
+        <w:t xml:space="preserve">. The generating force is the force which pushes water from one layer up into the other. Layers in the ocean are formed through differences in temperature (thermocline) and salinity (pycnocline) which creates a boundry for wave energy to move along. In other words, waves occur along the boundaries formed in the ocean by various abiotic processes, and therefore density boundaries are essential to the propagation of energy through the ocean.</w:t>
       </w:r>
     </w:p>
     <w:p>
@@ -1549,6 +1567,57 @@
         <w:t xml:space="preserve">Use the calibrated hydrodynamic model to investigate dispersal of microplastics along the west coast and south-west coast of South Africa.</w:t>
       </w:r>
     </w:p>
+    <w:p>
+      <w:pPr>
+        <w:pStyle w:val="Heading1"/>
+      </w:pPr>
+      <w:bookmarkStart w:id="50" w:name="references"/>
+      <w:r>
+        <w:t xml:space="preserve">References</w:t>
+      </w:r>
+      <w:bookmarkEnd w:id="50"/>
+    </w:p>
+    <w:bookmarkStart w:id="53" w:name="refs"/>
+    <w:bookmarkStart w:id="52" w:name="ref-Bolton2010"/>
+    <w:p>
+      <w:pPr>
+        <w:pStyle w:val="Bibliography"/>
+      </w:pPr>
+      <w:r>
+        <w:t xml:space="preserve">Bolton, J J. 2010. “The biogeography of kelps (Laminariales, Phaeophyceae): A global analysis with new insights from recent advances in molecular phylogenetics.”</w:t>
+      </w:r>
+      <w:r>
+        <w:t xml:space="preserve"> </w:t>
+      </w:r>
+      <w:r>
+        <w:rPr>
+          <w:i/>
+        </w:rPr>
+        <w:t xml:space="preserve">Helgoland Marine Research</w:t>
+      </w:r>
+      <w:r>
+        <w:t xml:space="preserve"> </w:t>
+      </w:r>
+      <w:r>
+        <w:t xml:space="preserve">64 (4): 263–79.</w:t>
+      </w:r>
+      <w:r>
+        <w:t xml:space="preserve"> </w:t>
+      </w:r>
+      <w:hyperlink r:id="rId51">
+        <w:r>
+          <w:rPr>
+            <w:rStyle w:val="Hyperlink"/>
+          </w:rPr>
+          <w:t xml:space="preserve">https://doi.org/10.1007/s10152-010-0211-6</w:t>
+        </w:r>
+      </w:hyperlink>
+      <w:r>
+        <w:t xml:space="preserve">.</w:t>
+      </w:r>
+    </w:p>
+    <w:bookmarkEnd w:id="52"/>
+    <w:bookmarkEnd w:id="53"/>
     <w:sectPr/>
   </w:body>
 </w:document>

</xml_diff>

<commit_message>
updated outputs. pdfs added
</commit_message>
<xml_diff>
--- a/literature_review.docx
+++ b/literature_review.docx
@@ -199,6 +199,24 @@
         <w:t xml:space="preserve"> </w:t>
       </w:r>
       <w:r>
+        <w:t xml:space="preserve">and</w:t>
+      </w:r>
+      <w:r>
+        <w:t xml:space="preserve"> </w:t>
+      </w:r>
+      <w:r>
+        <w:t xml:space="preserve">3D</w:t>
+      </w:r>
+      <w:r>
+        <w:t xml:space="preserve"> </w:t>
+      </w:r>
+      <w:r>
+        <w:t xml:space="preserve">hyperspectral</w:t>
+      </w:r>
+      <w:r>
+        <w:t xml:space="preserve"> </w:t>
+      </w:r>
+      <w:r>
         <w:t xml:space="preserve">hydrodynamic</w:t>
       </w:r>
       <w:r>
@@ -253,37 +271,7 @@
         <w:t xml:space="preserve"> </w:t>
       </w:r>
       <w:r>
-        <w:t xml:space="preserve">Africa:</w:t>
-      </w:r>
-      <w:r>
-        <w:t xml:space="preserve"> </w:t>
-      </w:r>
-      <w:r>
-        <w:t xml:space="preserve">Combining</w:t>
-      </w:r>
-      <w:r>
-        <w:t xml:space="preserve"> </w:t>
-      </w:r>
-      <w:r>
-        <w:t xml:space="preserve">ecology</w:t>
-      </w:r>
-      <w:r>
-        <w:t xml:space="preserve"> </w:t>
-      </w:r>
-      <w:r>
-        <w:t xml:space="preserve">and</w:t>
-      </w:r>
-      <w:r>
-        <w:t xml:space="preserve"> </w:t>
-      </w:r>
-      <w:r>
-        <w:t xml:space="preserve">3D</w:t>
-      </w:r>
-      <w:r>
-        <w:t xml:space="preserve"> </w:t>
-      </w:r>
-      <w:r>
-        <w:t xml:space="preserve">hyperspectral</w:t>
+        <w:t xml:space="preserve">Africa</w:t>
       </w:r>
     </w:p>
     <w:p>
@@ -341,12 +329,6 @@
         <w:pStyle w:val="FirstParagraph"/>
       </w:pPr>
       <w:r>
-        <w:t xml:space="preserve">Bolton (2010)</w:t>
-      </w:r>
-      <w:r>
-        <w:t xml:space="preserve"> </w:t>
-      </w:r>
-      <w:r>
         <w:t xml:space="preserve">Marine ecosystems are maintained by a variety of complex interactions between abiotic and biotic variables such as temperature, wave exposure, pH, competition, and processes such as top-down and bottom-up control, predator-prey relationships and phenology (Doney et al. 2011; Harley et al. 2006; Burrows et al. 2011; McGowan et al. 1998). These abiotic and biotic variables, the interactions between them, and the various ecological processes, ultimately determine the community composition and ecological functioning of all ecosystems (Guimaraes &amp; Coutinho 1996; Harley et al. 2006; Poloczanska et al. 2013; Jennings &amp; Brander 2010; Polovina 2005; Johnson et al. 2011; Wernberg et al. 2016; Dayton et al. 1999). Climate directly and indirectly affects the way in which abiotic and biotic variables interact, but is often compounded by other impacts such as habitat destruction, pollution, and overfishing (Blamey et al. 2012; Blamey et al. 2015). Temperature and wave exposure have been recognised as important variables with regards to climate-driven changes within the ocean (Guimaraes &amp; Coutinho 1996; McGowan et al. 1998; McQuaid &amp; Branch 1984; Laufkötter et al. 2015; Belkin 2009; Filbee-Dexter et al. 2018; Miller et al. 2011; Smale et al. 2011; Smale &amp; Moore 2017). In order to persist and survive within variable and changing environments, organisms must either migrate, adapt, or die.</w:t>
       </w:r>
     </w:p>
@@ -619,7 +601,7 @@
         <w:t xml:space="preserve">‘</w:t>
       </w:r>
       <w:r>
-        <w:t xml:space="preserve">crumpling eﬀect</w:t>
+        <w:t xml:space="preserve">crumpling effect</w:t>
       </w:r>
       <w:r>
         <w:t xml:space="preserve">’</w:t>
@@ -628,7 +610,19 @@
         <w:t xml:space="preserve"> </w:t>
       </w:r>
       <w:r>
-        <w:t xml:space="preserve">displayed by individuals from exposed sites and inferred that this strategy may reduce overall drag. Other studies show that macroalgae in wave exposed environments have morphologies that reduce overall drag, increase strength of attachment or increase flexibility. There is also evidence that morphological adaptation is driven by currents, and in fact may be driving hydrological performance of macroalgae. Duggins et al. (2003) examined the direct and indirect flow eﬀects on population dynamics, morphology and biomechanics of several understorey macroalgae species. These species included Costaria costata, Agarum fimbriatum, and Laminaria complanata and * Nereocystis luetkeana*. The results showed that in wave impacted sites (wave exposed) had higher rates of mortality, and no significance was found between survival of individuals and tidal or current velocity. The authors concluded that although tidal and current velocity did not play a significant role in determining kelp survival, it did play a role in morphological adaptation. The results from this study suggest that high current and tidal stresses are the main driver of kelp morphological adaptation. This in turn make those individuals more resilient to dislodgement to wave exposure. Wave exposure is stochastic in nature compared to tidal and ocean currents which are more regular in their frequency and magnitude. Therefore the regular forces of tidal and ocean currents may make kelp individuals more resilient to mechanical dislodgement over time.</w:t>
+        <w:t xml:space="preserve">displayed by individuals from exposed sites and inferred that this strategy may reduce overall drag. Other studies show that macroalgae in wave exposed environments have morphologies that reduce overall drag, increase strength of attachment or increase flexibility. There is also evidence that morphological adaptation is driven by currents, and in fact may be driving hydrological performance of macroalgae. Duggins et al. (2003) examined the direct and indirect flow effects on population dynamics, morphology and biomechanics of several understorey macroalgae species. These species included Costaria costata, Agarum fimbriatum, and Laminaria complanata and</w:t>
+      </w:r>
+      <w:r>
+        <w:t xml:space="preserve"> </w:t>
+      </w:r>
+      <w:r>
+        <w:rPr>
+          <w:i/>
+        </w:rPr>
+        <w:t xml:space="preserve">Nereocystis luetkeana</w:t>
+      </w:r>
+      <w:r>
+        <w:t xml:space="preserve">. The results showed that in wave impacted sites (wave exposed) had higher rates of mortality, and no significance was found between survival of individuals and tidal or current velocity. The authors concluded that although tidal and current velocity did not play a significant role in determining kelp survival, it did play a role in morphological adaptation. The results from this study suggest that high current and tidal stresses are the main driver of kelp morphological adaptation. This in turn make those individuals more resilient to dislodgement to wave exposure. Wave exposure is stochastic in nature compared to tidal and ocean currents which are more regular in their frequency and magnitude. Therefore the regular forces of tidal and ocean currents may make kelp individuals more resilient to mechanical dislodgement over time.</w:t>
       </w:r>
     </w:p>
     <w:p>
@@ -955,7 +949,13 @@
         <w:t xml:space="preserve"> </w:t>
       </w:r>
       <w:r>
-        <w:t xml:space="preserve">and is the instaneous elevation of the sea surface abouve a specific point in a time record (see figure ???). Although surface elevation does not represent a wave, it can be used to create a wave profile. This is achieved by profiling the the surface elevation between two successive</w:t>
+        <w:t xml:space="preserve">and is the instaneous elevation of the sea surface abouve a specific point in a time record (see figure</w:t>
+      </w:r>
+      <w:r>
+        <w:t xml:space="preserve"> </w:t>
+      </w:r>
+      <w:r>
+        <w:t xml:space="preserve">). Although surface elevation does not represent a wave, it can be used to create a wave profile. This is achieved by profiling the the surface elevation between two successive</w:t>
       </w:r>
       <w:r>
         <w:t xml:space="preserve"> </w:t>
@@ -985,7 +985,19 @@
         <w:t xml:space="preserve"> </w:t>
       </w:r>
       <w:r>
-        <w:t xml:space="preserve">(see figure ??). Both zero-crossings are symmetrical and essentially the same statistically. However, in practice the downward zero-crossings are preferred as it takes steepness of a wave into account (the front, see figure ??) which is relevant to characterising breaking waves. It should be noted that surface elevation can be negative while a wave profile cannot.</w:t>
+        <w:t xml:space="preserve">(see figure</w:t>
+      </w:r>
+      <w:r>
+        <w:t xml:space="preserve"> </w:t>
+      </w:r>
+      <w:r>
+        <w:t xml:space="preserve">). Both zero-crossings are symmetrical and essentially the same statistically. However, in practice the downward zero-crossings are preferred as it takes steepness of a wave into account (the front, see figure</w:t>
+      </w:r>
+      <w:r>
+        <w:t xml:space="preserve"> </w:t>
+      </w:r>
+      <w:r>
+        <w:t xml:space="preserve">) which is relevant to characterising breaking waves. It should be noted that surface elevation can be negative while a wave profile cannot.</w:t>
       </w:r>
     </w:p>
     <w:p>
@@ -1577,48 +1589,19 @@
       </w:r>
       <w:bookmarkEnd w:id="50"/>
     </w:p>
-    <w:bookmarkStart w:id="53" w:name="refs"/>
-    <w:bookmarkStart w:id="52" w:name="ref-Bolton2010"/>
-    <w:p>
-      <w:pPr>
-        <w:pStyle w:val="Bibliography"/>
-      </w:pPr>
-      <w:r>
-        <w:t xml:space="preserve">Bolton, J J. 2010. “The biogeography of kelps (Laminariales, Phaeophyceae): A global analysis with new insights from recent advances in molecular phylogenetics.”</w:t>
-      </w:r>
-      <w:r>
-        <w:t xml:space="preserve"> </w:t>
-      </w:r>
-      <w:r>
-        <w:rPr>
-          <w:i/>
-        </w:rPr>
-        <w:t xml:space="preserve">Helgoland Marine Research</w:t>
-      </w:r>
-      <w:r>
-        <w:t xml:space="preserve"> </w:t>
-      </w:r>
-      <w:r>
-        <w:t xml:space="preserve">64 (4): 263–79.</w:t>
-      </w:r>
-      <w:r>
-        <w:t xml:space="preserve"> </w:t>
-      </w:r>
-      <w:hyperlink r:id="rId51">
-        <w:r>
-          <w:rPr>
-            <w:rStyle w:val="Hyperlink"/>
-          </w:rPr>
-          <w:t xml:space="preserve">https://doi.org/10.1007/s10152-010-0211-6</w:t>
-        </w:r>
-      </w:hyperlink>
-      <w:r>
-        <w:t xml:space="preserve">.</w:t>
-      </w:r>
-    </w:p>
-    <w:bookmarkEnd w:id="52"/>
-    <w:bookmarkEnd w:id="53"/>
-    <w:sectPr/>
+    <w:sectPr>
+      <w:headerReference w:type="even" r:id="rId10"/>
+      <w:headerReference w:type="default" r:id="rId9"/>
+      <w:footerReference w:type="even" r:id="rId13"/>
+      <w:footerReference w:type="default" r:id="rId12"/>
+      <w:headerReference w:type="first" r:id="rId11"/>
+      <w:pgSz w:w="12240" w:h="15840"/>
+      <w:pgMar w:top="1138" w:right="1181" w:bottom="1138" w:left="1282" w:header="283" w:footer="510" w:gutter="0"/>
+      <w:lnNumType w:countBy="1" w:restart="continuous"/>
+      <w:cols w:space="720"/>
+      <w:titlePg/>
+      <w:docGrid w:linePitch="360"/>
+    </w:sectPr>
   </w:body>
 </w:document>
 </file>
@@ -1627,6 +1610,489 @@
 <w:comments xmlns:w="http://schemas.openxmlformats.org/wordprocessingml/2006/main" xmlns:m="http://schemas.openxmlformats.org/officeDocument/2006/math" xmlns:r="http://schemas.openxmlformats.org/officeDocument/2006/relationships" xmlns:o="urn:schemas-microsoft-com:office:office" xmlns:v="urn:schemas-microsoft-com:vml" xmlns:w10="urn:schemas-microsoft-com:office:word" xmlns:a="http://schemas.openxmlformats.org/drawingml/2006/main" xmlns:pic="http://schemas.openxmlformats.org/drawingml/2006/picture" xmlns:wp="http://schemas.openxmlformats.org/drawingml/2006/wordprocessingDrawing"/>
 </file>
 
+<file path=word/footer1.xml><?xml version="1.0" encoding="utf-8"?>
+<w:ftr xmlns:wpc="http://schemas.microsoft.com/office/word/2010/wordprocessingCanvas" xmlns:mc="http://schemas.openxmlformats.org/markup-compatibility/2006" xmlns:o="urn:schemas-microsoft-com:office:office" xmlns:r="http://schemas.openxmlformats.org/officeDocument/2006/relationships" xmlns:m="http://schemas.openxmlformats.org/officeDocument/2006/math" xmlns:v="urn:schemas-microsoft-com:vml" xmlns:wp14="http://schemas.microsoft.com/office/word/2010/wordprocessingDrawing" xmlns:wp="http://schemas.openxmlformats.org/drawingml/2006/wordprocessingDrawing" xmlns:w10="urn:schemas-microsoft-com:office:word" xmlns:w="http://schemas.openxmlformats.org/wordprocessingml/2006/main" xmlns:w14="http://schemas.microsoft.com/office/word/2010/wordml" xmlns:wpg="http://schemas.microsoft.com/office/word/2010/wordprocessingGroup" xmlns:wpi="http://schemas.microsoft.com/office/word/2010/wordprocessingInk" xmlns:wne="http://schemas.microsoft.com/office/word/2006/wordml" xmlns:wps="http://schemas.microsoft.com/office/word/2010/wordprocessingShape" mc:Ignorable="w14 wp14">
+  <w:p>
+    <w:pPr>
+      <w:pStyle w:val="Footer"/>
+      <w:rPr>
+        <w:color w:val="C00000"/>
+        <w:szCs w:val="24"/>
+      </w:rPr>
+    </w:pPr>
+    <w:r>
+      <w:rPr>
+        <w:noProof/>
+        <w:color w:val="C00000"/>
+        <w:szCs w:val="24"/>
+        <w:lang w:val="en-ZA" w:eastAsia="en-ZA"/>
+      </w:rPr>
+      <mc:AlternateContent>
+        <mc:Choice Requires="wps">
+          <w:drawing>
+            <wp:anchor distT="0" distB="0" distL="114300" distR="114300" simplePos="0" relativeHeight="251683840" behindDoc="0" locked="0" layoutInCell="1" allowOverlap="1" wp14:anchorId="31D8D0F9" wp14:editId="65D5B02E">
+              <wp:simplePos x="0" y="0"/>
+              <wp:positionH relativeFrom="column">
+                <wp:posOffset>-108280</wp:posOffset>
+              </wp:positionH>
+              <wp:positionV relativeFrom="paragraph">
+                <wp:posOffset>-58420</wp:posOffset>
+              </wp:positionV>
+              <wp:extent cx="3672231" cy="1403985"/>
+              <wp:effectExtent l="0" t="0" r="4445" b="0"/>
+              <wp:wrapNone/>
+              <wp:docPr id="307" name="Text Box 2"/>
+              <wp:cNvGraphicFramePr>
+                <a:graphicFrameLocks xmlns:a="http://schemas.openxmlformats.org/drawingml/2006/main"/>
+              </wp:cNvGraphicFramePr>
+              <a:graphic xmlns:a="http://schemas.openxmlformats.org/drawingml/2006/main">
+                <a:graphicData uri="http://schemas.microsoft.com/office/word/2010/wordprocessingShape">
+                  <wps:wsp>
+                    <wps:cNvSpPr txBox="1">
+                      <a:spLocks noChangeArrowheads="1"/>
+                    </wps:cNvSpPr>
+                    <wps:spPr bwMode="auto">
+                      <a:xfrm>
+                        <a:off x="0" y="0"/>
+                        <a:ext cx="3672231" cy="1403985"/>
+                      </a:xfrm>
+                      <a:prstGeom prst="rect">
+                        <a:avLst/>
+                      </a:prstGeom>
+                      <a:solidFill>
+                        <a:srgbClr val="FFFFFF"/>
+                      </a:solidFill>
+                      <a:ln w="9525">
+                        <a:noFill/>
+                        <a:miter lim="800000"/>
+                        <a:headEnd/>
+                        <a:tailEnd/>
+                      </a:ln>
+                    </wps:spPr>
+                    <wps:txbx>
+                      <w:txbxContent>
+                        <w:p>
+                          <w:pPr>
+                            <w:rPr>
+                              <w:color w:val="C00000"/>
+                            </w:rPr>
+                          </w:pPr>
+                          <w:r>
+                            <w:rPr>
+                              <w:color w:val="C00000"/>
+                            </w:rPr>
+                            <w:t>This is a provisional file, not the final typeset article</w:t>
+                          </w:r>
+                        </w:p>
+                      </w:txbxContent>
+                    </wps:txbx>
+                    <wps:bodyPr rot="0" vert="horz" wrap="square" lIns="91440" tIns="45720" rIns="91440" bIns="45720" anchor="t" anchorCtr="0">
+                      <a:spAutoFit/>
+                    </wps:bodyPr>
+                  </wps:wsp>
+                </a:graphicData>
+              </a:graphic>
+              <wp14:sizeRelH relativeFrom="margin">
+                <wp14:pctWidth>0</wp14:pctWidth>
+              </wp14:sizeRelH>
+              <wp14:sizeRelV relativeFrom="margin">
+                <wp14:pctHeight>20000</wp14:pctHeight>
+              </wp14:sizeRelV>
+            </wp:anchor>
+          </w:drawing>
+        </mc:Choice>
+        <mc:Fallback xmlns:w16se="http://schemas.microsoft.com/office/word/2015/wordml/symex" xmlns:w16cid="http://schemas.microsoft.com/office/word/2016/wordml/cid" xmlns:w15="http://schemas.microsoft.com/office/word/2012/wordml" xmlns:am3d="http://schemas.microsoft.com/office/drawing/2017/model3d" xmlns:aink="http://schemas.microsoft.com/office/drawing/2016/ink" xmlns:cx8="http://schemas.microsoft.com/office/drawing/2016/5/14/chartex" xmlns:cx7="http://schemas.microsoft.com/office/drawing/2016/5/13/chartex" xmlns:cx6="http://schemas.microsoft.com/office/drawing/2016/5/12/chartex" xmlns:cx5="http://schemas.microsoft.com/office/drawing/2016/5/11/chartex" xmlns:cx4="http://schemas.microsoft.com/office/drawing/2016/5/10/chartex" xmlns:cx3="http://schemas.microsoft.com/office/drawing/2016/5/9/chartex" xmlns:cx2="http://schemas.microsoft.com/office/drawing/2015/10/21/chartex" xmlns:cx1="http://schemas.microsoft.com/office/drawing/2015/9/8/chartex" xmlns:cx="http://schemas.microsoft.com/office/drawing/2014/chartex">
+          <w:pict>
+            <v:shapetype w14:anchorId="31D8D0F9" id="_x0000_t202" coordsize="21600,21600" o:spt="202" path="m,l,21600r21600,l21600,xe">
+              <v:stroke joinstyle="miter"/>
+              <v:path gradientshapeok="t" o:connecttype="rect"/>
+            </v:shapetype>
+            <v:shape id="Text Box 2" o:spid="_x0000_s1026" type="#_x0000_t202" style="position:absolute;margin-left:-8.55pt;margin-top:-4.6pt;width:289.15pt;height:110.55pt;z-index:251683840;visibility:visible;mso-wrap-style:square;mso-width-percent:0;mso-height-percent:200;mso-wrap-distance-left:9pt;mso-wrap-distance-top:0;mso-wrap-distance-right:9pt;mso-wrap-distance-bottom:0;mso-position-horizontal:absolute;mso-position-horizontal-relative:text;mso-position-vertical:absolute;mso-position-vertical-relative:text;mso-width-percent:0;mso-height-percent:200;mso-width-relative:margin;mso-height-relative:margin;v-text-anchor:top" o:gfxdata="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" stroked="f">
+              <v:textbox style="mso-fit-shape-to-text:t">
+                <w:txbxContent>
+                  <w:p>
+                    <w:pPr>
+                      <w:rPr>
+                        <w:color w:val="C00000"/>
+                      </w:rPr>
+                    </w:pPr>
+                    <w:r>
+                      <w:rPr>
+                        <w:color w:val="C00000"/>
+                      </w:rPr>
+                      <w:t>This is a provisional file, not the final typeset article</w:t>
+                    </w:r>
+                  </w:p>
+                </w:txbxContent>
+              </v:textbox>
+            </v:shape>
+          </w:pict>
+        </mc:Fallback>
+      </mc:AlternateContent>
+    </w:r>
+    <w:r>
+      <w:rPr>
+        <w:noProof/>
+        <w:lang w:val="en-ZA" w:eastAsia="en-ZA"/>
+      </w:rPr>
+      <mc:AlternateContent>
+        <mc:Choice Requires="wps">
+          <w:drawing>
+            <wp:anchor distT="0" distB="0" distL="114300" distR="114300" simplePos="0" relativeHeight="251665408" behindDoc="0" locked="0" layoutInCell="1" allowOverlap="1" wp14:anchorId="51D4B8BD" wp14:editId="68C0174E">
+              <wp:simplePos x="0" y="0"/>
+              <wp:positionH relativeFrom="margin">
+                <wp:align>right</wp:align>
+              </wp:positionH>
+              <wp:positionV relativeFrom="bottomMargin">
+                <wp:align>top</wp:align>
+              </wp:positionV>
+              <wp:extent cx="1508760" cy="395605"/>
+              <wp:effectExtent l="0" t="0" r="0" b="0"/>
+              <wp:wrapNone/>
+              <wp:docPr id="1" name="Text Box 1"/>
+              <wp:cNvGraphicFramePr/>
+              <a:graphic xmlns:a="http://schemas.openxmlformats.org/drawingml/2006/main">
+                <a:graphicData uri="http://schemas.microsoft.com/office/word/2010/wordprocessingShape">
+                  <wps:wsp>
+                    <wps:cNvSpPr txBox="1"/>
+                    <wps:spPr>
+                      <a:xfrm>
+                        <a:off x="0" y="0"/>
+                        <a:ext cx="1508760" cy="395605"/>
+                      </a:xfrm>
+                      <a:prstGeom prst="rect">
+                        <a:avLst/>
+                      </a:prstGeom>
+                      <a:noFill/>
+                      <a:ln w="6350">
+                        <a:noFill/>
+                      </a:ln>
+                      <a:effectLst/>
+                    </wps:spPr>
+                    <wps:txbx>
+                      <w:txbxContent>
+                        <w:p>
+                          <w:pPr>
+                            <w:pStyle w:val="Footer"/>
+                            <w:jc w:val="right"/>
+                            <w:rPr>
+                              <w:color w:val="000000" w:themeColor="text1"/>
+                              <w:szCs w:val="40"/>
+                            </w:rPr>
+                          </w:pPr>
+                          <w:r>
+                            <w:rPr>
+                              <w:color w:val="000000" w:themeColor="text1"/>
+                              <w:szCs w:val="40"/>
+                            </w:rPr>
+                            <w:fldChar w:fldCharType="begin"/>
+                          </w:r>
+                          <w:r>
+                            <w:rPr>
+                              <w:color w:val="000000" w:themeColor="text1"/>
+                              <w:szCs w:val="40"/>
+                            </w:rPr>
+                            <w:instrText xml:space="preserve"> PAGE  \* Arabic  \* MERGEFORMAT </w:instrText>
+                          </w:r>
+                          <w:r>
+                            <w:rPr>
+                              <w:color w:val="000000" w:themeColor="text1"/>
+                              <w:szCs w:val="40"/>
+                            </w:rPr>
+                            <w:fldChar w:fldCharType="separate"/>
+                          </w:r>
+                          <w:r>
+                            <w:rPr>
+                              <w:noProof/>
+                              <w:color w:val="000000" w:themeColor="text1"/>
+                              <w:sz w:val="22"/>
+                              <w:szCs w:val="40"/>
+                            </w:rPr>
+                            <w:t>4</w:t>
+                          </w:r>
+                          <w:r>
+                            <w:rPr>
+                              <w:color w:val="000000" w:themeColor="text1"/>
+                              <w:szCs w:val="40"/>
+                            </w:rPr>
+                            <w:fldChar w:fldCharType="end"/>
+                          </w:r>
+                        </w:p>
+                      </w:txbxContent>
+                    </wps:txbx>
+                    <wps:bodyPr rot="0" spcFirstLastPara="0" vertOverflow="overflow" horzOverflow="overflow" vert="horz" wrap="square" lIns="91440" tIns="45720" rIns="91440" bIns="45720" numCol="1" spcCol="0" rtlCol="0" fromWordArt="0" anchor="t" anchorCtr="0" forceAA="0" compatLnSpc="1">
+                      <a:prstTxWarp prst="textNoShape">
+                        <a:avLst/>
+                      </a:prstTxWarp>
+                      <a:spAutoFit/>
+                    </wps:bodyPr>
+                  </wps:wsp>
+                </a:graphicData>
+              </a:graphic>
+              <wp14:sizeRelH relativeFrom="margin">
+                <wp14:pctWidth>0</wp14:pctWidth>
+              </wp14:sizeRelH>
+              <wp14:sizeRelV relativeFrom="margin">
+                <wp14:pctHeight>0</wp14:pctHeight>
+              </wp14:sizeRelV>
+            </wp:anchor>
+          </w:drawing>
+        </mc:Choice>
+        <mc:Fallback>
+          <w:pict>
+            <v:shapetype id="_x0000_t202" coordsize="21600,21600" o:spt="202" path="m,l,21600r21600,l21600,xe">
+              <v:stroke joinstyle="miter"/>
+              <v:path gradientshapeok="t" o:connecttype="rect"/>
+            </v:shapetype>
+            <v:shape id="Text Box 1" o:spid="_x0000_s1027" type="#_x0000_t202" style="position:absolute;margin-left:67.6pt;margin-top:0;width:118.8pt;height:31.15pt;z-index:251665408;visibility:visible;mso-wrap-style:square;mso-width-percent:0;mso-height-percent:0;mso-wrap-distance-left:9pt;mso-wrap-distance-top:0;mso-wrap-distance-right:9pt;mso-wrap-distance-bottom:0;mso-position-horizontal:right;mso-position-horizontal-relative:margin;mso-position-vertical:top;mso-position-vertical-relative:bottom-margin-area;mso-width-percent:0;mso-height-percent:0;mso-width-relative:margin;mso-height-relative:margin;v-text-anchor:top" o:gfxdata="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" filled="f" stroked="f" strokeweight=".5pt">
+              <v:textbox style="mso-fit-shape-to-text:t">
+                <w:txbxContent>
+                  <w:p>
+                    <w:pPr>
+                      <w:pStyle w:val="Footer"/>
+                      <w:jc w:val="right"/>
+                      <w:rPr>
+                        <w:color w:val="000000" w:themeColor="text1"/>
+                        <w:szCs w:val="40"/>
+                      </w:rPr>
+                    </w:pPr>
+                    <w:r>
+                      <w:rPr>
+                        <w:color w:val="000000" w:themeColor="text1"/>
+                        <w:szCs w:val="40"/>
+                      </w:rPr>
+                      <w:fldChar w:fldCharType="begin"/>
+                    </w:r>
+                    <w:r>
+                      <w:rPr>
+                        <w:color w:val="000000" w:themeColor="text1"/>
+                        <w:szCs w:val="40"/>
+                      </w:rPr>
+                      <w:instrText xml:space="preserve"> PAGE  \* Arabic  \* MERGEFORMAT </w:instrText>
+                    </w:r>
+                    <w:r>
+                      <w:rPr>
+                        <w:color w:val="000000" w:themeColor="text1"/>
+                        <w:szCs w:val="40"/>
+                      </w:rPr>
+                      <w:fldChar w:fldCharType="separate"/>
+                    </w:r>
+                    <w:r>
+                      <w:rPr>
+                        <w:noProof/>
+                        <w:color w:val="000000" w:themeColor="text1"/>
+                        <w:sz w:val="22"/>
+                        <w:szCs w:val="40"/>
+                      </w:rPr>
+                      <w:t>4</w:t>
+                    </w:r>
+                    <w:r>
+                      <w:rPr>
+                        <w:color w:val="000000" w:themeColor="text1"/>
+                        <w:szCs w:val="40"/>
+                      </w:rPr>
+                      <w:fldChar w:fldCharType="end"/>
+                    </w:r>
+                  </w:p>
+                </w:txbxContent>
+              </v:textbox>
+              <w10:wrap anchorx="margin" anchory="margin"/>
+            </v:shape>
+          </w:pict>
+        </mc:Fallback>
+      </mc:AlternateContent>
+    </w:r>
+  </w:p>
+</w:ftr>
+</file>
+
+<file path=word/footer2.xml><?xml version="1.0" encoding="utf-8"?>
+<w:ftr xmlns:wpc="http://schemas.microsoft.com/office/word/2010/wordprocessingCanvas" xmlns:mc="http://schemas.openxmlformats.org/markup-compatibility/2006" xmlns:o="urn:schemas-microsoft-com:office:office" xmlns:r="http://schemas.openxmlformats.org/officeDocument/2006/relationships" xmlns:m="http://schemas.openxmlformats.org/officeDocument/2006/math" xmlns:v="urn:schemas-microsoft-com:vml" xmlns:wp14="http://schemas.microsoft.com/office/word/2010/wordprocessingDrawing" xmlns:wp="http://schemas.openxmlformats.org/drawingml/2006/wordprocessingDrawing" xmlns:w10="urn:schemas-microsoft-com:office:word" xmlns:w="http://schemas.openxmlformats.org/wordprocessingml/2006/main" xmlns:w14="http://schemas.microsoft.com/office/word/2010/wordml" xmlns:wpg="http://schemas.microsoft.com/office/word/2010/wordprocessingGroup" xmlns:wpi="http://schemas.microsoft.com/office/word/2010/wordprocessingInk" xmlns:wne="http://schemas.microsoft.com/office/word/2006/wordml" xmlns:wps="http://schemas.microsoft.com/office/word/2010/wordprocessingShape" mc:Ignorable="w14 wp14">
+  <w:p>
+    <w:pPr>
+      <w:pStyle w:val="Footer"/>
+      <w:rPr>
+        <w:b/>
+        <w:sz w:val="20"/>
+        <w:szCs w:val="24"/>
+      </w:rPr>
+    </w:pPr>
+    <w:r>
+      <w:rPr>
+        <w:noProof/>
+        <w:lang w:val="en-ZA" w:eastAsia="en-ZA"/>
+      </w:rPr>
+      <mc:AlternateContent>
+        <mc:Choice Requires="wps">
+          <w:drawing>
+            <wp:anchor distT="0" distB="0" distL="114300" distR="114300" simplePos="0" relativeHeight="251646976" behindDoc="0" locked="0" layoutInCell="1" allowOverlap="1" wp14:anchorId="2C4AF3B6" wp14:editId="527467EE">
+              <wp:simplePos x="0" y="0"/>
+              <wp:positionH relativeFrom="margin">
+                <wp:align>right</wp:align>
+              </wp:positionH>
+              <wp:positionV relativeFrom="bottomMargin">
+                <wp:align>top</wp:align>
+              </wp:positionV>
+              <wp:extent cx="1508760" cy="395605"/>
+              <wp:effectExtent l="0" t="0" r="0" b="0"/>
+              <wp:wrapNone/>
+              <wp:docPr id="56" name="Text Box 56"/>
+              <wp:cNvGraphicFramePr/>
+              <a:graphic xmlns:a="http://schemas.openxmlformats.org/drawingml/2006/main">
+                <a:graphicData uri="http://schemas.microsoft.com/office/word/2010/wordprocessingShape">
+                  <wps:wsp>
+                    <wps:cNvSpPr txBox="1"/>
+                    <wps:spPr>
+                      <a:xfrm>
+                        <a:off x="0" y="0"/>
+                        <a:ext cx="1508760" cy="395605"/>
+                      </a:xfrm>
+                      <a:prstGeom prst="rect">
+                        <a:avLst/>
+                      </a:prstGeom>
+                      <a:noFill/>
+                      <a:ln w="6350">
+                        <a:noFill/>
+                      </a:ln>
+                      <a:effectLst/>
+                    </wps:spPr>
+                    <wps:txbx>
+                      <w:txbxContent>
+                        <w:p>
+                          <w:pPr>
+                            <w:pStyle w:val="Footer"/>
+                            <w:jc w:val="right"/>
+                            <w:rPr>
+                              <w:color w:val="000000" w:themeColor="text1"/>
+                              <w:szCs w:val="40"/>
+                            </w:rPr>
+                          </w:pPr>
+                          <w:r>
+                            <w:rPr>
+                              <w:color w:val="000000" w:themeColor="text1"/>
+                              <w:szCs w:val="40"/>
+                            </w:rPr>
+                            <w:fldChar w:fldCharType="begin"/>
+                          </w:r>
+                          <w:r>
+                            <w:rPr>
+                              <w:color w:val="000000" w:themeColor="text1"/>
+                              <w:szCs w:val="40"/>
+                            </w:rPr>
+                            <w:instrText xml:space="preserve"> PAGE  \* Arabic  \* MERGEFORMAT </w:instrText>
+                          </w:r>
+                          <w:r>
+                            <w:rPr>
+                              <w:color w:val="000000" w:themeColor="text1"/>
+                              <w:szCs w:val="40"/>
+                            </w:rPr>
+                            <w:fldChar w:fldCharType="separate"/>
+                          </w:r>
+                          <w:r>
+                            <w:rPr>
+                              <w:noProof/>
+                              <w:color w:val="000000" w:themeColor="text1"/>
+                              <w:sz w:val="22"/>
+                              <w:szCs w:val="40"/>
+                            </w:rPr>
+                            <w:t>3</w:t>
+                          </w:r>
+                          <w:r>
+                            <w:rPr>
+                              <w:color w:val="000000" w:themeColor="text1"/>
+                              <w:szCs w:val="40"/>
+                            </w:rPr>
+                            <w:fldChar w:fldCharType="end"/>
+                          </w:r>
+                        </w:p>
+                      </w:txbxContent>
+                    </wps:txbx>
+                    <wps:bodyPr rot="0" spcFirstLastPara="0" vertOverflow="overflow" horzOverflow="overflow" vert="horz" wrap="square" lIns="91440" tIns="45720" rIns="91440" bIns="45720" numCol="1" spcCol="0" rtlCol="0" fromWordArt="0" anchor="t" anchorCtr="0" forceAA="0" compatLnSpc="1">
+                      <a:prstTxWarp prst="textNoShape">
+                        <a:avLst/>
+                      </a:prstTxWarp>
+                      <a:spAutoFit/>
+                    </wps:bodyPr>
+                  </wps:wsp>
+                </a:graphicData>
+              </a:graphic>
+              <wp14:sizeRelH relativeFrom="margin">
+                <wp14:pctWidth>0</wp14:pctWidth>
+              </wp14:sizeRelH>
+              <wp14:sizeRelV relativeFrom="margin">
+                <wp14:pctHeight>0</wp14:pctHeight>
+              </wp14:sizeRelV>
+            </wp:anchor>
+          </w:drawing>
+        </mc:Choice>
+        <mc:Fallback>
+          <w:pict>
+            <v:shapetype id="_x0000_t202" coordsize="21600,21600" o:spt="202" path="m,l,21600r21600,l21600,xe">
+              <v:stroke joinstyle="miter"/>
+              <v:path gradientshapeok="t" o:connecttype="rect"/>
+            </v:shapetype>
+            <v:shape id="Text Box 56" o:spid="_x0000_s1028" type="#_x0000_t202" style="position:absolute;margin-left:67.6pt;margin-top:0;width:118.8pt;height:31.15pt;z-index:251646976;visibility:visible;mso-wrap-style:square;mso-width-percent:0;mso-height-percent:0;mso-wrap-distance-left:9pt;mso-wrap-distance-top:0;mso-wrap-distance-right:9pt;mso-wrap-distance-bottom:0;mso-position-horizontal:right;mso-position-horizontal-relative:margin;mso-position-vertical:top;mso-position-vertical-relative:bottom-margin-area;mso-width-percent:0;mso-height-percent:0;mso-width-relative:margin;mso-height-relative:margin;v-text-anchor:top" o:gfxdata="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" filled="f" stroked="f" strokeweight=".5pt">
+              <v:textbox style="mso-fit-shape-to-text:t">
+                <w:txbxContent>
+                  <w:p>
+                    <w:pPr>
+                      <w:pStyle w:val="Footer"/>
+                      <w:jc w:val="right"/>
+                      <w:rPr>
+                        <w:color w:val="000000" w:themeColor="text1"/>
+                        <w:szCs w:val="40"/>
+                      </w:rPr>
+                    </w:pPr>
+                    <w:r>
+                      <w:rPr>
+                        <w:color w:val="000000" w:themeColor="text1"/>
+                        <w:szCs w:val="40"/>
+                      </w:rPr>
+                      <w:fldChar w:fldCharType="begin"/>
+                    </w:r>
+                    <w:r>
+                      <w:rPr>
+                        <w:color w:val="000000" w:themeColor="text1"/>
+                        <w:szCs w:val="40"/>
+                      </w:rPr>
+                      <w:instrText xml:space="preserve"> PAGE  \* Arabic  \* MERGEFORMAT </w:instrText>
+                    </w:r>
+                    <w:r>
+                      <w:rPr>
+                        <w:color w:val="000000" w:themeColor="text1"/>
+                        <w:szCs w:val="40"/>
+                      </w:rPr>
+                      <w:fldChar w:fldCharType="separate"/>
+                    </w:r>
+                    <w:r>
+                      <w:rPr>
+                        <w:noProof/>
+                        <w:color w:val="000000" w:themeColor="text1"/>
+                        <w:sz w:val="22"/>
+                        <w:szCs w:val="40"/>
+                      </w:rPr>
+                      <w:t>3</w:t>
+                    </w:r>
+                    <w:r>
+                      <w:rPr>
+                        <w:color w:val="000000" w:themeColor="text1"/>
+                        <w:szCs w:val="40"/>
+                      </w:rPr>
+                      <w:fldChar w:fldCharType="end"/>
+                    </w:r>
+                  </w:p>
+                </w:txbxContent>
+              </v:textbox>
+              <w10:wrap anchorx="margin" anchory="margin"/>
+            </v:shape>
+          </w:pict>
+        </mc:Fallback>
+      </mc:AlternateContent>
+    </w:r>
+  </w:p>
+</w:ftr>
+</file>
+
 <file path=word/footnotes.xml><?xml version="1.0" encoding="utf-8"?>
 <w:footnotes xmlns:w="http://schemas.openxmlformats.org/wordprocessingml/2006/main" xmlns:m="http://schemas.openxmlformats.org/officeDocument/2006/math" xmlns:r="http://schemas.openxmlformats.org/officeDocument/2006/relationships" xmlns:o="urn:schemas-microsoft-com:office:office" xmlns:v="urn:schemas-microsoft-com:vml" xmlns:w10="urn:schemas-microsoft-com:office:word" xmlns:a="http://schemas.openxmlformats.org/drawingml/2006/main" xmlns:pic="http://schemas.openxmlformats.org/drawingml/2006/picture" xmlns:wp="http://schemas.openxmlformats.org/drawingml/2006/wordprocessingDrawing">
   <w:footnote w:type="continuationSeparator" w:id="0">
@@ -1646,109 +2112,1892 @@
 </w:footnotes>
 </file>
 
+<file path=word/header1.xml><?xml version="1.0" encoding="utf-8"?>
+<w:hdr xmlns:wpc="http://schemas.microsoft.com/office/word/2010/wordprocessingCanvas" xmlns:mc="http://schemas.openxmlformats.org/markup-compatibility/2006" xmlns:o="urn:schemas-microsoft-com:office:office" xmlns:r="http://schemas.openxmlformats.org/officeDocument/2006/relationships" xmlns:m="http://schemas.openxmlformats.org/officeDocument/2006/math" xmlns:v="urn:schemas-microsoft-com:vml" xmlns:wp14="http://schemas.microsoft.com/office/word/2010/wordprocessingDrawing" xmlns:wp="http://schemas.openxmlformats.org/drawingml/2006/wordprocessingDrawing" xmlns:w10="urn:schemas-microsoft-com:office:word" xmlns:w="http://schemas.openxmlformats.org/wordprocessingml/2006/main" xmlns:w14="http://schemas.microsoft.com/office/word/2010/wordml" xmlns:wpg="http://schemas.microsoft.com/office/word/2010/wordprocessingGroup" xmlns:wpi="http://schemas.microsoft.com/office/word/2010/wordprocessingInk" xmlns:wne="http://schemas.microsoft.com/office/word/2006/wordml" xmlns:wps="http://schemas.microsoft.com/office/word/2010/wordprocessingShape" mc:Ignorable="w14 wp14">
+  <w:p>
+    <w:pPr>
+      <w:pStyle w:val="Header"/>
+    </w:pPr>
+    <w:r>
+      <w:ptab w:relativeTo="margin" w:alignment="center" w:leader="none"/>
+    </w:r>
+    <w:r>
+      <w:ptab w:relativeTo="margin" w:alignment="right" w:leader="none"/>
+    </w:r>
+    <w:r>
+      <w:t>Running Title</w:t>
+    </w:r>
+  </w:p>
+</w:hdr>
+</file>
+
+<file path=word/header2.xml><?xml version="1.0" encoding="utf-8"?>
+<w:hdr xmlns:wpc="http://schemas.microsoft.com/office/word/2010/wordprocessingCanvas" xmlns:mc="http://schemas.openxmlformats.org/markup-compatibility/2006" xmlns:o="urn:schemas-microsoft-com:office:office" xmlns:r="http://schemas.openxmlformats.org/officeDocument/2006/relationships" xmlns:m="http://schemas.openxmlformats.org/officeDocument/2006/math" xmlns:v="urn:schemas-microsoft-com:vml" xmlns:wp14="http://schemas.microsoft.com/office/word/2010/wordprocessingDrawing" xmlns:wp="http://schemas.openxmlformats.org/drawingml/2006/wordprocessingDrawing" xmlns:w10="urn:schemas-microsoft-com:office:word" xmlns:w="http://schemas.openxmlformats.org/wordprocessingml/2006/main" xmlns:w14="http://schemas.microsoft.com/office/word/2010/wordml" xmlns:wpg="http://schemas.microsoft.com/office/word/2010/wordprocessingGroup" xmlns:wpi="http://schemas.microsoft.com/office/word/2010/wordprocessingInk" xmlns:wne="http://schemas.microsoft.com/office/word/2006/wordml" xmlns:wps="http://schemas.microsoft.com/office/word/2010/wordprocessingShape" mc:Ignorable="w14 wp14">
+  <w:p>
+    <w:pPr>
+      <w:pStyle w:val="Header"/>
+    </w:pPr>
+    <w:r>
+      <w:ptab w:relativeTo="margin" w:alignment="center" w:leader="none"/>
+    </w:r>
+    <w:r>
+      <w:ptab w:relativeTo="margin" w:alignment="right" w:leader="none"/>
+    </w:r>
+    <w:r>
+      <w:t>Running Title</w:t>
+    </w:r>
+  </w:p>
+</w:hdr>
+</file>
+
+<file path=word/header3.xml><?xml version="1.0" encoding="utf-8"?>
+<w:hdr xmlns:wpc="http://schemas.microsoft.com/office/word/2010/wordprocessingCanvas" xmlns:mc="http://schemas.openxmlformats.org/markup-compatibility/2006" xmlns:o="urn:schemas-microsoft-com:office:office" xmlns:r="http://schemas.openxmlformats.org/officeDocument/2006/relationships" xmlns:m="http://schemas.openxmlformats.org/officeDocument/2006/math" xmlns:v="urn:schemas-microsoft-com:vml" xmlns:wp14="http://schemas.microsoft.com/office/word/2010/wordprocessingDrawing" xmlns:wp="http://schemas.openxmlformats.org/drawingml/2006/wordprocessingDrawing" xmlns:w10="urn:schemas-microsoft-com:office:word" xmlns:w="http://schemas.openxmlformats.org/wordprocessingml/2006/main" xmlns:w14="http://schemas.microsoft.com/office/word/2010/wordml" xmlns:wpg="http://schemas.microsoft.com/office/word/2010/wordprocessingGroup" xmlns:wpi="http://schemas.microsoft.com/office/word/2010/wordprocessingInk" xmlns:wne="http://schemas.microsoft.com/office/word/2006/wordml" xmlns:wps="http://schemas.microsoft.com/office/word/2010/wordprocessingShape" mc:Ignorable="w14 wp14">
+  <w:p>
+    <w:pPr>
+      <w:pStyle w:val="Header"/>
+    </w:pPr>
+    <w:r>
+      <w:rPr>
+        <w:noProof/>
+        <w:color w:val="A6A6A6" w:themeColor="background1" w:themeShade="A6"/>
+        <w:lang w:val="en-ZA" w:eastAsia="en-ZA"/>
+      </w:rPr>
+      <w:drawing>
+        <wp:inline distT="0" distB="0" distL="0" distR="0" wp14:anchorId="56C3F4FE" wp14:editId="369AA4D1">
+          <wp:extent cx="1382534" cy="497091"/>
+          <wp:effectExtent l="0" t="0" r="0" b="0"/>
+          <wp:docPr id="6" name="Picture 6" descr="C:\Users\Elaine.Scott\Documents\LaTex\____TEST____Frontiers_LaTeX_Templates_V2.5\Frontiers LaTeX (Science, Health and Engineering) V2.5 - with Supplementary material (V1.2)\logo1.jpg"/>
+          <wp:cNvGraphicFramePr>
+            <a:graphicFrameLocks xmlns:a="http://schemas.openxmlformats.org/drawingml/2006/main" noChangeAspect="1"/>
+          </wp:cNvGraphicFramePr>
+          <a:graphic xmlns:a="http://schemas.openxmlformats.org/drawingml/2006/main">
+            <a:graphicData uri="http://schemas.openxmlformats.org/drawingml/2006/picture">
+              <pic:pic xmlns:pic="http://schemas.openxmlformats.org/drawingml/2006/picture">
+                <pic:nvPicPr>
+                  <pic:cNvPr id="0" name="Picture 1" descr="C:\Users\Elaine.Scott\Documents\LaTex\____TEST____Frontiers_LaTeX_Templates_V2.5\Frontiers LaTeX (Science, Health and Engineering) V2.5 - with Supplementary material (V1.2)\logo1.jpg"/>
+                  <pic:cNvPicPr>
+                    <a:picLocks noChangeAspect="1" noChangeArrowheads="1"/>
+                  </pic:cNvPicPr>
+                </pic:nvPicPr>
+                <pic:blipFill>
+                  <a:blip r:embed="rId1">
+                    <a:extLst>
+                      <a:ext uri="{28A0092B-C50C-407E-A947-70E740481C1C}">
+                        <a14:useLocalDpi xmlns:a14="http://schemas.microsoft.com/office/drawing/2010/main" val="0"/>
+                      </a:ext>
+                    </a:extLst>
+                  </a:blip>
+                  <a:srcRect/>
+                  <a:stretch>
+                    <a:fillRect/>
+                  </a:stretch>
+                </pic:blipFill>
+                <pic:spPr bwMode="auto">
+                  <a:xfrm>
+                    <a:off x="0" y="0"/>
+                    <a:ext cx="1534909" cy="551877"/>
+                  </a:xfrm>
+                  <a:prstGeom prst="rect">
+                    <a:avLst/>
+                  </a:prstGeom>
+                  <a:noFill/>
+                  <a:ln>
+                    <a:noFill/>
+                  </a:ln>
+                </pic:spPr>
+              </pic:pic>
+            </a:graphicData>
+          </a:graphic>
+        </wp:inline>
+      </w:drawing>
+    </w:r>
+    <w:r>
+      <w:tab/>
+    </w:r>
+  </w:p>
+</w:hdr>
+</file>
+
 <file path=word/numbering.xml><?xml version="1.0" encoding="utf-8"?>
-<w:numbering xmlns:w="http://schemas.openxmlformats.org/wordprocessingml/2006/main">
-  <w:abstractNum w:abstractNumId="990">
-    <w:nsid w:val="170cd2de"/>
+<w:numbering xmlns:wpc="http://schemas.microsoft.com/office/word/2010/wordprocessingCanvas" xmlns:mc="http://schemas.openxmlformats.org/markup-compatibility/2006" xmlns:o="urn:schemas-microsoft-com:office:office" xmlns:r="http://schemas.openxmlformats.org/officeDocument/2006/relationships" xmlns:m="http://schemas.openxmlformats.org/officeDocument/2006/math" xmlns:v="urn:schemas-microsoft-com:vml" xmlns:wp14="http://schemas.microsoft.com/office/word/2010/wordprocessingDrawing" xmlns:wp="http://schemas.openxmlformats.org/drawingml/2006/wordprocessingDrawing" xmlns:w10="urn:schemas-microsoft-com:office:word" xmlns:w="http://schemas.openxmlformats.org/wordprocessingml/2006/main" xmlns:w14="http://schemas.microsoft.com/office/word/2010/wordml" xmlns:wpg="http://schemas.microsoft.com/office/word/2010/wordprocessingGroup" xmlns:wpi="http://schemas.microsoft.com/office/word/2010/wordprocessingInk" xmlns:wne="http://schemas.microsoft.com/office/word/2006/wordml" xmlns:wps="http://schemas.microsoft.com/office/word/2010/wordprocessingShape" mc:Ignorable="w14 wp14">
+  <w:abstractNum w:abstractNumId="0">
+    <w:nsid w:val="021B7666"/>
     <w:multiLevelType w:val="multilevel"/>
+    <w:tmpl w:val="44328928"/>
     <w:lvl w:ilvl="0">
-      <w:numFmt w:val="bullet"/>
-      <w:lvlText w:val=" "/>
+      <w:start w:val="1"/>
+      <w:numFmt w:val="decimal"/>
+      <w:lvlText w:val="%1."/>
+      <w:lvlJc w:val="left"/>
+      <w:pPr>
+        <w:ind w:left="0" w:firstLine="0"/>
+      </w:pPr>
+      <w:rPr>
+        <w:rFonts w:hint="default"/>
+      </w:rPr>
+    </w:lvl>
+    <w:lvl w:ilvl="1">
+      <w:start w:val="1"/>
+      <w:numFmt w:val="decimal"/>
+      <w:lvlText w:val="%1.%2."/>
+      <w:lvlJc w:val="left"/>
+      <w:pPr>
+        <w:ind w:left="0" w:firstLine="0"/>
+      </w:pPr>
+      <w:rPr>
+        <w:rFonts w:hint="default"/>
+      </w:rPr>
+    </w:lvl>
+    <w:lvl w:ilvl="2">
+      <w:start w:val="1"/>
+      <w:numFmt w:val="decimal"/>
+      <w:lvlText w:val="%1.%2.%3."/>
+      <w:lvlJc w:val="left"/>
+      <w:pPr>
+        <w:ind w:left="0" w:firstLine="0"/>
+      </w:pPr>
+      <w:rPr>
+        <w:rFonts w:hint="default"/>
+      </w:rPr>
+    </w:lvl>
+    <w:lvl w:ilvl="3">
+      <w:start w:val="1"/>
+      <w:numFmt w:val="decimal"/>
+      <w:lvlText w:val="%1.%2.%3.%4."/>
+      <w:lvlJc w:val="left"/>
+      <w:pPr>
+        <w:ind w:left="0" w:firstLine="0"/>
+      </w:pPr>
+      <w:rPr>
+        <w:rFonts w:ascii="Times New Roman" w:hAnsi="Times New Roman" w:hint="default"/>
+        <w:b/>
+        <w:i w:val="0"/>
+        <w:sz w:val="24"/>
+      </w:rPr>
+    </w:lvl>
+    <w:lvl w:ilvl="4">
+      <w:start w:val="1"/>
+      <w:numFmt w:val="decimal"/>
+      <w:lvlText w:val="%1.%2.%3.%4.%5."/>
+      <w:lvlJc w:val="left"/>
+      <w:pPr>
+        <w:ind w:left="2232" w:hanging="792"/>
+      </w:pPr>
+      <w:rPr>
+        <w:rFonts w:hint="default"/>
+      </w:rPr>
+    </w:lvl>
+    <w:lvl w:ilvl="5">
+      <w:start w:val="1"/>
+      <w:numFmt w:val="decimal"/>
+      <w:lvlText w:val="%1.%2.%3.%4.%5.%6."/>
+      <w:lvlJc w:val="left"/>
+      <w:pPr>
+        <w:ind w:left="2736" w:hanging="936"/>
+      </w:pPr>
+      <w:rPr>
+        <w:rFonts w:hint="default"/>
+      </w:rPr>
+    </w:lvl>
+    <w:lvl w:ilvl="6">
+      <w:start w:val="1"/>
+      <w:numFmt w:val="decimal"/>
+      <w:lvlText w:val="%1.%2.%3.%4.%5.%6.%7."/>
+      <w:lvlJc w:val="left"/>
+      <w:pPr>
+        <w:ind w:left="3240" w:hanging="1080"/>
+      </w:pPr>
+      <w:rPr>
+        <w:rFonts w:hint="default"/>
+      </w:rPr>
+    </w:lvl>
+    <w:lvl w:ilvl="7">
+      <w:start w:val="1"/>
+      <w:numFmt w:val="decimal"/>
+      <w:lvlText w:val="%1.%2.%3.%4.%5.%6.%7.%8."/>
+      <w:lvlJc w:val="left"/>
+      <w:pPr>
+        <w:ind w:left="3744" w:hanging="1224"/>
+      </w:pPr>
+      <w:rPr>
+        <w:rFonts w:hint="default"/>
+      </w:rPr>
+    </w:lvl>
+    <w:lvl w:ilvl="8">
+      <w:start w:val="1"/>
+      <w:numFmt w:val="decimal"/>
+      <w:lvlText w:val="%1.%2.%3.%4.%5.%6.%7.%8.%9."/>
+      <w:lvlJc w:val="left"/>
+      <w:pPr>
+        <w:ind w:left="4320" w:hanging="1440"/>
+      </w:pPr>
+      <w:rPr>
+        <w:rFonts w:hint="default"/>
+      </w:rPr>
+    </w:lvl>
+  </w:abstractNum>
+  <w:abstractNum w:abstractNumId="1">
+    <w:nsid w:val="0EDF3AB7"/>
+    <w:multiLevelType w:val="hybridMultilevel"/>
+    <w:tmpl w:val="8E5CDC64"/>
+    <w:lvl w:ilvl="0" w:tplc="04090001">
+      <w:start w:val="1"/>
+      <w:numFmt w:val="bullet"/>
+      <w:lvlText w:val=""/>
+      <w:lvlJc w:val="left"/>
+      <w:pPr>
+        <w:ind w:left="720" w:hanging="360"/>
+      </w:pPr>
+      <w:rPr>
+        <w:rFonts w:ascii="Symbol" w:hAnsi="Symbol" w:hint="default"/>
+      </w:rPr>
+    </w:lvl>
+    <w:lvl w:ilvl="1" w:tplc="04090003" w:tentative="1">
+      <w:start w:val="1"/>
+      <w:numFmt w:val="bullet"/>
+      <w:lvlText w:val="o"/>
+      <w:lvlJc w:val="left"/>
+      <w:pPr>
+        <w:ind w:left="1440" w:hanging="360"/>
+      </w:pPr>
+      <w:rPr>
+        <w:rFonts w:ascii="Courier New" w:hAnsi="Courier New" w:cs="Courier New" w:hint="default"/>
+      </w:rPr>
+    </w:lvl>
+    <w:lvl w:ilvl="2" w:tplc="04090005" w:tentative="1">
+      <w:start w:val="1"/>
+      <w:numFmt w:val="bullet"/>
+      <w:lvlText w:val=""/>
+      <w:lvlJc w:val="left"/>
+      <w:pPr>
+        <w:ind w:left="2160" w:hanging="360"/>
+      </w:pPr>
+      <w:rPr>
+        <w:rFonts w:ascii="Wingdings" w:hAnsi="Wingdings" w:hint="default"/>
+      </w:rPr>
+    </w:lvl>
+    <w:lvl w:ilvl="3" w:tplc="04090001" w:tentative="1">
+      <w:start w:val="1"/>
+      <w:numFmt w:val="bullet"/>
+      <w:lvlText w:val=""/>
+      <w:lvlJc w:val="left"/>
+      <w:pPr>
+        <w:ind w:left="2880" w:hanging="360"/>
+      </w:pPr>
+      <w:rPr>
+        <w:rFonts w:ascii="Symbol" w:hAnsi="Symbol" w:hint="default"/>
+      </w:rPr>
+    </w:lvl>
+    <w:lvl w:ilvl="4" w:tplc="04090003" w:tentative="1">
+      <w:start w:val="1"/>
+      <w:numFmt w:val="bullet"/>
+      <w:lvlText w:val="o"/>
+      <w:lvlJc w:val="left"/>
+      <w:pPr>
+        <w:ind w:left="3600" w:hanging="360"/>
+      </w:pPr>
+      <w:rPr>
+        <w:rFonts w:ascii="Courier New" w:hAnsi="Courier New" w:cs="Courier New" w:hint="default"/>
+      </w:rPr>
+    </w:lvl>
+    <w:lvl w:ilvl="5" w:tplc="04090005" w:tentative="1">
+      <w:start w:val="1"/>
+      <w:numFmt w:val="bullet"/>
+      <w:lvlText w:val=""/>
+      <w:lvlJc w:val="left"/>
+      <w:pPr>
+        <w:ind w:left="4320" w:hanging="360"/>
+      </w:pPr>
+      <w:rPr>
+        <w:rFonts w:ascii="Wingdings" w:hAnsi="Wingdings" w:hint="default"/>
+      </w:rPr>
+    </w:lvl>
+    <w:lvl w:ilvl="6" w:tplc="04090001" w:tentative="1">
+      <w:start w:val="1"/>
+      <w:numFmt w:val="bullet"/>
+      <w:lvlText w:val=""/>
+      <w:lvlJc w:val="left"/>
+      <w:pPr>
+        <w:ind w:left="5040" w:hanging="360"/>
+      </w:pPr>
+      <w:rPr>
+        <w:rFonts w:ascii="Symbol" w:hAnsi="Symbol" w:hint="default"/>
+      </w:rPr>
+    </w:lvl>
+    <w:lvl w:ilvl="7" w:tplc="04090003" w:tentative="1">
+      <w:start w:val="1"/>
+      <w:numFmt w:val="bullet"/>
+      <w:lvlText w:val="o"/>
+      <w:lvlJc w:val="left"/>
+      <w:pPr>
+        <w:ind w:left="5760" w:hanging="360"/>
+      </w:pPr>
+      <w:rPr>
+        <w:rFonts w:ascii="Courier New" w:hAnsi="Courier New" w:cs="Courier New" w:hint="default"/>
+      </w:rPr>
+    </w:lvl>
+    <w:lvl w:ilvl="8" w:tplc="04090005" w:tentative="1">
+      <w:start w:val="1"/>
+      <w:numFmt w:val="bullet"/>
+      <w:lvlText w:val=""/>
+      <w:lvlJc w:val="left"/>
+      <w:pPr>
+        <w:ind w:left="6480" w:hanging="360"/>
+      </w:pPr>
+      <w:rPr>
+        <w:rFonts w:ascii="Wingdings" w:hAnsi="Wingdings" w:hint="default"/>
+      </w:rPr>
+    </w:lvl>
+  </w:abstractNum>
+  <w:abstractNum w:abstractNumId="2">
+    <w:nsid w:val="1C8A03CD"/>
+    <w:multiLevelType w:val="multilevel"/>
+    <w:tmpl w:val="ADB20CA4"/>
+    <w:lvl w:ilvl="0">
+      <w:start w:val="6"/>
+      <w:numFmt w:val="decimal"/>
+      <w:lvlText w:val="%1"/>
+      <w:lvlJc w:val="left"/>
+      <w:pPr>
+        <w:ind w:left="360" w:hanging="360"/>
+      </w:pPr>
+      <w:rPr>
+        <w:rFonts w:hint="default"/>
+      </w:rPr>
+    </w:lvl>
+    <w:lvl w:ilvl="1">
+      <w:start w:val="1"/>
+      <w:numFmt w:val="decimal"/>
+      <w:lvlText w:val="%1.%2"/>
+      <w:lvlJc w:val="left"/>
+      <w:pPr>
+        <w:ind w:left="360" w:hanging="360"/>
+      </w:pPr>
+      <w:rPr>
+        <w:rFonts w:hint="default"/>
+      </w:rPr>
+    </w:lvl>
+    <w:lvl w:ilvl="2">
+      <w:start w:val="1"/>
+      <w:numFmt w:val="decimal"/>
+      <w:lvlText w:val="%1.%2.%3"/>
+      <w:lvlJc w:val="left"/>
+      <w:pPr>
+        <w:ind w:left="720" w:hanging="720"/>
+      </w:pPr>
+      <w:rPr>
+        <w:rFonts w:hint="default"/>
+      </w:rPr>
+    </w:lvl>
+    <w:lvl w:ilvl="3">
+      <w:start w:val="1"/>
+      <w:numFmt w:val="decimal"/>
+      <w:lvlText w:val="%1.%2.%3.%4"/>
+      <w:lvlJc w:val="left"/>
+      <w:pPr>
+        <w:ind w:left="720" w:hanging="720"/>
+      </w:pPr>
+      <w:rPr>
+        <w:rFonts w:hint="default"/>
+      </w:rPr>
+    </w:lvl>
+    <w:lvl w:ilvl="4">
+      <w:start w:val="1"/>
+      <w:numFmt w:val="decimal"/>
+      <w:lvlText w:val="%1.%2.%3.%4.%5"/>
+      <w:lvlJc w:val="left"/>
+      <w:pPr>
+        <w:ind w:left="1080" w:hanging="1080"/>
+      </w:pPr>
+      <w:rPr>
+        <w:rFonts w:hint="default"/>
+      </w:rPr>
+    </w:lvl>
+    <w:lvl w:ilvl="5">
+      <w:start w:val="1"/>
+      <w:numFmt w:val="decimal"/>
+      <w:lvlText w:val="%1.%2.%3.%4.%5.%6"/>
+      <w:lvlJc w:val="left"/>
+      <w:pPr>
+        <w:ind w:left="1080" w:hanging="1080"/>
+      </w:pPr>
+      <w:rPr>
+        <w:rFonts w:hint="default"/>
+      </w:rPr>
+    </w:lvl>
+    <w:lvl w:ilvl="6">
+      <w:start w:val="1"/>
+      <w:numFmt w:val="decimal"/>
+      <w:lvlText w:val="%1.%2.%3.%4.%5.%6.%7"/>
+      <w:lvlJc w:val="left"/>
+      <w:pPr>
+        <w:ind w:left="1440" w:hanging="1440"/>
+      </w:pPr>
+      <w:rPr>
+        <w:rFonts w:hint="default"/>
+      </w:rPr>
+    </w:lvl>
+    <w:lvl w:ilvl="7">
+      <w:start w:val="1"/>
+      <w:numFmt w:val="decimal"/>
+      <w:lvlText w:val="%1.%2.%3.%4.%5.%6.%7.%8"/>
+      <w:lvlJc w:val="left"/>
+      <w:pPr>
+        <w:ind w:left="1440" w:hanging="1440"/>
+      </w:pPr>
+      <w:rPr>
+        <w:rFonts w:hint="default"/>
+      </w:rPr>
+    </w:lvl>
+    <w:lvl w:ilvl="8">
+      <w:start w:val="1"/>
+      <w:numFmt w:val="decimal"/>
+      <w:lvlText w:val="%1.%2.%3.%4.%5.%6.%7.%8.%9"/>
+      <w:lvlJc w:val="left"/>
+      <w:pPr>
+        <w:ind w:left="1800" w:hanging="1800"/>
+      </w:pPr>
+      <w:rPr>
+        <w:rFonts w:hint="default"/>
+      </w:rPr>
+    </w:lvl>
+  </w:abstractNum>
+  <w:abstractNum w:abstractNumId="3">
+    <w:nsid w:val="1EC0601A"/>
+    <w:multiLevelType w:val="multilevel"/>
+    <w:tmpl w:val="C6A8CCEA"/>
+    <w:styleLink w:val="Headings"/>
+    <w:lvl w:ilvl="0">
+      <w:start w:val="1"/>
+      <w:numFmt w:val="decimal"/>
+      <w:pStyle w:val="Heading1"/>
+      <w:lvlText w:val="%1"/>
       <w:lvlJc w:val="left"/>
       <w:pPr>
         <w:tabs>
-          <w:tab w:val="num" w:pos="0"/>
+          <w:tab w:val="num" w:pos="567"/>
         </w:tabs>
-        <w:ind w:left="480" w:hanging="480"/>
-      </w:pPr>
+        <w:ind w:left="567" w:hanging="567"/>
+      </w:pPr>
+      <w:rPr>
+        <w:rFonts w:hint="default"/>
+      </w:rPr>
     </w:lvl>
     <w:lvl w:ilvl="1">
-      <w:numFmt w:val="bullet"/>
-      <w:lvlText w:val=" "/>
+      <w:start w:val="1"/>
+      <w:numFmt w:val="decimal"/>
+      <w:pStyle w:val="Heading2"/>
+      <w:lvlText w:val="%1.%2"/>
       <w:lvlJc w:val="left"/>
       <w:pPr>
         <w:tabs>
-          <w:tab w:val="num" w:pos="720"/>
+          <w:tab w:val="num" w:pos="567"/>
         </w:tabs>
-        <w:ind w:left="1200" w:hanging="480"/>
-      </w:pPr>
+        <w:ind w:left="567" w:hanging="567"/>
+      </w:pPr>
+      <w:rPr>
+        <w:rFonts w:hint="default"/>
+      </w:rPr>
     </w:lvl>
     <w:lvl w:ilvl="2">
-      <w:numFmt w:val="bullet"/>
-      <w:lvlText w:val=" "/>
+      <w:start w:val="1"/>
+      <w:numFmt w:val="decimal"/>
+      <w:pStyle w:val="Heading3"/>
+      <w:lvlText w:val="%1.%2.%3"/>
       <w:lvlJc w:val="left"/>
       <w:pPr>
         <w:tabs>
-          <w:tab w:val="num" w:pos="1440"/>
+          <w:tab w:val="num" w:pos="567"/>
         </w:tabs>
-        <w:ind w:left="1920" w:hanging="480"/>
-      </w:pPr>
+        <w:ind w:left="567" w:hanging="567"/>
+      </w:pPr>
+      <w:rPr>
+        <w:rFonts w:hint="default"/>
+      </w:rPr>
     </w:lvl>
     <w:lvl w:ilvl="3">
-      <w:numFmt w:val="bullet"/>
-      <w:lvlText w:val=" "/>
+      <w:start w:val="1"/>
+      <w:numFmt w:val="decimal"/>
+      <w:pStyle w:val="Heading4"/>
+      <w:lvlText w:val="%1.%2.%3.%4"/>
       <w:lvlJc w:val="left"/>
       <w:pPr>
         <w:tabs>
-          <w:tab w:val="num" w:pos="2160"/>
+          <w:tab w:val="num" w:pos="567"/>
         </w:tabs>
-        <w:ind w:left="2640" w:hanging="480"/>
-      </w:pPr>
+        <w:ind w:left="567" w:hanging="567"/>
+      </w:pPr>
+      <w:rPr>
+        <w:rFonts w:hint="default"/>
+      </w:rPr>
     </w:lvl>
     <w:lvl w:ilvl="4">
-      <w:numFmt w:val="bullet"/>
-      <w:lvlText w:val=" "/>
+      <w:start w:val="1"/>
+      <w:numFmt w:val="decimal"/>
+      <w:pStyle w:val="Heading5"/>
+      <w:lvlText w:val="%1.%2.%3.%4.%5"/>
       <w:lvlJc w:val="left"/>
       <w:pPr>
         <w:tabs>
-          <w:tab w:val="num" w:pos="2880"/>
+          <w:tab w:val="num" w:pos="567"/>
         </w:tabs>
-        <w:ind w:left="3360" w:hanging="480"/>
-      </w:pPr>
+        <w:ind w:left="567" w:hanging="567"/>
+      </w:pPr>
+      <w:rPr>
+        <w:rFonts w:hint="default"/>
+      </w:rPr>
     </w:lvl>
     <w:lvl w:ilvl="5">
-      <w:numFmt w:val="bullet"/>
-      <w:lvlText w:val=" "/>
-      <w:lvlJc w:val="left"/>
+      <w:start w:val="1"/>
+      <w:numFmt w:val="lowerRoman"/>
+      <w:lvlText w:val="%6."/>
+      <w:lvlJc w:val="right"/>
       <w:pPr>
         <w:tabs>
-          <w:tab w:val="num" w:pos="3600"/>
+          <w:tab w:val="num" w:pos="567"/>
         </w:tabs>
-        <w:ind w:left="4080" w:hanging="480"/>
-      </w:pPr>
+        <w:ind w:left="567" w:hanging="567"/>
+      </w:pPr>
+      <w:rPr>
+        <w:rFonts w:hint="default"/>
+      </w:rPr>
     </w:lvl>
     <w:lvl w:ilvl="6">
-      <w:numFmt w:val="bullet"/>
-      <w:lvlText w:val=" "/>
+      <w:start w:val="1"/>
+      <w:numFmt w:val="decimal"/>
+      <w:lvlText w:val="%7."/>
       <w:lvlJc w:val="left"/>
       <w:pPr>
         <w:tabs>
-          <w:tab w:val="num" w:pos="4320"/>
+          <w:tab w:val="num" w:pos="567"/>
         </w:tabs>
-        <w:ind w:left="4800" w:hanging="480"/>
-      </w:pPr>
+        <w:ind w:left="567" w:hanging="567"/>
+      </w:pPr>
+      <w:rPr>
+        <w:rFonts w:hint="default"/>
+      </w:rPr>
     </w:lvl>
     <w:lvl w:ilvl="7">
-      <w:numFmt w:val="bullet"/>
-      <w:lvlText w:val=" "/>
+      <w:start w:val="1"/>
+      <w:numFmt w:val="lowerLetter"/>
+      <w:lvlText w:val="%8."/>
       <w:lvlJc w:val="left"/>
       <w:pPr>
         <w:tabs>
-          <w:tab w:val="num" w:pos="5040"/>
+          <w:tab w:val="num" w:pos="567"/>
         </w:tabs>
-        <w:ind w:left="5520" w:hanging="480"/>
-      </w:pPr>
+        <w:ind w:left="567" w:hanging="567"/>
+      </w:pPr>
+      <w:rPr>
+        <w:rFonts w:hint="default"/>
+      </w:rPr>
     </w:lvl>
     <w:lvl w:ilvl="8">
-      <w:numFmt w:val="bullet"/>
-      <w:lvlText w:val=" "/>
-      <w:lvlJc w:val="left"/>
+      <w:start w:val="1"/>
+      <w:numFmt w:val="lowerRoman"/>
+      <w:lvlText w:val="%9."/>
+      <w:lvlJc w:val="right"/>
       <w:pPr>
         <w:tabs>
-          <w:tab w:val="num" w:pos="5760"/>
+          <w:tab w:val="num" w:pos="567"/>
         </w:tabs>
-        <w:ind w:left="6240" w:hanging="480"/>
-      </w:pPr>
+        <w:ind w:left="567" w:hanging="567"/>
+      </w:pPr>
+      <w:rPr>
+        <w:rFonts w:hint="default"/>
+      </w:rPr>
+    </w:lvl>
+  </w:abstractNum>
+  <w:abstractNum w:abstractNumId="4">
+    <w:nsid w:val="225305B5"/>
+    <w:multiLevelType w:val="hybridMultilevel"/>
+    <w:tmpl w:val="4F8C24FA"/>
+    <w:lvl w:ilvl="0" w:tplc="A9DCD718">
+      <w:start w:val="1"/>
+      <w:numFmt w:val="bullet"/>
+      <w:pStyle w:val="ListParagraph"/>
+      <w:lvlText w:val=""/>
+      <w:lvlJc w:val="left"/>
+      <w:pPr>
+        <w:ind w:left="1440" w:hanging="360"/>
+      </w:pPr>
+      <w:rPr>
+        <w:rFonts w:ascii="Symbol" w:hAnsi="Symbol" w:hint="default"/>
+      </w:rPr>
+    </w:lvl>
+    <w:lvl w:ilvl="1" w:tplc="08090003" w:tentative="1">
+      <w:start w:val="1"/>
+      <w:numFmt w:val="bullet"/>
+      <w:lvlText w:val="o"/>
+      <w:lvlJc w:val="left"/>
+      <w:pPr>
+        <w:ind w:left="2160" w:hanging="360"/>
+      </w:pPr>
+      <w:rPr>
+        <w:rFonts w:ascii="Courier New" w:hAnsi="Courier New" w:cs="Courier New" w:hint="default"/>
+      </w:rPr>
+    </w:lvl>
+    <w:lvl w:ilvl="2" w:tplc="08090005" w:tentative="1">
+      <w:start w:val="1"/>
+      <w:numFmt w:val="bullet"/>
+      <w:lvlText w:val=""/>
+      <w:lvlJc w:val="left"/>
+      <w:pPr>
+        <w:ind w:left="2880" w:hanging="360"/>
+      </w:pPr>
+      <w:rPr>
+        <w:rFonts w:ascii="Wingdings" w:hAnsi="Wingdings" w:hint="default"/>
+      </w:rPr>
+    </w:lvl>
+    <w:lvl w:ilvl="3" w:tplc="08090001" w:tentative="1">
+      <w:start w:val="1"/>
+      <w:numFmt w:val="bullet"/>
+      <w:lvlText w:val=""/>
+      <w:lvlJc w:val="left"/>
+      <w:pPr>
+        <w:ind w:left="3600" w:hanging="360"/>
+      </w:pPr>
+      <w:rPr>
+        <w:rFonts w:ascii="Symbol" w:hAnsi="Symbol" w:hint="default"/>
+      </w:rPr>
+    </w:lvl>
+    <w:lvl w:ilvl="4" w:tplc="08090003" w:tentative="1">
+      <w:start w:val="1"/>
+      <w:numFmt w:val="bullet"/>
+      <w:lvlText w:val="o"/>
+      <w:lvlJc w:val="left"/>
+      <w:pPr>
+        <w:ind w:left="4320" w:hanging="360"/>
+      </w:pPr>
+      <w:rPr>
+        <w:rFonts w:ascii="Courier New" w:hAnsi="Courier New" w:cs="Courier New" w:hint="default"/>
+      </w:rPr>
+    </w:lvl>
+    <w:lvl w:ilvl="5" w:tplc="08090005" w:tentative="1">
+      <w:start w:val="1"/>
+      <w:numFmt w:val="bullet"/>
+      <w:lvlText w:val=""/>
+      <w:lvlJc w:val="left"/>
+      <w:pPr>
+        <w:ind w:left="5040" w:hanging="360"/>
+      </w:pPr>
+      <w:rPr>
+        <w:rFonts w:ascii="Wingdings" w:hAnsi="Wingdings" w:hint="default"/>
+      </w:rPr>
+    </w:lvl>
+    <w:lvl w:ilvl="6" w:tplc="08090001" w:tentative="1">
+      <w:start w:val="1"/>
+      <w:numFmt w:val="bullet"/>
+      <w:lvlText w:val=""/>
+      <w:lvlJc w:val="left"/>
+      <w:pPr>
+        <w:ind w:left="5760" w:hanging="360"/>
+      </w:pPr>
+      <w:rPr>
+        <w:rFonts w:ascii="Symbol" w:hAnsi="Symbol" w:hint="default"/>
+      </w:rPr>
+    </w:lvl>
+    <w:lvl w:ilvl="7" w:tplc="08090003" w:tentative="1">
+      <w:start w:val="1"/>
+      <w:numFmt w:val="bullet"/>
+      <w:lvlText w:val="o"/>
+      <w:lvlJc w:val="left"/>
+      <w:pPr>
+        <w:ind w:left="6480" w:hanging="360"/>
+      </w:pPr>
+      <w:rPr>
+        <w:rFonts w:ascii="Courier New" w:hAnsi="Courier New" w:cs="Courier New" w:hint="default"/>
+      </w:rPr>
+    </w:lvl>
+    <w:lvl w:ilvl="8" w:tplc="08090005" w:tentative="1">
+      <w:start w:val="1"/>
+      <w:numFmt w:val="bullet"/>
+      <w:lvlText w:val=""/>
+      <w:lvlJc w:val="left"/>
+      <w:pPr>
+        <w:ind w:left="7200" w:hanging="360"/>
+      </w:pPr>
+      <w:rPr>
+        <w:rFonts w:ascii="Wingdings" w:hAnsi="Wingdings" w:hint="default"/>
+      </w:rPr>
+    </w:lvl>
+  </w:abstractNum>
+  <w:abstractNum w:abstractNumId="5">
+    <w:nsid w:val="302A7CAC"/>
+    <w:multiLevelType w:val="multilevel"/>
+    <w:tmpl w:val="C6A8CCEA"/>
+    <w:numStyleLink w:val="Headings"/>
+  </w:abstractNum>
+  <w:abstractNum w:abstractNumId="6">
+    <w:nsid w:val="36D30736"/>
+    <w:multiLevelType w:val="hybridMultilevel"/>
+    <w:tmpl w:val="BC1E7BC8"/>
+    <w:lvl w:ilvl="0" w:tplc="08090001">
+      <w:start w:val="1"/>
+      <w:numFmt w:val="bullet"/>
+      <w:lvlText w:val=""/>
+      <w:lvlJc w:val="left"/>
+      <w:pPr>
+        <w:ind w:left="720" w:hanging="360"/>
+      </w:pPr>
+      <w:rPr>
+        <w:rFonts w:ascii="Symbol" w:hAnsi="Symbol" w:hint="default"/>
+      </w:rPr>
+    </w:lvl>
+    <w:lvl w:ilvl="1" w:tplc="08090003" w:tentative="1">
+      <w:start w:val="1"/>
+      <w:numFmt w:val="bullet"/>
+      <w:lvlText w:val="o"/>
+      <w:lvlJc w:val="left"/>
+      <w:pPr>
+        <w:ind w:left="1440" w:hanging="360"/>
+      </w:pPr>
+      <w:rPr>
+        <w:rFonts w:ascii="Courier New" w:hAnsi="Courier New" w:cs="Courier New" w:hint="default"/>
+      </w:rPr>
+    </w:lvl>
+    <w:lvl w:ilvl="2" w:tplc="08090005" w:tentative="1">
+      <w:start w:val="1"/>
+      <w:numFmt w:val="bullet"/>
+      <w:lvlText w:val=""/>
+      <w:lvlJc w:val="left"/>
+      <w:pPr>
+        <w:ind w:left="2160" w:hanging="360"/>
+      </w:pPr>
+      <w:rPr>
+        <w:rFonts w:ascii="Wingdings" w:hAnsi="Wingdings" w:hint="default"/>
+      </w:rPr>
+    </w:lvl>
+    <w:lvl w:ilvl="3" w:tplc="08090001" w:tentative="1">
+      <w:start w:val="1"/>
+      <w:numFmt w:val="bullet"/>
+      <w:lvlText w:val=""/>
+      <w:lvlJc w:val="left"/>
+      <w:pPr>
+        <w:ind w:left="2880" w:hanging="360"/>
+      </w:pPr>
+      <w:rPr>
+        <w:rFonts w:ascii="Symbol" w:hAnsi="Symbol" w:hint="default"/>
+      </w:rPr>
+    </w:lvl>
+    <w:lvl w:ilvl="4" w:tplc="08090003" w:tentative="1">
+      <w:start w:val="1"/>
+      <w:numFmt w:val="bullet"/>
+      <w:lvlText w:val="o"/>
+      <w:lvlJc w:val="left"/>
+      <w:pPr>
+        <w:ind w:left="3600" w:hanging="360"/>
+      </w:pPr>
+      <w:rPr>
+        <w:rFonts w:ascii="Courier New" w:hAnsi="Courier New" w:cs="Courier New" w:hint="default"/>
+      </w:rPr>
+    </w:lvl>
+    <w:lvl w:ilvl="5" w:tplc="08090005" w:tentative="1">
+      <w:start w:val="1"/>
+      <w:numFmt w:val="bullet"/>
+      <w:lvlText w:val=""/>
+      <w:lvlJc w:val="left"/>
+      <w:pPr>
+        <w:ind w:left="4320" w:hanging="360"/>
+      </w:pPr>
+      <w:rPr>
+        <w:rFonts w:ascii="Wingdings" w:hAnsi="Wingdings" w:hint="default"/>
+      </w:rPr>
+    </w:lvl>
+    <w:lvl w:ilvl="6" w:tplc="08090001" w:tentative="1">
+      <w:start w:val="1"/>
+      <w:numFmt w:val="bullet"/>
+      <w:lvlText w:val=""/>
+      <w:lvlJc w:val="left"/>
+      <w:pPr>
+        <w:ind w:left="5040" w:hanging="360"/>
+      </w:pPr>
+      <w:rPr>
+        <w:rFonts w:ascii="Symbol" w:hAnsi="Symbol" w:hint="default"/>
+      </w:rPr>
+    </w:lvl>
+    <w:lvl w:ilvl="7" w:tplc="08090003" w:tentative="1">
+      <w:start w:val="1"/>
+      <w:numFmt w:val="bullet"/>
+      <w:lvlText w:val="o"/>
+      <w:lvlJc w:val="left"/>
+      <w:pPr>
+        <w:ind w:left="5760" w:hanging="360"/>
+      </w:pPr>
+      <w:rPr>
+        <w:rFonts w:ascii="Courier New" w:hAnsi="Courier New" w:cs="Courier New" w:hint="default"/>
+      </w:rPr>
+    </w:lvl>
+    <w:lvl w:ilvl="8" w:tplc="08090005" w:tentative="1">
+      <w:start w:val="1"/>
+      <w:numFmt w:val="bullet"/>
+      <w:lvlText w:val=""/>
+      <w:lvlJc w:val="left"/>
+      <w:pPr>
+        <w:ind w:left="6480" w:hanging="360"/>
+      </w:pPr>
+      <w:rPr>
+        <w:rFonts w:ascii="Wingdings" w:hAnsi="Wingdings" w:hint="default"/>
+      </w:rPr>
+    </w:lvl>
+  </w:abstractNum>
+  <w:abstractNum w:abstractNumId="7">
+    <w:nsid w:val="3817787E"/>
+    <w:multiLevelType w:val="multilevel"/>
+    <w:tmpl w:val="ADB20CA4"/>
+    <w:lvl w:ilvl="0">
+      <w:start w:val="6"/>
+      <w:numFmt w:val="decimal"/>
+      <w:lvlText w:val="%1"/>
+      <w:lvlJc w:val="left"/>
+      <w:pPr>
+        <w:ind w:left="360" w:hanging="360"/>
+      </w:pPr>
+      <w:rPr>
+        <w:rFonts w:hint="default"/>
+      </w:rPr>
+    </w:lvl>
+    <w:lvl w:ilvl="1">
+      <w:start w:val="1"/>
+      <w:numFmt w:val="decimal"/>
+      <w:lvlText w:val="%1.%2"/>
+      <w:lvlJc w:val="left"/>
+      <w:pPr>
+        <w:ind w:left="360" w:hanging="360"/>
+      </w:pPr>
+      <w:rPr>
+        <w:rFonts w:hint="default"/>
+      </w:rPr>
+    </w:lvl>
+    <w:lvl w:ilvl="2">
+      <w:start w:val="1"/>
+      <w:numFmt w:val="decimal"/>
+      <w:lvlText w:val="%1.%2.%3"/>
+      <w:lvlJc w:val="left"/>
+      <w:pPr>
+        <w:ind w:left="720" w:hanging="720"/>
+      </w:pPr>
+      <w:rPr>
+        <w:rFonts w:hint="default"/>
+      </w:rPr>
+    </w:lvl>
+    <w:lvl w:ilvl="3">
+      <w:start w:val="1"/>
+      <w:numFmt w:val="decimal"/>
+      <w:lvlText w:val="%1.%2.%3.%4"/>
+      <w:lvlJc w:val="left"/>
+      <w:pPr>
+        <w:ind w:left="720" w:hanging="720"/>
+      </w:pPr>
+      <w:rPr>
+        <w:rFonts w:hint="default"/>
+      </w:rPr>
+    </w:lvl>
+    <w:lvl w:ilvl="4">
+      <w:start w:val="1"/>
+      <w:numFmt w:val="decimal"/>
+      <w:lvlText w:val="%1.%2.%3.%4.%5"/>
+      <w:lvlJc w:val="left"/>
+      <w:pPr>
+        <w:ind w:left="1080" w:hanging="1080"/>
+      </w:pPr>
+      <w:rPr>
+        <w:rFonts w:hint="default"/>
+      </w:rPr>
+    </w:lvl>
+    <w:lvl w:ilvl="5">
+      <w:start w:val="1"/>
+      <w:numFmt w:val="decimal"/>
+      <w:lvlText w:val="%1.%2.%3.%4.%5.%6"/>
+      <w:lvlJc w:val="left"/>
+      <w:pPr>
+        <w:ind w:left="1080" w:hanging="1080"/>
+      </w:pPr>
+      <w:rPr>
+        <w:rFonts w:hint="default"/>
+      </w:rPr>
+    </w:lvl>
+    <w:lvl w:ilvl="6">
+      <w:start w:val="1"/>
+      <w:numFmt w:val="decimal"/>
+      <w:lvlText w:val="%1.%2.%3.%4.%5.%6.%7"/>
+      <w:lvlJc w:val="left"/>
+      <w:pPr>
+        <w:ind w:left="1440" w:hanging="1440"/>
+      </w:pPr>
+      <w:rPr>
+        <w:rFonts w:hint="default"/>
+      </w:rPr>
+    </w:lvl>
+    <w:lvl w:ilvl="7">
+      <w:start w:val="1"/>
+      <w:numFmt w:val="decimal"/>
+      <w:lvlText w:val="%1.%2.%3.%4.%5.%6.%7.%8"/>
+      <w:lvlJc w:val="left"/>
+      <w:pPr>
+        <w:ind w:left="1440" w:hanging="1440"/>
+      </w:pPr>
+      <w:rPr>
+        <w:rFonts w:hint="default"/>
+      </w:rPr>
+    </w:lvl>
+    <w:lvl w:ilvl="8">
+      <w:start w:val="1"/>
+      <w:numFmt w:val="decimal"/>
+      <w:lvlText w:val="%1.%2.%3.%4.%5.%6.%7.%8.%9"/>
+      <w:lvlJc w:val="left"/>
+      <w:pPr>
+        <w:ind w:left="1800" w:hanging="1800"/>
+      </w:pPr>
+      <w:rPr>
+        <w:rFonts w:hint="default"/>
+      </w:rPr>
+    </w:lvl>
+  </w:abstractNum>
+  <w:abstractNum w:abstractNumId="8">
+    <w:nsid w:val="3AE92CDE"/>
+    <w:multiLevelType w:val="hybridMultilevel"/>
+    <w:tmpl w:val="294E0C4C"/>
+    <w:lvl w:ilvl="0" w:tplc="08090001">
+      <w:start w:val="1"/>
+      <w:numFmt w:val="bullet"/>
+      <w:lvlText w:val=""/>
+      <w:lvlJc w:val="left"/>
+      <w:pPr>
+        <w:ind w:left="720" w:hanging="360"/>
+      </w:pPr>
+      <w:rPr>
+        <w:rFonts w:ascii="Symbol" w:hAnsi="Symbol" w:hint="default"/>
+      </w:rPr>
+    </w:lvl>
+    <w:lvl w:ilvl="1" w:tplc="08090003" w:tentative="1">
+      <w:start w:val="1"/>
+      <w:numFmt w:val="bullet"/>
+      <w:lvlText w:val="o"/>
+      <w:lvlJc w:val="left"/>
+      <w:pPr>
+        <w:ind w:left="1440" w:hanging="360"/>
+      </w:pPr>
+      <w:rPr>
+        <w:rFonts w:ascii="Courier New" w:hAnsi="Courier New" w:cs="Courier New" w:hint="default"/>
+      </w:rPr>
+    </w:lvl>
+    <w:lvl w:ilvl="2" w:tplc="08090005" w:tentative="1">
+      <w:start w:val="1"/>
+      <w:numFmt w:val="bullet"/>
+      <w:lvlText w:val=""/>
+      <w:lvlJc w:val="left"/>
+      <w:pPr>
+        <w:ind w:left="2160" w:hanging="360"/>
+      </w:pPr>
+      <w:rPr>
+        <w:rFonts w:ascii="Wingdings" w:hAnsi="Wingdings" w:hint="default"/>
+      </w:rPr>
+    </w:lvl>
+    <w:lvl w:ilvl="3" w:tplc="08090001" w:tentative="1">
+      <w:start w:val="1"/>
+      <w:numFmt w:val="bullet"/>
+      <w:lvlText w:val=""/>
+      <w:lvlJc w:val="left"/>
+      <w:pPr>
+        <w:ind w:left="2880" w:hanging="360"/>
+      </w:pPr>
+      <w:rPr>
+        <w:rFonts w:ascii="Symbol" w:hAnsi="Symbol" w:hint="default"/>
+      </w:rPr>
+    </w:lvl>
+    <w:lvl w:ilvl="4" w:tplc="08090003" w:tentative="1">
+      <w:start w:val="1"/>
+      <w:numFmt w:val="bullet"/>
+      <w:lvlText w:val="o"/>
+      <w:lvlJc w:val="left"/>
+      <w:pPr>
+        <w:ind w:left="3600" w:hanging="360"/>
+      </w:pPr>
+      <w:rPr>
+        <w:rFonts w:ascii="Courier New" w:hAnsi="Courier New" w:cs="Courier New" w:hint="default"/>
+      </w:rPr>
+    </w:lvl>
+    <w:lvl w:ilvl="5" w:tplc="08090005" w:tentative="1">
+      <w:start w:val="1"/>
+      <w:numFmt w:val="bullet"/>
+      <w:lvlText w:val=""/>
+      <w:lvlJc w:val="left"/>
+      <w:pPr>
+        <w:ind w:left="4320" w:hanging="360"/>
+      </w:pPr>
+      <w:rPr>
+        <w:rFonts w:ascii="Wingdings" w:hAnsi="Wingdings" w:hint="default"/>
+      </w:rPr>
+    </w:lvl>
+    <w:lvl w:ilvl="6" w:tplc="08090001" w:tentative="1">
+      <w:start w:val="1"/>
+      <w:numFmt w:val="bullet"/>
+      <w:lvlText w:val=""/>
+      <w:lvlJc w:val="left"/>
+      <w:pPr>
+        <w:ind w:left="5040" w:hanging="360"/>
+      </w:pPr>
+      <w:rPr>
+        <w:rFonts w:ascii="Symbol" w:hAnsi="Symbol" w:hint="default"/>
+      </w:rPr>
+    </w:lvl>
+    <w:lvl w:ilvl="7" w:tplc="08090003" w:tentative="1">
+      <w:start w:val="1"/>
+      <w:numFmt w:val="bullet"/>
+      <w:lvlText w:val="o"/>
+      <w:lvlJc w:val="left"/>
+      <w:pPr>
+        <w:ind w:left="5760" w:hanging="360"/>
+      </w:pPr>
+      <w:rPr>
+        <w:rFonts w:ascii="Courier New" w:hAnsi="Courier New" w:cs="Courier New" w:hint="default"/>
+      </w:rPr>
+    </w:lvl>
+    <w:lvl w:ilvl="8" w:tplc="08090005" w:tentative="1">
+      <w:start w:val="1"/>
+      <w:numFmt w:val="bullet"/>
+      <w:lvlText w:val=""/>
+      <w:lvlJc w:val="left"/>
+      <w:pPr>
+        <w:ind w:left="6480" w:hanging="360"/>
+      </w:pPr>
+      <w:rPr>
+        <w:rFonts w:ascii="Wingdings" w:hAnsi="Wingdings" w:hint="default"/>
+      </w:rPr>
+    </w:lvl>
+  </w:abstractNum>
+  <w:abstractNum w:abstractNumId="9">
+    <w:nsid w:val="3C1539C0"/>
+    <w:multiLevelType w:val="hybridMultilevel"/>
+    <w:tmpl w:val="675E0930"/>
+    <w:lvl w:ilvl="0" w:tplc="08090001">
+      <w:start w:val="1"/>
+      <w:numFmt w:val="bullet"/>
+      <w:lvlText w:val=""/>
+      <w:lvlJc w:val="left"/>
+      <w:pPr>
+        <w:ind w:left="720" w:hanging="360"/>
+      </w:pPr>
+      <w:rPr>
+        <w:rFonts w:ascii="Symbol" w:hAnsi="Symbol" w:hint="default"/>
+      </w:rPr>
+    </w:lvl>
+    <w:lvl w:ilvl="1" w:tplc="08090003" w:tentative="1">
+      <w:start w:val="1"/>
+      <w:numFmt w:val="bullet"/>
+      <w:lvlText w:val="o"/>
+      <w:lvlJc w:val="left"/>
+      <w:pPr>
+        <w:ind w:left="1440" w:hanging="360"/>
+      </w:pPr>
+      <w:rPr>
+        <w:rFonts w:ascii="Courier New" w:hAnsi="Courier New" w:cs="Courier New" w:hint="default"/>
+      </w:rPr>
+    </w:lvl>
+    <w:lvl w:ilvl="2" w:tplc="08090005" w:tentative="1">
+      <w:start w:val="1"/>
+      <w:numFmt w:val="bullet"/>
+      <w:lvlText w:val=""/>
+      <w:lvlJc w:val="left"/>
+      <w:pPr>
+        <w:ind w:left="2160" w:hanging="360"/>
+      </w:pPr>
+      <w:rPr>
+        <w:rFonts w:ascii="Wingdings" w:hAnsi="Wingdings" w:hint="default"/>
+      </w:rPr>
+    </w:lvl>
+    <w:lvl w:ilvl="3" w:tplc="08090001" w:tentative="1">
+      <w:start w:val="1"/>
+      <w:numFmt w:val="bullet"/>
+      <w:lvlText w:val=""/>
+      <w:lvlJc w:val="left"/>
+      <w:pPr>
+        <w:ind w:left="2880" w:hanging="360"/>
+      </w:pPr>
+      <w:rPr>
+        <w:rFonts w:ascii="Symbol" w:hAnsi="Symbol" w:hint="default"/>
+      </w:rPr>
+    </w:lvl>
+    <w:lvl w:ilvl="4" w:tplc="08090003" w:tentative="1">
+      <w:start w:val="1"/>
+      <w:numFmt w:val="bullet"/>
+      <w:lvlText w:val="o"/>
+      <w:lvlJc w:val="left"/>
+      <w:pPr>
+        <w:ind w:left="3600" w:hanging="360"/>
+      </w:pPr>
+      <w:rPr>
+        <w:rFonts w:ascii="Courier New" w:hAnsi="Courier New" w:cs="Courier New" w:hint="default"/>
+      </w:rPr>
+    </w:lvl>
+    <w:lvl w:ilvl="5" w:tplc="08090005" w:tentative="1">
+      <w:start w:val="1"/>
+      <w:numFmt w:val="bullet"/>
+      <w:lvlText w:val=""/>
+      <w:lvlJc w:val="left"/>
+      <w:pPr>
+        <w:ind w:left="4320" w:hanging="360"/>
+      </w:pPr>
+      <w:rPr>
+        <w:rFonts w:ascii="Wingdings" w:hAnsi="Wingdings" w:hint="default"/>
+      </w:rPr>
+    </w:lvl>
+    <w:lvl w:ilvl="6" w:tplc="08090001" w:tentative="1">
+      <w:start w:val="1"/>
+      <w:numFmt w:val="bullet"/>
+      <w:lvlText w:val=""/>
+      <w:lvlJc w:val="left"/>
+      <w:pPr>
+        <w:ind w:left="5040" w:hanging="360"/>
+      </w:pPr>
+      <w:rPr>
+        <w:rFonts w:ascii="Symbol" w:hAnsi="Symbol" w:hint="default"/>
+      </w:rPr>
+    </w:lvl>
+    <w:lvl w:ilvl="7" w:tplc="08090003" w:tentative="1">
+      <w:start w:val="1"/>
+      <w:numFmt w:val="bullet"/>
+      <w:lvlText w:val="o"/>
+      <w:lvlJc w:val="left"/>
+      <w:pPr>
+        <w:ind w:left="5760" w:hanging="360"/>
+      </w:pPr>
+      <w:rPr>
+        <w:rFonts w:ascii="Courier New" w:hAnsi="Courier New" w:cs="Courier New" w:hint="default"/>
+      </w:rPr>
+    </w:lvl>
+    <w:lvl w:ilvl="8" w:tplc="08090005" w:tentative="1">
+      <w:start w:val="1"/>
+      <w:numFmt w:val="bullet"/>
+      <w:lvlText w:val=""/>
+      <w:lvlJc w:val="left"/>
+      <w:pPr>
+        <w:ind w:left="6480" w:hanging="360"/>
+      </w:pPr>
+      <w:rPr>
+        <w:rFonts w:ascii="Wingdings" w:hAnsi="Wingdings" w:hint="default"/>
+      </w:rPr>
+    </w:lvl>
+  </w:abstractNum>
+  <w:abstractNum w:abstractNumId="10">
+    <w:nsid w:val="408E502C"/>
+    <w:multiLevelType w:val="hybridMultilevel"/>
+    <w:tmpl w:val="C2165F90"/>
+    <w:lvl w:ilvl="0" w:tplc="08090001">
+      <w:start w:val="1"/>
+      <w:numFmt w:val="bullet"/>
+      <w:lvlText w:val=""/>
+      <w:lvlJc w:val="left"/>
+      <w:pPr>
+        <w:ind w:left="720" w:hanging="360"/>
+      </w:pPr>
+      <w:rPr>
+        <w:rFonts w:ascii="Symbol" w:hAnsi="Symbol" w:hint="default"/>
+      </w:rPr>
+    </w:lvl>
+    <w:lvl w:ilvl="1" w:tplc="08090003" w:tentative="1">
+      <w:start w:val="1"/>
+      <w:numFmt w:val="bullet"/>
+      <w:lvlText w:val="o"/>
+      <w:lvlJc w:val="left"/>
+      <w:pPr>
+        <w:ind w:left="1440" w:hanging="360"/>
+      </w:pPr>
+      <w:rPr>
+        <w:rFonts w:ascii="Courier New" w:hAnsi="Courier New" w:cs="Courier New" w:hint="default"/>
+      </w:rPr>
+    </w:lvl>
+    <w:lvl w:ilvl="2" w:tplc="08090005" w:tentative="1">
+      <w:start w:val="1"/>
+      <w:numFmt w:val="bullet"/>
+      <w:lvlText w:val=""/>
+      <w:lvlJc w:val="left"/>
+      <w:pPr>
+        <w:ind w:left="2160" w:hanging="360"/>
+      </w:pPr>
+      <w:rPr>
+        <w:rFonts w:ascii="Wingdings" w:hAnsi="Wingdings" w:hint="default"/>
+      </w:rPr>
+    </w:lvl>
+    <w:lvl w:ilvl="3" w:tplc="08090001" w:tentative="1">
+      <w:start w:val="1"/>
+      <w:numFmt w:val="bullet"/>
+      <w:lvlText w:val=""/>
+      <w:lvlJc w:val="left"/>
+      <w:pPr>
+        <w:ind w:left="2880" w:hanging="360"/>
+      </w:pPr>
+      <w:rPr>
+        <w:rFonts w:ascii="Symbol" w:hAnsi="Symbol" w:hint="default"/>
+      </w:rPr>
+    </w:lvl>
+    <w:lvl w:ilvl="4" w:tplc="08090003" w:tentative="1">
+      <w:start w:val="1"/>
+      <w:numFmt w:val="bullet"/>
+      <w:lvlText w:val="o"/>
+      <w:lvlJc w:val="left"/>
+      <w:pPr>
+        <w:ind w:left="3600" w:hanging="360"/>
+      </w:pPr>
+      <w:rPr>
+        <w:rFonts w:ascii="Courier New" w:hAnsi="Courier New" w:cs="Courier New" w:hint="default"/>
+      </w:rPr>
+    </w:lvl>
+    <w:lvl w:ilvl="5" w:tplc="08090005" w:tentative="1">
+      <w:start w:val="1"/>
+      <w:numFmt w:val="bullet"/>
+      <w:lvlText w:val=""/>
+      <w:lvlJc w:val="left"/>
+      <w:pPr>
+        <w:ind w:left="4320" w:hanging="360"/>
+      </w:pPr>
+      <w:rPr>
+        <w:rFonts w:ascii="Wingdings" w:hAnsi="Wingdings" w:hint="default"/>
+      </w:rPr>
+    </w:lvl>
+    <w:lvl w:ilvl="6" w:tplc="08090001" w:tentative="1">
+      <w:start w:val="1"/>
+      <w:numFmt w:val="bullet"/>
+      <w:lvlText w:val=""/>
+      <w:lvlJc w:val="left"/>
+      <w:pPr>
+        <w:ind w:left="5040" w:hanging="360"/>
+      </w:pPr>
+      <w:rPr>
+        <w:rFonts w:ascii="Symbol" w:hAnsi="Symbol" w:hint="default"/>
+      </w:rPr>
+    </w:lvl>
+    <w:lvl w:ilvl="7" w:tplc="08090003" w:tentative="1">
+      <w:start w:val="1"/>
+      <w:numFmt w:val="bullet"/>
+      <w:lvlText w:val="o"/>
+      <w:lvlJc w:val="left"/>
+      <w:pPr>
+        <w:ind w:left="5760" w:hanging="360"/>
+      </w:pPr>
+      <w:rPr>
+        <w:rFonts w:ascii="Courier New" w:hAnsi="Courier New" w:cs="Courier New" w:hint="default"/>
+      </w:rPr>
+    </w:lvl>
+    <w:lvl w:ilvl="8" w:tplc="08090005" w:tentative="1">
+      <w:start w:val="1"/>
+      <w:numFmt w:val="bullet"/>
+      <w:lvlText w:val=""/>
+      <w:lvlJc w:val="left"/>
+      <w:pPr>
+        <w:ind w:left="6480" w:hanging="360"/>
+      </w:pPr>
+      <w:rPr>
+        <w:rFonts w:ascii="Wingdings" w:hAnsi="Wingdings" w:hint="default"/>
+      </w:rPr>
+    </w:lvl>
+  </w:abstractNum>
+  <w:abstractNum w:abstractNumId="11">
+    <w:nsid w:val="44216449"/>
+    <w:multiLevelType w:val="hybridMultilevel"/>
+    <w:tmpl w:val="60E244E0"/>
+    <w:lvl w:ilvl="0" w:tplc="BB925A66">
+      <w:start w:val="1"/>
+      <w:numFmt w:val="decimal"/>
+      <w:lvlText w:val="%1."/>
+      <w:lvlJc w:val="left"/>
+      <w:pPr>
+        <w:ind w:left="720" w:hanging="360"/>
+      </w:pPr>
+    </w:lvl>
+    <w:lvl w:ilvl="1" w:tplc="08090019" w:tentative="1">
+      <w:start w:val="1"/>
+      <w:numFmt w:val="lowerLetter"/>
+      <w:lvlText w:val="%2."/>
+      <w:lvlJc w:val="left"/>
+      <w:pPr>
+        <w:ind w:left="1440" w:hanging="360"/>
+      </w:pPr>
+    </w:lvl>
+    <w:lvl w:ilvl="2" w:tplc="0809001B" w:tentative="1">
+      <w:start w:val="1"/>
+      <w:numFmt w:val="lowerRoman"/>
+      <w:lvlText w:val="%3."/>
+      <w:lvlJc w:val="right"/>
+      <w:pPr>
+        <w:ind w:left="2160" w:hanging="180"/>
+      </w:pPr>
+    </w:lvl>
+    <w:lvl w:ilvl="3" w:tplc="0809000F" w:tentative="1">
+      <w:start w:val="1"/>
+      <w:numFmt w:val="decimal"/>
+      <w:lvlText w:val="%4."/>
+      <w:lvlJc w:val="left"/>
+      <w:pPr>
+        <w:ind w:left="2880" w:hanging="360"/>
+      </w:pPr>
+    </w:lvl>
+    <w:lvl w:ilvl="4" w:tplc="08090019" w:tentative="1">
+      <w:start w:val="1"/>
+      <w:numFmt w:val="lowerLetter"/>
+      <w:lvlText w:val="%5."/>
+      <w:lvlJc w:val="left"/>
+      <w:pPr>
+        <w:ind w:left="3600" w:hanging="360"/>
+      </w:pPr>
+    </w:lvl>
+    <w:lvl w:ilvl="5" w:tplc="0809001B" w:tentative="1">
+      <w:start w:val="1"/>
+      <w:numFmt w:val="lowerRoman"/>
+      <w:lvlText w:val="%6."/>
+      <w:lvlJc w:val="right"/>
+      <w:pPr>
+        <w:ind w:left="4320" w:hanging="180"/>
+      </w:pPr>
+    </w:lvl>
+    <w:lvl w:ilvl="6" w:tplc="0809000F" w:tentative="1">
+      <w:start w:val="1"/>
+      <w:numFmt w:val="decimal"/>
+      <w:lvlText w:val="%7."/>
+      <w:lvlJc w:val="left"/>
+      <w:pPr>
+        <w:ind w:left="5040" w:hanging="360"/>
+      </w:pPr>
+    </w:lvl>
+    <w:lvl w:ilvl="7" w:tplc="08090019" w:tentative="1">
+      <w:start w:val="1"/>
+      <w:numFmt w:val="lowerLetter"/>
+      <w:lvlText w:val="%8."/>
+      <w:lvlJc w:val="left"/>
+      <w:pPr>
+        <w:ind w:left="5760" w:hanging="360"/>
+      </w:pPr>
+    </w:lvl>
+    <w:lvl w:ilvl="8" w:tplc="0809001B" w:tentative="1">
+      <w:start w:val="1"/>
+      <w:numFmt w:val="lowerRoman"/>
+      <w:lvlText w:val="%9."/>
+      <w:lvlJc w:val="right"/>
+      <w:pPr>
+        <w:ind w:left="6480" w:hanging="180"/>
+      </w:pPr>
+    </w:lvl>
+  </w:abstractNum>
+  <w:abstractNum w:abstractNumId="12">
+    <w:nsid w:val="4D8113DE"/>
+    <w:multiLevelType w:val="multilevel"/>
+    <w:tmpl w:val="ADB20CA4"/>
+    <w:lvl w:ilvl="0">
+      <w:start w:val="5"/>
+      <w:numFmt w:val="decimal"/>
+      <w:lvlText w:val="%1"/>
+      <w:lvlJc w:val="left"/>
+      <w:pPr>
+        <w:ind w:left="360" w:hanging="360"/>
+      </w:pPr>
+      <w:rPr>
+        <w:rFonts w:hint="default"/>
+      </w:rPr>
+    </w:lvl>
+    <w:lvl w:ilvl="1">
+      <w:start w:val="1"/>
+      <w:numFmt w:val="decimal"/>
+      <w:lvlText w:val="%1.%2"/>
+      <w:lvlJc w:val="left"/>
+      <w:pPr>
+        <w:ind w:left="360" w:hanging="360"/>
+      </w:pPr>
+      <w:rPr>
+        <w:rFonts w:hint="default"/>
+      </w:rPr>
+    </w:lvl>
+    <w:lvl w:ilvl="2">
+      <w:start w:val="1"/>
+      <w:numFmt w:val="decimal"/>
+      <w:lvlText w:val="%1.%2.%3"/>
+      <w:lvlJc w:val="left"/>
+      <w:pPr>
+        <w:ind w:left="720" w:hanging="720"/>
+      </w:pPr>
+      <w:rPr>
+        <w:rFonts w:hint="default"/>
+      </w:rPr>
+    </w:lvl>
+    <w:lvl w:ilvl="3">
+      <w:start w:val="1"/>
+      <w:numFmt w:val="decimal"/>
+      <w:lvlText w:val="%1.%2.%3.%4"/>
+      <w:lvlJc w:val="left"/>
+      <w:pPr>
+        <w:ind w:left="720" w:hanging="720"/>
+      </w:pPr>
+      <w:rPr>
+        <w:rFonts w:hint="default"/>
+      </w:rPr>
+    </w:lvl>
+    <w:lvl w:ilvl="4">
+      <w:start w:val="1"/>
+      <w:numFmt w:val="decimal"/>
+      <w:lvlText w:val="%1.%2.%3.%4.%5"/>
+      <w:lvlJc w:val="left"/>
+      <w:pPr>
+        <w:ind w:left="1080" w:hanging="1080"/>
+      </w:pPr>
+      <w:rPr>
+        <w:rFonts w:hint="default"/>
+      </w:rPr>
+    </w:lvl>
+    <w:lvl w:ilvl="5">
+      <w:start w:val="1"/>
+      <w:numFmt w:val="decimal"/>
+      <w:lvlText w:val="%1.%2.%3.%4.%5.%6"/>
+      <w:lvlJc w:val="left"/>
+      <w:pPr>
+        <w:ind w:left="1080" w:hanging="1080"/>
+      </w:pPr>
+      <w:rPr>
+        <w:rFonts w:hint="default"/>
+      </w:rPr>
+    </w:lvl>
+    <w:lvl w:ilvl="6">
+      <w:start w:val="1"/>
+      <w:numFmt w:val="decimal"/>
+      <w:lvlText w:val="%1.%2.%3.%4.%5.%6.%7"/>
+      <w:lvlJc w:val="left"/>
+      <w:pPr>
+        <w:ind w:left="1440" w:hanging="1440"/>
+      </w:pPr>
+      <w:rPr>
+        <w:rFonts w:hint="default"/>
+      </w:rPr>
+    </w:lvl>
+    <w:lvl w:ilvl="7">
+      <w:start w:val="1"/>
+      <w:numFmt w:val="decimal"/>
+      <w:lvlText w:val="%1.%2.%3.%4.%5.%6.%7.%8"/>
+      <w:lvlJc w:val="left"/>
+      <w:pPr>
+        <w:ind w:left="1440" w:hanging="1440"/>
+      </w:pPr>
+      <w:rPr>
+        <w:rFonts w:hint="default"/>
+      </w:rPr>
+    </w:lvl>
+    <w:lvl w:ilvl="8">
+      <w:start w:val="1"/>
+      <w:numFmt w:val="decimal"/>
+      <w:lvlText w:val="%1.%2.%3.%4.%5.%6.%7.%8.%9"/>
+      <w:lvlJc w:val="left"/>
+      <w:pPr>
+        <w:ind w:left="1800" w:hanging="1800"/>
+      </w:pPr>
+      <w:rPr>
+        <w:rFonts w:hint="default"/>
+      </w:rPr>
+    </w:lvl>
+  </w:abstractNum>
+  <w:abstractNum w:abstractNumId="13">
+    <w:nsid w:val="549F1D82"/>
+    <w:multiLevelType w:val="hybridMultilevel"/>
+    <w:tmpl w:val="734A7706"/>
+    <w:lvl w:ilvl="0" w:tplc="0409000F">
+      <w:start w:val="1"/>
+      <w:numFmt w:val="decimal"/>
+      <w:lvlText w:val="%1."/>
+      <w:lvlJc w:val="left"/>
+      <w:pPr>
+        <w:ind w:left="720" w:hanging="360"/>
+      </w:pPr>
+      <w:rPr>
+        <w:rFonts w:hint="default"/>
+      </w:rPr>
+    </w:lvl>
+    <w:lvl w:ilvl="1" w:tplc="04090019" w:tentative="1">
+      <w:start w:val="1"/>
+      <w:numFmt w:val="lowerLetter"/>
+      <w:lvlText w:val="%2."/>
+      <w:lvlJc w:val="left"/>
+      <w:pPr>
+        <w:ind w:left="1440" w:hanging="360"/>
+      </w:pPr>
+    </w:lvl>
+    <w:lvl w:ilvl="2" w:tplc="0409001B" w:tentative="1">
+      <w:start w:val="1"/>
+      <w:numFmt w:val="lowerRoman"/>
+      <w:lvlText w:val="%3."/>
+      <w:lvlJc w:val="right"/>
+      <w:pPr>
+        <w:ind w:left="2160" w:hanging="180"/>
+      </w:pPr>
+    </w:lvl>
+    <w:lvl w:ilvl="3" w:tplc="0409000F" w:tentative="1">
+      <w:start w:val="1"/>
+      <w:numFmt w:val="decimal"/>
+      <w:lvlText w:val="%4."/>
+      <w:lvlJc w:val="left"/>
+      <w:pPr>
+        <w:ind w:left="2880" w:hanging="360"/>
+      </w:pPr>
+    </w:lvl>
+    <w:lvl w:ilvl="4" w:tplc="04090019" w:tentative="1">
+      <w:start w:val="1"/>
+      <w:numFmt w:val="lowerLetter"/>
+      <w:lvlText w:val="%5."/>
+      <w:lvlJc w:val="left"/>
+      <w:pPr>
+        <w:ind w:left="3600" w:hanging="360"/>
+      </w:pPr>
+    </w:lvl>
+    <w:lvl w:ilvl="5" w:tplc="0409001B" w:tentative="1">
+      <w:start w:val="1"/>
+      <w:numFmt w:val="lowerRoman"/>
+      <w:lvlText w:val="%6."/>
+      <w:lvlJc w:val="right"/>
+      <w:pPr>
+        <w:ind w:left="4320" w:hanging="180"/>
+      </w:pPr>
+    </w:lvl>
+    <w:lvl w:ilvl="6" w:tplc="0409000F" w:tentative="1">
+      <w:start w:val="1"/>
+      <w:numFmt w:val="decimal"/>
+      <w:lvlText w:val="%7."/>
+      <w:lvlJc w:val="left"/>
+      <w:pPr>
+        <w:ind w:left="5040" w:hanging="360"/>
+      </w:pPr>
+    </w:lvl>
+    <w:lvl w:ilvl="7" w:tplc="04090019" w:tentative="1">
+      <w:start w:val="1"/>
+      <w:numFmt w:val="lowerLetter"/>
+      <w:lvlText w:val="%8."/>
+      <w:lvlJc w:val="left"/>
+      <w:pPr>
+        <w:ind w:left="5760" w:hanging="360"/>
+      </w:pPr>
+    </w:lvl>
+    <w:lvl w:ilvl="8" w:tplc="0409001B" w:tentative="1">
+      <w:start w:val="1"/>
+      <w:numFmt w:val="lowerRoman"/>
+      <w:lvlText w:val="%9."/>
+      <w:lvlJc w:val="right"/>
+      <w:pPr>
+        <w:ind w:left="6480" w:hanging="180"/>
+      </w:pPr>
+    </w:lvl>
+  </w:abstractNum>
+  <w:abstractNum w:abstractNumId="14">
+    <w:nsid w:val="62290D83"/>
+    <w:multiLevelType w:val="hybridMultilevel"/>
+    <w:tmpl w:val="D1E4BA92"/>
+    <w:lvl w:ilvl="0" w:tplc="E9807BE6">
+      <w:start w:val="1"/>
+      <w:numFmt w:val="decimal"/>
+      <w:lvlText w:val="%1."/>
+      <w:lvlJc w:val="left"/>
+      <w:pPr>
+        <w:ind w:left="1080" w:hanging="360"/>
+      </w:pPr>
+    </w:lvl>
+    <w:lvl w:ilvl="1" w:tplc="08090019" w:tentative="1">
+      <w:start w:val="1"/>
+      <w:numFmt w:val="lowerLetter"/>
+      <w:lvlText w:val="%2."/>
+      <w:lvlJc w:val="left"/>
+      <w:pPr>
+        <w:ind w:left="1800" w:hanging="360"/>
+      </w:pPr>
+    </w:lvl>
+    <w:lvl w:ilvl="2" w:tplc="0809001B" w:tentative="1">
+      <w:start w:val="1"/>
+      <w:numFmt w:val="lowerRoman"/>
+      <w:lvlText w:val="%3."/>
+      <w:lvlJc w:val="right"/>
+      <w:pPr>
+        <w:ind w:left="2520" w:hanging="180"/>
+      </w:pPr>
+    </w:lvl>
+    <w:lvl w:ilvl="3" w:tplc="0809000F" w:tentative="1">
+      <w:start w:val="1"/>
+      <w:numFmt w:val="decimal"/>
+      <w:lvlText w:val="%4."/>
+      <w:lvlJc w:val="left"/>
+      <w:pPr>
+        <w:ind w:left="3240" w:hanging="360"/>
+      </w:pPr>
+    </w:lvl>
+    <w:lvl w:ilvl="4" w:tplc="08090019" w:tentative="1">
+      <w:start w:val="1"/>
+      <w:numFmt w:val="lowerLetter"/>
+      <w:lvlText w:val="%5."/>
+      <w:lvlJc w:val="left"/>
+      <w:pPr>
+        <w:ind w:left="3960" w:hanging="360"/>
+      </w:pPr>
+    </w:lvl>
+    <w:lvl w:ilvl="5" w:tplc="0809001B" w:tentative="1">
+      <w:start w:val="1"/>
+      <w:numFmt w:val="lowerRoman"/>
+      <w:lvlText w:val="%6."/>
+      <w:lvlJc w:val="right"/>
+      <w:pPr>
+        <w:ind w:left="4680" w:hanging="180"/>
+      </w:pPr>
+    </w:lvl>
+    <w:lvl w:ilvl="6" w:tplc="0809000F" w:tentative="1">
+      <w:start w:val="1"/>
+      <w:numFmt w:val="decimal"/>
+      <w:lvlText w:val="%7."/>
+      <w:lvlJc w:val="left"/>
+      <w:pPr>
+        <w:ind w:left="5400" w:hanging="360"/>
+      </w:pPr>
+    </w:lvl>
+    <w:lvl w:ilvl="7" w:tplc="08090019" w:tentative="1">
+      <w:start w:val="1"/>
+      <w:numFmt w:val="lowerLetter"/>
+      <w:lvlText w:val="%8."/>
+      <w:lvlJc w:val="left"/>
+      <w:pPr>
+        <w:ind w:left="6120" w:hanging="360"/>
+      </w:pPr>
+    </w:lvl>
+    <w:lvl w:ilvl="8" w:tplc="0809001B" w:tentative="1">
+      <w:start w:val="1"/>
+      <w:numFmt w:val="lowerRoman"/>
+      <w:lvlText w:val="%9."/>
+      <w:lvlJc w:val="right"/>
+      <w:pPr>
+        <w:ind w:left="6840" w:hanging="180"/>
+      </w:pPr>
+    </w:lvl>
+  </w:abstractNum>
+  <w:abstractNum w:abstractNumId="15">
+    <w:nsid w:val="683E6C4F"/>
+    <w:multiLevelType w:val="hybridMultilevel"/>
+    <w:tmpl w:val="E39A3936"/>
+    <w:lvl w:ilvl="0" w:tplc="04090001">
+      <w:start w:val="1"/>
+      <w:numFmt w:val="bullet"/>
+      <w:lvlText w:val=""/>
+      <w:lvlJc w:val="left"/>
+      <w:pPr>
+        <w:ind w:left="720" w:hanging="360"/>
+      </w:pPr>
+      <w:rPr>
+        <w:rFonts w:ascii="Symbol" w:hAnsi="Symbol" w:hint="default"/>
+      </w:rPr>
+    </w:lvl>
+    <w:lvl w:ilvl="1" w:tplc="04090003" w:tentative="1">
+      <w:start w:val="1"/>
+      <w:numFmt w:val="bullet"/>
+      <w:lvlText w:val="o"/>
+      <w:lvlJc w:val="left"/>
+      <w:pPr>
+        <w:ind w:left="1440" w:hanging="360"/>
+      </w:pPr>
+      <w:rPr>
+        <w:rFonts w:ascii="Courier New" w:hAnsi="Courier New" w:cs="Courier New" w:hint="default"/>
+      </w:rPr>
+    </w:lvl>
+    <w:lvl w:ilvl="2" w:tplc="04090005" w:tentative="1">
+      <w:start w:val="1"/>
+      <w:numFmt w:val="bullet"/>
+      <w:lvlText w:val=""/>
+      <w:lvlJc w:val="left"/>
+      <w:pPr>
+        <w:ind w:left="2160" w:hanging="360"/>
+      </w:pPr>
+      <w:rPr>
+        <w:rFonts w:ascii="Wingdings" w:hAnsi="Wingdings" w:hint="default"/>
+      </w:rPr>
+    </w:lvl>
+    <w:lvl w:ilvl="3" w:tplc="04090001" w:tentative="1">
+      <w:start w:val="1"/>
+      <w:numFmt w:val="bullet"/>
+      <w:lvlText w:val=""/>
+      <w:lvlJc w:val="left"/>
+      <w:pPr>
+        <w:ind w:left="2880" w:hanging="360"/>
+      </w:pPr>
+      <w:rPr>
+        <w:rFonts w:ascii="Symbol" w:hAnsi="Symbol" w:hint="default"/>
+      </w:rPr>
+    </w:lvl>
+    <w:lvl w:ilvl="4" w:tplc="04090003" w:tentative="1">
+      <w:start w:val="1"/>
+      <w:numFmt w:val="bullet"/>
+      <w:lvlText w:val="o"/>
+      <w:lvlJc w:val="left"/>
+      <w:pPr>
+        <w:ind w:left="3600" w:hanging="360"/>
+      </w:pPr>
+      <w:rPr>
+        <w:rFonts w:ascii="Courier New" w:hAnsi="Courier New" w:cs="Courier New" w:hint="default"/>
+      </w:rPr>
+    </w:lvl>
+    <w:lvl w:ilvl="5" w:tplc="04090005" w:tentative="1">
+      <w:start w:val="1"/>
+      <w:numFmt w:val="bullet"/>
+      <w:lvlText w:val=""/>
+      <w:lvlJc w:val="left"/>
+      <w:pPr>
+        <w:ind w:left="4320" w:hanging="360"/>
+      </w:pPr>
+      <w:rPr>
+        <w:rFonts w:ascii="Wingdings" w:hAnsi="Wingdings" w:hint="default"/>
+      </w:rPr>
+    </w:lvl>
+    <w:lvl w:ilvl="6" w:tplc="04090001" w:tentative="1">
+      <w:start w:val="1"/>
+      <w:numFmt w:val="bullet"/>
+      <w:lvlText w:val=""/>
+      <w:lvlJc w:val="left"/>
+      <w:pPr>
+        <w:ind w:left="5040" w:hanging="360"/>
+      </w:pPr>
+      <w:rPr>
+        <w:rFonts w:ascii="Symbol" w:hAnsi="Symbol" w:hint="default"/>
+      </w:rPr>
+    </w:lvl>
+    <w:lvl w:ilvl="7" w:tplc="04090003" w:tentative="1">
+      <w:start w:val="1"/>
+      <w:numFmt w:val="bullet"/>
+      <w:lvlText w:val="o"/>
+      <w:lvlJc w:val="left"/>
+      <w:pPr>
+        <w:ind w:left="5760" w:hanging="360"/>
+      </w:pPr>
+      <w:rPr>
+        <w:rFonts w:ascii="Courier New" w:hAnsi="Courier New" w:cs="Courier New" w:hint="default"/>
+      </w:rPr>
+    </w:lvl>
+    <w:lvl w:ilvl="8" w:tplc="04090005" w:tentative="1">
+      <w:start w:val="1"/>
+      <w:numFmt w:val="bullet"/>
+      <w:lvlText w:val=""/>
+      <w:lvlJc w:val="left"/>
+      <w:pPr>
+        <w:ind w:left="6480" w:hanging="360"/>
+      </w:pPr>
+      <w:rPr>
+        <w:rFonts w:ascii="Wingdings" w:hAnsi="Wingdings" w:hint="default"/>
+      </w:rPr>
+    </w:lvl>
+  </w:abstractNum>
+  <w:abstractNum w:abstractNumId="16">
+    <w:nsid w:val="7DBC6F29"/>
+    <w:multiLevelType w:val="multilevel"/>
+    <w:tmpl w:val="C6A8CCEA"/>
+    <w:numStyleLink w:val="Headings"/>
+  </w:abstractNum>
+  <w:abstractNum w:abstractNumId="17">
+    <w:nsid w:val="7F983756"/>
+    <w:multiLevelType w:val="multilevel"/>
+    <w:tmpl w:val="F300CEF8"/>
+    <w:lvl w:ilvl="0">
+      <w:start w:val="4"/>
+      <w:numFmt w:val="decimal"/>
+      <w:lvlText w:val="%1"/>
+      <w:lvlJc w:val="left"/>
+      <w:pPr>
+        <w:ind w:left="360" w:hanging="360"/>
+      </w:pPr>
+      <w:rPr>
+        <w:rFonts w:hint="default"/>
+      </w:rPr>
+    </w:lvl>
+    <w:lvl w:ilvl="1">
+      <w:start w:val="1"/>
+      <w:numFmt w:val="decimal"/>
+      <w:lvlText w:val="%1.%2"/>
+      <w:lvlJc w:val="left"/>
+      <w:pPr>
+        <w:ind w:left="360" w:hanging="360"/>
+      </w:pPr>
+      <w:rPr>
+        <w:rFonts w:hint="default"/>
+        <w:b/>
+      </w:rPr>
+    </w:lvl>
+    <w:lvl w:ilvl="2">
+      <w:start w:val="1"/>
+      <w:numFmt w:val="decimal"/>
+      <w:lvlText w:val="%1.%2.%3"/>
+      <w:lvlJc w:val="left"/>
+      <w:pPr>
+        <w:ind w:left="720" w:hanging="720"/>
+      </w:pPr>
+      <w:rPr>
+        <w:rFonts w:hint="default"/>
+      </w:rPr>
+    </w:lvl>
+    <w:lvl w:ilvl="3">
+      <w:start w:val="1"/>
+      <w:numFmt w:val="decimal"/>
+      <w:lvlText w:val="%1.%2.%3.%4"/>
+      <w:lvlJc w:val="left"/>
+      <w:pPr>
+        <w:ind w:left="720" w:hanging="720"/>
+      </w:pPr>
+      <w:rPr>
+        <w:rFonts w:hint="default"/>
+      </w:rPr>
+    </w:lvl>
+    <w:lvl w:ilvl="4">
+      <w:start w:val="1"/>
+      <w:numFmt w:val="decimal"/>
+      <w:lvlText w:val="%1.%2.%3.%4.%5"/>
+      <w:lvlJc w:val="left"/>
+      <w:pPr>
+        <w:ind w:left="1080" w:hanging="1080"/>
+      </w:pPr>
+      <w:rPr>
+        <w:rFonts w:hint="default"/>
+      </w:rPr>
+    </w:lvl>
+    <w:lvl w:ilvl="5">
+      <w:start w:val="1"/>
+      <w:numFmt w:val="decimal"/>
+      <w:lvlText w:val="%1.%2.%3.%4.%5.%6"/>
+      <w:lvlJc w:val="left"/>
+      <w:pPr>
+        <w:ind w:left="1080" w:hanging="1080"/>
+      </w:pPr>
+      <w:rPr>
+        <w:rFonts w:hint="default"/>
+      </w:rPr>
+    </w:lvl>
+    <w:lvl w:ilvl="6">
+      <w:start w:val="1"/>
+      <w:numFmt w:val="decimal"/>
+      <w:lvlText w:val="%1.%2.%3.%4.%5.%6.%7"/>
+      <w:lvlJc w:val="left"/>
+      <w:pPr>
+        <w:ind w:left="1440" w:hanging="1440"/>
+      </w:pPr>
+      <w:rPr>
+        <w:rFonts w:hint="default"/>
+      </w:rPr>
+    </w:lvl>
+    <w:lvl w:ilvl="7">
+      <w:start w:val="1"/>
+      <w:numFmt w:val="decimal"/>
+      <w:lvlText w:val="%1.%2.%3.%4.%5.%6.%7.%8"/>
+      <w:lvlJc w:val="left"/>
+      <w:pPr>
+        <w:ind w:left="1440" w:hanging="1440"/>
+      </w:pPr>
+      <w:rPr>
+        <w:rFonts w:hint="default"/>
+      </w:rPr>
+    </w:lvl>
+    <w:lvl w:ilvl="8">
+      <w:start w:val="1"/>
+      <w:numFmt w:val="decimal"/>
+      <w:lvlText w:val="%1.%2.%3.%4.%5.%6.%7.%8.%9"/>
+      <w:lvlJc w:val="left"/>
+      <w:pPr>
+        <w:ind w:left="1440" w:hanging="1440"/>
+      </w:pPr>
+      <w:rPr>
+        <w:rFonts w:hint="default"/>
+      </w:rPr>
     </w:lvl>
   </w:abstractNum>
   <w:abstractNum w:abstractNumId="990">
@@ -1966,8 +4215,259 @@
       </w:pPr>
     </w:lvl>
   </w:abstractNum>
-  <w:num w:numId="1000">
-    <w:abstractNumId w:val="990"/>
+  <w:num w:numId="1">
+    <w:abstractNumId w:val="0"/>
+  </w:num>
+  <w:num w:numId="2">
+    <w:abstractNumId w:val="13"/>
+  </w:num>
+  <w:num w:numId="3">
+    <w:abstractNumId w:val="1"/>
+  </w:num>
+  <w:num w:numId="4">
+    <w:abstractNumId w:val="15"/>
+  </w:num>
+  <w:num w:numId="5">
+    <w:abstractNumId w:val="0"/>
+    <w:lvlOverride w:ilvl="0">
+      <w:startOverride w:val="1"/>
+    </w:lvlOverride>
+    <w:lvlOverride w:ilvl="1">
+      <w:startOverride w:val="1"/>
+    </w:lvlOverride>
+    <w:lvlOverride w:ilvl="2">
+      <w:startOverride w:val="1"/>
+    </w:lvlOverride>
+    <w:lvlOverride w:ilvl="3">
+      <w:startOverride w:val="1"/>
+    </w:lvlOverride>
+    <w:lvlOverride w:ilvl="4">
+      <w:startOverride w:val="1"/>
+    </w:lvlOverride>
+    <w:lvlOverride w:ilvl="5">
+      <w:startOverride w:val="1"/>
+    </w:lvlOverride>
+    <w:lvlOverride w:ilvl="6">
+      <w:startOverride w:val="1"/>
+    </w:lvlOverride>
+    <w:lvlOverride w:ilvl="7">
+      <w:startOverride w:val="1"/>
+    </w:lvlOverride>
+    <w:lvlOverride w:ilvl="8">
+      <w:startOverride w:val="1"/>
+    </w:lvlOverride>
+  </w:num>
+  <w:num w:numId="6">
+    <w:abstractNumId w:val="10"/>
+  </w:num>
+  <w:num w:numId="7">
+    <w:abstractNumId w:val="8"/>
+  </w:num>
+  <w:num w:numId="8">
+    <w:abstractNumId w:val="6"/>
+  </w:num>
+  <w:num w:numId="9">
+    <w:abstractNumId w:val="9"/>
+  </w:num>
+  <w:num w:numId="10">
+    <w:abstractNumId w:val="7"/>
+  </w:num>
+  <w:num w:numId="11">
+    <w:abstractNumId w:val="2"/>
+  </w:num>
+  <w:num w:numId="12">
+    <w:abstractNumId w:val="17"/>
+  </w:num>
+  <w:num w:numId="13">
+    <w:abstractNumId w:val="12"/>
+  </w:num>
+  <w:num w:numId="14">
+    <w:abstractNumId w:val="4"/>
+  </w:num>
+  <w:num w:numId="15">
+    <w:abstractNumId w:val="11"/>
+  </w:num>
+  <w:num w:numId="16">
+    <w:abstractNumId w:val="14"/>
+  </w:num>
+  <w:num w:numId="17">
+    <w:abstractNumId w:val="3"/>
+    <w:lvlOverride w:ilvl="0">
+      <w:lvl w:ilvl="0">
+        <w:start w:val="1"/>
+        <w:numFmt w:val="decimal"/>
+        <w:pStyle w:val="Heading1"/>
+        <w:lvlText w:val="%1"/>
+        <w:lvlJc w:val="left"/>
+        <w:pPr>
+          <w:tabs>
+            <w:tab w:val="num" w:pos="567"/>
+          </w:tabs>
+          <w:ind w:left="567" w:hanging="567"/>
+        </w:pPr>
+        <w:rPr>
+          <w:rFonts w:hint="default"/>
+        </w:rPr>
+      </w:lvl>
+    </w:lvlOverride>
+    <w:lvlOverride w:ilvl="1">
+      <w:lvl w:ilvl="1">
+        <w:start w:val="1"/>
+        <w:numFmt w:val="decimal"/>
+        <w:pStyle w:val="Heading2"/>
+        <w:lvlText w:val="%1.%2"/>
+        <w:lvlJc w:val="left"/>
+        <w:pPr>
+          <w:tabs>
+            <w:tab w:val="num" w:pos="567"/>
+          </w:tabs>
+          <w:ind w:left="567" w:hanging="567"/>
+        </w:pPr>
+        <w:rPr>
+          <w:rFonts w:hint="default"/>
+        </w:rPr>
+      </w:lvl>
+    </w:lvlOverride>
+  </w:num>
+  <w:num w:numId="18">
+    <w:abstractNumId w:val="3"/>
+    <w:lvlOverride w:ilvl="0">
+      <w:startOverride w:val="1"/>
+    </w:lvlOverride>
+    <w:lvlOverride w:ilvl="1">
+      <w:startOverride w:val="1"/>
+    </w:lvlOverride>
+    <w:lvlOverride w:ilvl="2">
+      <w:startOverride w:val="1"/>
+    </w:lvlOverride>
+    <w:lvlOverride w:ilvl="3">
+      <w:startOverride w:val="1"/>
+    </w:lvlOverride>
+    <w:lvlOverride w:ilvl="4">
+      <w:startOverride w:val="1"/>
+    </w:lvlOverride>
+    <w:lvlOverride w:ilvl="5">
+      <w:startOverride w:val="1"/>
+    </w:lvlOverride>
+    <w:lvlOverride w:ilvl="6">
+      <w:startOverride w:val="1"/>
+    </w:lvlOverride>
+    <w:lvlOverride w:ilvl="7">
+      <w:startOverride w:val="1"/>
+    </w:lvlOverride>
+    <w:lvlOverride w:ilvl="8">
+      <w:startOverride w:val="1"/>
+    </w:lvlOverride>
+  </w:num>
+  <w:num w:numId="19">
+    <w:abstractNumId w:val="5"/>
+  </w:num>
+  <w:num w:numId="20">
+    <w:abstractNumId w:val="16"/>
+  </w:num>
+  <w:num w:numId="21">
+    <w:abstractNumId w:val="3"/>
+  </w:num>
+  <w:num w:numId="22">
+    <w:abstractNumId w:val="3"/>
+    <w:lvlOverride w:ilvl="0">
+      <w:startOverride w:val="1"/>
+      <w:lvl w:ilvl="0">
+        <w:start w:val="1"/>
+        <w:numFmt w:val="decimal"/>
+        <w:pStyle w:val="Heading1"/>
+        <w:lvlText w:val="%1"/>
+        <w:lvlJc w:val="left"/>
+        <w:pPr>
+          <w:tabs>
+            <w:tab w:val="num" w:pos="567"/>
+          </w:tabs>
+          <w:ind w:left="567" w:hanging="567"/>
+        </w:pPr>
+      </w:lvl>
+    </w:lvlOverride>
+    <w:lvlOverride w:ilvl="1">
+      <w:startOverride w:val="1"/>
+      <w:lvl w:ilvl="1">
+        <w:start w:val="1"/>
+        <w:numFmt w:val="decimal"/>
+        <w:pStyle w:val="Heading2"/>
+        <w:lvlText w:val="%1.%2"/>
+        <w:lvlJc w:val="left"/>
+        <w:pPr>
+          <w:tabs>
+            <w:tab w:val="num" w:pos="567"/>
+          </w:tabs>
+          <w:ind w:left="567" w:hanging="567"/>
+        </w:pPr>
+      </w:lvl>
+    </w:lvlOverride>
+    <w:lvlOverride w:ilvl="2">
+      <w:startOverride w:val="1"/>
+      <w:lvl w:ilvl="2">
+        <w:start w:val="1"/>
+        <w:numFmt w:val="decimal"/>
+        <w:pStyle w:val="Heading3"/>
+        <w:lvlText w:val=""/>
+        <w:lvlJc w:val="left"/>
+      </w:lvl>
+    </w:lvlOverride>
+    <w:lvlOverride w:ilvl="3">
+      <w:startOverride w:val="1"/>
+      <w:lvl w:ilvl="3">
+        <w:start w:val="1"/>
+        <w:numFmt w:val="decimal"/>
+        <w:pStyle w:val="Heading4"/>
+        <w:lvlText w:val=""/>
+        <w:lvlJc w:val="left"/>
+      </w:lvl>
+    </w:lvlOverride>
+    <w:lvlOverride w:ilvl="4">
+      <w:startOverride w:val="1"/>
+      <w:lvl w:ilvl="4">
+        <w:start w:val="1"/>
+        <w:numFmt w:val="decimal"/>
+        <w:pStyle w:val="Heading5"/>
+        <w:lvlText w:val=""/>
+        <w:lvlJc w:val="left"/>
+      </w:lvl>
+    </w:lvlOverride>
+    <w:lvlOverride w:ilvl="5">
+      <w:startOverride w:val="1"/>
+      <w:lvl w:ilvl="5">
+        <w:start w:val="1"/>
+        <w:numFmt w:val="decimal"/>
+        <w:lvlText w:val=""/>
+        <w:lvlJc w:val="left"/>
+      </w:lvl>
+    </w:lvlOverride>
+    <w:lvlOverride w:ilvl="6">
+      <w:startOverride w:val="1"/>
+      <w:lvl w:ilvl="6">
+        <w:start w:val="1"/>
+        <w:numFmt w:val="decimal"/>
+        <w:lvlText w:val=""/>
+        <w:lvlJc w:val="left"/>
+      </w:lvl>
+    </w:lvlOverride>
+    <w:lvlOverride w:ilvl="7">
+      <w:startOverride w:val="1"/>
+      <w:lvl w:ilvl="7">
+        <w:start w:val="1"/>
+        <w:numFmt w:val="decimal"/>
+        <w:lvlText w:val=""/>
+        <w:lvlJc w:val="left"/>
+      </w:lvl>
+    </w:lvlOverride>
+    <w:lvlOverride w:ilvl="8">
+      <w:startOverride w:val="1"/>
+      <w:lvl w:ilvl="8">
+        <w:start w:val="1"/>
+        <w:numFmt w:val="decimal"/>
+        <w:lvlText w:val=""/>
+        <w:lvlJc w:val="left"/>
+      </w:lvl>
+    </w:lvlOverride>
   </w:num>
   <w:num w:numId="1000">
     <w:abstractNumId w:val="990"/>
@@ -2006,355 +4506,277 @@
 </file>
 
 <file path=word/styles.xml><?xml version="1.0" encoding="utf-8"?>
-<w:styles xmlns:r="http://schemas.openxmlformats.org/officeDocument/2006/relationships" xmlns:w="http://schemas.openxmlformats.org/wordprocessingml/2006/main">
+<w:styles xmlns:mc="http://schemas.openxmlformats.org/markup-compatibility/2006" xmlns:r="http://schemas.openxmlformats.org/officeDocument/2006/relationships" xmlns:w="http://schemas.openxmlformats.org/wordprocessingml/2006/main" xmlns:w14="http://schemas.microsoft.com/office/word/2010/wordml" mc:Ignorable="w14">
   <w:docDefaults>
     <w:rPrDefault>
       <w:rPr>
-        <w:rFonts w:asciiTheme="minorHAnsi" w:eastAsiaTheme="minorHAnsi" w:hAnsiTheme="minorHAnsi" w:cstheme="minorBidi"/>
-        <w:sz w:val="24"/>
-        <w:szCs w:val="24"/>
+        <w:rFonts w:asciiTheme="majorHAnsi" w:eastAsiaTheme="minorHAnsi" w:hAnsiTheme="majorHAnsi" w:cstheme="minorBidi"/>
+        <w:sz w:val="22"/>
+        <w:szCs w:val="22"/>
         <w:lang w:val="en-US" w:eastAsia="en-US" w:bidi="ar-SA"/>
       </w:rPr>
     </w:rPrDefault>
     <w:pPrDefault>
       <w:pPr>
-        <w:spacing w:after="200"/>
+        <w:spacing w:after="200" w:line="276" w:lineRule="auto"/>
       </w:pPr>
     </w:pPrDefault>
   </w:docDefaults>
-  <w:latentStyles w:defLockedState="0" w:defUIPriority="0" w:defSemiHidden="0" w:defUnhideWhenUsed="0" w:defQFormat="0" w:count="276"/>
+  <w:latentStyles w:defLockedState="0" w:defUIPriority="99" w:defSemiHidden="1" w:defUnhideWhenUsed="1" w:defQFormat="0" w:count="267">
+    <w:lsdException w:name="Normal" w:semiHidden="0" w:uiPriority="0" w:unhideWhenUsed="0" w:qFormat="1"/>
+    <w:lsdException w:name="heading 1" w:semiHidden="0" w:uiPriority="2" w:unhideWhenUsed="0" w:qFormat="1"/>
+    <w:lsdException w:name="heading 2" w:uiPriority="2" w:qFormat="1"/>
+    <w:lsdException w:name="heading 3" w:uiPriority="2" w:qFormat="1"/>
+    <w:lsdException w:name="heading 4" w:uiPriority="2" w:qFormat="1"/>
+    <w:lsdException w:name="heading 5" w:uiPriority="2" w:qFormat="1"/>
+    <w:lsdException w:name="heading 6" w:uiPriority="9" w:unhideWhenUsed="0" w:qFormat="1"/>
+    <w:lsdException w:name="heading 7" w:uiPriority="9" w:unhideWhenUsed="0" w:qFormat="1"/>
+    <w:lsdException w:name="heading 8" w:uiPriority="9" w:unhideWhenUsed="0" w:qFormat="1"/>
+    <w:lsdException w:name="heading 9" w:uiPriority="9" w:unhideWhenUsed="0" w:qFormat="1"/>
+    <w:lsdException w:name="toc 1" w:uiPriority="39"/>
+    <w:lsdException w:name="toc 2" w:uiPriority="39"/>
+    <w:lsdException w:name="toc 3" w:uiPriority="39"/>
+    <w:lsdException w:name="toc 4" w:uiPriority="39"/>
+    <w:lsdException w:name="toc 5" w:uiPriority="39"/>
+    <w:lsdException w:name="toc 6" w:uiPriority="39"/>
+    <w:lsdException w:name="toc 7" w:uiPriority="39"/>
+    <w:lsdException w:name="toc 8" w:uiPriority="39"/>
+    <w:lsdException w:name="toc 9" w:uiPriority="39"/>
+    <w:lsdException w:name="caption" w:uiPriority="35" w:qFormat="1"/>
+    <w:lsdException w:name="Title" w:semiHidden="0" w:uiPriority="10" w:unhideWhenUsed="0" w:qFormat="1"/>
+    <w:lsdException w:name="Default Paragraph Font" w:uiPriority="1"/>
+    <w:lsdException w:name="Subtitle" w:semiHidden="0" w:uiPriority="11" w:unhideWhenUsed="0" w:qFormat="1"/>
+    <w:lsdException w:name="Strong" w:semiHidden="0" w:uiPriority="22" w:unhideWhenUsed="0" w:qFormat="1"/>
+    <w:lsdException w:name="Emphasis" w:semiHidden="0" w:uiPriority="20" w:unhideWhenUsed="0" w:qFormat="1"/>
+    <w:lsdException w:name="Table Grid" w:semiHidden="0" w:uiPriority="59" w:unhideWhenUsed="0"/>
+    <w:lsdException w:name="Placeholder Text" w:unhideWhenUsed="0"/>
+    <w:lsdException w:name="No Spacing" w:semiHidden="0" w:uiPriority="1" w:unhideWhenUsed="0" w:qFormat="1"/>
+    <w:lsdException w:name="Light Shading" w:semiHidden="0" w:uiPriority="60" w:unhideWhenUsed="0"/>
+    <w:lsdException w:name="Light List" w:semiHidden="0" w:uiPriority="61" w:unhideWhenUsed="0"/>
+    <w:lsdException w:name="Light Grid" w:semiHidden="0" w:uiPriority="62" w:unhideWhenUsed="0"/>
+    <w:lsdException w:name="Medium Shading 1" w:semiHidden="0" w:uiPriority="63" w:unhideWhenUsed="0"/>
+    <w:lsdException w:name="Medium Shading 2" w:semiHidden="0" w:uiPriority="64" w:unhideWhenUsed="0"/>
+    <w:lsdException w:name="Medium List 1" w:semiHidden="0" w:uiPriority="65" w:unhideWhenUsed="0"/>
+    <w:lsdException w:name="Medium List 2" w:semiHidden="0" w:uiPriority="66" w:unhideWhenUsed="0"/>
+    <w:lsdException w:name="Medium Grid 1" w:semiHidden="0" w:uiPriority="67" w:unhideWhenUsed="0"/>
+    <w:lsdException w:name="Medium Grid 2" w:semiHidden="0" w:uiPriority="68" w:unhideWhenUsed="0"/>
+    <w:lsdException w:name="Medium Grid 3" w:semiHidden="0" w:uiPriority="69" w:unhideWhenUsed="0"/>
+    <w:lsdException w:name="Dark List" w:semiHidden="0" w:uiPriority="70" w:unhideWhenUsed="0"/>
+    <w:lsdException w:name="Colorful Shading" w:semiHidden="0" w:uiPriority="71" w:unhideWhenUsed="0"/>
+    <w:lsdException w:name="Colorful List" w:semiHidden="0" w:uiPriority="72" w:unhideWhenUsed="0"/>
+    <w:lsdException w:name="Colorful Grid" w:semiHidden="0" w:uiPriority="73" w:unhideWhenUsed="0"/>
+    <w:lsdException w:name="Light Shading Accent 1" w:semiHidden="0" w:uiPriority="60" w:unhideWhenUsed="0"/>
+    <w:lsdException w:name="Light List Accent 1" w:semiHidden="0" w:uiPriority="61" w:unhideWhenUsed="0"/>
+    <w:lsdException w:name="Light Grid Accent 1" w:semiHidden="0" w:uiPriority="62" w:unhideWhenUsed="0"/>
+    <w:lsdException w:name="Medium Shading 1 Accent 1" w:semiHidden="0" w:uiPriority="63" w:unhideWhenUsed="0"/>
+    <w:lsdException w:name="Medium Shading 2 Accent 1" w:semiHidden="0" w:uiPriority="64" w:unhideWhenUsed="0"/>
+    <w:lsdException w:name="Medium List 1 Accent 1" w:semiHidden="0" w:uiPriority="65" w:unhideWhenUsed="0"/>
+    <w:lsdException w:name="Revision" w:unhideWhenUsed="0"/>
+    <w:lsdException w:name="List Paragraph" w:semiHidden="0" w:uiPriority="34" w:unhideWhenUsed="0" w:qFormat="1"/>
+    <w:lsdException w:name="Quote" w:semiHidden="0" w:uiPriority="29" w:unhideWhenUsed="0" w:qFormat="1"/>
+    <w:lsdException w:name="Intense Quote" w:semiHidden="0" w:uiPriority="30" w:unhideWhenUsed="0" w:qFormat="1"/>
+    <w:lsdException w:name="Medium List 2 Accent 1" w:semiHidden="0" w:uiPriority="66" w:unhideWhenUsed="0"/>
+    <w:lsdException w:name="Medium Grid 1 Accent 1" w:semiHidden="0" w:uiPriority="67" w:unhideWhenUsed="0"/>
+    <w:lsdException w:name="Medium Grid 2 Accent 1" w:semiHidden="0" w:uiPriority="68" w:unhideWhenUsed="0"/>
+    <w:lsdException w:name="Medium Grid 3 Accent 1" w:semiHidden="0" w:uiPriority="69" w:unhideWhenUsed="0"/>
+    <w:lsdException w:name="Dark List Accent 1" w:semiHidden="0" w:uiPriority="70" w:unhideWhenUsed="0"/>
+    <w:lsdException w:name="Colorful Shading Accent 1" w:semiHidden="0" w:uiPriority="71" w:unhideWhenUsed="0"/>
+    <w:lsdException w:name="Colorful List Accent 1" w:semiHidden="0" w:uiPriority="72" w:unhideWhenUsed="0"/>
+    <w:lsdException w:name="Colorful Grid Accent 1" w:semiHidden="0" w:uiPriority="73" w:unhideWhenUsed="0"/>
+    <w:lsdException w:name="Light Shading Accent 2" w:semiHidden="0" w:uiPriority="60" w:unhideWhenUsed="0"/>
+    <w:lsdException w:name="Light List Accent 2" w:semiHidden="0" w:uiPriority="61" w:unhideWhenUsed="0"/>
+    <w:lsdException w:name="Light Grid Accent 2" w:semiHidden="0" w:uiPriority="62" w:unhideWhenUsed="0"/>
+    <w:lsdException w:name="Medium Shading 1 Accent 2" w:semiHidden="0" w:uiPriority="63" w:unhideWhenUsed="0"/>
+    <w:lsdException w:name="Medium Shading 2 Accent 2" w:semiHidden="0" w:uiPriority="64" w:unhideWhenUsed="0"/>
+    <w:lsdException w:name="Medium List 1 Accent 2" w:semiHidden="0" w:uiPriority="65" w:unhideWhenUsed="0"/>
+    <w:lsdException w:name="Medium List 2 Accent 2" w:semiHidden="0" w:uiPriority="66" w:unhideWhenUsed="0"/>
+    <w:lsdException w:name="Medium Grid 1 Accent 2" w:semiHidden="0" w:uiPriority="67" w:unhideWhenUsed="0"/>
+    <w:lsdException w:name="Medium Grid 2 Accent 2" w:semiHidden="0" w:uiPriority="68" w:unhideWhenUsed="0"/>
+    <w:lsdException w:name="Medium Grid 3 Accent 2" w:semiHidden="0" w:uiPriority="69" w:unhideWhenUsed="0"/>
+    <w:lsdException w:name="Dark List Accent 2" w:semiHidden="0" w:uiPriority="70" w:unhideWhenUsed="0"/>
+    <w:lsdException w:name="Colorful Shading Accent 2" w:semiHidden="0" w:uiPriority="71" w:unhideWhenUsed="0"/>
+    <w:lsdException w:name="Colorful List Accent 2" w:semiHidden="0" w:uiPriority="72" w:unhideWhenUsed="0"/>
+    <w:lsdException w:name="Colorful Grid Accent 2" w:semiHidden="0" w:uiPriority="73" w:unhideWhenUsed="0"/>
+    <w:lsdException w:name="Light Shading Accent 3" w:semiHidden="0" w:uiPriority="60" w:unhideWhenUsed="0"/>
+    <w:lsdException w:name="Light List Accent 3" w:semiHidden="0" w:uiPriority="61" w:unhideWhenUsed="0"/>
+    <w:lsdException w:name="Light Grid Accent 3" w:semiHidden="0" w:uiPriority="62" w:unhideWhenUsed="0"/>
+    <w:lsdException w:name="Medium Shading 1 Accent 3" w:semiHidden="0" w:uiPriority="63" w:unhideWhenUsed="0"/>
+    <w:lsdException w:name="Medium Shading 2 Accent 3" w:semiHidden="0" w:uiPriority="64" w:unhideWhenUsed="0"/>
+    <w:lsdException w:name="Medium List 1 Accent 3" w:semiHidden="0" w:uiPriority="65" w:unhideWhenUsed="0"/>
+    <w:lsdException w:name="Medium List 2 Accent 3" w:semiHidden="0" w:uiPriority="66" w:unhideWhenUsed="0"/>
+    <w:lsdException w:name="Medium Grid 1 Accent 3" w:semiHidden="0" w:uiPriority="67" w:unhideWhenUsed="0"/>
+    <w:lsdException w:name="Medium Grid 2 Accent 3" w:semiHidden="0" w:uiPriority="68" w:unhideWhenUsed="0"/>
+    <w:lsdException w:name="Medium Grid 3 Accent 3" w:semiHidden="0" w:uiPriority="69" w:unhideWhenUsed="0"/>
+    <w:lsdException w:name="Dark List Accent 3" w:semiHidden="0" w:uiPriority="70" w:unhideWhenUsed="0"/>
+    <w:lsdException w:name="Colorful Shading Accent 3" w:semiHidden="0" w:uiPriority="71" w:unhideWhenUsed="0"/>
+    <w:lsdException w:name="Colorful List Accent 3" w:semiHidden="0" w:uiPriority="72" w:unhideWhenUsed="0"/>
+    <w:lsdException w:name="Colorful Grid Accent 3" w:semiHidden="0" w:uiPriority="73" w:unhideWhenUsed="0"/>
+    <w:lsdException w:name="Light Shading Accent 4" w:semiHidden="0" w:uiPriority="60" w:unhideWhenUsed="0"/>
+    <w:lsdException w:name="Light List Accent 4" w:semiHidden="0" w:uiPriority="61" w:unhideWhenUsed="0"/>
+    <w:lsdException w:name="Light Grid Accent 4" w:semiHidden="0" w:uiPriority="62" w:unhideWhenUsed="0"/>
+    <w:lsdException w:name="Medium Shading 1 Accent 4" w:semiHidden="0" w:uiPriority="63" w:unhideWhenUsed="0"/>
+    <w:lsdException w:name="Medium Shading 2 Accent 4" w:semiHidden="0" w:uiPriority="64" w:unhideWhenUsed="0"/>
+    <w:lsdException w:name="Medium List 1 Accent 4" w:semiHidden="0" w:uiPriority="65" w:unhideWhenUsed="0"/>
+    <w:lsdException w:name="Medium List 2 Accent 4" w:semiHidden="0" w:uiPriority="66" w:unhideWhenUsed="0"/>
+    <w:lsdException w:name="Medium Grid 1 Accent 4" w:semiHidden="0" w:uiPriority="67" w:unhideWhenUsed="0"/>
+    <w:lsdException w:name="Medium Grid 2 Accent 4" w:semiHidden="0" w:uiPriority="68" w:unhideWhenUsed="0"/>
+    <w:lsdException w:name="Medium Grid 3 Accent 4" w:semiHidden="0" w:uiPriority="69" w:unhideWhenUsed="0"/>
+    <w:lsdException w:name="Dark List Accent 4" w:semiHidden="0" w:uiPriority="70" w:unhideWhenUsed="0"/>
+    <w:lsdException w:name="Colorful Shading Accent 4" w:semiHidden="0" w:uiPriority="71" w:unhideWhenUsed="0"/>
+    <w:lsdException w:name="Colorful List Accent 4" w:semiHidden="0" w:uiPriority="72" w:unhideWhenUsed="0"/>
+    <w:lsdException w:name="Colorful Grid Accent 4" w:semiHidden="0" w:uiPriority="73" w:unhideWhenUsed="0"/>
+    <w:lsdException w:name="Light Shading Accent 5" w:semiHidden="0" w:uiPriority="60" w:unhideWhenUsed="0"/>
+    <w:lsdException w:name="Light List Accent 5" w:semiHidden="0" w:uiPriority="61" w:unhideWhenUsed="0"/>
+    <w:lsdException w:name="Light Grid Accent 5" w:semiHidden="0" w:uiPriority="62" w:unhideWhenUsed="0"/>
+    <w:lsdException w:name="Medium Shading 1 Accent 5" w:semiHidden="0" w:uiPriority="63" w:unhideWhenUsed="0"/>
+    <w:lsdException w:name="Medium Shading 2 Accent 5" w:semiHidden="0" w:uiPriority="64" w:unhideWhenUsed="0"/>
+    <w:lsdException w:name="Medium List 1 Accent 5" w:semiHidden="0" w:uiPriority="65" w:unhideWhenUsed="0"/>
+    <w:lsdException w:name="Medium List 2 Accent 5" w:semiHidden="0" w:uiPriority="66" w:unhideWhenUsed="0"/>
+    <w:lsdException w:name="Medium Grid 1 Accent 5" w:semiHidden="0" w:uiPriority="67" w:unhideWhenUsed="0"/>
+    <w:lsdException w:name="Medium Grid 2 Accent 5" w:semiHidden="0" w:uiPriority="68" w:unhideWhenUsed="0"/>
+    <w:lsdException w:name="Medium Grid 3 Accent 5" w:semiHidden="0" w:uiPriority="69" w:unhideWhenUsed="0"/>
+    <w:lsdException w:name="Dark List Accent 5" w:semiHidden="0" w:uiPriority="70" w:unhideWhenUsed="0"/>
+    <w:lsdException w:name="Colorful Shading Accent 5" w:semiHidden="0" w:uiPriority="71" w:unhideWhenUsed="0"/>
+    <w:lsdException w:name="Colorful List Accent 5" w:semiHidden="0" w:uiPriority="72" w:unhideWhenUsed="0"/>
+    <w:lsdException w:name="Colorful Grid Accent 5" w:semiHidden="0" w:uiPriority="73" w:unhideWhenUsed="0"/>
+    <w:lsdException w:name="Light Shading Accent 6" w:semiHidden="0" w:uiPriority="60" w:unhideWhenUsed="0"/>
+    <w:lsdException w:name="Light List Accent 6" w:semiHidden="0" w:uiPriority="61" w:unhideWhenUsed="0"/>
+    <w:lsdException w:name="Light Grid Accent 6" w:semiHidden="0" w:uiPriority="62" w:unhideWhenUsed="0"/>
+    <w:lsdException w:name="Medium Shading 1 Accent 6" w:semiHidden="0" w:uiPriority="63" w:unhideWhenUsed="0"/>
+    <w:lsdException w:name="Medium Shading 2 Accent 6" w:semiHidden="0" w:uiPriority="64" w:unhideWhenUsed="0"/>
+    <w:lsdException w:name="Medium List 1 Accent 6" w:semiHidden="0" w:uiPriority="65" w:unhideWhenUsed="0"/>
+    <w:lsdException w:name="Medium List 2 Accent 6" w:semiHidden="0" w:uiPriority="66" w:unhideWhenUsed="0"/>
+    <w:lsdException w:name="Medium Grid 1 Accent 6" w:semiHidden="0" w:uiPriority="67" w:unhideWhenUsed="0"/>
+    <w:lsdException w:name="Medium Grid 2 Accent 6" w:semiHidden="0" w:uiPriority="68" w:unhideWhenUsed="0"/>
+    <w:lsdException w:name="Medium Grid 3 Accent 6" w:semiHidden="0" w:uiPriority="69" w:unhideWhenUsed="0"/>
+    <w:lsdException w:name="Dark List Accent 6" w:semiHidden="0" w:uiPriority="70" w:unhideWhenUsed="0"/>
+    <w:lsdException w:name="Colorful Shading Accent 6" w:semiHidden="0" w:uiPriority="71" w:unhideWhenUsed="0"/>
+    <w:lsdException w:name="Colorful List Accent 6" w:semiHidden="0" w:uiPriority="72" w:unhideWhenUsed="0"/>
+    <w:lsdException w:name="Colorful Grid Accent 6" w:semiHidden="0" w:uiPriority="73" w:unhideWhenUsed="0"/>
+    <w:lsdException w:name="Subtle Emphasis" w:semiHidden="0" w:uiPriority="19" w:unhideWhenUsed="0" w:qFormat="1"/>
+    <w:lsdException w:name="Intense Emphasis" w:semiHidden="0" w:uiPriority="21" w:unhideWhenUsed="0"/>
+    <w:lsdException w:name="Subtle Reference" w:semiHidden="0" w:uiPriority="31" w:unhideWhenUsed="0" w:qFormat="1"/>
+    <w:lsdException w:name="Intense Reference" w:semiHidden="0" w:uiPriority="32" w:unhideWhenUsed="0" w:qFormat="1"/>
+    <w:lsdException w:name="Book Title" w:semiHidden="0" w:uiPriority="33" w:unhideWhenUsed="0" w:qFormat="1"/>
+    <w:lsdException w:name="Bibliography" w:uiPriority="37"/>
+    <w:lsdException w:name="TOC Heading" w:uiPriority="39" w:qFormat="1"/>
+  </w:latentStyles>
   <w:style w:type="paragraph" w:default="1" w:styleId="Normal">
     <w:name w:val="Normal"/>
     <w:qFormat/>
-  </w:style>
-  <w:style w:type="paragraph" w:styleId="BodyText">
-    <w:name w:val="Body Text"/>
+    <w:rsid w:val="00D80D99"/>
+    <w:pPr>
+      <w:spacing w:before="120" w:after="240" w:line="240" w:lineRule="auto"/>
+    </w:pPr>
+    <w:rPr>
+      <w:rFonts w:ascii="Times New Roman" w:hAnsi="Times New Roman"/>
+      <w:sz w:val="24"/>
+    </w:rPr>
+  </w:style>
+  <w:style w:type="paragraph" w:styleId="Heading1">
+    <w:name w:val="heading 1"/>
+    <w:basedOn w:val="ListParagraph"/>
+    <w:next w:val="Normal"/>
+    <w:link w:val="Heading1Char"/>
+    <w:uiPriority w:val="2"/>
+    <w:qFormat/>
+    <w:rsid w:val="00D80D99"/>
+    <w:pPr>
+      <w:numPr>
+        <w:numId w:val="17"/>
+      </w:numPr>
+      <w:spacing w:before="240"/>
+      <w:contextualSpacing w:val="0"/>
+      <w:outlineLvl w:val="0"/>
+    </w:pPr>
+    <w:rPr>
+      <w:b/>
+    </w:rPr>
+  </w:style>
+  <w:style w:type="paragraph" w:styleId="Heading2">
+    <w:name w:val="heading 2"/>
+    <w:basedOn w:val="Heading1"/>
+    <w:next w:val="Normal"/>
+    <w:link w:val="Heading2Char"/>
+    <w:uiPriority w:val="2"/>
+    <w:qFormat/>
+    <w:rsid w:val="00D80D99"/>
+    <w:pPr>
+      <w:numPr>
+        <w:ilvl w:val="1"/>
+      </w:numPr>
+      <w:spacing w:after="200"/>
+      <w:outlineLvl w:val="1"/>
+    </w:pPr>
+  </w:style>
+  <w:style w:type="paragraph" w:styleId="Heading3">
+    <w:name w:val="heading 3"/>
     <w:basedOn w:val="Normal"/>
-    <w:link w:val="BodyTextChar"/>
-    <w:pPr>
-      <w:spacing w:before="180" w:after="180"/>
-    </w:pPr>
+    <w:next w:val="Normal"/>
+    <w:link w:val="Heading3Char"/>
+    <w:uiPriority w:val="2"/>
     <w:qFormat/>
-  </w:style>
-  <w:style w:type="paragraph" w:customStyle="1" w:styleId="FirstParagraph">
-    <w:name w:val="First Paragraph"/>
-    <w:basedOn w:val="BodyText"/>
-    <w:next w:val="BodyText"/>
-    <w:qFormat/>
-  </w:style>
-  <w:style w:type="paragraph" w:customStyle="1" w:styleId="Compact">
-    <w:name w:val="Compact"/>
-    <w:basedOn w:val="BodyText"/>
-    <w:qFormat/>
-    <w:pPr>
-      <w:spacing w:before="36" w:after="36"/>
-    </w:pPr>
-  </w:style>
-  <w:style w:type="paragraph" w:styleId="Title">
-    <w:name w:val="Title"/>
-    <w:basedOn w:val="Normal"/>
-    <w:next w:val="BodyText"/>
-    <w:qFormat/>
+    <w:rsid w:val="00D80D99"/>
     <w:pPr>
       <w:keepNext/>
       <w:keepLines/>
-      <w:spacing w:before="480" w:after="240"/>
-      <w:jc w:val="center"/>
-    </w:pPr>
-    <w:rPr>
-      <w:rFonts w:asciiTheme="majorHAnsi" w:eastAsiaTheme="majorEastAsia" w:hAnsiTheme="majorHAnsi" w:cstheme="majorBidi"/>
-      <w:b/>
-      <w:bCs/>
-      <w:color w:val="345A8A" w:themeColor="accent1" w:themeShade="B5"/>
-      <w:sz w:val="36"/>
-      <w:szCs w:val="36"/>
-    </w:rPr>
-  </w:style>
-  <w:style w:type="paragraph" w:styleId="Subtitle">
-    <w:name w:val="Subtitle"/>
-    <w:basedOn w:val="Title"/>
-    <w:next w:val="BodyText"/>
-    <w:qFormat/>
-    <w:pPr>
-      <w:keepNext/>
-      <w:keepLines/>
-      <w:spacing w:before="240" w:after="240"/>
-      <w:jc w:val="center"/>
-    </w:pPr>
-    <w:rPr>
-      <w:sz w:val="30"/>
-      <w:szCs w:val="30"/>
-    </w:rPr>
-  </w:style>
-  <w:style w:type="paragraph" w:customStyle="1" w:styleId="Author">
-    <w:name w:val="Author"/>
-    <w:next w:val="BodyText"/>
-    <w:qFormat/>
-    <w:pPr>
-      <w:keepNext/>
-      <w:keepLines/>
-      <w:jc w:val="center"/>
-    </w:pPr>
-  </w:style>
-  <w:style w:type="paragraph" w:styleId="Date">
-    <w:name w:val="Date"/>
-    <w:next w:val="BodyText"/>
-    <w:qFormat/>
-    <w:pPr>
-      <w:keepNext/>
-      <w:keepLines/>
-      <w:jc w:val="center"/>
-    </w:pPr>
-  </w:style>
-  <w:style w:type="paragraph" w:customStyle="1" w:styleId="Abstract">
-    <w:name w:val="Abstract"/>
-    <w:basedOn w:val="Normal"/>
-    <w:next w:val="BodyText"/>
-    <w:qFormat/>
-    <w:pPr>
-      <w:keepNext/>
-      <w:keepLines/>
-      <w:spacing w:before="300" w:after="300"/>
-    </w:pPr>
-    <w:rPr>
-      <w:sz w:val="20"/>
-      <w:szCs w:val="20"/>
-    </w:rPr>
-  </w:style>
-  <w:style w:type="paragraph" w:styleId="Bibliography">
-    <w:name w:val="Bibliography"/>
-    <w:basedOn w:val="Normal"/>
-    <w:next w:val="Bibliography"/>
-    <w:qFormat/>
-    <w:pPr/>
-    <w:rPr/>
-  </w:style>
-  <w:style w:type="paragraph" w:styleId="Heading1">
-    <w:name w:val="Heading 1"/>
-    <w:basedOn w:val="Normal"/>
-    <w:next w:val="BodyText"/>
-    <w:uiPriority w:val="9"/>
-    <w:qFormat/>
-    <w:pPr>
-      <w:keepNext/>
-      <w:keepLines/>
-      <w:spacing w:before="480" w:after="0"/>
-      <w:outlineLvl w:val="0"/>
-    </w:pPr>
-    <w:rPr>
-      <w:rFonts w:asciiTheme="majorHAnsi" w:eastAsiaTheme="majorEastAsia" w:hAnsiTheme="majorHAnsi" w:cstheme="majorBidi"/>
-      <w:b/>
-      <w:bCs/>
-      <w:color w:val="345A8A" w:themeColor="accent1" w:themeShade="B5"/>
-      <w:sz w:val="32"/>
-      <w:szCs w:val="32"/>
-    </w:rPr>
-  </w:style>
-  <w:style w:type="paragraph" w:styleId="Heading2">
-    <w:name w:val="Heading 2"/>
-    <w:basedOn w:val="Normal"/>
-    <w:next w:val="BodyText"/>
-    <w:uiPriority w:val="9"/>
-    <w:unhideWhenUsed/>
-    <w:qFormat/>
-    <w:pPr>
-      <w:keepNext/>
-      <w:keepLines/>
-      <w:spacing w:before="200" w:after="0"/>
-      <w:outlineLvl w:val="1"/>
-    </w:pPr>
-    <w:rPr>
-      <w:rFonts w:asciiTheme="majorHAnsi" w:eastAsiaTheme="majorEastAsia" w:hAnsiTheme="majorHAnsi" w:cstheme="majorBidi"/>
-      <w:b/>
-      <w:bCs/>
-      <w:color w:val="4F81BD" w:themeColor="accent1"/>
-      <w:sz w:val="32"/>
-      <w:szCs w:val="32"/>
-    </w:rPr>
-  </w:style>
-  <w:style w:type="paragraph" w:styleId="Heading3">
-    <w:name w:val="Heading 3"/>
-    <w:basedOn w:val="Normal"/>
-    <w:next w:val="BodyText"/>
-    <w:uiPriority w:val="9"/>
-    <w:unhideWhenUsed/>
-    <w:qFormat/>
-    <w:pPr>
-      <w:keepNext/>
-      <w:keepLines/>
-      <w:spacing w:before="200" w:after="0"/>
+      <w:numPr>
+        <w:ilvl w:val="2"/>
+        <w:numId w:val="17"/>
+      </w:numPr>
+      <w:spacing w:before="40" w:after="120"/>
       <w:outlineLvl w:val="2"/>
     </w:pPr>
     <w:rPr>
-      <w:rFonts w:asciiTheme="majorHAnsi" w:eastAsiaTheme="majorEastAsia" w:hAnsiTheme="majorHAnsi" w:cstheme="majorBidi"/>
+      <w:rFonts w:eastAsiaTheme="majorEastAsia" w:cstheme="majorBidi"/>
       <w:b/>
-      <w:bCs/>
-      <w:color w:val="4F81BD" w:themeColor="accent1"/>
-      <w:sz w:val="28"/>
-      <w:szCs w:val="28"/>
+      <w:szCs w:val="24"/>
     </w:rPr>
   </w:style>
   <w:style w:type="paragraph" w:styleId="Heading4">
-    <w:name w:val="Heading 4"/>
-    <w:basedOn w:val="Normal"/>
-    <w:next w:val="BodyText"/>
-    <w:uiPriority w:val="9"/>
-    <w:unhideWhenUsed/>
+    <w:name w:val="heading 4"/>
+    <w:basedOn w:val="Heading3"/>
+    <w:next w:val="Normal"/>
+    <w:link w:val="Heading4Char"/>
+    <w:uiPriority w:val="2"/>
     <w:qFormat/>
+    <w:rsid w:val="00D80D99"/>
     <w:pPr>
-      <w:keepNext/>
-      <w:keepLines/>
-      <w:spacing w:before="200" w:after="0"/>
+      <w:numPr>
+        <w:ilvl w:val="3"/>
+      </w:numPr>
       <w:outlineLvl w:val="3"/>
     </w:pPr>
     <w:rPr>
-      <w:rFonts w:asciiTheme="majorHAnsi" w:eastAsiaTheme="majorEastAsia" w:hAnsiTheme="majorHAnsi" w:cstheme="majorBidi"/>
-      <w:b/>
-      <w:bCs/>
-      <w:color w:val="4F81BD" w:themeColor="accent1"/>
-      <w:sz w:val="24"/>
-      <w:szCs w:val="24"/>
+      <w:iCs/>
     </w:rPr>
   </w:style>
   <w:style w:type="paragraph" w:styleId="Heading5">
-    <w:name w:val="Heading 5"/>
-    <w:basedOn w:val="Normal"/>
-    <w:next w:val="BodyText"/>
-    <w:uiPriority w:val="9"/>
-    <w:unhideWhenUsed/>
+    <w:name w:val="heading 5"/>
+    <w:basedOn w:val="Heading4"/>
+    <w:next w:val="Normal"/>
+    <w:link w:val="Heading5Char"/>
+    <w:uiPriority w:val="2"/>
     <w:qFormat/>
+    <w:rsid w:val="00D80D99"/>
     <w:pPr>
-      <w:keepNext/>
-      <w:keepLines/>
-      <w:spacing w:before="200" w:after="0"/>
+      <w:numPr>
+        <w:ilvl w:val="4"/>
+      </w:numPr>
       <w:outlineLvl w:val="4"/>
     </w:pPr>
-    <w:rPr>
-      <w:rFonts w:asciiTheme="majorHAnsi" w:eastAsiaTheme="majorEastAsia" w:hAnsiTheme="majorHAnsi" w:cstheme="majorBidi"/>
-      <w:i/>
-      <w:iCs/>
-      <w:color w:val="4F81BD" w:themeColor="accent1"/>
-      <w:sz w:val="24"/>
-      <w:szCs w:val="24"/>
-    </w:rPr>
-  </w:style>
-  <w:style w:type="paragraph" w:styleId="Heading6">
-    <w:name w:val="Heading 6"/>
-    <w:basedOn w:val="Normal"/>
-    <w:next w:val="BodyText"/>
-    <w:uiPriority w:val="9"/>
-    <w:unhideWhenUsed/>
-    <w:qFormat/>
-    <w:pPr>
-      <w:keepNext/>
-      <w:keepLines/>
-      <w:spacing w:before="200" w:after="0"/>
-      <w:outlineLvl w:val="5"/>
-    </w:pPr>
-    <w:rPr>
-      <w:rFonts w:asciiTheme="majorHAnsi" w:eastAsiaTheme="majorEastAsia" w:hAnsiTheme="majorHAnsi" w:cstheme="majorBidi"/>
-      <w:color w:val="4F81BD" w:themeColor="accent1"/>
-      <w:sz w:val="24"/>
-      <w:szCs w:val="24"/>
-    </w:rPr>
-  </w:style>
-  <w:style w:type="paragraph" w:styleId="Heading7">
-    <w:name w:val="Heading 7"/>
-    <w:basedOn w:val="Normal"/>
-    <w:next w:val="BodyText"/>
-    <w:uiPriority w:val="9"/>
-    <w:unhideWhenUsed/>
-    <w:qFormat/>
-    <w:pPr>
-      <w:keepNext/>
-      <w:keepLines/>
-      <w:spacing w:before="200" w:after="0"/>
-      <w:outlineLvl w:val="6"/>
-    </w:pPr>
-    <w:rPr>
-      <w:rFonts w:asciiTheme="majorHAnsi" w:eastAsiaTheme="majorEastAsia" w:hAnsiTheme="majorHAnsi" w:cstheme="majorBidi"/>
-      <w:color w:val="4F81BD" w:themeColor="accent1"/>
-      <w:sz w:val="24"/>
-      <w:szCs w:val="24"/>
-    </w:rPr>
-  </w:style>
-  <w:style w:type="paragraph" w:styleId="Heading8">
-    <w:name w:val="Heading 8"/>
-    <w:basedOn w:val="Normal"/>
-    <w:next w:val="BodyText"/>
-    <w:uiPriority w:val="9"/>
-    <w:unhideWhenUsed/>
-    <w:qFormat/>
-    <w:pPr>
-      <w:keepNext/>
-      <w:keepLines/>
-      <w:spacing w:before="200" w:after="0"/>
-      <w:outlineLvl w:val="7"/>
-    </w:pPr>
-    <w:rPr>
-      <w:rFonts w:asciiTheme="majorHAnsi" w:eastAsiaTheme="majorEastAsia" w:hAnsiTheme="majorHAnsi" w:cstheme="majorBidi"/>
-      <w:color w:val="4F81BD" w:themeColor="accent1"/>
-      <w:sz w:val="24"/>
-      <w:szCs w:val="24"/>
-    </w:rPr>
-  </w:style>
-  <w:style w:type="paragraph" w:styleId="Heading9">
-    <w:name w:val="Heading 9"/>
-    <w:basedOn w:val="Normal"/>
-    <w:next w:val="BodyText"/>
-    <w:uiPriority w:val="9"/>
-    <w:unhideWhenUsed/>
-    <w:qFormat/>
-    <w:pPr>
-      <w:keepNext/>
-      <w:keepLines/>
-      <w:spacing w:before="200" w:after="0"/>
-      <w:outlineLvl w:val="8"/>
-    </w:pPr>
-    <w:rPr>
-      <w:rFonts w:asciiTheme="majorHAnsi" w:eastAsiaTheme="majorEastAsia" w:hAnsiTheme="majorHAnsi" w:cstheme="majorBidi"/>
-      <w:color w:val="4F81BD" w:themeColor="accent1"/>
-      <w:sz w:val="24"/>
-      <w:szCs w:val="24"/>
-    </w:rPr>
-  </w:style>
-  <w:style w:type="paragraph" w:styleId="BlockText">
-    <w:name w:val="Block Text"/>
-    <w:basedOn w:val="BodyText"/>
-    <w:next w:val="BodyText"/>
-    <w:uiPriority w:val="9"/>
-    <w:unhideWhenUsed/>
-    <w:qFormat/>
-    <w:pPr>
-      <w:spacing w:before="100" w:after="100"/>
-      <w:ind w:firstLine="0"/>
-    </w:pPr>
-    <w:rPr>
-      <w:rFonts w:asciiTheme="majorHAnsi" w:eastAsiaTheme="majorEastAsia" w:hAnsiTheme="majorHAnsi" w:cstheme="majorBidi"/>
-      <w:bCs/>
-      <w:sz w:val="20"/>
-      <w:szCs w:val="20"/>
-    </w:rPr>
-  </w:style>
-  <w:style w:type="paragraph" w:styleId="FootnoteText">
-    <w:name w:val="Footnote Text"/>
-    <w:basedOn w:val="Normal"/>
-    <w:next w:val="FootnoteText"/>
-    <w:uiPriority w:val="9"/>
-    <w:unhideWhenUsed/>
-    <w:qFormat/>
   </w:style>
   <w:style w:type="character" w:default="1" w:styleId="DefaultParagraphFont">
     <w:name w:val="Default Paragraph Font"/>
+    <w:uiPriority w:val="1"/>
     <w:semiHidden/>
     <w:unhideWhenUsed/>
   </w:style>
-  <w:style w:type="table" w:default="1" w:styleId="Table">
-    <w:name w:val="Table"/>
-    <w:basedOn w:val="TableNormal"/>
+  <w:style w:type="table" w:default="1" w:styleId="TableNormal">
+    <w:name w:val="Normal Table"/>
+    <w:uiPriority w:val="99"/>
     <w:semiHidden/>
     <w:unhideWhenUsed/>
-    <w:qFormat/>
     <w:tblPr>
       <w:tblInd w:w="0" w:type="dxa"/>
       <w:tblCellMar>
@@ -2365,99 +4787,622 @@
       </w:tblCellMar>
     </w:tblPr>
   </w:style>
-  <w:style w:type="paragraph" w:customStyle="1" w:styleId="DefinitionTerm">
-    <w:name w:val="Definition Term"/>
+  <w:style w:type="numbering" w:default="1" w:styleId="NoList">
+    <w:name w:val="No List"/>
+    <w:uiPriority w:val="99"/>
+    <w:semiHidden/>
+    <w:unhideWhenUsed/>
+  </w:style>
+  <w:style w:type="character" w:customStyle="1" w:styleId="Heading1Char">
+    <w:name w:val="Heading 1 Char"/>
+    <w:basedOn w:val="DefaultParagraphFont"/>
+    <w:link w:val="Heading1"/>
+    <w:uiPriority w:val="2"/>
+    <w:rsid w:val="00147395"/>
+    <w:rPr>
+      <w:rFonts w:ascii="Times New Roman" w:eastAsia="Cambria" w:hAnsi="Times New Roman" w:cs="Times New Roman"/>
+      <w:b/>
+      <w:sz w:val="24"/>
+      <w:szCs w:val="24"/>
+    </w:rPr>
+  </w:style>
+  <w:style w:type="character" w:customStyle="1" w:styleId="Heading2Char">
+    <w:name w:val="Heading 2 Char"/>
+    <w:basedOn w:val="DefaultParagraphFont"/>
+    <w:link w:val="Heading2"/>
+    <w:uiPriority w:val="2"/>
+    <w:rsid w:val="00147395"/>
+    <w:rPr>
+      <w:rFonts w:ascii="Times New Roman" w:eastAsia="Cambria" w:hAnsi="Times New Roman" w:cs="Times New Roman"/>
+      <w:b/>
+      <w:sz w:val="24"/>
+      <w:szCs w:val="24"/>
+    </w:rPr>
+  </w:style>
+  <w:style w:type="character" w:styleId="Emphasis">
+    <w:name w:val="Emphasis"/>
+    <w:basedOn w:val="DefaultParagraphFont"/>
+    <w:uiPriority w:val="20"/>
+    <w:qFormat/>
+    <w:rsid w:val="00C724CF"/>
+    <w:rPr>
+      <w:rFonts w:ascii="Times New Roman" w:hAnsi="Times New Roman"/>
+      <w:i/>
+      <w:iCs/>
+    </w:rPr>
+  </w:style>
+  <w:style w:type="paragraph" w:styleId="ListParagraph">
+    <w:name w:val="List Paragraph"/>
     <w:basedOn w:val="Normal"/>
-    <w:next w:val="Definition"/>
+    <w:uiPriority w:val="3"/>
+    <w:qFormat/>
+    <w:rsid w:val="00310124"/>
     <w:pPr>
-      <w:keepNext/>
-      <w:keepLines/>
+      <w:numPr>
+        <w:numId w:val="14"/>
+      </w:numPr>
+      <w:ind w:left="1434" w:hanging="357"/>
+      <w:contextualSpacing/>
+    </w:pPr>
+    <w:rPr>
+      <w:rFonts w:eastAsia="Cambria" w:cs="Times New Roman"/>
+      <w:szCs w:val="24"/>
+    </w:rPr>
+  </w:style>
+  <w:style w:type="character" w:styleId="Strong">
+    <w:name w:val="Strong"/>
+    <w:basedOn w:val="DefaultParagraphFont"/>
+    <w:uiPriority w:val="22"/>
+    <w:qFormat/>
+    <w:rsid w:val="00C724CF"/>
+    <w:rPr>
+      <w:rFonts w:ascii="Times New Roman" w:hAnsi="Times New Roman"/>
+      <w:b/>
+      <w:bCs/>
+    </w:rPr>
+  </w:style>
+  <w:style w:type="paragraph" w:styleId="NormalWeb">
+    <w:name w:val="Normal (Web)"/>
+    <w:basedOn w:val="Normal"/>
+    <w:uiPriority w:val="99"/>
+    <w:unhideWhenUsed/>
+    <w:rsid w:val="00117666"/>
+    <w:pPr>
+      <w:spacing w:before="100" w:beforeAutospacing="1" w:after="100" w:afterAutospacing="1"/>
+    </w:pPr>
+    <w:rPr>
+      <w:rFonts w:eastAsia="Times New Roman" w:cs="Times New Roman"/>
+      <w:szCs w:val="24"/>
+    </w:rPr>
+  </w:style>
+  <w:style w:type="paragraph" w:styleId="Header">
+    <w:name w:val="header"/>
+    <w:basedOn w:val="Normal"/>
+    <w:link w:val="HeaderChar"/>
+    <w:uiPriority w:val="99"/>
+    <w:unhideWhenUsed/>
+    <w:rsid w:val="00A53000"/>
+    <w:pPr>
+      <w:tabs>
+        <w:tab w:val="center" w:pos="4844"/>
+        <w:tab w:val="right" w:pos="9689"/>
+      </w:tabs>
+    </w:pPr>
+    <w:rPr>
+      <w:b/>
+    </w:rPr>
+  </w:style>
+  <w:style w:type="character" w:customStyle="1" w:styleId="HeaderChar">
+    <w:name w:val="Header Char"/>
+    <w:basedOn w:val="DefaultParagraphFont"/>
+    <w:link w:val="Header"/>
+    <w:uiPriority w:val="99"/>
+    <w:rsid w:val="00A53000"/>
+    <w:rPr>
+      <w:rFonts w:ascii="Times New Roman" w:hAnsi="Times New Roman"/>
+      <w:b/>
+      <w:sz w:val="24"/>
+    </w:rPr>
+  </w:style>
+  <w:style w:type="paragraph" w:styleId="Footer">
+    <w:name w:val="footer"/>
+    <w:basedOn w:val="Normal"/>
+    <w:link w:val="FooterChar"/>
+    <w:uiPriority w:val="99"/>
+    <w:unhideWhenUsed/>
+    <w:rsid w:val="00117666"/>
+    <w:pPr>
+      <w:tabs>
+        <w:tab w:val="center" w:pos="4844"/>
+        <w:tab w:val="right" w:pos="9689"/>
+      </w:tabs>
       <w:spacing w:after="0"/>
     </w:pPr>
-    <w:rPr>
-      <w:b/>
-    </w:rPr>
-  </w:style>
-  <w:style w:type="paragraph" w:customStyle="1" w:styleId="Definition">
-    <w:name w:val="Definition"/>
+  </w:style>
+  <w:style w:type="character" w:customStyle="1" w:styleId="FooterChar">
+    <w:name w:val="Footer Char"/>
+    <w:basedOn w:val="DefaultParagraphFont"/>
+    <w:link w:val="Footer"/>
+    <w:uiPriority w:val="99"/>
+    <w:rsid w:val="00117666"/>
+  </w:style>
+  <w:style w:type="table" w:styleId="TableGrid">
+    <w:name w:val="Table Grid"/>
+    <w:basedOn w:val="TableNormal"/>
+    <w:uiPriority w:val="59"/>
+    <w:rsid w:val="00117666"/>
+    <w:pPr>
+      <w:spacing w:after="0" w:line="240" w:lineRule="auto"/>
+    </w:pPr>
+    <w:tblPr>
+      <w:tblBorders>
+        <w:top w:val="single" w:sz="4" w:space="0" w:color="auto"/>
+        <w:left w:val="single" w:sz="4" w:space="0" w:color="auto"/>
+        <w:bottom w:val="single" w:sz="4" w:space="0" w:color="auto"/>
+        <w:right w:val="single" w:sz="4" w:space="0" w:color="auto"/>
+        <w:insideH w:val="single" w:sz="4" w:space="0" w:color="auto"/>
+        <w:insideV w:val="single" w:sz="4" w:space="0" w:color="auto"/>
+      </w:tblBorders>
+    </w:tblPr>
+  </w:style>
+  <w:style w:type="paragraph" w:styleId="FootnoteText">
+    <w:name w:val="footnote text"/>
     <w:basedOn w:val="Normal"/>
+    <w:link w:val="FootnoteTextChar"/>
+    <w:uiPriority w:val="99"/>
+    <w:semiHidden/>
+    <w:unhideWhenUsed/>
+    <w:rsid w:val="00117666"/>
+    <w:pPr>
+      <w:spacing w:after="0"/>
+    </w:pPr>
+    <w:rPr>
+      <w:sz w:val="20"/>
+      <w:szCs w:val="20"/>
+    </w:rPr>
+  </w:style>
+  <w:style w:type="character" w:customStyle="1" w:styleId="FootnoteTextChar">
+    <w:name w:val="Footnote Text Char"/>
+    <w:basedOn w:val="DefaultParagraphFont"/>
+    <w:link w:val="FootnoteText"/>
+    <w:uiPriority w:val="99"/>
+    <w:semiHidden/>
+    <w:rsid w:val="00117666"/>
+    <w:rPr>
+      <w:sz w:val="20"/>
+      <w:szCs w:val="20"/>
+    </w:rPr>
+  </w:style>
+  <w:style w:type="character" w:styleId="FootnoteReference">
+    <w:name w:val="footnote reference"/>
+    <w:basedOn w:val="DefaultParagraphFont"/>
+    <w:uiPriority w:val="99"/>
+    <w:semiHidden/>
+    <w:unhideWhenUsed/>
+    <w:rsid w:val="00117666"/>
+    <w:rPr>
+      <w:vertAlign w:val="superscript"/>
+    </w:rPr>
   </w:style>
   <w:style w:type="paragraph" w:styleId="Caption">
-    <w:name w:val="Caption"/>
+    <w:name w:val="caption"/>
     <w:basedOn w:val="Normal"/>
-    <w:link w:val="BodyTextChar"/>
-    <w:pPr>
-      <w:spacing w:before="0" w:after="120"/>
-    </w:pPr>
-    <w:rPr>
-      <w:i/>
-    </w:rPr>
-  </w:style>
-  <w:style w:type="paragraph" w:customStyle="1" w:styleId="TableCaption">
-    <w:name w:val="Table Caption"/>
-    <w:basedOn w:val="Caption"/>
+    <w:next w:val="NoSpacing"/>
+    <w:uiPriority w:val="35"/>
+    <w:unhideWhenUsed/>
+    <w:qFormat/>
+    <w:rsid w:val="00A53000"/>
     <w:pPr>
       <w:keepNext/>
     </w:pPr>
-  </w:style>
-  <w:style w:type="paragraph" w:customStyle="1" w:styleId="ImageCaption">
-    <w:name w:val="Image Caption"/>
-    <w:basedOn w:val="Caption"/>
-  </w:style>
-  <w:style w:type="paragraph" w:customStyle="1" w:styleId="Figure">
-    <w:name w:val="Figure"/>
+    <w:rPr>
+      <w:rFonts w:cs="Times New Roman"/>
+      <w:b/>
+      <w:bCs/>
+      <w:szCs w:val="24"/>
+    </w:rPr>
+  </w:style>
+  <w:style w:type="paragraph" w:styleId="BalloonText">
+    <w:name w:val="Balloon Text"/>
     <w:basedOn w:val="Normal"/>
-  </w:style>
-  <w:style w:type="paragraph" w:customStyle="1" w:styleId="CaptionedFigure">
-    <w:name w:val="Captioned Figure"/>
-    <w:basedOn w:val="Figure"/>
+    <w:link w:val="BalloonTextChar"/>
+    <w:uiPriority w:val="99"/>
+    <w:semiHidden/>
+    <w:unhideWhenUsed/>
+    <w:rsid w:val="00117666"/>
     <w:pPr>
-      <w:keepNext/>
+      <w:spacing w:after="0"/>
     </w:pPr>
-  </w:style>
-  <w:style w:type="character" w:customStyle="1" w:styleId="BodyTextChar">
-    <w:name w:val="Body Text Char"/>
+    <w:rPr>
+      <w:rFonts w:ascii="Tahoma" w:hAnsi="Tahoma" w:cs="Tahoma"/>
+      <w:sz w:val="16"/>
+      <w:szCs w:val="16"/>
+    </w:rPr>
+  </w:style>
+  <w:style w:type="character" w:customStyle="1" w:styleId="BalloonTextChar">
+    <w:name w:val="Balloon Text Char"/>
     <w:basedOn w:val="DefaultParagraphFont"/>
-    <w:link w:val="BodyText"/>
-  </w:style>
-  <w:style w:type="character" w:customStyle="1" w:styleId="VerbatimChar">
-    <w:name w:val="Verbatim Char"/>
-    <w:basedOn w:val="BodyTextChar"/>
-    <w:rPr>
-      <w:rFonts w:ascii="Consolas" w:hAnsi="Consolas"/>
-      <w:sz w:val="22"/>
-    </w:rPr>
-  </w:style>
-  <w:style w:type="character" w:styleId="FootnoteReference">
-    <w:name w:val="Footnote Reference"/>
-    <w:basedOn w:val="BodyTextChar"/>
+    <w:link w:val="BalloonText"/>
+    <w:uiPriority w:val="99"/>
+    <w:semiHidden/>
+    <w:rsid w:val="00117666"/>
+    <w:rPr>
+      <w:rFonts w:ascii="Tahoma" w:hAnsi="Tahoma" w:cs="Tahoma"/>
+      <w:sz w:val="16"/>
+      <w:szCs w:val="16"/>
+    </w:rPr>
+  </w:style>
+  <w:style w:type="character" w:styleId="LineNumber">
+    <w:name w:val="line number"/>
+    <w:basedOn w:val="DefaultParagraphFont"/>
+    <w:uiPriority w:val="99"/>
+    <w:semiHidden/>
+    <w:unhideWhenUsed/>
+    <w:rsid w:val="00117666"/>
+  </w:style>
+  <w:style w:type="paragraph" w:styleId="EndnoteText">
+    <w:name w:val="endnote text"/>
+    <w:basedOn w:val="Normal"/>
+    <w:link w:val="EndnoteTextChar"/>
+    <w:uiPriority w:val="99"/>
+    <w:semiHidden/>
+    <w:unhideWhenUsed/>
+    <w:rsid w:val="00CD066B"/>
+    <w:pPr>
+      <w:spacing w:after="0"/>
+    </w:pPr>
+    <w:rPr>
+      <w:sz w:val="20"/>
+      <w:szCs w:val="20"/>
+    </w:rPr>
+  </w:style>
+  <w:style w:type="character" w:customStyle="1" w:styleId="EndnoteTextChar">
+    <w:name w:val="Endnote Text Char"/>
+    <w:basedOn w:val="DefaultParagraphFont"/>
+    <w:link w:val="EndnoteText"/>
+    <w:uiPriority w:val="99"/>
+    <w:semiHidden/>
+    <w:rsid w:val="00CD066B"/>
+    <w:rPr>
+      <w:sz w:val="20"/>
+      <w:szCs w:val="20"/>
+    </w:rPr>
+  </w:style>
+  <w:style w:type="character" w:styleId="EndnoteReference">
+    <w:name w:val="endnote reference"/>
+    <w:basedOn w:val="DefaultParagraphFont"/>
+    <w:uiPriority w:val="99"/>
+    <w:semiHidden/>
+    <w:unhideWhenUsed/>
+    <w:rsid w:val="00CD066B"/>
     <w:rPr>
       <w:vertAlign w:val="superscript"/>
+    </w:rPr>
+  </w:style>
+  <w:style w:type="character" w:styleId="CommentReference">
+    <w:name w:val="annotation reference"/>
+    <w:basedOn w:val="DefaultParagraphFont"/>
+    <w:uiPriority w:val="99"/>
+    <w:semiHidden/>
+    <w:unhideWhenUsed/>
+    <w:rsid w:val="00725A7D"/>
+    <w:rPr>
+      <w:sz w:val="16"/>
+      <w:szCs w:val="16"/>
+    </w:rPr>
+  </w:style>
+  <w:style w:type="paragraph" w:styleId="CommentText">
+    <w:name w:val="annotation text"/>
+    <w:basedOn w:val="Normal"/>
+    <w:link w:val="CommentTextChar"/>
+    <w:uiPriority w:val="99"/>
+    <w:semiHidden/>
+    <w:unhideWhenUsed/>
+    <w:rsid w:val="00725A7D"/>
+    <w:rPr>
+      <w:sz w:val="20"/>
+      <w:szCs w:val="20"/>
+    </w:rPr>
+  </w:style>
+  <w:style w:type="character" w:customStyle="1" w:styleId="CommentTextChar">
+    <w:name w:val="Comment Text Char"/>
+    <w:basedOn w:val="DefaultParagraphFont"/>
+    <w:link w:val="CommentText"/>
+    <w:uiPriority w:val="99"/>
+    <w:semiHidden/>
+    <w:rsid w:val="00725A7D"/>
+    <w:rPr>
+      <w:sz w:val="20"/>
+      <w:szCs w:val="20"/>
+    </w:rPr>
+  </w:style>
+  <w:style w:type="paragraph" w:styleId="CommentSubject">
+    <w:name w:val="annotation subject"/>
+    <w:basedOn w:val="CommentText"/>
+    <w:next w:val="CommentText"/>
+    <w:link w:val="CommentSubjectChar"/>
+    <w:uiPriority w:val="99"/>
+    <w:semiHidden/>
+    <w:unhideWhenUsed/>
+    <w:rsid w:val="00725A7D"/>
+    <w:rPr>
+      <w:b/>
+      <w:bCs/>
+    </w:rPr>
+  </w:style>
+  <w:style w:type="character" w:customStyle="1" w:styleId="CommentSubjectChar">
+    <w:name w:val="Comment Subject Char"/>
+    <w:basedOn w:val="CommentTextChar"/>
+    <w:link w:val="CommentSubject"/>
+    <w:uiPriority w:val="99"/>
+    <w:semiHidden/>
+    <w:rsid w:val="00725A7D"/>
+    <w:rPr>
+      <w:b/>
+      <w:bCs/>
+      <w:sz w:val="20"/>
+      <w:szCs w:val="20"/>
     </w:rPr>
   </w:style>
   <w:style w:type="character" w:styleId="Hyperlink">
     <w:name w:val="Hyperlink"/>
-    <w:basedOn w:val="BodyTextChar"/>
-    <w:rPr>
-      <w:color w:val="4F81BD" w:themeColor="accent1"/>
-    </w:rPr>
-  </w:style>
-  <w:style w:type="paragraph" w:styleId="TOCHeading">
-    <w:name w:val="TOC Heading"/>
-    <w:basedOn w:val="Heading1"/>
-    <w:next w:val="BodyText"/>
-    <w:uiPriority w:val="39"/>
+    <w:basedOn w:val="DefaultParagraphFont"/>
+    <w:uiPriority w:val="99"/>
+    <w:unhideWhenUsed/>
+    <w:rsid w:val="005A1D84"/>
+    <w:rPr>
+      <w:color w:val="0000FF"/>
+      <w:u w:val="single"/>
+    </w:rPr>
+  </w:style>
+  <w:style w:type="character" w:styleId="FollowedHyperlink">
+    <w:name w:val="FollowedHyperlink"/>
+    <w:basedOn w:val="DefaultParagraphFont"/>
+    <w:uiPriority w:val="99"/>
+    <w:semiHidden/>
+    <w:unhideWhenUsed/>
+    <w:rsid w:val="006D5B93"/>
+    <w:rPr>
+      <w:color w:val="800080" w:themeColor="followedHyperlink"/>
+      <w:u w:val="single"/>
+    </w:rPr>
+  </w:style>
+  <w:style w:type="paragraph" w:styleId="Title">
+    <w:name w:val="Title"/>
+    <w:basedOn w:val="Normal"/>
+    <w:next w:val="Normal"/>
+    <w:link w:val="TitleChar"/>
+    <w:qFormat/>
+    <w:rsid w:val="00D80D99"/>
+    <w:pPr>
+      <w:suppressLineNumbers/>
+      <w:spacing w:before="240" w:after="360"/>
+      <w:jc w:val="center"/>
+    </w:pPr>
+    <w:rPr>
+      <w:rFonts w:cs="Times New Roman"/>
+      <w:b/>
+      <w:sz w:val="32"/>
+      <w:szCs w:val="32"/>
+    </w:rPr>
+  </w:style>
+  <w:style w:type="character" w:customStyle="1" w:styleId="TitleChar">
+    <w:name w:val="Title Char"/>
+    <w:basedOn w:val="DefaultParagraphFont"/>
+    <w:link w:val="Title"/>
+    <w:rsid w:val="00D80D99"/>
+    <w:rPr>
+      <w:rFonts w:ascii="Times New Roman" w:hAnsi="Times New Roman" w:cs="Times New Roman"/>
+      <w:b/>
+      <w:sz w:val="32"/>
+      <w:szCs w:val="32"/>
+    </w:rPr>
+  </w:style>
+  <w:style w:type="paragraph" w:styleId="Subtitle">
+    <w:name w:val="Subtitle"/>
+    <w:basedOn w:val="Normal"/>
+    <w:next w:val="Normal"/>
+    <w:link w:val="SubtitleChar"/>
+    <w:uiPriority w:val="99"/>
     <w:unhideWhenUsed/>
     <w:qFormat/>
+    <w:rsid w:val="00AC0270"/>
     <w:pPr>
-      <w:spacing w:before="240" w:line="259" w:lineRule="auto"/>
-      <w:outlineLvl w:val="9"/>
+      <w:spacing w:before="240"/>
     </w:pPr>
     <w:rPr>
-      <w:rFonts w:asciiTheme="majorHAnsi" w:eastAsiaTheme="majorEastAsia" w:hAnsiTheme="majorHAnsi" w:cstheme="majorBidi"/>
-      <w:b w:val="0"/>
-      <w:bCs w:val="0"/>
-      <w:color w:val="365F91" w:themeColor="accent1" w:themeShade="BF"/>
+      <w:rFonts w:cs="Times New Roman"/>
+      <w:b/>
+      <w:szCs w:val="24"/>
+    </w:rPr>
+  </w:style>
+  <w:style w:type="character" w:customStyle="1" w:styleId="SubtitleChar">
+    <w:name w:val="Subtitle Char"/>
+    <w:basedOn w:val="DefaultParagraphFont"/>
+    <w:link w:val="Subtitle"/>
+    <w:uiPriority w:val="99"/>
+    <w:rsid w:val="00651CA2"/>
+    <w:rPr>
+      <w:rFonts w:ascii="Times New Roman" w:hAnsi="Times New Roman" w:cs="Times New Roman"/>
+      <w:b/>
+      <w:sz w:val="24"/>
+      <w:szCs w:val="24"/>
+    </w:rPr>
+  </w:style>
+  <w:style w:type="character" w:customStyle="1" w:styleId="Heading3Char">
+    <w:name w:val="Heading 3 Char"/>
+    <w:basedOn w:val="DefaultParagraphFont"/>
+    <w:link w:val="Heading3"/>
+    <w:uiPriority w:val="2"/>
+    <w:rsid w:val="005D1840"/>
+    <w:rPr>
+      <w:rFonts w:ascii="Times New Roman" w:eastAsiaTheme="majorEastAsia" w:hAnsi="Times New Roman" w:cstheme="majorBidi"/>
+      <w:b/>
+      <w:sz w:val="24"/>
+      <w:szCs w:val="24"/>
+    </w:rPr>
+  </w:style>
+  <w:style w:type="paragraph" w:styleId="NoSpacing">
+    <w:name w:val="No Spacing"/>
+    <w:uiPriority w:val="99"/>
+    <w:unhideWhenUsed/>
+    <w:qFormat/>
+    <w:rsid w:val="00A53000"/>
+    <w:pPr>
+      <w:spacing w:after="0" w:line="240" w:lineRule="auto"/>
+    </w:pPr>
+    <w:rPr>
+      <w:rFonts w:ascii="Times New Roman" w:hAnsi="Times New Roman"/>
+      <w:sz w:val="24"/>
+    </w:rPr>
+  </w:style>
+  <w:style w:type="character" w:customStyle="1" w:styleId="Heading4Char">
+    <w:name w:val="Heading 4 Char"/>
+    <w:basedOn w:val="DefaultParagraphFont"/>
+    <w:link w:val="Heading4"/>
+    <w:uiPriority w:val="2"/>
+    <w:rsid w:val="005D1840"/>
+    <w:rPr>
+      <w:rFonts w:ascii="Times New Roman" w:eastAsiaTheme="majorEastAsia" w:hAnsi="Times New Roman" w:cstheme="majorBidi"/>
+      <w:b/>
+      <w:iCs/>
+      <w:sz w:val="24"/>
+      <w:szCs w:val="24"/>
+    </w:rPr>
+  </w:style>
+  <w:style w:type="character" w:customStyle="1" w:styleId="Heading5Char">
+    <w:name w:val="Heading 5 Char"/>
+    <w:basedOn w:val="DefaultParagraphFont"/>
+    <w:link w:val="Heading5"/>
+    <w:uiPriority w:val="2"/>
+    <w:rsid w:val="005D1840"/>
+    <w:rPr>
+      <w:rFonts w:ascii="Times New Roman" w:eastAsiaTheme="majorEastAsia" w:hAnsi="Times New Roman" w:cstheme="majorBidi"/>
+      <w:b/>
+      <w:iCs/>
+      <w:sz w:val="24"/>
+      <w:szCs w:val="24"/>
+    </w:rPr>
+  </w:style>
+  <w:style w:type="paragraph" w:customStyle="1" w:styleId="AuthorList">
+    <w:name w:val="Author List"/>
+    <w:aliases w:val="Keywords,Abstract"/>
+    <w:basedOn w:val="Subtitle"/>
+    <w:next w:val="Normal"/>
+    <w:uiPriority w:val="1"/>
+    <w:qFormat/>
+    <w:rsid w:val="00651CA2"/>
+  </w:style>
+  <w:style w:type="character" w:styleId="SubtleEmphasis">
+    <w:name w:val="Subtle Emphasis"/>
+    <w:basedOn w:val="DefaultParagraphFont"/>
+    <w:uiPriority w:val="19"/>
+    <w:qFormat/>
+    <w:rsid w:val="00C724CF"/>
+    <w:rPr>
+      <w:rFonts w:ascii="Times New Roman" w:hAnsi="Times New Roman"/>
+      <w:i/>
+      <w:iCs/>
+      <w:color w:val="404040" w:themeColor="text1" w:themeTint="BF"/>
+    </w:rPr>
+  </w:style>
+  <w:style w:type="character" w:styleId="IntenseEmphasis">
+    <w:name w:val="Intense Emphasis"/>
+    <w:basedOn w:val="DefaultParagraphFont"/>
+    <w:uiPriority w:val="21"/>
+    <w:unhideWhenUsed/>
+    <w:rsid w:val="00C724CF"/>
+    <w:rPr>
+      <w:rFonts w:ascii="Times New Roman" w:hAnsi="Times New Roman"/>
+      <w:i/>
+      <w:iCs/>
+      <w:color w:val="auto"/>
+    </w:rPr>
+  </w:style>
+  <w:style w:type="paragraph" w:styleId="Quote">
+    <w:name w:val="Quote"/>
+    <w:basedOn w:val="Normal"/>
+    <w:next w:val="Normal"/>
+    <w:link w:val="QuoteChar"/>
+    <w:uiPriority w:val="29"/>
+    <w:qFormat/>
+    <w:rsid w:val="00C724CF"/>
+    <w:pPr>
+      <w:spacing w:before="200" w:after="160"/>
+      <w:ind w:left="864" w:right="864"/>
+      <w:jc w:val="center"/>
+    </w:pPr>
+    <w:rPr>
+      <w:i/>
+      <w:iCs/>
+      <w:color w:val="404040" w:themeColor="text1" w:themeTint="BF"/>
+    </w:rPr>
+  </w:style>
+  <w:style w:type="character" w:customStyle="1" w:styleId="QuoteChar">
+    <w:name w:val="Quote Char"/>
+    <w:basedOn w:val="DefaultParagraphFont"/>
+    <w:link w:val="Quote"/>
+    <w:uiPriority w:val="29"/>
+    <w:rsid w:val="00C724CF"/>
+    <w:rPr>
+      <w:rFonts w:ascii="Times New Roman" w:hAnsi="Times New Roman"/>
+      <w:i/>
+      <w:iCs/>
+      <w:color w:val="404040" w:themeColor="text1" w:themeTint="BF"/>
+      <w:sz w:val="24"/>
+    </w:rPr>
+  </w:style>
+  <w:style w:type="character" w:styleId="IntenseReference">
+    <w:name w:val="Intense Reference"/>
+    <w:basedOn w:val="DefaultParagraphFont"/>
+    <w:uiPriority w:val="32"/>
+    <w:qFormat/>
+    <w:rsid w:val="00C724CF"/>
+    <w:rPr>
+      <w:b/>
+      <w:bCs/>
+      <w:smallCaps/>
+      <w:color w:val="auto"/>
+      <w:spacing w:val="5"/>
+    </w:rPr>
+  </w:style>
+  <w:style w:type="character" w:styleId="BookTitle">
+    <w:name w:val="Book Title"/>
+    <w:basedOn w:val="DefaultParagraphFont"/>
+    <w:uiPriority w:val="33"/>
+    <w:qFormat/>
+    <w:rsid w:val="00C724CF"/>
+    <w:rPr>
+      <w:rFonts w:ascii="Times New Roman" w:hAnsi="Times New Roman"/>
+      <w:b/>
+      <w:bCs/>
+      <w:i/>
+      <w:iCs/>
+      <w:spacing w:val="5"/>
+    </w:rPr>
+  </w:style>
+  <w:style w:type="numbering" w:customStyle="1" w:styleId="Headings">
+    <w:name w:val="Headings"/>
+    <w:uiPriority w:val="99"/>
+    <w:rsid w:val="00D80D99"/>
+    <w:pPr>
+      <w:numPr>
+        <w:numId w:val="21"/>
+      </w:numPr>
+    </w:pPr>
+  </w:style>
+  <w:style w:type="paragraph" w:styleId="Revision">
+    <w:name w:val="Revision"/>
+    <w:hidden/>
+    <w:uiPriority w:val="99"/>
+    <w:semiHidden/>
+    <w:rsid w:val="00A545C6"/>
+    <w:pPr>
+      <w:spacing w:after="0" w:line="240" w:lineRule="auto"/>
+    </w:pPr>
+    <w:rPr>
+      <w:rFonts w:ascii="Times New Roman" w:hAnsi="Times New Roman"/>
+      <w:sz w:val="24"/>
     </w:rPr>
   </w:style>
   <w:style w:type="paragraph" w:customStyle="1" w:styleId="SourceCode">
@@ -2774,7 +5719,7 @@
     </a:clrScheme>
     <a:fontScheme name="Office">
       <a:majorFont>
-        <a:latin typeface="Calibri"/>
+        <a:latin typeface="Cambria"/>
         <a:ea typeface=""/>
         <a:cs typeface=""/>
         <a:font script="Jpan" typeface="ＭＳ ゴシック"/>
@@ -2806,9 +5751,10 @@
         <a:font script="Mong" typeface="Mongolian Baiti"/>
         <a:font script="Viet" typeface="Times New Roman"/>
         <a:font script="Uigh" typeface="Microsoft Uighur"/>
+        <a:font script="Geor" typeface="Sylfaen"/>
       </a:majorFont>
       <a:minorFont>
-        <a:latin typeface="Cambria"/>
+        <a:latin typeface="Calibri"/>
         <a:ea typeface=""/>
         <a:cs typeface=""/>
         <a:font script="Jpan" typeface="ＭＳ 明朝"/>
@@ -2840,6 +5786,7 @@
         <a:font script="Mong" typeface="Mongolian Baiti"/>
         <a:font script="Viet" typeface="Arial"/>
         <a:font script="Uigh" typeface="Microsoft Uighur"/>
+        <a:font script="Geor" typeface="Sylfaen"/>
       </a:minorFont>
     </a:fontScheme>
     <a:fmtScheme name="Office">
@@ -2874,16 +5821,20 @@
           <a:gsLst>
             <a:gs pos="0">
               <a:schemeClr val="phClr">
-                <a:tint val="100000"/>
-                <a:shade val="100000"/>
+                <a:shade val="51000"/>
+                <a:satMod val="130000"/>
+              </a:schemeClr>
+            </a:gs>
+            <a:gs pos="80000">
+              <a:schemeClr val="phClr">
+                <a:shade val="93000"/>
                 <a:satMod val="130000"/>
               </a:schemeClr>
             </a:gs>
             <a:gs pos="100000">
               <a:schemeClr val="phClr">
-                <a:tint val="50000"/>
-                <a:shade val="100000"/>
-                <a:satMod val="350000"/>
+                <a:shade val="94000"/>
+                <a:satMod val="135000"/>
               </a:schemeClr>
             </a:gs>
           </a:gsLst>
@@ -3005,46 +5956,7 @@
       </a:bgFillStyleLst>
     </a:fmtScheme>
   </a:themeElements>
-  <a:objectDefaults>
-    <a:spDef>
-      <a:spPr/>
-      <a:bodyPr/>
-      <a:lstStyle/>
-      <a:style>
-        <a:lnRef idx="1">
-          <a:schemeClr val="accent1"/>
-        </a:lnRef>
-        <a:fillRef idx="3">
-          <a:schemeClr val="accent1"/>
-        </a:fillRef>
-        <a:effectRef idx="2">
-          <a:schemeClr val="accent1"/>
-        </a:effectRef>
-        <a:fontRef idx="minor">
-          <a:schemeClr val="lt1"/>
-        </a:fontRef>
-      </a:style>
-    </a:spDef>
-    <a:lnDef>
-      <a:spPr/>
-      <a:bodyPr/>
-      <a:lstStyle/>
-      <a:style>
-        <a:lnRef idx="2">
-          <a:schemeClr val="accent1"/>
-        </a:lnRef>
-        <a:fillRef idx="0">
-          <a:schemeClr val="accent1"/>
-        </a:fillRef>
-        <a:effectRef idx="1">
-          <a:schemeClr val="accent1"/>
-        </a:effectRef>
-        <a:fontRef idx="minor">
-          <a:schemeClr val="tx1"/>
-        </a:fontRef>
-      </a:style>
-    </a:lnDef>
-  </a:objectDefaults>
+  <a:objectDefaults/>
   <a:extraClrSchemeLst/>
 </a:theme>
 </file>
</xml_diff>

<commit_message>
added to buoyancy/drag properties section and updated pdf and word outputs.
</commit_message>
<xml_diff>
--- a/literature_review.docx
+++ b/literature_review.docx
@@ -991,13 +991,13 @@
         <w:t xml:space="preserve"> </w:t>
       </w:r>
       <w:r>
-        <w:t xml:space="preserve">). Both zero-crossings are symmetrical and essentially the same statistically. However, in practice the downward zero-crossings are preferred as it takes steepness of a wave into account (the front, see figure</w:t>
-      </w:r>
-      <w:r>
-        <w:t xml:space="preserve"> </w:t>
-      </w:r>
-      <w:r>
-        <w:t xml:space="preserve">) which is relevant to characterising breaking waves. It should be noted that surface elevation can be negative while a wave profile cannot.</w:t>
+        <w:t xml:space="preserve">). Both zero-crossings are symmetrical and essentially the same statistically. However, in practice the downward zero-crossings are preferred as it takes steepness of a approaching wave into account (the front, see figure</w:t>
+      </w:r>
+      <w:r>
+        <w:t xml:space="preserve"> </w:t>
+      </w:r>
+      <w:r>
+        <w:t xml:space="preserve">) which is relevant to characterising breaking waves. It is important to note that surface elevation can be negative while a wave profile cannot.</w:t>
       </w:r>
     </w:p>
     <w:p>
@@ -1123,7 +1123,7 @@
         <w:pStyle w:val="BodyText"/>
       </w:pPr>
       <w:r>
-        <w:t xml:space="preserve">Waves are complex and various approaches, techniques and devices have been developed in order to measure waves effectively. One of the ways that has been used extensivley in the past but less so today, are visual estimates which can be used to characterise</w:t>
+        <w:t xml:space="preserve">Waves are complex and various approaches, techniques and devices have been developed in order to measure waves effectively. One of the ways that has been used extensively used in the past but less so today, are visual estimates which can be used to characterise</w:t>
       </w:r>
       <w:r>
         <w:t xml:space="preserve"> </w:t>
@@ -1153,7 +1153,7 @@
         <w:t xml:space="preserve"> </w:t>
       </w:r>
       <w:r>
-        <w:t xml:space="preserve">(Tp). Visual estimates use 15 - 20 of the most well defined, higher waves of a number of wave groups to characterise Hs and Tp. Although these parameters are useful, they do not accurately reflect the waves that are occuring in nature. Ocean waves are a combination of wind sea (short, irregular, locally generated waves) and swell (long, smooth waves, generated by distant storms) and so more parameters are needed to seperate Hs and Tp driven by wind sea and swell, i.e. seperate Hs and Tp parameters for wind sea and swell. Even with seperate parameters for the different types of waves would still not be enough to effectivley characterise waves in the ocean. In order to characterise the detail and complexity of ocean waves a different approach must be used, know as the</w:t>
+        <w:t xml:space="preserve">(Tp). Visual estimates use 15 - 20 of the most well defined, higher waves of a number of wave groups to characterise Hs and Tp. Although these parameters are useful, they do not accurately reflect the waves that are occurring in nature. Ocean waves are a combination of wind sea (short, irregular, locally generated waves) and swell (long, smooth waves, generated by distant storms) and so more parameters are needed to separate Hs and Tp driven by wind sea and swell, i.e. separate Hs and Tp parameters for wind sea and swell. However, even with separate parameters for the different types of waves would still not be enough to effectively characterise waves in the ocean. In order to characterise the detail and complexity of ocean waves a different approach must be used, know as the</w:t>
       </w:r>
       <w:r>
         <w:t xml:space="preserve"> </w:t>
@@ -1168,7 +1168,69 @@
         <w:t xml:space="preserve"> </w:t>
       </w:r>
       <w:r>
-        <w:t xml:space="preserve">approach. This approach is based on the idea that the sea surface can be characterised as the summation of a large number of harmonic wave components.</w:t>
+        <w:t xml:space="preserve">approach. This approach is based on the idea that the sea surface can be characterised as the summation of a large number of harmonic wave components, known as the</w:t>
+      </w:r>
+      <w:r>
+        <w:t xml:space="preserve"> </w:t>
+      </w:r>
+      <w:r>
+        <w:rPr>
+          <w:i/>
+        </w:rPr>
+        <w:t xml:space="preserve">random-phase/amplitude</w:t>
+      </w:r>
+      <w:r>
+        <w:t xml:space="preserve"> </w:t>
+      </w:r>
+      <w:r>
+        <w:t xml:space="preserve">model. The random-phase amplitude model is a summation of wave components on a discrete scale, however a continous scale is more relevant to characterising and measuring of waves in the ocean. The discrete spectrums are converted to continoius spectrums through various methods. Therefore, the random-phase amplitude model is used to obtain a</w:t>
+      </w:r>
+      <w:r>
+        <w:t xml:space="preserve"> </w:t>
+      </w:r>
+      <w:r>
+        <w:rPr>
+          <w:i/>
+        </w:rPr>
+        <w:t xml:space="preserve">continious variance density spectrum</w:t>
+      </w:r>
+      <w:r>
+        <w:t xml:space="preserve"> </w:t>
+      </w:r>
+      <w:r>
+        <w:t xml:space="preserve">which is a statistical relevant measure for scientists and engineers.</w:t>
+      </w:r>
+    </w:p>
+    <w:p>
+      <w:pPr>
+        <w:pStyle w:val="BodyText"/>
+      </w:pPr>
+      <w:r>
+        <w:t xml:space="preserve">The wave spectrum is based on several spectra, namely the amplitude spectrum, variance spectrum, variance density spectrum (discontinuous) and the variance density spectrum (continuous). A wave spectrum can be used to describe the sea surface as a stochastic process, however two conditions (assumptions) must first be met 1) the observation must be stationary and 2) the surface elevations must be Gaussian distributed. As mentioned previously, the random-phase/amplitude model approach characterises waves as harmonic and the time-record can be reproduced by the sum of a large number of harmonic waves using a</w:t>
+      </w:r>
+      <w:r>
+        <w:t xml:space="preserve"> </w:t>
+      </w:r>
+      <w:r>
+        <w:rPr>
+          <w:i/>
+        </w:rPr>
+        <w:t xml:space="preserve">Fourier analysis</w:t>
+      </w:r>
+      <w:r>
+        <w:t xml:space="preserve">. A Fourier analysis allows values of the amplitude and phase for each frequency to be characterised, which in turn provides the amplitude and phase spectrum for a single time-record. The amplitude spectrum is can be calculated by averaging many time-records which determines the</w:t>
+      </w:r>
+      <w:r>
+        <w:t xml:space="preserve"> </w:t>
+      </w:r>
+      <w:r>
+        <w:rPr>
+          <w:i/>
+        </w:rPr>
+        <w:t xml:space="preserve">average amplitude spectrum</w:t>
+      </w:r>
+      <w:r>
+        <w:t xml:space="preserve">. This approach allows the entire wave record to be characterised but is not statistically relevant and therefore is not applicable to hydrodynamic modelling. In order for to attain a statistically relevant value, the variance of each wave component must be calculated. The variance is regarded as statistically relevant as the sum of the variances (i.e. random surface elevation) of the wave components is equal to the variance of the sum of the wave components. In addition, LWT dictates that the energy of waves is proportional to the variance and is therefore an indirect measure of wave energy. This indirect measurement can also be used to determine other important wave components such as wave-induced particle velocity and pressure variations. Important to note that the measurement of variance are discrete and is therefore limited in characterising waves. A continuous scale is more applicable for hydrodynamic modelling purposes and is also closer to representing ocean waves and can be calculated by allowing the frequency interval () to approach zero.</w:t>
       </w:r>
     </w:p>
     <w:p>
@@ -1196,7 +1258,7 @@
         <w:pStyle w:val="FirstParagraph"/>
       </w:pPr>
       <w:r>
-        <w:t xml:space="preserve">Wave exposure may be modelled through various methods which range from simple cartographic to more advanced numerical wave models. Traditional ecological measures of wave exposure usually incorporates integrative measures of hydrodynamic conditions at a particular site. Cartographical models can be qualitative or quantitative and were designed for the need of wave exposure measures to explain ecological distributions. A simple set of calculations on coastline and wind data, and relatively small input data sets are required. These are regarded as</w:t>
+        <w:t xml:space="preserve">Wave exposure may be modeled through various methods which range from simple cartographic to more advanced numerical wave models. Traditional ecological measures of wave exposure usually incorporates integrative measures of hydrodynamic conditions at a particular site. Cartographic models can be qualitative or quantitative and were designed for the need of wave exposure measures to explain ecological distributions. A simple set of calculations on coastline and wind data, and relatively small input data sets are required. These are regarded as</w:t>
       </w:r>
       <w:r>
         <w:t xml:space="preserve"> </w:t>
@@ -1229,7 +1291,7 @@
         <w:t xml:space="preserve"> </w:t>
       </w:r>
       <w:r>
-        <w:t xml:space="preserve">which was developed by Baardseth and others (1970) to estimate wave exposure over large regions. BioEx requires frequency, strength and direction of winds, weighted by degree of exposure within various directions. BioEx is calculated as the sum of the index developed at different spatial scales (local, fjord and open). This method has been used in mapping of marine coastal biodiversity (???). Lindegarth and Gamfeldt (2005) critized this approach, arguing that the choice of wave exposure method can influence ecological inference. The authors also highlighted the need for objective, reproducible and quantitative studies comparing exposure indices (Lindegarth and Gamfeldt 2005). Other authors, such as Hill et al. (2010), have argued that these simple measures can be improved upon by including bathymetry data which allows the incorporation of diffraction into the calculation. Diffraction is topographically induced variations in wave direction. A model incorporating this complexity was developed by Isæus (2004), and is known as the</w:t>
+        <w:t xml:space="preserve">which was developed by Baardseth and others (1970) to estimate wave exposure over large regions. BioEx requires frequency, strength and direction of winds, weighted by degree of exposure within various directions. BioEx is calculated as the sum of the index developed at different spatial scales (local, fjord and open). This method has been used in mapping of marine coastal biodiversity (???). Lindegarth and Gamfeldt (2005) criticised this approach, arguing that the choice of wave exposure method can influence ecological inference. The authors also highlighted the need for objective, reproducible and quantitative studies comparing exposure indices (Lindegarth and Gamfeldt 2005). Other authors, such as Hill et al. (2010), have argued that these simple measures can be improved upon by including bathymetry data which allows the incorporation of diffraction into the calculation. Diffraction is topographically induced variations in wave direction. A model incorporating this complexity was developed by Isæus (2004), and is known as the</w:t>
       </w:r>
       <w:r>
         <w:t xml:space="preserve"> </w:t>
@@ -1485,7 +1547,22 @@
         <w:t xml:space="preserve"> </w:t>
       </w:r>
       <w:r>
-        <w:t xml:space="preserve">as the dominant kelp species (Velimirov et al. 1977,Stegenga et al. 1997) and it also occupies increasingly shallow subtidal regions. The northern populations also exhibit an increase in stipe hollowness, compared to the solid stipe morphs in the species’ southern distributions (Molloy and Bolton 1996). This variation in morphology was thought to represent two distinct species, with the northern populations formerly described as Laminaria schinzii Foslie (Molloy and Bolton 1996). Genetic work has subsequently shown that the two morphs are in fact the same species (Rothman et al. 2017). In southern African waters, the primary production of</w:t>
+        <w:t xml:space="preserve">as the dominant kelp species (Velimirov et al. 1977,Stegenga et al. 1997) and it also occupies increasingly shallow subtidal regions. The northern populations also exhibit an increase in stipe hollowness, compared to the solid stipe morphs in the species’ southern distributions (Molloy and Bolton 1996). This variation in morphology was thought to represent two distinct species, with the northern populations formerly described as</w:t>
+      </w:r>
+      <w:r>
+        <w:t xml:space="preserve"> </w:t>
+      </w:r>
+      <w:r>
+        <w:rPr>
+          <w:i/>
+        </w:rPr>
+        <w:t xml:space="preserve">Laminaria schinzii</w:t>
+      </w:r>
+      <w:r>
+        <w:t xml:space="preserve"> </w:t>
+      </w:r>
+      <w:r>
+        <w:t xml:space="preserve">Foslie (Molloy and Bolton 1996). Genetic work has subsequently shown that the two morphs are in fact the same species (Rothman et al. 2017). In southern African waters, the primary production of</w:t>
       </w:r>
       <w:r>
         <w:t xml:space="preserve"> </w:t>
@@ -1522,21 +1599,786 @@
       <w:pPr>
         <w:pStyle w:val="Heading1"/>
       </w:pPr>
-      <w:bookmarkStart w:id="48" w:name="kelp-drag-properties"/>
-      <w:r>
-        <w:t xml:space="preserve">Kelp drag properties</w:t>
+      <w:bookmarkStart w:id="48" w:name="buoyancydrag-properties"/>
+      <w:r>
+        <w:t xml:space="preserve">Buoyancy/drag properties</w:t>
       </w:r>
       <w:bookmarkEnd w:id="48"/>
     </w:p>
     <w:p>
       <w:pPr>
+        <w:pStyle w:val="FirstParagraph"/>
+      </w:pPr>
+      <w:r>
+        <w:t xml:space="preserve">In order to determine the fraction of the kelp raft submerged the</w:t>
+      </w:r>
+      <w:r>
+        <w:t xml:space="preserve"> </w:t>
+      </w:r>
+      <w:r>
+        <w:rPr>
+          <w:i/>
+        </w:rPr>
+        <w:t xml:space="preserve">Buoyancy Force</w:t>
+      </w:r>
+      <w:r>
+        <w:t xml:space="preserve"> </w:t>
+      </w:r>
+      <w:r>
+        <w:t xml:space="preserve">(BF) must be calculated. A theoretical example using a object of a regular shape (see figure</w:t>
+      </w:r>
+      <w:r>
+        <w:t xml:space="preserve"> </w:t>
+      </w:r>
+      <w:r>
+        <w:t xml:space="preserve">) will be used to demonstrate the theory to applied to this component of the study. First the fraction of the object submerged can be calculated, which in this case is represented by</w:t>
+      </w:r>
+      <w:r>
+        <w:t xml:space="preserve"> </w:t>
+      </w:r>
+      <m:oMath>
+        <m:r>
+          <m:t>x</m:t>
+        </m:r>
+      </m:oMath>
+      <w:r>
+        <w:t xml:space="preserve"> </w:t>
+      </w:r>
+      <w:r>
+        <w:t xml:space="preserve">(see figure</w:t>
+      </w:r>
+      <w:r>
+        <w:t xml:space="preserve"> </w:t>
+      </w:r>
+      <w:r>
+        <w:t xml:space="preserve">).</w:t>
+      </w:r>
+    </w:p>
+    <w:p>
+      <w:pPr>
+        <w:pStyle w:val="CaptionedFigure"/>
+      </w:pPr>
+      <w:r>
+        <w:drawing>
+          <wp:inline>
+            <wp:extent cx="2772075" cy="2772075"/>
+            <wp:effectExtent b="0" l="0" r="0" t="0"/>
+            <wp:docPr descr="Conceptual model of bouyancy characteristics." title="" id="1" name="Picture"/>
+            <a:graphic>
+              <a:graphicData uri="http://schemas.openxmlformats.org/drawingml/2006/picture">
+                <pic:pic>
+                  <pic:nvPicPr>
+                    <pic:cNvPr descr="literature_review_files/figure-docx/BF_1-1.png" id="0" name="Picture"/>
+                    <pic:cNvPicPr>
+                      <a:picLocks noChangeArrowheads="1" noChangeAspect="1"/>
+                    </pic:cNvPicPr>
+                  </pic:nvPicPr>
+                  <pic:blipFill>
+                    <a:blip r:embed="rId49"/>
+                    <a:stretch>
+                      <a:fillRect/>
+                    </a:stretch>
+                  </pic:blipFill>
+                  <pic:spPr bwMode="auto">
+                    <a:xfrm>
+                      <a:off x="0" y="0"/>
+                      <a:ext cx="2772075" cy="2772075"/>
+                    </a:xfrm>
+                    <a:prstGeom prst="rect">
+                      <a:avLst/>
+                    </a:prstGeom>
+                    <a:noFill/>
+                    <a:ln w="9525">
+                      <a:noFill/>
+                      <a:headEnd/>
+                      <a:tailEnd/>
+                    </a:ln>
+                  </pic:spPr>
+                </pic:pic>
+              </a:graphicData>
+            </a:graphic>
+          </wp:inline>
+        </w:drawing>
+      </w:r>
+    </w:p>
+    <w:p>
+      <w:pPr>
+        <w:pStyle w:val="ImageCaption"/>
+      </w:pPr>
+      <w:r>
+        <w:t xml:space="preserve">Conceptual model of bouyancy characteristics.</w:t>
+      </w:r>
+    </w:p>
+    <w:p>
+      <w:pPr>
+        <w:pStyle w:val="BodyText"/>
+      </w:pPr>
+      <w:r>
+        <w:t xml:space="preserve">An object will only float if the object density (</w:t>
+      </w:r>
+      <m:oMath>
+        <m:r>
+          <m:t>ρ</m:t>
+        </m:r>
+      </m:oMath>
+      <w:r>
+        <w:t xml:space="preserve">) is less than or equal to the density of the liquid in which the object is submerged, i.e. </w:t>
+      </w:r>
+      <m:oMath>
+        <m:sSub>
+          <m:e>
+            <m:r>
+              <m:t>ρ</m:t>
+            </m:r>
+          </m:e>
+          <m:sub>
+            <m:r>
+              <m:t>o</m:t>
+            </m:r>
+            <m:r>
+              <m:t>b</m:t>
+            </m:r>
+            <m:r>
+              <m:t>j</m:t>
+            </m:r>
+            <m:r>
+              <m:t>e</m:t>
+            </m:r>
+            <m:r>
+              <m:t>c</m:t>
+            </m:r>
+            <m:r>
+              <m:t>t</m:t>
+            </m:r>
+          </m:sub>
+        </m:sSub>
+        <m:r>
+          <m:t>&lt;</m:t>
+        </m:r>
+        <m:sSub>
+          <m:e>
+            <m:r>
+              <m:t>ρ</m:t>
+            </m:r>
+          </m:e>
+          <m:sub>
+            <m:r>
+              <m:t>l</m:t>
+            </m:r>
+            <m:r>
+              <m:t>i</m:t>
+            </m:r>
+            <m:r>
+              <m:t>q</m:t>
+            </m:r>
+            <m:r>
+              <m:t>u</m:t>
+            </m:r>
+            <m:r>
+              <m:t>i</m:t>
+            </m:r>
+            <m:r>
+              <m:t>d</m:t>
+            </m:r>
+          </m:sub>
+        </m:sSub>
+      </m:oMath>
+      <w:r>
+        <w:t xml:space="preserve">. The bouyancy force (</w:t>
+      </w:r>
+      <w:r>
+        <w:rPr>
+          <w:i/>
+        </w:rPr>
+        <w:t xml:space="preserve">BF</w:t>
+      </w:r>
+      <w:r>
+        <w:t xml:space="preserve">) is the force of the displaced liquid pushing the object in an upwards direction which is equal to the weight of the displaced liquid,</w:t>
+      </w:r>
+      <w:r>
+        <w:t xml:space="preserve"> </w:t>
+      </w:r>
+      <m:oMath>
+        <m:r>
+          <m:t>B</m:t>
+        </m:r>
+        <m:r>
+          <m:t>F</m:t>
+        </m:r>
+        <m:r>
+          <m:t>=</m:t>
+        </m:r>
+        <m:sSub>
+          <m:e>
+            <m:r>
+              <m:t>W</m:t>
+            </m:r>
+          </m:e>
+          <m:sub>
+            <m:r>
+              <m:t>d</m:t>
+            </m:r>
+            <m:r>
+              <m:t>i</m:t>
+            </m:r>
+            <m:r>
+              <m:t>s</m:t>
+            </m:r>
+            <m:r>
+              <m:t>p</m:t>
+            </m:r>
+            <m:r>
+              <m:t>l</m:t>
+            </m:r>
+            <m:r>
+              <m:t>a</m:t>
+            </m:r>
+            <m:r>
+              <m:t>c</m:t>
+            </m:r>
+            <m:r>
+              <m:t>e</m:t>
+            </m:r>
+            <m:r>
+              <m:t>d</m:t>
+            </m:r>
+            <m:r>
+              <m:t>−</m:t>
+            </m:r>
+            <m:r>
+              <m:t>l</m:t>
+            </m:r>
+            <m:r>
+              <m:t>i</m:t>
+            </m:r>
+            <m:r>
+              <m:t>q</m:t>
+            </m:r>
+            <m:r>
+              <m:t>u</m:t>
+            </m:r>
+            <m:r>
+              <m:t>i</m:t>
+            </m:r>
+            <m:r>
+              <m:t>d</m:t>
+            </m:r>
+          </m:sub>
+        </m:sSub>
+      </m:oMath>
+      <w:r>
+        <w:t xml:space="preserve">. The weight of the displaced liquid can be calculated by multiplying the mass of the liquid by the gravitational constant</w:t>
+      </w:r>
+      <w:r>
+        <w:t xml:space="preserve"> </w:t>
+      </w:r>
+      <m:oMath>
+        <m:r>
+          <m:t>g</m:t>
+        </m:r>
+      </m:oMath>
+      <w:r>
+        <w:t xml:space="preserve"> </w:t>
+      </w:r>
+      <w:r>
+        <w:t xml:space="preserve">and so the weight of the displaced liquid can be calculated by:</w:t>
+      </w:r>
+    </w:p>
+    <w:p>
+      <w:pPr>
+        <w:pStyle w:val="BodyText"/>
+      </w:pPr>
+      <m:oMathPara>
+        <m:oMathParaPr>
+          <m:jc m:val="center"/>
+        </m:oMathParaPr>
+        <m:oMath>
+          <m:sSub>
+            <m:e>
+              <m:r>
+                <m:t>W</m:t>
+              </m:r>
+            </m:e>
+            <m:sub>
+              <m:r>
+                <m:t>d</m:t>
+              </m:r>
+              <m:r>
+                <m:t>i</m:t>
+              </m:r>
+              <m:r>
+                <m:t>s</m:t>
+              </m:r>
+              <m:r>
+                <m:t>p</m:t>
+              </m:r>
+              <m:r>
+                <m:t>l</m:t>
+              </m:r>
+              <m:r>
+                <m:t>a</m:t>
+              </m:r>
+              <m:r>
+                <m:t>c</m:t>
+              </m:r>
+              <m:r>
+                <m:t>e</m:t>
+              </m:r>
+              <m:r>
+                <m:t>d</m:t>
+              </m:r>
+              <m:r>
+                <m:t>−</m:t>
+              </m:r>
+              <m:r>
+                <m:t>l</m:t>
+              </m:r>
+              <m:r>
+                <m:t>i</m:t>
+              </m:r>
+              <m:r>
+                <m:t>q</m:t>
+              </m:r>
+              <m:r>
+                <m:t>u</m:t>
+              </m:r>
+              <m:r>
+                <m:t>i</m:t>
+              </m:r>
+              <m:r>
+                <m:t>d</m:t>
+              </m:r>
+            </m:sub>
+          </m:sSub>
+          <m:r>
+            <m:t>=</m:t>
+          </m:r>
+          <m:r>
+            <m:t>m</m:t>
+          </m:r>
+          <m:r>
+            <m:t>g</m:t>
+          </m:r>
+        </m:oMath>
+      </m:oMathPara>
+    </w:p>
+    <w:p>
+      <w:pPr>
+        <w:pStyle w:val="FirstParagraph"/>
+      </w:pPr>
+      <w:r>
+        <w:t xml:space="preserve">. The equation is expanded upon by including the calculation for mass,</w:t>
+      </w:r>
+      <w:r>
+        <w:t xml:space="preserve"> </w:t>
+      </w:r>
+      <m:oMath>
+        <m:r>
+          <m:t>m</m:t>
+        </m:r>
+        <m:r>
+          <m:t>=</m:t>
+        </m:r>
+        <m:r>
+          <m:t>ρ</m:t>
+        </m:r>
+        <m:r>
+          <m:t>V</m:t>
+        </m:r>
+      </m:oMath>
+      <w:r>
+        <w:t xml:space="preserve">, and so now the weight of the displaced liquid can be calculated as:</w:t>
+      </w:r>
+    </w:p>
+    <w:p>
+      <w:pPr>
+        <w:pStyle w:val="BodyText"/>
+      </w:pPr>
+      <m:oMathPara>
+        <m:oMathParaPr>
+          <m:jc m:val="center"/>
+        </m:oMathParaPr>
+        <m:oMath>
+          <m:r>
+            <m:t>m</m:t>
+          </m:r>
+          <m:r>
+            <m:t>g</m:t>
+          </m:r>
+          <m:r>
+            <m:t>=</m:t>
+          </m:r>
+          <m:sSub>
+            <m:e>
+              <m:r>
+                <m:t>ρ</m:t>
+              </m:r>
+            </m:e>
+            <m:sub>
+              <m:r>
+                <m:t>l</m:t>
+              </m:r>
+              <m:r>
+                <m:t>i</m:t>
+              </m:r>
+              <m:r>
+                <m:t>q</m:t>
+              </m:r>
+              <m:r>
+                <m:t>u</m:t>
+              </m:r>
+              <m:r>
+                <m:t>i</m:t>
+              </m:r>
+              <m:r>
+                <m:t>d</m:t>
+              </m:r>
+            </m:sub>
+          </m:sSub>
+          <m:r>
+            <m:t>V</m:t>
+          </m:r>
+          <m:r>
+            <m:t>g</m:t>
+          </m:r>
+        </m:oMath>
+      </m:oMathPara>
+    </w:p>
+    <w:p>
+      <w:pPr>
+        <w:pStyle w:val="FirstParagraph"/>
+      </w:pPr>
+      <w:r>
+        <w:t xml:space="preserve">where</w:t>
+      </w:r>
+      <w:r>
+        <w:t xml:space="preserve"> </w:t>
+      </w:r>
+      <m:oMath>
+        <m:r>
+          <m:t>ρ</m:t>
+        </m:r>
+      </m:oMath>
+      <w:r>
+        <w:t xml:space="preserve"> </w:t>
+      </w:r>
+      <w:r>
+        <w:t xml:space="preserve">represents the density of the liquid and</w:t>
+      </w:r>
+      <w:r>
+        <w:t xml:space="preserve"> </w:t>
+      </w:r>
+      <m:oMath>
+        <m:r>
+          <m:t>V</m:t>
+        </m:r>
+      </m:oMath>
+      <w:r>
+        <w:t xml:space="preserve"> </w:t>
+      </w:r>
+      <w:r>
+        <w:t xml:space="preserve">represents the portion of the object submerged. Since the object is floating, the BF can also be represented by the weight of the object and as mentioned previously the weight of the displaced liquid can also be represented by</w:t>
+      </w:r>
+      <w:r>
+        <w:t xml:space="preserve"> </w:t>
+      </w:r>
+      <m:oMath>
+        <m:r>
+          <m:t>m</m:t>
+        </m:r>
+        <m:r>
+          <m:t>g</m:t>
+        </m:r>
+      </m:oMath>
+      <w:r>
+        <w:t xml:space="preserve">, which in turn can be written as</w:t>
+      </w:r>
+      <w:r>
+        <w:t xml:space="preserve"> </w:t>
+      </w:r>
+      <m:oMath>
+        <m:sSub>
+          <m:e>
+            <m:r>
+              <m:t>W</m:t>
+            </m:r>
+          </m:e>
+          <m:sub>
+            <m:r>
+              <m:t>d</m:t>
+            </m:r>
+            <m:r>
+              <m:t>i</m:t>
+            </m:r>
+            <m:r>
+              <m:t>s</m:t>
+            </m:r>
+            <m:r>
+              <m:t>p</m:t>
+            </m:r>
+            <m:r>
+              <m:t>l</m:t>
+            </m:r>
+            <m:r>
+              <m:t>a</m:t>
+            </m:r>
+            <m:r>
+              <m:t>c</m:t>
+            </m:r>
+            <m:r>
+              <m:t>e</m:t>
+            </m:r>
+            <m:r>
+              <m:t>d</m:t>
+            </m:r>
+            <m:r>
+              <m:t>−</m:t>
+            </m:r>
+            <m:r>
+              <m:t>l</m:t>
+            </m:r>
+            <m:r>
+              <m:t>i</m:t>
+            </m:r>
+            <m:r>
+              <m:t>q</m:t>
+            </m:r>
+            <m:r>
+              <m:t>u</m:t>
+            </m:r>
+            <m:r>
+              <m:t>i</m:t>
+            </m:r>
+            <m:r>
+              <m:t>d</m:t>
+            </m:r>
+          </m:sub>
+        </m:sSub>
+        <m:r>
+          <m:t>=</m:t>
+        </m:r>
+        <m:sSub>
+          <m:e>
+            <m:r>
+              <m:t>W</m:t>
+            </m:r>
+          </m:e>
+          <m:sub>
+            <m:r>
+              <m:t>o</m:t>
+            </m:r>
+            <m:r>
+              <m:t>b</m:t>
+            </m:r>
+            <m:r>
+              <m:t>j</m:t>
+            </m:r>
+            <m:r>
+              <m:t>e</m:t>
+            </m:r>
+            <m:r>
+              <m:t>c</m:t>
+            </m:r>
+            <m:r>
+              <m:t>t</m:t>
+            </m:r>
+          </m:sub>
+        </m:sSub>
+      </m:oMath>
+      <w:r>
+        <w:t xml:space="preserve">. Now through substituting the calculations for weight and volume adn the dimensions of the object, the equation can be simplied to:</w:t>
+      </w:r>
+    </w:p>
+    <w:p>
+      <w:pPr>
+        <w:pStyle w:val="BodyText"/>
+      </w:pPr>
+      <m:oMathPara>
+        <m:oMathParaPr>
+          <m:jc m:val="center"/>
+        </m:oMathParaPr>
+        <m:oMath>
+          <m:r>
+            <m:t>x</m:t>
+          </m:r>
+          <m:r>
+            <m:t>=</m:t>
+          </m:r>
+          <m:r>
+            <m:t>h</m:t>
+          </m:r>
+          <m:f>
+            <m:fPr>
+              <m:type m:val="bar"/>
+            </m:fPr>
+            <m:num>
+              <m:sSub>
+                <m:e>
+                  <m:r>
+                    <m:t>ρ</m:t>
+                  </m:r>
+                </m:e>
+                <m:sub>
+                  <m:r>
+                    <m:t>o</m:t>
+                  </m:r>
+                </m:sub>
+              </m:sSub>
+            </m:num>
+            <m:den>
+              <m:sSub>
+                <m:e>
+                  <m:r>
+                    <m:t>ρ</m:t>
+                  </m:r>
+                </m:e>
+                <m:sub>
+                  <m:r>
+                    <m:t>l</m:t>
+                  </m:r>
+                </m:sub>
+              </m:sSub>
+            </m:den>
+          </m:f>
+        </m:oMath>
+      </m:oMathPara>
+    </w:p>
+    <w:p>
+      <w:pPr>
+        <w:pStyle w:val="FirstParagraph"/>
+      </w:pPr>
+      <w:r>
+        <w:t xml:space="preserve">. Where</w:t>
+      </w:r>
+      <w:r>
+        <w:t xml:space="preserve"> </w:t>
+      </w:r>
+      <m:oMath>
+        <m:r>
+          <m:t>h</m:t>
+        </m:r>
+      </m:oMath>
+      <w:r>
+        <w:t xml:space="preserve"> </w:t>
+      </w:r>
+      <w:r>
+        <w:t xml:space="preserve">is the overall height of the object,</w:t>
+      </w:r>
+      <w:r>
+        <w:t xml:space="preserve"> </w:t>
+      </w:r>
+      <m:oMath>
+        <m:sSub>
+          <m:e>
+            <m:r>
+              <m:t>ρ</m:t>
+            </m:r>
+          </m:e>
+          <m:sub>
+            <m:r>
+              <m:t>o</m:t>
+            </m:r>
+          </m:sub>
+        </m:sSub>
+      </m:oMath>
+      <w:r>
+        <w:t xml:space="preserve"> </w:t>
+      </w:r>
+      <w:r>
+        <w:t xml:space="preserve">the density of the object and</w:t>
+      </w:r>
+      <w:r>
+        <w:t xml:space="preserve"> </w:t>
+      </w:r>
+      <m:oMath>
+        <m:sSub>
+          <m:e>
+            <m:r>
+              <m:t>ρ</m:t>
+            </m:r>
+          </m:e>
+          <m:sub>
+            <m:r>
+              <m:t>l</m:t>
+            </m:r>
+          </m:sub>
+        </m:sSub>
+      </m:oMath>
+      <w:r>
+        <w:t xml:space="preserve">. It is important to note that this equation is only applicable to objects that are floating i.e. </w:t>
+      </w:r>
+      <m:oMath>
+        <m:sSub>
+          <m:e>
+            <m:r>
+              <m:t>ρ</m:t>
+            </m:r>
+          </m:e>
+          <m:sub>
+            <m:r>
+              <m:t>o</m:t>
+            </m:r>
+            <m:r>
+              <m:t>b</m:t>
+            </m:r>
+            <m:r>
+              <m:t>j</m:t>
+            </m:r>
+            <m:r>
+              <m:t>e</m:t>
+            </m:r>
+            <m:r>
+              <m:t>c</m:t>
+            </m:r>
+            <m:r>
+              <m:t>t</m:t>
+            </m:r>
+          </m:sub>
+        </m:sSub>
+        <m:r>
+          <m:t>&lt;</m:t>
+        </m:r>
+        <m:sSub>
+          <m:e>
+            <m:r>
+              <m:t>ρ</m:t>
+            </m:r>
+          </m:e>
+          <m:sub>
+            <m:r>
+              <m:t>l</m:t>
+            </m:r>
+            <m:r>
+              <m:t>i</m:t>
+            </m:r>
+            <m:r>
+              <m:t>q</m:t>
+            </m:r>
+            <m:r>
+              <m:t>u</m:t>
+            </m:r>
+            <m:r>
+              <m:t>i</m:t>
+            </m:r>
+            <m:r>
+              <m:t>d</m:t>
+            </m:r>
+          </m:sub>
+        </m:sSub>
+      </m:oMath>
+      <w:r>
+        <w:t xml:space="preserve">.</w:t>
+      </w:r>
+    </w:p>
+    <w:p>
+      <w:pPr>
         <w:pStyle w:val="Heading1"/>
       </w:pPr>
-      <w:bookmarkStart w:id="49" w:name="aims-of-research"/>
+      <w:bookmarkStart w:id="50" w:name="aims-of-research"/>
       <w:r>
         <w:t xml:space="preserve">Aims of research</w:t>
       </w:r>
-      <w:bookmarkEnd w:id="49"/>
+      <w:bookmarkEnd w:id="50"/>
     </w:p>
     <w:p>
       <w:pPr>
@@ -1583,11 +2425,11 @@
       <w:pPr>
         <w:pStyle w:val="Heading1"/>
       </w:pPr>
-      <w:bookmarkStart w:id="50" w:name="references"/>
+      <w:bookmarkStart w:id="51" w:name="references"/>
       <w:r>
         <w:t xml:space="preserve">References</w:t>
       </w:r>
-      <w:bookmarkEnd w:id="50"/>
+      <w:bookmarkEnd w:id="51"/>
     </w:p>
     <w:sectPr>
       <w:headerReference w:type="even" r:id="rId10"/>

</xml_diff>

<commit_message>
added section on kelp rafting. more to come. updated outputs. removed word template
</commit_message>
<xml_diff>
--- a/literature_review.docx
+++ b/literature_review.docx
@@ -43,6 +43,12 @@
         <w:t xml:space="preserve"> </w:t>
       </w:r>
       <w:r>
+        <w:t xml:space="preserve">3D</w:t>
+      </w:r>
+      <w:r>
+        <w:t xml:space="preserve"> </w:t>
+      </w:r>
+      <w:r>
         <w:t xml:space="preserve">spectral</w:t>
       </w:r>
       <w:r>
@@ -194,48 +200,6 @@
       </w:r>
       <w:r>
         <w:t xml:space="preserve">communities</w:t>
-      </w:r>
-      <w:r>
-        <w:t xml:space="preserve"> </w:t>
-      </w:r>
-      <w:r>
-        <w:t xml:space="preserve">and</w:t>
-      </w:r>
-      <w:r>
-        <w:t xml:space="preserve"> </w:t>
-      </w:r>
-      <w:r>
-        <w:t xml:space="preserve">3D</w:t>
-      </w:r>
-      <w:r>
-        <w:t xml:space="preserve"> </w:t>
-      </w:r>
-      <w:r>
-        <w:t xml:space="preserve">hyperspectral</w:t>
-      </w:r>
-      <w:r>
-        <w:t xml:space="preserve"> </w:t>
-      </w:r>
-      <w:r>
-        <w:t xml:space="preserve">hydrodynamic</w:t>
-      </w:r>
-      <w:r>
-        <w:t xml:space="preserve"> </w:t>
-      </w:r>
-      <w:r>
-        <w:t xml:space="preserve">modelling</w:t>
-      </w:r>
-      <w:r>
-        <w:t xml:space="preserve"> </w:t>
-      </w:r>
-      <w:r>
-        <w:t xml:space="preserve">in</w:t>
-      </w:r>
-      <w:r>
-        <w:t xml:space="preserve"> </w:t>
-      </w:r>
-      <w:r>
-        <w:t xml:space="preserve">and</w:t>
       </w:r>
       <w:r>
         <w:t xml:space="preserve"> </w:t>
@@ -470,31 +434,11 @@
       <w:pPr>
         <w:pStyle w:val="Heading2"/>
       </w:pPr>
-      <w:bookmarkStart w:id="24" w:name="substrata"/>
-      <w:r>
-        <w:t xml:space="preserve">Substrata</w:t>
+      <w:bookmarkStart w:id="24" w:name="depth"/>
+      <w:r>
+        <w:t xml:space="preserve">Depth</w:t>
       </w:r>
       <w:bookmarkEnd w:id="24"/>
-    </w:p>
-    <w:p>
-      <w:pPr>
-        <w:pStyle w:val="Heading2"/>
-      </w:pPr>
-      <w:bookmarkStart w:id="25" w:name="salinity"/>
-      <w:r>
-        <w:t xml:space="preserve">Salinity</w:t>
-      </w:r>
-      <w:bookmarkEnd w:id="25"/>
-    </w:p>
-    <w:p>
-      <w:pPr>
-        <w:pStyle w:val="Heading2"/>
-      </w:pPr>
-      <w:bookmarkStart w:id="26" w:name="depth"/>
-      <w:r>
-        <w:t xml:space="preserve">Depth</w:t>
-      </w:r>
-      <w:bookmarkEnd w:id="26"/>
     </w:p>
     <w:p>
       <w:pPr>
@@ -535,19 +479,55 @@
       <w:pPr>
         <w:pStyle w:val="Heading2"/>
       </w:pPr>
-      <w:bookmarkStart w:id="27" w:name="sedimentation"/>
+      <w:bookmarkStart w:id="25" w:name="sedimentation"/>
       <w:r>
         <w:t xml:space="preserve">Sedimentation</w:t>
       </w:r>
+      <w:bookmarkEnd w:id="25"/>
+    </w:p>
+    <w:p>
+      <w:pPr>
+        <w:pStyle w:val="Heading2"/>
+      </w:pPr>
+      <w:bookmarkStart w:id="26" w:name="nutrients"/>
+      <w:r>
+        <w:t xml:space="preserve">Nutrients</w:t>
+      </w:r>
+      <w:bookmarkEnd w:id="26"/>
+    </w:p>
+    <w:p>
+      <w:pPr>
+        <w:pStyle w:val="FirstParagraph"/>
+      </w:pPr>
+      <w:r>
+        <w:t xml:space="preserve">The importance of nutrients in the functioning of kelps is well understood (Dayton 1985; Gaylord, Nickols, and Jurgens 2012). Dissolved nitrogen, and in particular nitrate, are important; however research has also placed emphasis on phosphate and other trace compounds for functioning of kelps (Dayton 1985). Additionally, some kelps have the ability to store inorganic nitrogen in order to compensate for periods of low nutrient availability, which has been observed for Laminaria and Macrocystis (Dayton 1985; Gaylord, Nickols, and Jurgens 2012). Nutrient stratification is also an important factor, particularly for canopy type kelps. The concentration of nutrients at the surface is important to the functioning and maintenance of the canopy. For instance kelp canopies in California often deteriorate in the summer months when surface nitrate levels are low (Jackson 1977). Water motion is important in the assimilation of nutrients from the water column, and kelps have been shown to adapt blade morphology in order to create more turbulence around the boundary layer of the frond to enhance nutrient assimilation (Wheeler 1980). Temperature has also been closely linked with nutrient concentrations. Nutrients are often in higher concentrations in the water column during low temperature events. This is often an indication of an up-welling event, which brings cold and nutrient rich waters from the bottom to the surface of the water column. Temperature can play a direct role in the uptake of nutrients through effects on algal metabolism; however this may vary from species to species (???).</w:t>
+      </w:r>
+    </w:p>
+    <w:p>
+      <w:pPr>
+        <w:pStyle w:val="Heading2"/>
+      </w:pPr>
+      <w:bookmarkStart w:id="27" w:name="temperature"/>
+      <w:r>
+        <w:t xml:space="preserve">Temperature</w:t>
+      </w:r>
       <w:bookmarkEnd w:id="27"/>
     </w:p>
     <w:p>
       <w:pPr>
+        <w:pStyle w:val="FirstParagraph"/>
+      </w:pPr>
+      <w:r>
+        <w:t xml:space="preserve">Temperature is a driver of kelp species distributions and ecophysiological processes, as well as a lesser role in morphological adaptation…example here…The majority of kelp species are arctic and temperate organisms, and the warming of ocean temperatures is expected to cause a poleward biogeographical shift of species (Bolton et al. 2012). There is evidence to suggest that South African kelp forests are expanding due to ocean cooling (Bolton et al. 2012), possibly driven by an intensification and increase in coastal upwelling (Blamey and Branch 2012, Blamey et al. (2015)). In South Africa there has been a biogeographical shift eastward along the coast due to a change in inshore temperature regime, making South Africa no exception to changing ocean temperatures (Bolton et al. 2012). Macroalgae, such as kelps, can react to an increase in surface temperatures in one of three ways: they can migrate, adapt and die (Biskup et al. 2014). A study by Biskup et al. (2014) investigated the functional response of two kelp species (Laminaria ochroleuca and Saccorhiza polyschides) to rising sea temperatures. The functional responses of Saccorhiza polyschides was measured for both the subtidal and intertidal habitats, to see what affect non- optimal conditions (intertidal zone) had on the kelps (Rinde and Sjøtun 2005). The study found that Laminaria ochroleuca exhibited a poor ability to acclimatise and was dependent on the kelpâ€™s life history traits (Biskup et al. 2014). Therefore annual kelp species are more likely to survive under non-ideal condition, and the intertidal Saccorhiza polyschides, compared to the subtidal, showed a higher physiological flexibility to changing conditions (Biskup et al. 2014). This may be because the intertidal zone undergoes far more change than the subtidal and therefore kelps in the intertidal are forced to adapt to harsher conditions where fluctuations in temperature, sunlight, turbidity and water motion are common. The effects on temperature have also been investigated by Wernberg et al. (2010). The study looked at resilience of kelp beds along a latitudinal temperature gradient. Kelp abundance is likely to decline with the predicted warming of ocean waters Wernberg et al. (2010) and although kelps have the ability to acclimatize and adjust their metabolic performance, which in turn allows them to change their physiological performance to mitigate the seasonal fluctuations in temperature, this acclimatization is done at a cost Wernberg et al. (2010)…link to paragraph on kelp morphology…</w:t>
+      </w:r>
+    </w:p>
+    <w:p>
+      <w:pPr>
         <w:pStyle w:val="Heading2"/>
       </w:pPr>
-      <w:bookmarkStart w:id="28" w:name="nutrients"/>
-      <w:r>
-        <w:t xml:space="preserve">Nutrients</w:t>
+      <w:bookmarkStart w:id="28" w:name="wave-exposure"/>
+      <w:r>
+        <w:t xml:space="preserve">Wave exposure</w:t>
       </w:r>
       <w:bookmarkEnd w:id="28"/>
     </w:p>
@@ -556,43 +536,7 @@
         <w:pStyle w:val="FirstParagraph"/>
       </w:pPr>
       <w:r>
-        <w:t xml:space="preserve">The importance of nutrients in the functioning of kelps is well understood (Dayton 1985; Gaylord, Nickols, and Jurgens 2012). Dissolved nitrogen, and in particular nitrate, are important; however research has also placed emphasis on phosphate and other trace compounds for functioning of kelps (Dayton 1985). Additionally, some kelps have the ability to store inorganic nitrogen in order to compensate for periods of low nutrient availability, which has been observed for Laminaria and Macrocystis (Dayton 1985; Gaylord, Nickols, and Jurgens 2012). Nutrient stratification is also an important factor, particularly for canopy type kelps. The concentration of nutrients at the surface is important to the functioning and maintenance of the canopy. For instance kelp canopies in California often deteriorate in the summer months when surface nitrate levels are low (Jackson 1977). Water motion is important in the assimilation of nutrients from the water column, and kelps have been shown to adapt blade morphology in order to create more turbulence around the boundary layer of the frond to enhance nutrient assimilation (Wheeler 1980). Temperature has also been closely linked with nutrient concentrations. Nutrients are often in higher concentrations in the water column during low temperature events. This is often an indication of an up-welling event, which brings cold and nutrient rich waters from the bottom to the surface of the water column. Temperature can play a direct role in the uptake of nutrients through effects on algal metabolism; however this may vary from species to species (???).</w:t>
-      </w:r>
-    </w:p>
-    <w:p>
-      <w:pPr>
-        <w:pStyle w:val="Heading2"/>
-      </w:pPr>
-      <w:bookmarkStart w:id="29" w:name="temperature"/>
-      <w:r>
-        <w:t xml:space="preserve">Temperature</w:t>
-      </w:r>
-      <w:bookmarkEnd w:id="29"/>
-    </w:p>
-    <w:p>
-      <w:pPr>
-        <w:pStyle w:val="FirstParagraph"/>
-      </w:pPr>
-      <w:r>
-        <w:t xml:space="preserve">Temperature is a driver of kelp species distributions and ecophysiological processes, as well as a lesser role in morphological adaptation…example here…The majority of kelp species are arctic and temperate organisms, and the warming of ocean temperatures is expected to cause a poleward biogeographical shift of species (Bolton et al. 2012). There is evidence to suggest that South African kelp forests are expanding due to ocean cooling (Bolton et al. 2012), possibly driven by an intensification and increase in coastal upwelling (Blamey and Branch 2012, Blamey et al. (2015)). In South Africa there has been a biogeographical shift eastward along the coast due to a change in inshore temperature regime, making South Africa no exception to changing ocean temperatures (Bolton et al. 2012). Macroalgae, such as kelps, can react to an increase in surface temperatures in one of three ways: they can migrate, adapt and die (Biskup et al. 2014). A study by Biskup et al. (2014) investigated the functional response of two kelp species (Laminaria ochroleuca and Saccorhiza polyschides) to rising sea temperatures. The functional responses of Saccorhiza polyschides was measured for both the subtidal and intertidal habitats, to see what affect non- optimal conditions (intertidal zone) had on the kelps (Rinde and Sjøtun 2005). The study found that Laminaria ochroleuca exhibited a poor ability to acclimatise and was dependent on the kelpâ€™s life history traits (Biskup et al. 2014). Therefore annual kelp species are more likely to survive under non-ideal condition, and the intertidal Saccorhiza polyschides, compared to the subtidal, showed a higher physiological flexibility to changing conditions (Biskup et al. 2014). This may be because the intertidal zone undergoes far more change than the subtidal and therefore kelps in the intertidal are forced to adapt to harsher conditions where fluctuations in temperature, sunlight, turbidity and water motion are common. The effects on temperature have also been investigated by Wernberg et al. (2010). The study looked at resilience of kelp beds along a latitudinal temperature gradient. Kelp abundance is likely to decline with the predicted warming of ocean waters Wernberg et al. (2010) and although kelps have the ability to acclimatize and adjust their metabolic performance, which in turn allows them to change their physiological performance to mitigate the seasonal fluctuations in temperature, this acclimatization is done at a cost Wernberg et al. (2010)…link to paragraph on kelp morphology…</w:t>
-      </w:r>
-    </w:p>
-    <w:p>
-      <w:pPr>
-        <w:pStyle w:val="Heading2"/>
-      </w:pPr>
-      <w:bookmarkStart w:id="30" w:name="wave-exposure"/>
-      <w:r>
-        <w:t xml:space="preserve">Wave exposure</w:t>
-      </w:r>
-      <w:bookmarkEnd w:id="30"/>
-    </w:p>
-    <w:p>
-      <w:pPr>
-        <w:pStyle w:val="FirstParagraph"/>
-      </w:pPr>
-      <w:r>
-        <w:t xml:space="preserve">Other than temperature, wave exposure is also recognised as an important driver of the marine environment, and macroalgae are not exception. Wave exposure has been shown to play a role in determining distribution, abundance, diversity, composition, growth (Cousens 1982) and productivity (Pedersen and Nejrup 2012) of macroalgae communities. For example, the width, vertical zonation and diversity of algal communities often change predictably along gradients of wave exposure. Wave exposure may also drive macroalgae communities indirectly through the alteration in effect of another environmental driver. For instance, increasing degrees of exposure may positively influence the amount of area available to trap light on macroalgal fronds, as well as increasing nutrient uptake due to increased turbulence in the boundary layer around the frond (???). The most important direct effect of wave exposure on macroalgal communities is through mechanical dislodgement, which ultimately leads to expiration. Wave exposure is a complex abiotic variable which varies spatially and temporarily in the marine environment. Furthermore, the degree to which a macroalgae community is exposed, is dependent on local site characteristics, such as bathymetry and local wind patterns. Despite this fact, macroalgae have been able to persist in often harsh and variable wave environments. Macroalgae are sessile organisms and incapabable of migrating when local conditions become unsuitable. Therefore, macroalgae must adapt to the local wave climate in order to persist and survive, and achieve this through morphological adaptation. The morphology of macroalgae are not fixed genetic traits. A study by Koehl et al. (2008) showed that transplanted Nereocystis luetkeana plants from a wave sheltered site to a wave exposed site changed their morphology to flat blades and narrow laterals that are less prone to drag forces in 4-5 days. Advances in genetic techniques and taxonomy have revealed that species delineation based on morphology has been inaccurate, and organisms that were once considered two separate species are actually one species. For example, Moss (1948) investigated the anatomy, chemical composition of Fucus spiralis at three sites that varied in wave exposure (sheltered, medium exposure and exposed). The authors found that individuals in exposed sites showed less branching of thalli as well as variation physiological components, such as organic nitrogen, mannitol, laminarian and alginic acid concentrations. The authors also noted a</w:t>
+        <w:t xml:space="preserve">Other than temperature, wave exposure is also recognised as an important driver of the marine environment, and macroalgae are no exception. Wave exposure has been shown to play a role in determining distribution, abundance, diversity, composition, growth (Cousens 1982) and productivity (Pedersen and Nejrup 2012) of macroalgae communities. For example, the width, vertical zonation and diversity of algal communities often change predictably along gradients of wave exposure. Wave exposure may also drive macroalgae communities indirectly through the alteration in effect of another environmental driver. For instance, increasing degrees of exposure may positively influence the amount of area available to trap light on macroalgal fronds, as well as increasing nutrient uptake due to increased turbulence in the boundary layer around the frond (???). The most important direct effect of wave exposure on macroalgal communities is through mechanical dislodgement, which ultimately leads to expiration. Wave exposure is a complex abiotic variable which varies spatially and temporarily in the marine environment. Furthermore, the degree to which a macroalgae community is exposed, is dependent on local site characteristics, such as bathymetry and local wind patterns. Despite this fact, macroalgae have been able to persist in often harsh and variable wave environments. Macroalgae are sessile organisms and incapabable of migrating when local conditions become unsuitable. Therefore, macroalgae must adapt to the local wave climate in order to persist and survive, and achieve this through morphological adaptation. The morphology of macroalgae are not fixed genetic traits. A study by Koehl et al. (2008) showed that transplanted Nereocystis luetkeana plants from a wave sheltered site to a wave exposed site changed their morphology to flat blades and narrow laterals that are less prone to drag forces in 4-5 days. Advances in genetic techniques and taxonomy have revealed that species delineation based on morphology has been inaccurate, and organisms that were once considered two separate species are actually one species. For example, Moss (1948) investigated the anatomy, chemical composition of Fucus spiralis at three sites that varied in wave exposure (sheltered, medium exposure and exposed). The authors found that individuals in exposed sites showed less branching of thalli as well as variation physiological components, such as organic nitrogen, mannitol, laminarian and alginic acid concentrations. The authors also noted a</w:t>
       </w:r>
       <w:r>
         <w:t xml:space="preserve"> </w:t>
@@ -637,21 +581,21 @@
       <w:pPr>
         <w:pStyle w:val="Heading1"/>
       </w:pPr>
-      <w:bookmarkStart w:id="31" w:name="ocean-and-coastal-waves"/>
+      <w:bookmarkStart w:id="29" w:name="ocean-and-coastal-waves"/>
       <w:r>
         <w:t xml:space="preserve">Ocean and coastal waves</w:t>
       </w:r>
-      <w:bookmarkEnd w:id="31"/>
+      <w:bookmarkEnd w:id="29"/>
     </w:p>
     <w:p>
       <w:pPr>
         <w:pStyle w:val="Heading2"/>
       </w:pPr>
-      <w:bookmarkStart w:id="32" w:name="introduction"/>
+      <w:bookmarkStart w:id="30" w:name="introduction"/>
       <w:r>
         <w:t xml:space="preserve">Introduction</w:t>
       </w:r>
-      <w:bookmarkEnd w:id="32"/>
+      <w:bookmarkEnd w:id="30"/>
     </w:p>
     <w:p>
       <w:pPr>
@@ -751,10 +695,164 @@
       <w:pPr>
         <w:pStyle w:val="Heading2"/>
       </w:pPr>
-      <w:bookmarkStart w:id="33" w:name="generating-and-restoring-forces"/>
+      <w:bookmarkStart w:id="31" w:name="generating-and-restoring-forces"/>
       <w:r>
         <w:t xml:space="preserve">Generating and restoring forces</w:t>
       </w:r>
+      <w:bookmarkEnd w:id="31"/>
+    </w:p>
+    <w:p>
+      <w:pPr>
+        <w:pStyle w:val="FirstParagraph"/>
+      </w:pPr>
+      <w:r>
+        <w:t xml:space="preserve">Waves are formed due to the constant interaction between two forces, which are known as the</w:t>
+      </w:r>
+      <w:r>
+        <w:t xml:space="preserve"> </w:t>
+      </w:r>
+      <w:r>
+        <w:t xml:space="preserve">“</w:t>
+      </w:r>
+      <w:r>
+        <w:t xml:space="preserve">generating force</w:t>
+      </w:r>
+      <w:r>
+        <w:t xml:space="preserve">”</w:t>
+      </w:r>
+      <w:r>
+        <w:t xml:space="preserve"> </w:t>
+      </w:r>
+      <w:r>
+        <w:t xml:space="preserve">and the</w:t>
+      </w:r>
+      <w:r>
+        <w:t xml:space="preserve"> </w:t>
+      </w:r>
+      <w:r>
+        <w:t xml:space="preserve">“</w:t>
+      </w:r>
+      <w:r>
+        <w:t xml:space="preserve">restoration force</w:t>
+      </w:r>
+      <w:r>
+        <w:t xml:space="preserve">”</w:t>
+      </w:r>
+      <w:r>
+        <w:t xml:space="preserve">. The generating force is the force which pushes water from one layer up into the other. Layers in the ocean are formed through differences in temperature (thermocline) and salinity (pycnocline) which creates a boundry for wave energy to move along. In other words, waves occur along the boundaries formed in the ocean by various abiotic processes, and therefore density boundaries are essential to the propagation of energy through the ocean.</w:t>
+      </w:r>
+    </w:p>
+    <w:p>
+      <w:pPr>
+        <w:pStyle w:val="BodyText"/>
+      </w:pPr>
+      <w:r>
+        <w:t xml:space="preserve">The generating force and restoring force occur along these boundaries, the generating force pushes water up across ocean boundaries while the restoring force pulls it back to where the boundary was originally, trying to restore the balance in energy. This</w:t>
+      </w:r>
+      <w:r>
+        <w:t xml:space="preserve"> </w:t>
+      </w:r>
+      <w:r>
+        <w:t xml:space="preserve">“</w:t>
+      </w:r>
+      <w:r>
+        <w:t xml:space="preserve">tug of war</w:t>
+      </w:r>
+      <w:r>
+        <w:t xml:space="preserve">”</w:t>
+      </w:r>
+      <w:r>
+        <w:t xml:space="preserve"> </w:t>
+      </w:r>
+      <w:r>
+        <w:t xml:space="preserve">between the two forces creates an oscillating motion between the boundary layers which acts as a point of disturbance, sending out energy in all directions. The disturbance energy will continue to manifest itself provided the tug and pull between the two forces is occuring. Once the generating force stops, and ultimately the energy from the point of disturbance, the waves dissipate and water restores to its original state. A simple example would be blowing on water in a cup. The blowing of air onto the surface of the water in the cup creates a point of disturbance that pushes the air boundary into the water boundary. The restoring force is the surface tension of the water that is maintained through hydrogen bonds between water molecules. Once blowing on the water in the cup has stopped, the ripples or</w:t>
+      </w:r>
+      <w:r>
+        <w:t xml:space="preserve"> </w:t>
+      </w:r>
+      <w:r>
+        <w:t xml:space="preserve">“</w:t>
+      </w:r>
+      <w:r>
+        <w:t xml:space="preserve">waves</w:t>
+      </w:r>
+      <w:r>
+        <w:t xml:space="preserve">”</w:t>
+      </w:r>
+      <w:r>
+        <w:t xml:space="preserve"> </w:t>
+      </w:r>
+      <w:r>
+        <w:t xml:space="preserve">in the cup begin to diminish in size until the surface tension returns to its original state. The hydrogen bonds between the water molecules are stronger than the force of gravity, and therefore the force of the surface tension returns the water to its original state. These waves are known as</w:t>
+      </w:r>
+      <w:r>
+        <w:t xml:space="preserve"> </w:t>
+      </w:r>
+      <w:r>
+        <w:t xml:space="preserve">“</w:t>
+      </w:r>
+      <w:r>
+        <w:t xml:space="preserve">capillary waves</w:t>
+      </w:r>
+      <w:r>
+        <w:t xml:space="preserve">”</w:t>
+      </w:r>
+      <w:r>
+        <w:t xml:space="preserve"> </w:t>
+      </w:r>
+      <w:r>
+        <w:t xml:space="preserve">and is essentially residual energy after the generating source has stopped. The restoring force can also be in the form of gravity and are known as</w:t>
+      </w:r>
+      <w:r>
+        <w:t xml:space="preserve"> </w:t>
+      </w:r>
+      <w:r>
+        <w:t xml:space="preserve">“</w:t>
+      </w:r>
+      <w:r>
+        <w:t xml:space="preserve">gravity waves</w:t>
+      </w:r>
+      <w:r>
+        <w:t xml:space="preserve">”</w:t>
+      </w:r>
+      <w:r>
+        <w:t xml:space="preserve">. Using the same example, if one blows too hard, the water boundary is pushed up into the air boundary, breaking the hydrogen bonds between water molecules which allows gravity to return the water to its original state. All waves in the ocean are either capillary waves or gravity waves, and their classification will be dependent on the restoring force involved.</w:t>
+      </w:r>
+    </w:p>
+    <w:p>
+      <w:pPr>
+        <w:pStyle w:val="BodyText"/>
+      </w:pPr>
+      <w:r>
+        <w:t xml:space="preserve">In nature, there are three kinds of generating forces. These are wind, displacement of large volumes of water and uneven forces of gravitational attraction between the Earth, Moon and Sun. Different generating forces are associated with different wave heights, periods and the type of wave produced insert appropriate figure. Wind-generated waves comprise of capillary waves, chop, swell and seiche. Some seiche can form from landslides and earthquakes but most of these waves are known as a tsunami. Swell create the waves with the large heights (up to 100m), while tides can create the tallest.</w:t>
+      </w:r>
+    </w:p>
+    <w:p>
+      <w:pPr>
+        <w:pStyle w:val="Heading2"/>
+      </w:pPr>
+      <w:bookmarkStart w:id="32" w:name="wave-physics-and-scales"/>
+      <w:r>
+        <w:t xml:space="preserve">Wave physics and scales</w:t>
+      </w:r>
+      <w:bookmarkEnd w:id="32"/>
+    </w:p>
+    <w:p>
+      <w:pPr>
+        <w:pStyle w:val="FirstParagraph"/>
+      </w:pPr>
+      <w:r>
+        <w:t xml:space="preserve">Waves have a number of characteristics which are depicted in figure ??, and is an idealised representation of what a wave is. The amplitude is the vertical distance from its midline or equilibrium surface or still water level to its highest point known as the crest. The equilibrium surface is the level the ocean would be if there were no waves, for a wave to form a disturbance must occur below or above this line. The trough is the same distance of the amplitude, however the measurement is taken from the equilibrium surface to the lowest point. Wave height is the vertical distance from crest to trough, and is equal to twice the amplitude. The wavelength is the horizontal distance from a crest/trough to the next crest/trough respectively. It is important to note that the energy propagating from a disturbance will not reach the ocean floor in deep-water environments. The depth below a wave where the water, and anything in the water, feels no motion or disturbance is known as the wave base. The wave base is calculated by descending vertically from the equilibrium surface by a value equal to halve the wavelength. The water particles in the ocean move in a circular orbit and hence return to their original position. This is because waves in the ocean represent moving energy, and not moving water.</w:t>
+      </w:r>
+    </w:p>
+    <w:p>
+      <w:pPr>
+        <w:pStyle w:val="Heading2"/>
+      </w:pPr>
+      <w:bookmarkStart w:id="33" w:name="types-of-waves"/>
+      <w:r>
+        <w:t xml:space="preserve">Types of waves</w:t>
+      </w:r>
       <w:bookmarkEnd w:id="33"/>
     </w:p>
     <w:p>
@@ -762,172 +860,18 @@
         <w:pStyle w:val="FirstParagraph"/>
       </w:pPr>
       <w:r>
-        <w:t xml:space="preserve">Waves are formed due to the constant interaction between two forces, which are known as the</w:t>
-      </w:r>
-      <w:r>
-        <w:t xml:space="preserve"> </w:t>
-      </w:r>
-      <w:r>
-        <w:t xml:space="preserve">“</w:t>
-      </w:r>
-      <w:r>
-        <w:t xml:space="preserve">generating force</w:t>
-      </w:r>
-      <w:r>
-        <w:t xml:space="preserve">”</w:t>
-      </w:r>
-      <w:r>
-        <w:t xml:space="preserve"> </w:t>
-      </w:r>
-      <w:r>
-        <w:t xml:space="preserve">and the</w:t>
-      </w:r>
-      <w:r>
-        <w:t xml:space="preserve"> </w:t>
-      </w:r>
-      <w:r>
-        <w:t xml:space="preserve">“</w:t>
-      </w:r>
-      <w:r>
-        <w:t xml:space="preserve">restoration force</w:t>
-      </w:r>
-      <w:r>
-        <w:t xml:space="preserve">”</w:t>
-      </w:r>
-      <w:r>
-        <w:t xml:space="preserve">. The generating force is the force which pushes water from one layer up into the other. Layers in the ocean are formed through differences in temperature (thermocline) and salinity (pycnocline) which creates a boundry for wave energy to move along. In other words, waves occur along the boundaries formed in the ocean by various abiotic processes, and therefore density boundaries are essential to the propagation of energy through the ocean.</w:t>
-      </w:r>
-    </w:p>
-    <w:p>
-      <w:pPr>
-        <w:pStyle w:val="BodyText"/>
-      </w:pPr>
-      <w:r>
-        <w:t xml:space="preserve">The generating force and restoring force occur along these boundaries, the generating force pushes water up across ocean boundaries while the restoring force pulls it back to where the boundary was originally, trying to restore the balance in energy. This</w:t>
-      </w:r>
-      <w:r>
-        <w:t xml:space="preserve"> </w:t>
-      </w:r>
-      <w:r>
-        <w:t xml:space="preserve">“</w:t>
-      </w:r>
-      <w:r>
-        <w:t xml:space="preserve">tug of war</w:t>
-      </w:r>
-      <w:r>
-        <w:t xml:space="preserve">”</w:t>
-      </w:r>
-      <w:r>
-        <w:t xml:space="preserve"> </w:t>
-      </w:r>
-      <w:r>
-        <w:t xml:space="preserve">between the two forces creates an oscillating motion between the boundary layers which acts as a point of disturbance, sending out energy in all directions. The disturbance energy will continue to manifest itself provided the tug and pull between the two forces is occuring. Once the generating force stops, and ultimately the energy from the point of disturbance, the waves dissipate and water restores to its original state. A simple example would be blowing on water in a cup. The blowing of air onto the surface of the water in the cup creates a point of disturbance that pushes the air boundary into the water boundary. The restoring force is the surface tension of the water that is maintained through hydrogen bonds between water molecules. Once blowing on the water in the cup has stopped, the ripples or</w:t>
-      </w:r>
-      <w:r>
-        <w:t xml:space="preserve"> </w:t>
-      </w:r>
-      <w:r>
-        <w:t xml:space="preserve">“</w:t>
-      </w:r>
-      <w:r>
-        <w:t xml:space="preserve">waves</w:t>
-      </w:r>
-      <w:r>
-        <w:t xml:space="preserve">”</w:t>
-      </w:r>
-      <w:r>
-        <w:t xml:space="preserve"> </w:t>
-      </w:r>
-      <w:r>
-        <w:t xml:space="preserve">in the cup begin to diminish in size until the surface tension returns to its original state. The hydrogen bonds between the water molecules are stronger than the force of gravity, and therefore the force of the surface tension returns the water to its original state. These waves are known as</w:t>
-      </w:r>
-      <w:r>
-        <w:t xml:space="preserve"> </w:t>
-      </w:r>
-      <w:r>
-        <w:t xml:space="preserve">“</w:t>
-      </w:r>
-      <w:r>
-        <w:t xml:space="preserve">capillary waves</w:t>
-      </w:r>
-      <w:r>
-        <w:t xml:space="preserve">”</w:t>
-      </w:r>
-      <w:r>
-        <w:t xml:space="preserve"> </w:t>
-      </w:r>
-      <w:r>
-        <w:t xml:space="preserve">and is essentially residual energy after the generating source has stopped. The restoring force can also be in the form of gravity and are known as</w:t>
-      </w:r>
-      <w:r>
-        <w:t xml:space="preserve"> </w:t>
-      </w:r>
-      <w:r>
-        <w:t xml:space="preserve">“</w:t>
-      </w:r>
-      <w:r>
-        <w:t xml:space="preserve">gravity waves</w:t>
-      </w:r>
-      <w:r>
-        <w:t xml:space="preserve">”</w:t>
-      </w:r>
-      <w:r>
-        <w:t xml:space="preserve">. Using the same example, if one blows too hard, the water boundary is pushed up into the air boundary, breaking the hydrogen bonds between water molecules which allows gravity to return the water to its original state. All waves in the ocean are either capillary waves or gravity waves, and their classification will be dependent on the restoring force involved.</w:t>
-      </w:r>
-    </w:p>
-    <w:p>
-      <w:pPr>
-        <w:pStyle w:val="BodyText"/>
-      </w:pPr>
-      <w:r>
-        <w:t xml:space="preserve">In nature, there are three kinds of generating forces. These are wind, displacement of large volumes of water and uneven forces of gravitational attraction between the Earth, Moon and Sun. Different generating forces are associated with different wave heights, periods and the type of wave produced insert appropriate figure. Wind-generated waves comprise of capillary waves, chop, swell and seiche. Some seiche can form from landslides and earthquakes but most of these waves are known as a tsunami. Swell create the waves with the large heights (up to 100m), while tides can create the tallest.</w:t>
+        <w:t xml:space="preserve">There are a variety of waves that form in the ocean and all differ in terms of period or wavelength (??image??). The longest wave that can form in the ocean are known as trans-tidal waves, and are generated by fluctuations in magnetism between the Earth’s crust and atmosphere. The magnetic push and pull between the Moon and the Sun creates waves with a slightly shorter wavelength, known as tides. Their period and wavelength can also range from a few hours to more than a day, and from a few hundred to a thousand kilometers respectively. Storm surge tend to have a slightly shorter wavelength and period compared to tides. When low atmospheric pressure systems and high wind speeds in a storm it elevates the ocean surface, generating storm surge, which may cause flooding in coastal areas as it approaches the coastline. Tsunami’s are on the lower end of the scale, and are generated by earthquakes or submarine ‘landslides. Their random nature makes them difficult to predict and increase amplitude as they approach the coast. This can make them considerably large along coastal areas and often cause immense damage and loss of life.</w:t>
       </w:r>
     </w:p>
     <w:p>
       <w:pPr>
         <w:pStyle w:val="Heading2"/>
       </w:pPr>
-      <w:bookmarkStart w:id="34" w:name="wave-physics-and-scales"/>
-      <w:r>
-        <w:t xml:space="preserve">Wave physics and scales</w:t>
+      <w:bookmarkStart w:id="34" w:name="measuring-waves"/>
+      <w:r>
+        <w:t xml:space="preserve">Measuring waves</w:t>
       </w:r>
       <w:bookmarkEnd w:id="34"/>
-    </w:p>
-    <w:p>
-      <w:pPr>
-        <w:pStyle w:val="FirstParagraph"/>
-      </w:pPr>
-      <w:r>
-        <w:t xml:space="preserve">Waves have a number of characteristics which are depicted in figure ??, and is an idealised representation of what a wave is. The amplitude is the vertical distance from its midline or equilibrium surface or still water level to its highest point known as the crest. The equilibrium surface is the level the ocean would be if there were no waves, for a wave to form a disturbance must occur below or above this line. The trough is the same distance of the amplitude, however the measurement is taken from the equilibrium surface to the lowest point. Wave height is the vertical distance from crest to trough, and is equal to twice the amplitude. The wavelength is the horizontal distance from a crest/trough to the next crest/trough respectively. It is important to note that the energy propagating from a disturbance will not reach the ocean floor in deep-water environments. The depth below a wave where the water, and anything in the water, feels no motion or disturbance is known as the wave base. The wave base is calculated by descending vertically from the equilibrium surface by a value equal to halve the wavelength. The water particles in the ocean move in a circular orbit and hence return to their original position. This is because waves in the ocean represent moving energy, and not moving water.</w:t>
-      </w:r>
-    </w:p>
-    <w:p>
-      <w:pPr>
-        <w:pStyle w:val="Heading2"/>
-      </w:pPr>
-      <w:bookmarkStart w:id="35" w:name="types-of-waves"/>
-      <w:r>
-        <w:t xml:space="preserve">Types of waves</w:t>
-      </w:r>
-      <w:bookmarkEnd w:id="35"/>
-    </w:p>
-    <w:p>
-      <w:pPr>
-        <w:pStyle w:val="FirstParagraph"/>
-      </w:pPr>
-      <w:r>
-        <w:t xml:space="preserve">There are a variety of waves that form in the ocean and all differ in terms of period or wavelength (??image??). The longest wave that can form in the ocean are known as trans-tidal waves, and are generated by fluctuations in magnetism between the Earth’s crust and atmosphere. The magnetic push and pull between the Moon and the Sun creates waves with a slightly shorter wavelength, known as tides. Their period and wavelength can also range from a few hours to more than a day, and from a few hundred to a thousand kilometers respectively. Storm surge tend to have a slightly shorter wavelength and period compared to tides. When low atmospheric pressure systems and high wind speeds in a storm it elevates the ocean surface, generating storm surge, which may cause flooding in coastal areas as it approaches the coastline. Tsunami’s are on the lower end of the scale, and are generated by earthquakes or submarine ‘landslides. Their random nature makes them difficult to predict and increase amplitude as they approach the coast. This can make them considerably large along coastal areas and often cause immense damage and loss of life.</w:t>
-      </w:r>
-    </w:p>
-    <w:p>
-      <w:pPr>
-        <w:pStyle w:val="Heading2"/>
-      </w:pPr>
-      <w:bookmarkStart w:id="36" w:name="measuring-waves"/>
-      <w:r>
-        <w:t xml:space="preserve">Measuring waves</w:t>
-      </w:r>
-      <w:bookmarkEnd w:id="36"/>
     </w:p>
     <w:p>
       <w:pPr>
@@ -1020,7 +964,7 @@
                     </pic:cNvPicPr>
                   </pic:nvPicPr>
                   <pic:blipFill>
-                    <a:blip r:embed="rId37"/>
+                    <a:blip r:embed="rId35"/>
                     <a:stretch>
                       <a:fillRect/>
                     </a:stretch>
@@ -1083,7 +1027,7 @@
                     </pic:cNvPicPr>
                   </pic:nvPicPr>
                   <pic:blipFill>
-                    <a:blip r:embed="rId38"/>
+                    <a:blip r:embed="rId36"/>
                     <a:stretch>
                       <a:fillRect/>
                     </a:stretch>
@@ -1237,21 +1181,21 @@
       <w:pPr>
         <w:pStyle w:val="Heading1"/>
       </w:pPr>
-      <w:bookmarkStart w:id="39" w:name="hydrodynamic-modelling"/>
+      <w:bookmarkStart w:id="37" w:name="hydrodynamic-modelling"/>
       <w:r>
         <w:t xml:space="preserve">Hydrodynamic modelling</w:t>
       </w:r>
-      <w:bookmarkEnd w:id="39"/>
+      <w:bookmarkEnd w:id="37"/>
     </w:p>
     <w:p>
       <w:pPr>
         <w:pStyle w:val="Heading2"/>
       </w:pPr>
-      <w:bookmarkStart w:id="40" w:name="introduction-1"/>
+      <w:bookmarkStart w:id="38" w:name="introduction-1"/>
       <w:r>
         <w:t xml:space="preserve">Introduction</w:t>
       </w:r>
-      <w:bookmarkEnd w:id="40"/>
+      <w:bookmarkEnd w:id="38"/>
     </w:p>
     <w:p>
       <w:pPr>
@@ -1348,10 +1292,46 @@
       <w:pPr>
         <w:pStyle w:val="Heading2"/>
       </w:pPr>
-      <w:bookmarkStart w:id="41" w:name="delft-3d-numerical-suite"/>
+      <w:bookmarkStart w:id="39" w:name="delft-3d-numerical-suite"/>
       <w:r>
         <w:t xml:space="preserve">Delft-3D numerical suite</w:t>
       </w:r>
+      <w:bookmarkEnd w:id="39"/>
+    </w:p>
+    <w:p>
+      <w:pPr>
+        <w:pStyle w:val="FirstParagraph"/>
+      </w:pPr>
+      <w:r>
+        <w:t xml:space="preserve">The Delft-3D numerical suite provides an advanced approach to hydrodynamic modelling through consideration of various physical phenomena and is a quantitative estimate of wave exposure. The suite of models can be used for a range of applications such as simulating flow, sediment transport, waves, water quality, coastal morphological development and ecology. The suite of numerical models consists of two modules; Delft-3D WAVE and Delft- 3D FLOW.</w:t>
+      </w:r>
+    </w:p>
+    <w:p>
+      <w:pPr>
+        <w:pStyle w:val="Heading3"/>
+      </w:pPr>
+      <w:bookmarkStart w:id="40" w:name="delft-3d-wave"/>
+      <w:r>
+        <w:t xml:space="preserve">Delft-3D WAVE</w:t>
+      </w:r>
+      <w:bookmarkEnd w:id="40"/>
+    </w:p>
+    <w:p>
+      <w:pPr>
+        <w:pStyle w:val="FirstParagraph"/>
+      </w:pPr>
+      <w:r>
+        <w:t xml:space="preserve">The Delft-3D WAVE module uses the SWAN (Simulating Waves and Nearshore) numerical models to simulate the generation and propagation of wind-generated waves in coastal environments. The SWAN model is based on discrete spectral action balanced equation and is fully spectral. Spectral refers to the consideration of all wave directions and frequencies and implies that short-crested random wave fields propagating from different directions can be accounted for. The final output of the model is wind-sea with superimposed swell.</w:t>
+      </w:r>
+    </w:p>
+    <w:p>
+      <w:pPr>
+        <w:pStyle w:val="Heading3"/>
+      </w:pPr>
+      <w:bookmarkStart w:id="41" w:name="delft-3d-flow"/>
+      <w:r>
+        <w:t xml:space="preserve">Delft-3D FLOW</w:t>
+      </w:r>
       <w:bookmarkEnd w:id="41"/>
     </w:p>
     <w:p>
@@ -1359,91 +1339,79 @@
         <w:pStyle w:val="FirstParagraph"/>
       </w:pPr>
       <w:r>
-        <w:t xml:space="preserve">The Delft-3D numerical suite provides an advanced approach to hydrodynamic modelling through consideration of various physical phenomena and is a quantitative estimate of wave exposure. The suite of models can be used for a range of applications such as simulating flow, sediment transport, waves, water quality, coastal morphological development and ecology. The suite of numerical models consists of two modules; Delft-3D WAVE and Delft- 3D FLOW.</w:t>
-      </w:r>
-    </w:p>
-    <w:p>
-      <w:pPr>
-        <w:pStyle w:val="Heading3"/>
-      </w:pPr>
-      <w:bookmarkStart w:id="42" w:name="delft-3d-wave"/>
-      <w:r>
-        <w:t xml:space="preserve">Delft-3D WAVE</w:t>
+        <w:t xml:space="preserve">This module is a multi-dimensional hydrodynamic/transport simulation program which calculates non-steady flow and transport processes that result from tidal and meteorological forcing. The dimensions can be either 2D or 3D and can be placed on a rectilinear or curvilinear, boundary fitted grid.</w:t>
+      </w:r>
+    </w:p>
+    <w:p>
+      <w:pPr>
+        <w:pStyle w:val="Heading1"/>
+      </w:pPr>
+      <w:bookmarkStart w:id="42" w:name="currents"/>
+      <w:r>
+        <w:t xml:space="preserve">Currents</w:t>
       </w:r>
       <w:bookmarkEnd w:id="42"/>
     </w:p>
     <w:p>
       <w:pPr>
+        <w:pStyle w:val="Heading1"/>
+      </w:pPr>
+      <w:bookmarkStart w:id="43" w:name="kelp-rafting"/>
+      <w:r>
+        <w:t xml:space="preserve">Kelp-rafting</w:t>
+      </w:r>
+      <w:bookmarkEnd w:id="43"/>
+    </w:p>
+    <w:p>
+      <w:pPr>
         <w:pStyle w:val="FirstParagraph"/>
       </w:pPr>
       <w:r>
-        <w:t xml:space="preserve">The Delft-3D WAVE module uses the SWAN (Simulating Waves and Nearshore) numerical models to simulate the generation and propagation of wind-generated waves in coastal environments. The SWAN model is based on discrete spectral action balanced equation and is fully spectral. Spectral refers to the consideration of all wave directions and frequencies and implies that short-crested random wave fields propagating from different directions can be accounted for. The final output of the model is wind-sea with superimposed swell.</w:t>
-      </w:r>
-    </w:p>
-    <w:p>
-      <w:pPr>
-        <w:pStyle w:val="Heading3"/>
-      </w:pPr>
-      <w:bookmarkStart w:id="43" w:name="delft-3d-flow"/>
-      <w:r>
-        <w:t xml:space="preserve">Delft-3D FLOW</w:t>
-      </w:r>
-      <w:bookmarkEnd w:id="43"/>
-    </w:p>
-    <w:p>
-      <w:pPr>
-        <w:pStyle w:val="FirstParagraph"/>
-      </w:pPr>
-      <w:r>
-        <w:t xml:space="preserve">This module is a multi-dimensional hydrodynamic/transport simulation program which calculates non-steady flow and transport processes that result from tidal and meteorological forcing. The dimensions can be either 2D or 3D and can be placed on a rectilinear or curvilinear, boundary fitted grid.</w:t>
-      </w:r>
-    </w:p>
-    <w:p>
-      <w:pPr>
-        <w:pStyle w:val="Heading1"/>
-      </w:pPr>
-      <w:bookmarkStart w:id="44" w:name="coastal-flow"/>
-      <w:r>
-        <w:t xml:space="preserve">Coastal flow</w:t>
-      </w:r>
-      <w:bookmarkEnd w:id="44"/>
-    </w:p>
-    <w:p>
-      <w:pPr>
-        <w:pStyle w:val="Heading1"/>
-      </w:pPr>
-      <w:bookmarkStart w:id="45" w:name="kelp-rafting"/>
-      <w:r>
-        <w:t xml:space="preserve">Kelp-rafting</w:t>
-      </w:r>
-      <w:bookmarkEnd w:id="45"/>
-    </w:p>
-    <w:p>
-      <w:pPr>
-        <w:pStyle w:val="Heading1"/>
-      </w:pPr>
-      <w:bookmarkStart w:id="46" w:name="kelp-drag-dynamics"/>
-      <w:r>
-        <w:t xml:space="preserve">Kelp-drag dynamics</w:t>
-      </w:r>
-      <w:bookmarkEnd w:id="46"/>
-    </w:p>
-    <w:p>
-      <w:pPr>
-        <w:pStyle w:val="Heading1"/>
-      </w:pPr>
-      <w:bookmarkStart w:id="47" w:name="kelps-in-south-africa"/>
-      <w:r>
-        <w:t xml:space="preserve">Kelps in South Africa</w:t>
-      </w:r>
-      <w:bookmarkEnd w:id="47"/>
-    </w:p>
-    <w:p>
-      <w:pPr>
-        <w:pStyle w:val="FirstParagraph"/>
-      </w:pPr>
-      <w:r>
-        <w:t xml:space="preserve">The biogeographic distribution of kelp is limited by seawater temperature (Bolton 2010), where increasing temperature gradients reduce kelp distribution. Due to this limiting factor, the two main species of kelps in southern African waters,</w:t>
+        <w:t xml:space="preserve">Dispersal and recruitment are recognised as important processes of marine ecosystems which are driven by a combination of wind and surface currents. This is particulary true for organisms which lack pelagic larvae, and are reliant on other modes of transport to reach new habitats through passive modes of dispersal from anthropogenic and natural sources. Anthropogenic sources include marine litter and structural debris while examples of organic sources include pumice and macroalgae in the form of kelp-rafts. Kelp-rafts have been identified as an important mode of passive dispersal of marine organisms, such as invertebrates [</w:t>
+      </w:r>
+      <w:r>
+        <w:t xml:space="preserve">(</w:t>
+      </w:r>
+      <w:r>
+        <w:rPr>
+          <w:b/>
+        </w:rPr>
+        <w:t xml:space="preserve">???</w:t>
+      </w:r>
+      <w:r>
+        <w:t xml:space="preserve">)</w:t>
+      </w:r>
+      <w:r>
+        <w:t xml:space="preserve">; whichmann2012], epiphytes [@], grazers [@], invasive species [@] and macroalgae themselves [@] which either make landfall or are transported offshore where they eventually sink. A kelp-raft consists of an entanglement of macroalgae (one or multiple species) which have been dislodged from the benthic environment through hydrodynamic forces (mostly storms) and are positivley buoyant by means of gas-filled pneumatocysts and/or reproductive organs. Kelp-rafts are capable of travelling vast distances [@] and are considered important dispersal vectors in temperate latitudes, such as the Southern California Bight</w:t>
+      </w:r>
+      <w:r>
+        <w:t xml:space="preserve"> </w:t>
+      </w:r>
+      <w:r>
+        <w:t xml:space="preserve">(</w:t>
+      </w:r>
+      <w:r>
+        <w:rPr>
+          <w:b/>
+        </w:rPr>
+        <w:t xml:space="preserve">???</w:t>
+      </w:r>
+      <w:r>
+        <w:t xml:space="preserve">)</w:t>
+      </w:r>
+      <w:r>
+        <w:t xml:space="preserve"> </w:t>
+      </w:r>
+      <w:r>
+        <w:t xml:space="preserve">and the Northern Baltic Sea [@].</w:t>
+      </w:r>
+    </w:p>
+    <w:p>
+      <w:pPr>
+        <w:pStyle w:val="BodyText"/>
+      </w:pPr>
+      <w:r>
+        <w:t xml:space="preserve">Kelp-raft abundance has been shown to vary temporally and spatially in the ocean and around coastlines. The temporal variability is dependent on seasonal growth patterns. For example, studies investigating the dispersal patterns of</w:t>
       </w:r>
       <w:r>
         <w:t xml:space="preserve"> </w:t>
@@ -1452,13 +1420,34 @@
         <w:rPr>
           <w:i/>
         </w:rPr>
-        <w:t xml:space="preserve">Ecklonia maxima</w:t>
-      </w:r>
-      <w:r>
-        <w:t xml:space="preserve"> </w:t>
-      </w:r>
-      <w:r>
-        <w:t xml:space="preserve">and</w:t>
+        <w:t xml:space="preserve">Sargassum</w:t>
+      </w:r>
+      <w:r>
+        <w:t xml:space="preserve"> </w:t>
+      </w:r>
+      <w:r>
+        <w:t xml:space="preserve">in the West Pacific show increased abundance during growth seasons (spring and summer) as more biomass is available to fragment</w:t>
+      </w:r>
+      <w:r>
+        <w:t xml:space="preserve"> </w:t>
+      </w:r>
+      <w:r>
+        <w:t xml:space="preserve">(Deysher and Norton 1981; Kingsford 1992)</w:t>
+      </w:r>
+      <w:r>
+        <w:t xml:space="preserve">. Temporal variability may also be related to seasonal storm frequency where more storms in a particluar season relate to an increase in kelp-raft abundance. For example a study by</w:t>
+      </w:r>
+      <w:r>
+        <w:t xml:space="preserve"> </w:t>
+      </w:r>
+      <w:r>
+        <w:t xml:space="preserve">Kingsford (1995)</w:t>
+      </w:r>
+      <w:r>
+        <w:t xml:space="preserve"> </w:t>
+      </w:r>
+      <w:r>
+        <w:t xml:space="preserve">investigated the contribution of</w:t>
       </w:r>
       <w:r>
         <w:t xml:space="preserve"> </w:t>
@@ -1467,10 +1456,13 @@
         <w:rPr>
           <w:i/>
         </w:rPr>
-        <w:t xml:space="preserve">Laminaria pallida</w:t>
-      </w:r>
-      <w:r>
-        <w:t xml:space="preserve">, are distributed along a section of the south coast from De Hoop, extending west around the Cape Peninsula, and thriving north into Namibia (Molloy and Bolton 1996, Stegenga et al. 1997). This distribution follows a temperature gradient, where sea temperatures increase as one moves south from Namibia, around Cape Point and towards De Hoop. Although the two species occur together for the majority of the coast, their basic morphologies and resource needs vary to a degree. The larger species,</w:t>
+        <w:t xml:space="preserve">Macrosystis pyrifera</w:t>
+      </w:r>
+      <w:r>
+        <w:t xml:space="preserve"> </w:t>
+      </w:r>
+      <w:r>
+        <w:t xml:space="preserve">rafts to habitat conplexity in pelagic environments. The authors found that the abundance of</w:t>
       </w:r>
       <w:r>
         <w:t xml:space="preserve"> </w:t>
@@ -1479,131 +1471,34 @@
         <w:rPr>
           <w:i/>
         </w:rPr>
-        <w:t xml:space="preserve">E. maxima</w:t>
-      </w:r>
-      <w:r>
-        <w:t xml:space="preserve">, is distributed from Lüderitz to Cape Agulhas (Fig. 1) (Bolton and Levitt 1985,Probyn and McQuaid 1985, Bolton and Anderson 1987, Bolton et al. 2012). The biogeographic distribution of kelp is limited by seawater temperature (Bolton 2010), where increasing temperature gradients reduce kelp distribution. Due to this limiting factor, the two main species of kelps in southern African waters, Ecklonia maxima and* L. pallida*, are distributed along a section of the south coast from De Hoop, extending west around the Cape Peninsula, and thriving north into Namibia (Molloy and Bolton 1996, Stegenga et al. 1997).</w:t>
-      </w:r>
-    </w:p>
-    <w:p>
-      <w:pPr>
-        <w:pStyle w:val="BodyText"/>
-      </w:pPr>
-      <w:r>
-        <w:t xml:space="preserve">This distribution follows a temperature gradient, where sea temperatures increase as one moves south from Namibia, around Cape Point and towards De Hoop. Although the two species occur together for the majority of the coast, their basic morphologies and resource needs vary to a degree. The larger species,</w:t>
-      </w:r>
-      <w:r>
-        <w:t xml:space="preserve"> </w:t>
-      </w:r>
-      <w:r>
-        <w:rPr>
-          <w:i/>
-        </w:rPr>
-        <w:t xml:space="preserve">E. maxima</w:t>
-      </w:r>
-      <w:r>
-        <w:t xml:space="preserve">, is distributed from Lüderitz to Cape Agulhas (Fig. 1) (Bolton and Levitt 1985, Probyn and McQuaid 1985, Bolton and Anderson 1987, Bolton et al. 2012). Characterised by a large distal swollen bulb filled with gas, and smooth fronds, this species grows to approximately 10 meters (Bolton and Anderson 1987). There was, however, a 17-meter specimen collected in 2015 off Cape Point (Smit, unpubl. data).This species of kelp not only dominate the biomass of the South African nearshore, but plays an important ecological role (Bustamante and Branch 1996). The estimated productivity of</w:t>
-      </w:r>
-      <w:r>
-        <w:t xml:space="preserve"> </w:t>
-      </w:r>
-      <w:r>
-        <w:rPr>
-          <w:i/>
-        </w:rPr>
-        <w:t xml:space="preserve">E. maxima</w:t>
-      </w:r>
-      <w:r>
-        <w:t xml:space="preserve"> </w:t>
-      </w:r>
-      <w:r>
-        <w:t xml:space="preserve">within South Africa varies between 350 and 1500g Cm-2yr-1 (Mann 1982). Across the majority of the coastline, Laminaria pallida remains a subsurface kelp, dominating the kelp biomass at depths greater than 10 meters (Field et al. 1980a, Bolton and Anderson 1987, Molloy and Bolton 1996). This species is distributed from Danger Point, east of the Cape Peninsula, to Rocky Point in northern Namibia, and reaches depths of greater than 20 meters (Field et al. 1980a, Molloy and Bolton 1996, Stegenga et al. 1997). Towards the north along the west coast, from around Hondeklipbaai,</w:t>
-      </w:r>
-      <w:r>
-        <w:t xml:space="preserve"> </w:t>
-      </w:r>
-      <w:r>
-        <w:rPr>
-          <w:i/>
-        </w:rPr>
-        <w:t xml:space="preserve">L. pallida</w:t>
-      </w:r>
-      <w:r>
-        <w:t xml:space="preserve"> </w:t>
-      </w:r>
-      <w:r>
-        <w:t xml:space="preserve">replaces</w:t>
-      </w:r>
-      <w:r>
-        <w:t xml:space="preserve"> </w:t>
-      </w:r>
-      <w:r>
-        <w:rPr>
-          <w:i/>
-        </w:rPr>
-        <w:t xml:space="preserve">E. maxima</w:t>
-      </w:r>
-      <w:r>
-        <w:t xml:space="preserve"> </w:t>
-      </w:r>
-      <w:r>
-        <w:t xml:space="preserve">as the dominant kelp species (Velimirov et al. 1977,Stegenga et al. 1997) and it also occupies increasingly shallow subtidal regions. The northern populations also exhibit an increase in stipe hollowness, compared to the solid stipe morphs in the species’ southern distributions (Molloy and Bolton 1996). This variation in morphology was thought to represent two distinct species, with the northern populations formerly described as</w:t>
-      </w:r>
-      <w:r>
-        <w:t xml:space="preserve"> </w:t>
-      </w:r>
-      <w:r>
-        <w:rPr>
-          <w:i/>
-        </w:rPr>
-        <w:t xml:space="preserve">Laminaria schinzii</w:t>
-      </w:r>
-      <w:r>
-        <w:t xml:space="preserve"> </w:t>
-      </w:r>
-      <w:r>
-        <w:t xml:space="preserve">Foslie (Molloy and Bolton 1996). Genetic work has subsequently shown that the two morphs are in fact the same species (Rothman et al. 2017). In southern African waters, the primary production of</w:t>
-      </w:r>
-      <w:r>
-        <w:t xml:space="preserve"> </w:t>
-      </w:r>
-      <w:r>
-        <w:rPr>
-          <w:i/>
-        </w:rPr>
-        <w:t xml:space="preserve">Laminaria pallida</w:t>
-      </w:r>
-      <w:r>
-        <w:t xml:space="preserve"> </w:t>
-      </w:r>
-      <w:r>
-        <w:t xml:space="preserve">is between 120 and 1900g C m2yr1, similar to that of</w:t>
-      </w:r>
-      <w:r>
-        <w:t xml:space="preserve"> </w:t>
-      </w:r>
-      <w:r>
-        <w:rPr>
-          <w:i/>
-        </w:rPr>
-        <w:t xml:space="preserve">E. maxima</w:t>
-      </w:r>
-      <w:r>
-        <w:t xml:space="preserve"> </w:t>
-      </w:r>
-      <w:r>
-        <w:t xml:space="preserve">(Mann 1982). Primary production is not the only pathway.</w:t>
+        <w:t xml:space="preserve">M. pyrifera</w:t>
+      </w:r>
+      <w:r>
+        <w:t xml:space="preserve"> </w:t>
+      </w:r>
+      <w:r>
+        <w:t xml:space="preserve">rafts increased during seasons where storms occured more frequently.</w:t>
       </w:r>
     </w:p>
     <w:p>
       <w:pPr>
         <w:pStyle w:val="Heading1"/>
       </w:pPr>
-      <w:bookmarkStart w:id="48" w:name="buoyancydrag-properties"/>
+      <w:bookmarkStart w:id="44" w:name="kelp-drag-dynamics"/>
+      <w:r>
+        <w:t xml:space="preserve">Kelp-drag dynamics</w:t>
+      </w:r>
+      <w:bookmarkEnd w:id="44"/>
+    </w:p>
+    <w:p>
+      <w:pPr>
+        <w:pStyle w:val="Heading1"/>
+      </w:pPr>
+      <w:bookmarkStart w:id="45" w:name="buoyancydrag-properties"/>
       <w:r>
         <w:t xml:space="preserve">Buoyancy/drag properties</w:t>
       </w:r>
-      <w:bookmarkEnd w:id="48"/>
+      <w:bookmarkEnd w:id="45"/>
     </w:p>
     <w:p>
       <w:pPr>
@@ -1631,7 +1526,7 @@
         <w:t xml:space="preserve"> </w:t>
       </w:r>
       <w:r>
-        <w:t xml:space="preserve">) will be used to demonstrate the theory to applied to this component of the study. First the fraction of the object submerged can be calculated, which in this case is represented by</w:t>
+        <w:t xml:space="preserve">) will be used to demonstrate the theory that will be applied to this component of the study. First, the fraction of the object submerged can be calculated, which in this case is represented by</w:t>
       </w:r>
       <w:r>
         <w:t xml:space="preserve"> </w:t>
@@ -1674,7 +1569,7 @@
                     </pic:cNvPicPr>
                   </pic:nvPicPr>
                   <pic:blipFill>
-                    <a:blip r:embed="rId49"/>
+                    <a:blip r:embed="rId46"/>
                     <a:stretch>
                       <a:fillRect/>
                     </a:stretch>
@@ -1967,7 +1862,7 @@
         <w:pStyle w:val="FirstParagraph"/>
       </w:pPr>
       <w:r>
-        <w:t xml:space="preserve">. The equation is expanded upon by including the calculation for mass,</w:t>
+        <w:t xml:space="preserve">The equation is expanded upon by including the calculation for mass,</w:t>
       </w:r>
       <w:r>
         <w:t xml:space="preserve"> </w:t>
@@ -2077,7 +1972,7 @@
         <w:t xml:space="preserve"> </w:t>
       </w:r>
       <w:r>
-        <w:t xml:space="preserve">represents the portion of the object submerged. Since the object is floating, the BF can also be represented by the weight of the object and as mentioned previously the weight of the displaced liquid can also be represented by</w:t>
+        <w:t xml:space="preserve">represents the portion of the object submerged. Since the object is floating, the BF can also be expressed by the weight of the object and as mentioned previously the weight of the displaced liquid can also be expressed by</w:t>
       </w:r>
       <w:r>
         <w:t xml:space="preserve"> </w:t>
@@ -2186,7 +2081,7 @@
         </m:sSub>
       </m:oMath>
       <w:r>
-        <w:t xml:space="preserve">. Now through substituting the calculations for weight and volume adn the dimensions of the object, the equation can be simplied to:</w:t>
+        <w:t xml:space="preserve">. Now through substituting the calculations for weight, volume and the dimensions of the object, the equation can be simplied to:</w:t>
       </w:r>
     </w:p>
     <w:p>
@@ -2248,7 +2143,7 @@
         <w:pStyle w:val="FirstParagraph"/>
       </w:pPr>
       <w:r>
-        <w:t xml:space="preserve">. Where</w:t>
+        <w:t xml:space="preserve">where</w:t>
       </w:r>
       <w:r>
         <w:t xml:space="preserve"> </w:t>
@@ -2285,7 +2180,7 @@
         <w:t xml:space="preserve"> </w:t>
       </w:r>
       <w:r>
-        <w:t xml:space="preserve">the density of the object and</w:t>
+        <w:t xml:space="preserve">represents the density of the object and</w:t>
       </w:r>
       <w:r>
         <w:t xml:space="preserve"> </w:t>
@@ -2305,7 +2200,10 @@
         </m:sSub>
       </m:oMath>
       <w:r>
-        <w:t xml:space="preserve">. It is important to note that this equation is only applicable to objects that are floating i.e. </w:t>
+        <w:t xml:space="preserve"> </w:t>
+      </w:r>
+      <w:r>
+        <w:t xml:space="preserve">represents the density of the liquid. It is important to note that this equation is only applicable to objects that are floating i.e. </w:t>
       </w:r>
       <m:oMath>
         <m:sSub>
@@ -2367,6 +2265,1301 @@
         </m:sSub>
       </m:oMath>
       <w:r>
+        <w:t xml:space="preserve">. The portion of a floating object above the water surface can also be calcuated using a similar approach, and instead of calculating the submerged portion (</w:t>
+      </w:r>
+      <m:oMath>
+        <m:r>
+          <m:t>x</m:t>
+        </m:r>
+      </m:oMath>
+      <w:r>
+        <w:t xml:space="preserve">) the calculation will now solve for the fraction above the surface which is represented by</w:t>
+      </w:r>
+      <w:r>
+        <w:t xml:space="preserve"> </w:t>
+      </w:r>
+      <m:oMath>
+        <m:r>
+          <m:t>y</m:t>
+        </m:r>
+      </m:oMath>
+      <w:r>
+        <w:t xml:space="preserve"> </w:t>
+      </w:r>
+      <w:r>
+        <w:t xml:space="preserve">(see figure</w:t>
+      </w:r>
+      <w:r>
+        <w:t xml:space="preserve"> </w:t>
+      </w:r>
+      <w:r>
+        <w:t xml:space="preserve">). The same equation for calculating density (</w:t>
+      </w:r>
+      <m:oMath>
+        <m:r>
+          <m:t>ρ</m:t>
+        </m:r>
+        <m:r>
+          <m:t>=</m:t>
+        </m:r>
+        <m:f>
+          <m:fPr>
+            <m:type m:val="bar"/>
+          </m:fPr>
+          <m:num>
+            <m:r>
+              <m:t>m</m:t>
+            </m:r>
+          </m:num>
+          <m:den>
+            <m:r>
+              <m:t>V</m:t>
+            </m:r>
+          </m:den>
+        </m:f>
+      </m:oMath>
+      <w:r>
+        <w:t xml:space="preserve">) will also be used in solving for</w:t>
+      </w:r>
+      <w:r>
+        <w:t xml:space="preserve"> </w:t>
+      </w:r>
+      <m:oMath>
+        <m:r>
+          <m:t>y</m:t>
+        </m:r>
+      </m:oMath>
+      <w:r>
+        <w:t xml:space="preserve">. As mentioned previously, for floating objects the</w:t>
+      </w:r>
+      <w:r>
+        <w:t xml:space="preserve"> </w:t>
+      </w:r>
+      <m:oMath>
+        <m:r>
+          <m:t>B</m:t>
+        </m:r>
+        <m:r>
+          <m:t>F</m:t>
+        </m:r>
+        <m:r>
+          <m:t>=</m:t>
+        </m:r>
+        <m:sSub>
+          <m:e>
+            <m:r>
+              <m:t>m</m:t>
+            </m:r>
+          </m:e>
+          <m:sub>
+            <m:r>
+              <m:t>o</m:t>
+            </m:r>
+            <m:r>
+              <m:t>b</m:t>
+            </m:r>
+            <m:r>
+              <m:t>j</m:t>
+            </m:r>
+            <m:r>
+              <m:t>e</m:t>
+            </m:r>
+            <m:r>
+              <m:t>c</m:t>
+            </m:r>
+            <m:r>
+              <m:t>t</m:t>
+            </m:r>
+          </m:sub>
+        </m:sSub>
+        <m:r>
+          <m:t>g</m:t>
+        </m:r>
+      </m:oMath>
+      <w:r>
+        <w:t xml:space="preserve"> </w:t>
+      </w:r>
+      <w:r>
+        <w:t xml:space="preserve">and the BF can also be defined as the weight of the displaced liquid (</w:t>
+      </w:r>
+      <m:oMath>
+        <m:r>
+          <m:t>B</m:t>
+        </m:r>
+        <m:r>
+          <m:t>F</m:t>
+        </m:r>
+        <m:r>
+          <m:t>=</m:t>
+        </m:r>
+        <m:sSub>
+          <m:e>
+            <m:r>
+              <m:t>W</m:t>
+            </m:r>
+          </m:e>
+          <m:sub>
+            <m:r>
+              <m:t>d</m:t>
+            </m:r>
+            <m:r>
+              <m:t>i</m:t>
+            </m:r>
+            <m:r>
+              <m:t>s</m:t>
+            </m:r>
+            <m:r>
+              <m:t>p</m:t>
+            </m:r>
+            <m:r>
+              <m:t>l</m:t>
+            </m:r>
+            <m:r>
+              <m:t>a</m:t>
+            </m:r>
+            <m:r>
+              <m:t>c</m:t>
+            </m:r>
+            <m:r>
+              <m:t>e</m:t>
+            </m:r>
+            <m:r>
+              <m:t>d</m:t>
+            </m:r>
+            <m:r>
+              <m:t>−</m:t>
+            </m:r>
+            <m:r>
+              <m:t>l</m:t>
+            </m:r>
+            <m:r>
+              <m:t>i</m:t>
+            </m:r>
+            <m:r>
+              <m:t>q</m:t>
+            </m:r>
+            <m:r>
+              <m:t>u</m:t>
+            </m:r>
+            <m:r>
+              <m:t>i</m:t>
+            </m:r>
+            <m:r>
+              <m:t>d</m:t>
+            </m:r>
+          </m:sub>
+        </m:sSub>
+      </m:oMath>
+      <w:r>
+        <w:t xml:space="preserve">) and therefore the weight of the displaced liquid is equal to the weight of the object (</w:t>
+      </w:r>
+      <m:oMath>
+        <m:sSub>
+          <m:e>
+            <m:r>
+              <m:t>W</m:t>
+            </m:r>
+          </m:e>
+          <m:sub>
+            <m:r>
+              <m:t>d</m:t>
+            </m:r>
+            <m:r>
+              <m:t>i</m:t>
+            </m:r>
+            <m:r>
+              <m:t>s</m:t>
+            </m:r>
+            <m:r>
+              <m:t>p</m:t>
+            </m:r>
+            <m:r>
+              <m:t>l</m:t>
+            </m:r>
+            <m:r>
+              <m:t>a</m:t>
+            </m:r>
+            <m:r>
+              <m:t>c</m:t>
+            </m:r>
+            <m:r>
+              <m:t>e</m:t>
+            </m:r>
+            <m:r>
+              <m:t>d</m:t>
+            </m:r>
+            <m:r>
+              <m:t>−</m:t>
+            </m:r>
+            <m:r>
+              <m:t>l</m:t>
+            </m:r>
+            <m:r>
+              <m:t>i</m:t>
+            </m:r>
+            <m:r>
+              <m:t>q</m:t>
+            </m:r>
+            <m:r>
+              <m:t>u</m:t>
+            </m:r>
+            <m:r>
+              <m:t>i</m:t>
+            </m:r>
+            <m:r>
+              <m:t>d</m:t>
+            </m:r>
+          </m:sub>
+        </m:sSub>
+        <m:r>
+          <m:t>=</m:t>
+        </m:r>
+        <m:sSub>
+          <m:e>
+            <m:r>
+              <m:t>W</m:t>
+            </m:r>
+          </m:e>
+          <m:sub>
+            <m:r>
+              <m:t>o</m:t>
+            </m:r>
+            <m:r>
+              <m:t>b</m:t>
+            </m:r>
+            <m:r>
+              <m:t>j</m:t>
+            </m:r>
+            <m:r>
+              <m:t>e</m:t>
+            </m:r>
+            <m:r>
+              <m:t>c</m:t>
+            </m:r>
+            <m:r>
+              <m:t>t</m:t>
+            </m:r>
+          </m:sub>
+        </m:sSub>
+      </m:oMath>
+      <w:r>
+        <w:t xml:space="preserve">). On this basis equation ?? can be written as</w:t>
+      </w:r>
+    </w:p>
+    <w:p>
+      <w:pPr>
+        <w:pStyle w:val="BodyText"/>
+      </w:pPr>
+      <m:oMathPara>
+        <m:oMathParaPr>
+          <m:jc m:val="center"/>
+        </m:oMathParaPr>
+        <m:oMath>
+          <m:sSub>
+            <m:e>
+              <m:r>
+                <m:t>m</m:t>
+              </m:r>
+            </m:e>
+            <m:sub>
+              <m:r>
+                <m:t>l</m:t>
+              </m:r>
+              <m:r>
+                <m:t>i</m:t>
+              </m:r>
+              <m:r>
+                <m:t>q</m:t>
+              </m:r>
+              <m:r>
+                <m:t>u</m:t>
+              </m:r>
+              <m:r>
+                <m:t>i</m:t>
+              </m:r>
+              <m:r>
+                <m:t>d</m:t>
+              </m:r>
+            </m:sub>
+          </m:sSub>
+          <m:r>
+            <m:t>g</m:t>
+          </m:r>
+          <m:r>
+            <m:t>=</m:t>
+          </m:r>
+          <m:sSub>
+            <m:e>
+              <m:r>
+                <m:t>m</m:t>
+              </m:r>
+            </m:e>
+            <m:sub>
+              <m:r>
+                <m:t>o</m:t>
+              </m:r>
+              <m:r>
+                <m:t>b</m:t>
+              </m:r>
+              <m:r>
+                <m:t>j</m:t>
+              </m:r>
+              <m:r>
+                <m:t>e</m:t>
+              </m:r>
+              <m:r>
+                <m:t>c</m:t>
+              </m:r>
+              <m:r>
+                <m:t>t</m:t>
+              </m:r>
+            </m:sub>
+          </m:sSub>
+          <m:r>
+            <m:t>g</m:t>
+          </m:r>
+        </m:oMath>
+      </m:oMathPara>
+    </w:p>
+    <w:p>
+      <w:pPr>
+        <w:pStyle w:val="FirstParagraph"/>
+      </w:pPr>
+      <w:r>
+        <w:t xml:space="preserve">Substituting the equation for density into equation ?? the equation is now:</w:t>
+      </w:r>
+    </w:p>
+    <w:p>
+      <w:pPr>
+        <w:pStyle w:val="BodyText"/>
+      </w:pPr>
+      <m:oMathPara>
+        <m:oMathParaPr>
+          <m:jc m:val="center"/>
+        </m:oMathParaPr>
+        <m:oMath>
+          <m:sSub>
+            <m:e>
+              <m:r>
+                <m:t>ρ</m:t>
+              </m:r>
+            </m:e>
+            <m:sub>
+              <m:r>
+                <m:t>o</m:t>
+              </m:r>
+            </m:sub>
+          </m:sSub>
+          <m:sSub>
+            <m:e>
+              <m:r>
+                <m:t>V</m:t>
+              </m:r>
+            </m:e>
+            <m:sub>
+              <m:r>
+                <m:t>o</m:t>
+              </m:r>
+            </m:sub>
+          </m:sSub>
+          <m:r>
+            <m:t>g</m:t>
+          </m:r>
+          <m:r>
+            <m:t>=</m:t>
+          </m:r>
+          <m:sSub>
+            <m:e>
+              <m:r>
+                <m:t>ρ</m:t>
+              </m:r>
+            </m:e>
+            <m:sub>
+              <m:r>
+                <m:t>l</m:t>
+              </m:r>
+            </m:sub>
+          </m:sSub>
+          <m:sSub>
+            <m:e>
+              <m:r>
+                <m:t>V</m:t>
+              </m:r>
+            </m:e>
+            <m:sub>
+              <m:r>
+                <m:t>l</m:t>
+              </m:r>
+            </m:sub>
+          </m:sSub>
+          <m:r>
+            <m:t>g</m:t>
+          </m:r>
+        </m:oMath>
+      </m:oMathPara>
+    </w:p>
+    <w:p>
+      <w:pPr>
+        <w:pStyle w:val="FirstParagraph"/>
+      </w:pPr>
+      <w:r>
+        <w:t xml:space="preserve">. Important to note is that</w:t>
+      </w:r>
+      <w:r>
+        <w:t xml:space="preserve"> </w:t>
+      </w:r>
+      <m:oMath>
+        <m:sSub>
+          <m:e>
+            <m:r>
+              <m:t>V</m:t>
+            </m:r>
+          </m:e>
+          <m:sub>
+            <m:r>
+              <m:t>o</m:t>
+            </m:r>
+          </m:sub>
+        </m:sSub>
+      </m:oMath>
+      <w:r>
+        <w:t xml:space="preserve"> </w:t>
+      </w:r>
+      <w:r>
+        <w:t xml:space="preserve">represents the volume of displaced liquid i.e not the entire object volume (see figure</w:t>
+      </w:r>
+      <w:r>
+        <w:t xml:space="preserve"> </w:t>
+      </w:r>
+      <w:r>
+        <w:t xml:space="preserve">). The constant</w:t>
+      </w:r>
+      <w:r>
+        <w:t xml:space="preserve"> </w:t>
+      </w:r>
+      <m:oMath>
+        <m:r>
+          <m:t>g</m:t>
+        </m:r>
+      </m:oMath>
+      <w:r>
+        <w:t xml:space="preserve"> </w:t>
+      </w:r>
+      <w:r>
+        <w:t xml:space="preserve">is removed through cancellation and now the equation can be written as:</w:t>
+      </w:r>
+    </w:p>
+    <w:p>
+      <w:pPr>
+        <w:pStyle w:val="BodyText"/>
+      </w:pPr>
+      <m:oMathPara>
+        <m:oMathParaPr>
+          <m:jc m:val="center"/>
+        </m:oMathParaPr>
+        <m:oMath>
+          <m:f>
+            <m:fPr>
+              <m:type m:val="bar"/>
+            </m:fPr>
+            <m:num>
+              <m:sSub>
+                <m:e>
+                  <m:r>
+                    <m:t>V</m:t>
+                  </m:r>
+                </m:e>
+                <m:sub>
+                  <m:r>
+                    <m:t>l</m:t>
+                  </m:r>
+                </m:sub>
+              </m:sSub>
+            </m:num>
+            <m:den>
+              <m:sSub>
+                <m:e>
+                  <m:r>
+                    <m:t>V</m:t>
+                  </m:r>
+                </m:e>
+                <m:sub>
+                  <m:r>
+                    <m:t>o</m:t>
+                  </m:r>
+                </m:sub>
+              </m:sSub>
+            </m:den>
+          </m:f>
+          <m:r>
+            <m:t>=</m:t>
+          </m:r>
+          <m:f>
+            <m:fPr>
+              <m:type m:val="bar"/>
+            </m:fPr>
+            <m:num>
+              <m:sSub>
+                <m:e>
+                  <m:r>
+                    <m:t>ρ</m:t>
+                  </m:r>
+                </m:e>
+                <m:sub>
+                  <m:r>
+                    <m:t>o</m:t>
+                  </m:r>
+                </m:sub>
+              </m:sSub>
+            </m:num>
+            <m:den>
+              <m:sSub>
+                <m:e>
+                  <m:r>
+                    <m:t>ρ</m:t>
+                  </m:r>
+                </m:e>
+                <m:sub>
+                  <m:r>
+                    <m:t>l</m:t>
+                  </m:r>
+                </m:sub>
+              </m:sSub>
+            </m:den>
+          </m:f>
+        </m:oMath>
+      </m:oMathPara>
+    </w:p>
+    <w:p>
+      <w:pPr>
+        <w:pStyle w:val="FirstParagraph"/>
+      </w:pPr>
+      <w:r>
+        <w:t xml:space="preserve">We also now that the volume of the object submerged is equal to the volume of the displaced liquid and the fraction</w:t>
+      </w:r>
+      <w:r>
+        <w:t xml:space="preserve"> </w:t>
+      </w:r>
+      <m:oMath>
+        <m:f>
+          <m:fPr>
+            <m:type m:val="bar"/>
+          </m:fPr>
+          <m:num>
+            <m:sSub>
+              <m:e>
+                <m:r>
+                  <m:t>V</m:t>
+                </m:r>
+              </m:e>
+              <m:sub>
+                <m:r>
+                  <m:t>l</m:t>
+                </m:r>
+              </m:sub>
+            </m:sSub>
+          </m:num>
+          <m:den>
+            <m:sSub>
+              <m:e>
+                <m:r>
+                  <m:t>V</m:t>
+                </m:r>
+              </m:e>
+              <m:sub>
+                <m:r>
+                  <m:t>o</m:t>
+                </m:r>
+              </m:sub>
+            </m:sSub>
+          </m:den>
+        </m:f>
+      </m:oMath>
+      <w:r>
+        <w:t xml:space="preserve"> </w:t>
+      </w:r>
+      <w:r>
+        <w:t xml:space="preserve">represents the portion of the object submerged. Therefore to calculate the portion above the surface this must be subtracted by 1, therefore:</w:t>
+      </w:r>
+    </w:p>
+    <w:p>
+      <w:pPr>
+        <w:pStyle w:val="BodyText"/>
+      </w:pPr>
+      <m:oMathPara>
+        <m:oMathParaPr>
+          <m:jc m:val="center"/>
+        </m:oMathParaPr>
+        <m:oMath>
+          <m:r>
+            <m:t>1</m:t>
+          </m:r>
+          <m:r>
+            <m:t>−</m:t>
+          </m:r>
+          <m:f>
+            <m:fPr>
+              <m:type m:val="bar"/>
+            </m:fPr>
+            <m:num>
+              <m:sSub>
+                <m:e>
+                  <m:r>
+                    <m:t>V</m:t>
+                  </m:r>
+                </m:e>
+                <m:sub>
+                  <m:r>
+                    <m:t>l</m:t>
+                  </m:r>
+                </m:sub>
+              </m:sSub>
+            </m:num>
+            <m:den>
+              <m:sSub>
+                <m:e>
+                  <m:r>
+                    <m:t>V</m:t>
+                  </m:r>
+                </m:e>
+                <m:sub>
+                  <m:r>
+                    <m:t>o</m:t>
+                  </m:r>
+                </m:sub>
+              </m:sSub>
+            </m:den>
+          </m:f>
+          <m:r>
+            <m:t>=</m:t>
+          </m:r>
+          <m:r>
+            <m:t>y</m:t>
+          </m:r>
+        </m:oMath>
+      </m:oMathPara>
+    </w:p>
+    <w:p>
+      <w:pPr>
+        <w:pStyle w:val="FirstParagraph"/>
+      </w:pPr>
+      <w:r>
+        <w:t xml:space="preserve">and since</w:t>
+      </w:r>
+      <w:r>
+        <w:t xml:space="preserve"> </w:t>
+      </w:r>
+      <m:oMath>
+        <m:f>
+          <m:fPr>
+            <m:type m:val="bar"/>
+          </m:fPr>
+          <m:num>
+            <m:sSub>
+              <m:e>
+                <m:r>
+                  <m:t>V</m:t>
+                </m:r>
+              </m:e>
+              <m:sub>
+                <m:r>
+                  <m:t>l</m:t>
+                </m:r>
+              </m:sub>
+            </m:sSub>
+          </m:num>
+          <m:den>
+            <m:sSub>
+              <m:e>
+                <m:r>
+                  <m:t>V</m:t>
+                </m:r>
+              </m:e>
+              <m:sub>
+                <m:r>
+                  <m:t>o</m:t>
+                </m:r>
+              </m:sub>
+            </m:sSub>
+          </m:den>
+        </m:f>
+        <m:r>
+          <m:t>=</m:t>
+        </m:r>
+        <m:f>
+          <m:fPr>
+            <m:type m:val="bar"/>
+          </m:fPr>
+          <m:num>
+            <m:sSub>
+              <m:e>
+                <m:r>
+                  <m:t>ρ</m:t>
+                </m:r>
+              </m:e>
+              <m:sub>
+                <m:r>
+                  <m:t>o</m:t>
+                </m:r>
+              </m:sub>
+            </m:sSub>
+          </m:num>
+          <m:den>
+            <m:sSub>
+              <m:e>
+                <m:r>
+                  <m:t>ρ</m:t>
+                </m:r>
+              </m:e>
+              <m:sub>
+                <m:r>
+                  <m:t>l</m:t>
+                </m:r>
+              </m:sub>
+            </m:sSub>
+          </m:den>
+        </m:f>
+      </m:oMath>
+      <w:r>
+        <w:t xml:space="preserve"> </w:t>
+      </w:r>
+      <w:r>
+        <w:t xml:space="preserve">the equation can now be solved via density of the liquid and the object:</w:t>
+      </w:r>
+    </w:p>
+    <w:p>
+      <w:pPr>
+        <w:pStyle w:val="BodyText"/>
+      </w:pPr>
+      <m:oMathPara>
+        <m:oMathParaPr>
+          <m:jc m:val="center"/>
+        </m:oMathParaPr>
+        <m:oMath>
+          <m:r>
+            <m:t>y</m:t>
+          </m:r>
+          <m:r>
+            <m:t>=</m:t>
+          </m:r>
+          <m:r>
+            <m:t>1</m:t>
+          </m:r>
+          <m:r>
+            <m:t>−</m:t>
+          </m:r>
+          <m:f>
+            <m:fPr>
+              <m:type m:val="bar"/>
+            </m:fPr>
+            <m:num>
+              <m:sSub>
+                <m:e>
+                  <m:r>
+                    <m:t>ρ</m:t>
+                  </m:r>
+                </m:e>
+                <m:sub>
+                  <m:r>
+                    <m:t>o</m:t>
+                  </m:r>
+                </m:sub>
+              </m:sSub>
+            </m:num>
+            <m:den>
+              <m:sSub>
+                <m:e>
+                  <m:r>
+                    <m:t>ρ</m:t>
+                  </m:r>
+                </m:e>
+                <m:sub>
+                  <m:r>
+                    <m:t>l</m:t>
+                  </m:r>
+                </m:sub>
+              </m:sSub>
+            </m:den>
+          </m:f>
+        </m:oMath>
+      </m:oMathPara>
+    </w:p>
+    <w:p>
+      <w:pPr>
+        <w:pStyle w:val="FirstParagraph"/>
+      </w:pPr>
+      <w:r>
+        <w:t xml:space="preserve">Solving the equation algebraically it can now be written as:</w:t>
+      </w:r>
+    </w:p>
+    <w:p>
+      <w:pPr>
+        <w:pStyle w:val="BodyText"/>
+      </w:pPr>
+      <m:oMathPara>
+        <m:oMathParaPr>
+          <m:jc m:val="center"/>
+        </m:oMathParaPr>
+        <m:oMath>
+          <m:r>
+            <m:t>y</m:t>
+          </m:r>
+          <m:r>
+            <m:t>=</m:t>
+          </m:r>
+          <m:f>
+            <m:fPr>
+              <m:type m:val="bar"/>
+            </m:fPr>
+            <m:num>
+              <m:sSub>
+                <m:e>
+                  <m:r>
+                    <m:t>ρ</m:t>
+                  </m:r>
+                </m:e>
+                <m:sub>
+                  <m:r>
+                    <m:t>l</m:t>
+                  </m:r>
+                </m:sub>
+              </m:sSub>
+              <m:r>
+                <m:t>−</m:t>
+              </m:r>
+              <m:sSub>
+                <m:e>
+                  <m:r>
+                    <m:t>ρ</m:t>
+                  </m:r>
+                </m:e>
+                <m:sub>
+                  <m:r>
+                    <m:t>o</m:t>
+                  </m:r>
+                </m:sub>
+              </m:sSub>
+            </m:num>
+            <m:den>
+              <m:sSub>
+                <m:e>
+                  <m:r>
+                    <m:t>ρ</m:t>
+                  </m:r>
+                </m:e>
+                <m:sub>
+                  <m:r>
+                    <m:t>l</m:t>
+                  </m:r>
+                </m:sub>
+              </m:sSub>
+            </m:den>
+          </m:f>
+        </m:oMath>
+      </m:oMathPara>
+    </w:p>
+    <w:p>
+      <w:pPr>
+        <w:pStyle w:val="FirstParagraph"/>
+      </w:pPr>
+      <w:r>
+        <w:t xml:space="preserve">Once the fractions of submerged and non-submerged portions of the object have been calculated the next calculation relevant to this study would be to calculate the weight needed to cause the object to sink or as least be completely submerged. This will relate to epiphyte loading on kelp rafts in order to determine raft longevity. If a weight is placed on the object in the conceptual model that has enough weight to fully submerge (but not sink) the object then an addition bouyancy force is needed, which will be represented by</w:t>
+      </w:r>
+      <w:r>
+        <w:t xml:space="preserve"> </w:t>
+      </w:r>
+      <m:oMath>
+        <m:r>
+          <m:t>B</m:t>
+        </m:r>
+        <m:sSub>
+          <m:e>
+            <m:r>
+              <m:t>F</m:t>
+            </m:r>
+          </m:e>
+          <m:sub>
+            <m:r>
+              <m:t>2</m:t>
+            </m:r>
+          </m:sub>
+        </m:sSub>
+      </m:oMath>
+      <w:r>
+        <w:t xml:space="preserve"> </w:t>
+      </w:r>
+      <w:r>
+        <w:t xml:space="preserve">which is equal to the additional mass that has been added which can be expressed as</w:t>
+      </w:r>
+      <w:r>
+        <w:t xml:space="preserve"> </w:t>
+      </w:r>
+      <m:oMath>
+        <m:r>
+          <m:t>m</m:t>
+        </m:r>
+        <m:r>
+          <m:t>g</m:t>
+        </m:r>
+      </m:oMath>
+      <w:r>
+        <w:t xml:space="preserve">. Based on the previous calculations and the laws of physics we know that:</w:t>
+      </w:r>
+    </w:p>
+    <w:p>
+      <w:pPr>
+        <w:pStyle w:val="BodyText"/>
+      </w:pPr>
+      <m:oMathPara>
+        <m:oMathParaPr>
+          <m:jc m:val="center"/>
+        </m:oMathParaPr>
+        <m:oMath>
+          <m:sSub>
+            <m:e>
+              <m:r>
+                <m:t>W</m:t>
+              </m:r>
+            </m:e>
+            <m:sub>
+              <m:r>
+                <m:t>o</m:t>
+              </m:r>
+              <m:r>
+                <m:t>b</m:t>
+              </m:r>
+              <m:r>
+                <m:t>j</m:t>
+              </m:r>
+              <m:r>
+                <m:t>e</m:t>
+              </m:r>
+              <m:r>
+                <m:t>c</m:t>
+              </m:r>
+              <m:r>
+                <m:t>t</m:t>
+              </m:r>
+            </m:sub>
+          </m:sSub>
+          <m:r>
+            <m:t>=</m:t>
+          </m:r>
+          <m:r>
+            <m:t>m</m:t>
+          </m:r>
+          <m:r>
+            <m:t>g</m:t>
+          </m:r>
+          <m:r>
+            <m:t>=</m:t>
+          </m:r>
+          <m:r>
+            <m:t>B</m:t>
+          </m:r>
+          <m:sSub>
+            <m:e>
+              <m:r>
+                <m:t>F</m:t>
+              </m:r>
+            </m:e>
+            <m:sub>
+              <m:r>
+                <m:t>2</m:t>
+              </m:r>
+            </m:sub>
+          </m:sSub>
+          <m:r>
+            <m:t>=</m:t>
+          </m:r>
+          <m:sSub>
+            <m:e>
+              <m:r>
+                <m:t>W</m:t>
+              </m:r>
+            </m:e>
+            <m:sub>
+              <m:r>
+                <m:t>a</m:t>
+              </m:r>
+              <m:r>
+                <m:t>d</m:t>
+              </m:r>
+              <m:r>
+                <m:t>d</m:t>
+              </m:r>
+              <m:r>
+                <m:t>−</m:t>
+              </m:r>
+              <m:r>
+                <m:t>l</m:t>
+              </m:r>
+              <m:r>
+                <m:t>i</m:t>
+              </m:r>
+              <m:r>
+                <m:t>q</m:t>
+              </m:r>
+              <m:r>
+                <m:t>−</m:t>
+              </m:r>
+              <m:r>
+                <m:t>d</m:t>
+              </m:r>
+              <m:r>
+                <m:t>i</m:t>
+              </m:r>
+              <m:r>
+                <m:t>s</m:t>
+              </m:r>
+              <m:r>
+                <m:t>p</m:t>
+              </m:r>
+              <m:r>
+                <m:t>l</m:t>
+              </m:r>
+              <m:r>
+                <m:t>a</m:t>
+              </m:r>
+              <m:r>
+                <m:t>c</m:t>
+              </m:r>
+              <m:r>
+                <m:t>e</m:t>
+              </m:r>
+              <m:r>
+                <m:t>d</m:t>
+              </m:r>
+            </m:sub>
+          </m:sSub>
+        </m:oMath>
+      </m:oMathPara>
+    </w:p>
+    <w:p>
+      <w:pPr>
+        <w:pStyle w:val="FirstParagraph"/>
+      </w:pPr>
+      <w:r>
+        <w:t xml:space="preserve">The weight of the additional liquid displaced can now be calculated by substituting the density and volume of the additional displaced liquid along with the gravitational constant</w:t>
+      </w:r>
+      <w:r>
+        <w:t xml:space="preserve"> </w:t>
+      </w:r>
+      <m:oMath>
+        <m:r>
+          <m:t>g</m:t>
+        </m:r>
+      </m:oMath>
+      <w:r>
+        <w:t xml:space="preserve"> </w:t>
+      </w:r>
+      <w:r>
+        <w:t xml:space="preserve">which is expressed as:</w:t>
+      </w:r>
+    </w:p>
+    <w:p>
+      <w:pPr>
+        <w:pStyle w:val="BodyText"/>
+      </w:pPr>
+      <m:oMathPara>
+        <m:oMathParaPr>
+          <m:jc m:val="center"/>
+        </m:oMathParaPr>
+        <m:oMath>
+          <m:sSub>
+            <m:e>
+              <m:r>
+                <m:t>W</m:t>
+              </m:r>
+            </m:e>
+            <m:sub>
+              <m:r>
+                <m:t>A</m:t>
+              </m:r>
+              <m:r>
+                <m:t>L</m:t>
+              </m:r>
+            </m:sub>
+          </m:sSub>
+          <m:r>
+            <m:t>=</m:t>
+          </m:r>
+          <m:sSub>
+            <m:e>
+              <m:r>
+                <m:t>ρ</m:t>
+              </m:r>
+            </m:e>
+            <m:sub>
+              <m:r>
+                <m:t>l</m:t>
+              </m:r>
+            </m:sub>
+          </m:sSub>
+          <m:sSub>
+            <m:e>
+              <m:r>
+                <m:t>V</m:t>
+              </m:r>
+            </m:e>
+            <m:sub>
+              <m:r>
+                <m:t>A</m:t>
+              </m:r>
+              <m:r>
+                <m:t>L</m:t>
+              </m:r>
+            </m:sub>
+          </m:sSub>
+          <m:r>
+            <m:t>g</m:t>
+          </m:r>
+        </m:oMath>
+      </m:oMathPara>
+    </w:p>
+    <w:p>
+      <w:pPr>
+        <w:pStyle w:val="FirstParagraph"/>
+      </w:pPr>
+      <w:r>
+        <w:t xml:space="preserve">where the subscript</w:t>
+      </w:r>
+      <w:r>
+        <w:t xml:space="preserve"> </w:t>
+      </w:r>
+      <m:oMath>
+        <m:r>
+          <m:t>A</m:t>
+        </m:r>
+        <m:r>
+          <m:t>L</m:t>
+        </m:r>
+      </m:oMath>
+      <w:r>
+        <w:t xml:space="preserve"> </w:t>
+      </w:r>
+      <w:r>
+        <w:t xml:space="preserve">represents the components of</w:t>
+      </w:r>
+      <w:r>
+        <w:t xml:space="preserve"> </w:t>
+      </w:r>
+      <w:r>
+        <w:rPr>
+          <w:i/>
+        </w:rPr>
+        <w:t xml:space="preserve">additional liquid displaced</w:t>
+      </w:r>
+      <w:r>
+        <w:t xml:space="preserve">. The</w:t>
+      </w:r>
+      <w:r>
+        <w:t xml:space="preserve"> </w:t>
+      </w:r>
+      <m:oMath>
+        <m:r>
+          <m:t>V</m:t>
+        </m:r>
+      </m:oMath>
+      <w:r>
+        <w:t xml:space="preserve"> </w:t>
+      </w:r>
+      <w:r>
+        <w:t xml:space="preserve">can also represent the change in volume (</w:t>
+      </w:r>
+      <m:oMath>
+        <m:r>
+          <m:t>Δ</m:t>
+        </m:r>
+        <m:r>
+          <m:t>V</m:t>
+        </m:r>
+      </m:oMath>
+      <w:r>
+        <w:t xml:space="preserve">) and so the expression can be expanded to:</w:t>
+      </w:r>
+    </w:p>
+    <w:p>
+      <w:pPr>
+        <w:pStyle w:val="BodyText"/>
+      </w:pPr>
+      <m:oMathPara>
+        <m:oMathParaPr>
+          <m:jc m:val="center"/>
+        </m:oMathParaPr>
+        <m:oMath>
+          <m:sSub>
+            <m:e>
+              <m:r>
+                <m:t>W</m:t>
+              </m:r>
+            </m:e>
+            <m:sub>
+              <m:r>
+                <m:t>A</m:t>
+              </m:r>
+              <m:r>
+                <m:t>L</m:t>
+              </m:r>
+            </m:sub>
+          </m:sSub>
+          <m:r>
+            <m:t>=</m:t>
+          </m:r>
+          <m:r>
+            <m:t>ρ</m:t>
+          </m:r>
+          <m:r>
+            <m:t>(</m:t>
+          </m:r>
+          <m:r>
+            <m:t>Δ</m:t>
+          </m:r>
+          <m:r>
+            <m:t>V</m:t>
+          </m:r>
+          <m:r>
+            <m:t>)</m:t>
+          </m:r>
+          <m:r>
+            <m:t>g</m:t>
+          </m:r>
+        </m:oMath>
+      </m:oMathPara>
+    </w:p>
+    <w:p>
+      <w:pPr>
+        <w:pStyle w:val="FirstParagraph"/>
+      </w:pPr>
+      <w:r>
+        <w:t xml:space="preserve">} where</w:t>
+      </w:r>
+      <w:r>
+        <w:t xml:space="preserve"> </w:t>
+      </w:r>
+      <m:oMath>
+        <m:r>
+          <m:t>Δ</m:t>
+        </m:r>
+        <m:r>
+          <m:t>V</m:t>
+        </m:r>
+      </m:oMath>
+      <w:r>
+        <w:t xml:space="preserve"> </w:t>
+      </w:r>
+      <w:r>
+        <w:t xml:space="preserve">represents the change in volume of the object, i.e</w:t>
+      </w:r>
+      <w:r>
+        <w:t xml:space="preserve"> </w:t>
+      </w:r>
+      <m:oMath>
+        <m:r>
+          <m:t>y</m:t>
+        </m:r>
+      </m:oMath>
+      <w:r>
         <w:t xml:space="preserve">.</w:t>
       </w:r>
     </w:p>
@@ -2374,11 +3567,178 @@
       <w:pPr>
         <w:pStyle w:val="Heading1"/>
       </w:pPr>
-      <w:bookmarkStart w:id="50" w:name="aims-of-research"/>
+      <w:bookmarkStart w:id="47" w:name="kelps-in-south-africa"/>
+      <w:r>
+        <w:t xml:space="preserve">Kelps in South Africa</w:t>
+      </w:r>
+      <w:bookmarkEnd w:id="47"/>
+    </w:p>
+    <w:p>
+      <w:pPr>
+        <w:pStyle w:val="FirstParagraph"/>
+      </w:pPr>
+      <w:r>
+        <w:t xml:space="preserve">The biogeographic distribution of kelp is limited by seawater temperature (Bolton 2010), where increasing temperature gradients reduce kelp distribution. Due to this limiting factor, the two main species of kelps in southern African waters,</w:t>
+      </w:r>
+      <w:r>
+        <w:t xml:space="preserve"> </w:t>
+      </w:r>
+      <w:r>
+        <w:rPr>
+          <w:i/>
+        </w:rPr>
+        <w:t xml:space="preserve">Ecklonia maxima</w:t>
+      </w:r>
+      <w:r>
+        <w:t xml:space="preserve"> </w:t>
+      </w:r>
+      <w:r>
+        <w:t xml:space="preserve">and</w:t>
+      </w:r>
+      <w:r>
+        <w:t xml:space="preserve"> </w:t>
+      </w:r>
+      <w:r>
+        <w:rPr>
+          <w:i/>
+        </w:rPr>
+        <w:t xml:space="preserve">Laminaria pallida</w:t>
+      </w:r>
+      <w:r>
+        <w:t xml:space="preserve">, are distributed along a section of the south coast from De Hoop, extending west around the Cape Peninsula, and thriving north into Namibia (Molloy and Bolton 1996, Stegenga et al. 1997). This distribution follows a temperature gradient, where sea temperatures increase as one moves south from Namibia, around Cape Point and towards De Hoop. Although the two species occur together for the majority of the coast, their basic morphologies and resource needs vary to a degree. The larger species,</w:t>
+      </w:r>
+      <w:r>
+        <w:t xml:space="preserve"> </w:t>
+      </w:r>
+      <w:r>
+        <w:rPr>
+          <w:i/>
+        </w:rPr>
+        <w:t xml:space="preserve">E. maxima</w:t>
+      </w:r>
+      <w:r>
+        <w:t xml:space="preserve">, is distributed from Lüderitz to Cape Agulhas (Fig. 1) (Bolton and Levitt 1985,Probyn and McQuaid 1985, Bolton and Anderson 1987, Bolton et al. 2012). The biogeographic distribution of kelp is limited by seawater temperature (Bolton 2010), where increasing temperature gradients reduce kelp distribution. Due to this limiting factor, the two main species of kelps in southern African waters, Ecklonia maxima and* L. pallida*, are distributed along a section of the south coast from De Hoop, extending west around the Cape Peninsula, and thriving north into Namibia (Molloy and Bolton 1996, Stegenga et al. 1997).</w:t>
+      </w:r>
+    </w:p>
+    <w:p>
+      <w:pPr>
+        <w:pStyle w:val="BodyText"/>
+      </w:pPr>
+      <w:r>
+        <w:t xml:space="preserve">This distribution follows a temperature gradient, where sea temperatures increase as one moves south from Namibia, around Cape Point and towards De Hoop. Although the two species occur together for the majority of the coast, their basic morphologies and resource needs vary to a degree. The larger species,</w:t>
+      </w:r>
+      <w:r>
+        <w:t xml:space="preserve"> </w:t>
+      </w:r>
+      <w:r>
+        <w:rPr>
+          <w:i/>
+        </w:rPr>
+        <w:t xml:space="preserve">E. maxima</w:t>
+      </w:r>
+      <w:r>
+        <w:t xml:space="preserve">, is distributed from Lüderitz to Cape Agulhas (Fig. 1) (Bolton and Levitt 1985, Probyn and McQuaid 1985, Bolton and Anderson 1987, Bolton et al. 2012). Characterised by a large distal swollen bulb filled with gas, and smooth fronds, this species grows to approximately 10 meters (Bolton and Anderson 1987). There was, however, a 17-meter specimen collected in 2015 off Cape Point (Smit, unpubl. data).This species of kelp not only dominate the biomass of the South African nearshore, but plays an important ecological role (Bustamante and Branch 1996). The estimated productivity of</w:t>
+      </w:r>
+      <w:r>
+        <w:t xml:space="preserve"> </w:t>
+      </w:r>
+      <w:r>
+        <w:rPr>
+          <w:i/>
+        </w:rPr>
+        <w:t xml:space="preserve">E. maxima</w:t>
+      </w:r>
+      <w:r>
+        <w:t xml:space="preserve"> </w:t>
+      </w:r>
+      <w:r>
+        <w:t xml:space="preserve">within South Africa varies between 350 and 1500g Cm-2yr-1 (Mann 1982). Across the majority of the coastline, Laminaria pallida remains a subsurface kelp, dominating the kelp biomass at depths greater than 10 meters (Field et al. 1980a, Bolton and Anderson 1987, Molloy and Bolton 1996). This species is distributed from Danger Point, east of the Cape Peninsula, to Rocky Point in northern Namibia, and reaches depths of greater than 20 meters (Field et al. 1980a, Molloy and Bolton 1996, Stegenga et al. 1997). Towards the north along the west coast, from around Hondeklipbaai,</w:t>
+      </w:r>
+      <w:r>
+        <w:t xml:space="preserve"> </w:t>
+      </w:r>
+      <w:r>
+        <w:rPr>
+          <w:i/>
+        </w:rPr>
+        <w:t xml:space="preserve">L. pallida</w:t>
+      </w:r>
+      <w:r>
+        <w:t xml:space="preserve"> </w:t>
+      </w:r>
+      <w:r>
+        <w:t xml:space="preserve">replaces</w:t>
+      </w:r>
+      <w:r>
+        <w:t xml:space="preserve"> </w:t>
+      </w:r>
+      <w:r>
+        <w:rPr>
+          <w:i/>
+        </w:rPr>
+        <w:t xml:space="preserve">E. maxima</w:t>
+      </w:r>
+      <w:r>
+        <w:t xml:space="preserve"> </w:t>
+      </w:r>
+      <w:r>
+        <w:t xml:space="preserve">as the dominant kelp species (Velimirov et al. 1977,Stegenga et al. 1997) and it also occupies increasingly shallow subtidal regions. The northern populations also exhibit an increase in stipe hollowness, compared to the solid stipe morphs in the species’ southern distributions (Molloy and Bolton 1996). This variation in morphology was thought to represent two distinct species, with the northern populations formerly described as</w:t>
+      </w:r>
+      <w:r>
+        <w:t xml:space="preserve"> </w:t>
+      </w:r>
+      <w:r>
+        <w:rPr>
+          <w:i/>
+        </w:rPr>
+        <w:t xml:space="preserve">Laminaria schinzii</w:t>
+      </w:r>
+      <w:r>
+        <w:t xml:space="preserve"> </w:t>
+      </w:r>
+      <w:r>
+        <w:t xml:space="preserve">Foslie (Molloy and Bolton 1996). Genetic work has subsequently shown that the two morphs are in fact the same species (Rothman et al. 2017). In southern African waters, the primary production of</w:t>
+      </w:r>
+      <w:r>
+        <w:t xml:space="preserve"> </w:t>
+      </w:r>
+      <w:r>
+        <w:rPr>
+          <w:i/>
+        </w:rPr>
+        <w:t xml:space="preserve">Laminaria pallida</w:t>
+      </w:r>
+      <w:r>
+        <w:t xml:space="preserve"> </w:t>
+      </w:r>
+      <w:r>
+        <w:t xml:space="preserve">is between 120 and 1900g C m2yr1, similar to that of</w:t>
+      </w:r>
+      <w:r>
+        <w:t xml:space="preserve"> </w:t>
+      </w:r>
+      <w:r>
+        <w:rPr>
+          <w:i/>
+        </w:rPr>
+        <w:t xml:space="preserve">E. maxima</w:t>
+      </w:r>
+      <w:r>
+        <w:t xml:space="preserve"> </w:t>
+      </w:r>
+      <w:r>
+        <w:t xml:space="preserve">(Mann 1982). Primary production is not the only pathway.</w:t>
+      </w:r>
+    </w:p>
+    <w:p>
+      <w:pPr>
+        <w:pStyle w:val="Heading1"/>
+      </w:pPr>
+      <w:bookmarkStart w:id="48" w:name="aims-of-research"/>
       <w:r>
         <w:t xml:space="preserve">Aims of research</w:t>
       </w:r>
-      <w:bookmarkEnd w:id="50"/>
+      <w:bookmarkEnd w:id="48"/>
     </w:p>
     <w:p>
       <w:pPr>
@@ -2396,7 +3756,7 @@
         </w:numPr>
       </w:pPr>
       <w:r>
-        <w:t xml:space="preserve">Determine if the hydrodynamic environment is the main driver of kelp morphology and if this is specific to a location</w:t>
+        <w:t xml:space="preserve">Determine if the hydrodynamic environment is the main driver of kelp morphological characteristics using a numerical model</w:t>
       </w:r>
     </w:p>
     <w:p>
@@ -2407,7 +3767,7 @@
         </w:numPr>
       </w:pPr>
       <w:r>
-        <w:t xml:space="preserve">Simulate kelp rafting by means of a hydrodynamic modelling and calibrate this model with in situ beach-cast morphometric data.</w:t>
+        <w:t xml:space="preserve">Simulate kelp rafting by means of particle dispersion modelling.</w:t>
       </w:r>
     </w:p>
     <w:p>
@@ -2418,19 +3778,119 @@
         </w:numPr>
       </w:pPr>
       <w:r>
-        <w:t xml:space="preserve">Use the calibrated hydrodynamic model to investigate dispersal of microplastics along the west coast and south-west coast of South Africa.</w:t>
+        <w:t xml:space="preserve">Conduct field experiments using artificial rafts and</w:t>
+      </w:r>
+      <w:r>
+        <w:t xml:space="preserve"> </w:t>
+      </w:r>
+      <w:r>
+        <w:rPr>
+          <w:i/>
+        </w:rPr>
+        <w:t xml:space="preserve">in situ</w:t>
+      </w:r>
+      <w:r>
+        <w:t xml:space="preserve"> </w:t>
+      </w:r>
+      <w:r>
+        <w:t xml:space="preserve">kelp to track the movement of kelp around the South African coastline using custom GPS trackers.</w:t>
+      </w:r>
+    </w:p>
+    <w:p>
+      <w:pPr>
+        <w:numPr>
+          <w:numId w:val="1001"/>
+          <w:ilvl w:val="0"/>
+        </w:numPr>
+      </w:pPr>
+      <w:r>
+        <w:t xml:space="preserve">Use the experimental data to calibrate the model and investigate the role of storms in ocean dispersal patterns.</w:t>
       </w:r>
     </w:p>
     <w:p>
       <w:pPr>
         <w:pStyle w:val="Heading1"/>
       </w:pPr>
-      <w:bookmarkStart w:id="51" w:name="references"/>
+      <w:bookmarkStart w:id="49" w:name="references"/>
       <w:r>
         <w:t xml:space="preserve">References</w:t>
       </w:r>
-      <w:bookmarkEnd w:id="51"/>
-    </w:p>
+      <w:bookmarkEnd w:id="49"/>
+    </w:p>
+    <w:bookmarkStart w:id="53" w:name="refs"/>
+    <w:bookmarkStart w:id="50" w:name="ref-deysher1981"/>
+    <w:p>
+      <w:pPr>
+        <w:pStyle w:val="Bibliography"/>
+      </w:pPr>
+      <w:r>
+        <w:t xml:space="preserve">Deysher, Larry, and Trevor A Norton. 1981. “Dispersal and Colonization in Sargassum Muticum (Yendo) Fensholt.”</w:t>
+      </w:r>
+      <w:r>
+        <w:t xml:space="preserve"> </w:t>
+      </w:r>
+      <w:r>
+        <w:rPr>
+          <w:i/>
+        </w:rPr>
+        <w:t xml:space="preserve">Journal of Experimental Marine Biology and Ecology</w:t>
+      </w:r>
+      <w:r>
+        <w:t xml:space="preserve"> </w:t>
+      </w:r>
+      <w:r>
+        <w:t xml:space="preserve">56 (2-3): 179–95.</w:t>
+      </w:r>
+    </w:p>
+    <w:bookmarkEnd w:id="50"/>
+    <w:bookmarkStart w:id="51" w:name="ref-kingsford1992"/>
+    <w:p>
+      <w:pPr>
+        <w:pStyle w:val="Bibliography"/>
+      </w:pPr>
+      <w:r>
+        <w:t xml:space="preserve">Kingsford, Michael J. 1992. “Drift Algae and Small Fish in Coastal Waters of Northeastern New Zealand.”</w:t>
+      </w:r>
+      <w:r>
+        <w:t xml:space="preserve"> </w:t>
+      </w:r>
+      <w:r>
+        <w:rPr>
+          <w:i/>
+        </w:rPr>
+        <w:t xml:space="preserve">Marine Ecology Progress Series</w:t>
+      </w:r>
+      <w:r>
+        <w:t xml:space="preserve">, 41–55.</w:t>
+      </w:r>
+    </w:p>
+    <w:bookmarkEnd w:id="51"/>
+    <w:bookmarkStart w:id="52" w:name="ref-kingsford1995"/>
+    <w:p>
+      <w:pPr>
+        <w:pStyle w:val="Bibliography"/>
+      </w:pPr>
+      <w:r>
+        <w:t xml:space="preserve">———. 1995. “Drift Algae: A Contribution to Near-Shore Habitat Complexity in the Pelagic Environment and an Attractant for Fish.”</w:t>
+      </w:r>
+      <w:r>
+        <w:t xml:space="preserve"> </w:t>
+      </w:r>
+      <w:r>
+        <w:rPr>
+          <w:i/>
+        </w:rPr>
+        <w:t xml:space="preserve">Marine Ecology Progress Series. Oldendorf</w:t>
+      </w:r>
+      <w:r>
+        <w:t xml:space="preserve"> </w:t>
+      </w:r>
+      <w:r>
+        <w:t xml:space="preserve">116 (1): 297–301.</w:t>
+      </w:r>
+    </w:p>
+    <w:bookmarkEnd w:id="52"/>
+    <w:bookmarkEnd w:id="53"/>
     <w:sectPr>
       <w:headerReference w:type="even" r:id="rId10"/>
       <w:headerReference w:type="default" r:id="rId9"/>

</xml_diff>

<commit_message>
updated word output for literature review. and added citation to references.bib
</commit_message>
<xml_diff>
--- a/literature_review.docx
+++ b/literature_review.docx
@@ -252,32 +252,6 @@
         <w:t xml:space="preserve">Coppin</w:t>
       </w:r>
     </w:p>
-    <w:sdt>
-      <w:sdtPr>
-        <w:docPartObj>
-          <w:docPartGallery w:val="Table of Contents"/>
-          <w:docPartUnique/>
-        </w:docPartObj>
-      </w:sdtPr>
-      <w:sdtContent>
-        <w:p>
-          <w:pPr>
-            <w:pStyle w:val="TOCHeading"/>
-          </w:pPr>
-          <w:r>
-            <w:t xml:space="preserve">Table of Contents</w:t>
-          </w:r>
-        </w:p>
-        <w:p>
-          <w:r>
-            <w:fldChar w:fldCharType="begin" w:dirty="true"/>
-            <w:instrText xml:space="preserve">TOC \o "1-3" \h \z \u</w:instrText>
-            <w:fldChar w:fldCharType="separate"/>
-            <w:fldChar w:fldCharType="end"/>
-          </w:r>
-        </w:p>
-      </w:sdtContent>
-    </w:sdt>
     <w:p>
       <w:pPr>
         <w:pStyle w:val="Heading1"/>
@@ -3680,6 +3654,15 @@
         </m:r>
       </m:oMath>
       <w:r>
+        <w:t xml:space="preserve">. To estimate the amount of input into the model the authors used a scaled approach to define the release of particles, and where based on previous research performed by</w:t>
+      </w:r>
+      <w:r>
+        <w:t xml:space="preserve"> </w:t>
+      </w:r>
+      <w:r>
+        <w:t xml:space="preserve">Halpern et al. (2008)</w:t>
+      </w:r>
+      <w:r>
         <w:t xml:space="preserve">.</w:t>
       </w:r>
     </w:p>
@@ -3743,7 +3726,7 @@
         <w:t xml:space="preserve"> </w:t>
       </w:r>
       <w:r>
-        <w:t xml:space="preserve">(BlACK and Gay 1990)</w:t>
+        <w:t xml:space="preserve">(Black and Gay 1990)</w:t>
       </w:r>
       <w:r>
         <w:t xml:space="preserve"> </w:t>
@@ -4380,6 +4363,412 @@
     </w:p>
     <w:p>
       <w:pPr>
+        <w:pStyle w:val="FirstParagraph"/>
+      </w:pPr>
+      <w:r>
+        <w:t xml:space="preserve">and</w:t>
+      </w:r>
+      <w:r>
+        <w:t xml:space="preserve"> </w:t>
+      </w:r>
+      <m:oMath>
+        <m:r>
+          <m:t>u</m:t>
+        </m:r>
+      </m:oMath>
+      <w:r>
+        <w:t xml:space="preserve">,</w:t>
+      </w:r>
+      <w:r>
+        <w:t xml:space="preserve"> </w:t>
+      </w:r>
+      <m:oMath>
+        <m:r>
+          <m:t>υ</m:t>
+        </m:r>
+      </m:oMath>
+      <w:r>
+        <w:t xml:space="preserve"> </w:t>
+      </w:r>
+      <w:r>
+        <w:t xml:space="preserve">are orthogonal velocity components,</w:t>
+      </w:r>
+      <w:r>
+        <w:t xml:space="preserve"> </w:t>
+      </w:r>
+      <m:oMath>
+        <m:r>
+          <m:t>t</m:t>
+        </m:r>
+      </m:oMath>
+      <w:r>
+        <w:t xml:space="preserve"> </w:t>
+      </w:r>
+      <w:r>
+        <w:t xml:space="preserve">is time,</w:t>
+      </w:r>
+      <w:r>
+        <w:t xml:space="preserve"> </w:t>
+      </w:r>
+      <m:oMath>
+        <m:r>
+          <m:t>δ</m:t>
+        </m:r>
+        <m:r>
+          <m:t>t</m:t>
+        </m:r>
+      </m:oMath>
+      <w:r>
+        <w:t xml:space="preserve"> </w:t>
+      </w:r>
+      <w:r>
+        <w:t xml:space="preserve">is the model time step,</w:t>
+      </w:r>
+      <w:r>
+        <w:t xml:space="preserve"> </w:t>
+      </w:r>
+      <m:oMath>
+        <m:sSub>
+          <m:e>
+            <m:r>
+              <m:t>u</m:t>
+            </m:r>
+          </m:e>
+          <m:sub>
+            <m:r>
+              <m:t>χ</m:t>
+            </m:r>
+          </m:sub>
+        </m:sSub>
+      </m:oMath>
+      <w:r>
+        <w:t xml:space="preserve">,</w:t>
+      </w:r>
+      <w:r>
+        <w:t xml:space="preserve"> </w:t>
+      </w:r>
+      <m:oMath>
+        <m:sSub>
+          <m:e>
+            <m:r>
+              <m:t>u</m:t>
+            </m:r>
+          </m:e>
+          <m:sub>
+            <m:r>
+              <m:t>y</m:t>
+            </m:r>
+          </m:sub>
+        </m:sSub>
+      </m:oMath>
+      <w:r>
+        <w:t xml:space="preserve">,</w:t>
+      </w:r>
+      <w:r>
+        <w:t xml:space="preserve"> </w:t>
+      </w:r>
+      <m:oMath>
+        <m:sSub>
+          <m:e>
+            <m:r>
+              <m:t>υ</m:t>
+            </m:r>
+          </m:e>
+          <m:sub>
+            <m:r>
+              <m:t>y</m:t>
+            </m:r>
+          </m:sub>
+        </m:sSub>
+      </m:oMath>
+      <w:r>
+        <w:t xml:space="preserve"> </w:t>
+      </w:r>
+      <w:r>
+        <w:t xml:space="preserve">are the</w:t>
+      </w:r>
+      <w:r>
+        <w:t xml:space="preserve"> </w:t>
+      </w:r>
+      <m:oMath>
+        <m:r>
+          <m:t>u</m:t>
+        </m:r>
+      </m:oMath>
+      <w:r>
+        <w:t xml:space="preserve"> </w:t>
+      </w:r>
+      <w:r>
+        <w:t xml:space="preserve">and</w:t>
+      </w:r>
+      <w:r>
+        <w:t xml:space="preserve"> </w:t>
+      </w:r>
+      <m:oMath>
+        <m:r>
+          <m:t>υ</m:t>
+        </m:r>
+      </m:oMath>
+      <w:r>
+        <w:t xml:space="preserve"> </w:t>
+      </w:r>
+      <w:r>
+        <w:t xml:space="preserve">spatial velocity gradients, and</w:t>
+      </w:r>
+      <w:r>
+        <w:t xml:space="preserve"> </w:t>
+      </w:r>
+      <m:oMath>
+        <m:sSub>
+          <m:e>
+            <m:r>
+              <m:t>u</m:t>
+            </m:r>
+          </m:e>
+          <m:sub>
+            <m:r>
+              <m:t>t</m:t>
+            </m:r>
+          </m:sub>
+        </m:sSub>
+      </m:oMath>
+      <w:r>
+        <w:t xml:space="preserve">,</w:t>
+      </w:r>
+      <w:r>
+        <w:t xml:space="preserve"> </w:t>
+      </w:r>
+      <m:oMath>
+        <m:sSub>
+          <m:e>
+            <m:r>
+              <m:t>υ</m:t>
+            </m:r>
+          </m:e>
+          <m:sub>
+            <m:r>
+              <m:t>t</m:t>
+            </m:r>
+          </m:sub>
+        </m:sSub>
+      </m:oMath>
+      <w:r>
+        <w:t xml:space="preserve"> </w:t>
+      </w:r>
+      <w:r>
+        <w:t xml:space="preserve">are temporal gradients. Horizontal diffusion was modelled as a random walk with seperate longitudinal and lateral coefficients set to simulate random turbulence. The distance increments moved by the particle at each time step is calculated as:</w:t>
+      </w:r>
+    </w:p>
+    <w:p>
+      <w:pPr>
+        <w:pStyle w:val="BodyText"/>
+      </w:pPr>
+      <m:oMathPara>
+        <m:oMathParaPr>
+          <m:jc m:val="center"/>
+        </m:oMathParaPr>
+        <m:oMath>
+          <m:r>
+            <m:t>Δ</m:t>
+          </m:r>
+          <m:r>
+            <m:t>X</m:t>
+          </m:r>
+          <m:r>
+            <m:t>=</m:t>
+          </m:r>
+          <m:sSub>
+            <m:e>
+              <m:r>
+                <m:t>R</m:t>
+              </m:r>
+            </m:e>
+            <m:sub>
+              <m:r>
+                <m:t>N</m:t>
+              </m:r>
+            </m:sub>
+          </m:sSub>
+          <m:rad>
+            <m:radPr>
+              <m:degHide m:val="1"/>
+            </m:radPr>
+            <m:deg/>
+            <m:e>
+              <m:r>
+                <m:t>6</m:t>
+              </m:r>
+              <m:sSub>
+                <m:e>
+                  <m:r>
+                    <m:t>E</m:t>
+                  </m:r>
+                </m:e>
+                <m:sub>
+                  <m:r>
+                    <m:t>1</m:t>
+                  </m:r>
+                </m:sub>
+              </m:sSub>
+              <m:r>
+                <m:t>δ</m:t>
+              </m:r>
+              <m:r>
+                <m:t>t</m:t>
+              </m:r>
+            </m:e>
+          </m:rad>
+        </m:oMath>
+      </m:oMathPara>
+    </w:p>
+    <w:p>
+      <w:pPr>
+        <w:pStyle w:val="FirstParagraph"/>
+      </w:pPr>
+      <m:oMathPara>
+        <m:oMathParaPr>
+          <m:jc m:val="center"/>
+        </m:oMathParaPr>
+        <m:oMath>
+          <m:r>
+            <m:t>Δ</m:t>
+          </m:r>
+          <m:r>
+            <m:t>y</m:t>
+          </m:r>
+          <m:r>
+            <m:t>=</m:t>
+          </m:r>
+          <m:sSub>
+            <m:e>
+              <m:r>
+                <m:t>R</m:t>
+              </m:r>
+            </m:e>
+            <m:sub>
+              <m:r>
+                <m:t>N</m:t>
+              </m:r>
+            </m:sub>
+          </m:sSub>
+          <m:rad>
+            <m:radPr>
+              <m:degHide m:val="1"/>
+            </m:radPr>
+            <m:deg/>
+            <m:e>
+              <m:r>
+                <m:t>6</m:t>
+              </m:r>
+              <m:sSub>
+                <m:e>
+                  <m:r>
+                    <m:t>E</m:t>
+                  </m:r>
+                </m:e>
+                <m:sub>
+                  <m:r>
+                    <m:t>2</m:t>
+                  </m:r>
+                </m:sub>
+              </m:sSub>
+              <m:r>
+                <m:t>δ</m:t>
+              </m:r>
+              <m:r>
+                <m:t>t</m:t>
+              </m:r>
+            </m:e>
+          </m:rad>
+        </m:oMath>
+      </m:oMathPara>
+    </w:p>
+    <w:p>
+      <w:pPr>
+        <w:pStyle w:val="FirstParagraph"/>
+      </w:pPr>
+      <w:r>
+        <w:t xml:space="preserve">where</w:t>
+      </w:r>
+      <w:r>
+        <w:t xml:space="preserve"> </w:t>
+      </w:r>
+      <m:oMath>
+        <m:sSub>
+          <m:e>
+            <m:r>
+              <m:t>R</m:t>
+            </m:r>
+          </m:e>
+          <m:sub>
+            <m:r>
+              <m:t>N</m:t>
+            </m:r>
+          </m:sub>
+        </m:sSub>
+      </m:oMath>
+      <w:r>
+        <w:t xml:space="preserve"> </w:t>
+      </w:r>
+      <w:r>
+        <w:t xml:space="preserve">is a random number in the uniform range (-1,1) and</w:t>
+      </w:r>
+      <w:r>
+        <w:t xml:space="preserve"> </w:t>
+      </w:r>
+      <m:oMath>
+        <m:sSub>
+          <m:e>
+            <m:r>
+              <m:t>E</m:t>
+            </m:r>
+          </m:e>
+          <m:sub>
+            <m:r>
+              <m:t>1</m:t>
+            </m:r>
+          </m:sub>
+        </m:sSub>
+        <m:r>
+          <m:t>,</m:t>
+        </m:r>
+        <m:sSub>
+          <m:e>
+            <m:r>
+              <m:t>E</m:t>
+            </m:r>
+          </m:e>
+          <m:sub>
+            <m:r>
+              <m:t>2</m:t>
+            </m:r>
+          </m:sub>
+        </m:sSub>
+      </m:oMath>
+      <w:r>
+        <w:t xml:space="preserve"> </w:t>
+      </w:r>
+      <w:r>
+        <w:t xml:space="preserve">are the longitudinal and lateral eddy diffusivities, respectivley. No additional wind stress terms were applied to the motion of particles, as this factor was already expressed in the HYCOM hydrodynamic data. Potential extra stress for emerged parts of debris was considered negligible as all floating debris are assumed to be fully submerged. The Pol3DD model was also modified so provide additional information on individual particles such as origin, age, and trajectory information of individual particles. Since the model considered a spherical earth, particles were allowed to re-enter the simulation if the passed around the</w:t>
+      </w:r>
+      <w:r>
+        <w:t xml:space="preserve"> </w:t>
+      </w:r>
+      <w:r>
+        <w:t xml:space="preserve">‘</w:t>
+      </w:r>
+      <w:r>
+        <w:t xml:space="preserve">globe</w:t>
+      </w:r>
+      <w:r>
+        <w:t xml:space="preserve">’</w:t>
+      </w:r>
+      <w:r>
+        <w:t xml:space="preserve">. In this study only the surface layer was considered as the prinicple layer which determines the fate of floating particles i.e anthorpogenic debris.</w:t>
+      </w:r>
+    </w:p>
+    <w:p>
+      <w:pPr>
         <w:pStyle w:val="Heading1"/>
       </w:pPr>
       <w:bookmarkStart w:id="52" w:name="kelps-in-south-africa"/>
@@ -4632,7 +5021,7 @@
       </w:r>
       <w:bookmarkEnd w:id="54"/>
     </w:p>
-    <w:bookmarkStart w:id="67" w:name="refs"/>
+    <w:bookmarkStart w:id="68" w:name="refs"/>
     <w:bookmarkStart w:id="55" w:name="ref-bernardes2018"/>
     <w:p>
       <w:pPr>
@@ -4664,7 +5053,7 @@
         <w:pStyle w:val="Bibliography"/>
       </w:pPr>
       <w:r>
-        <w:t xml:space="preserve">BlACK, KERRY P, and Stephen L Gay. 1990. “A Numerical Scheme for Determining Trajectories in Particle Models,” 151–56.</w:t>
+        <w:t xml:space="preserve">Black, Kerry P, and Stephen L Gay. 1990. “A Numerical Scheme for Determining Trajectories in Particle Models,” 151–56.</w:t>
       </w:r>
     </w:p>
     <w:bookmarkEnd w:id="56"/>
@@ -4693,7 +5082,32 @@
       </w:r>
     </w:p>
     <w:bookmarkEnd w:id="57"/>
-    <w:bookmarkStart w:id="58" w:name="ref-highsmith1985"/>
+    <w:bookmarkStart w:id="58" w:name="ref-halpern2008"/>
+    <w:p>
+      <w:pPr>
+        <w:pStyle w:val="Bibliography"/>
+      </w:pPr>
+      <w:r>
+        <w:t xml:space="preserve">Halpern, Benjamin S, Shaun Walbridge, Kimberly A Selkoe, Carrie V Kappel, Fiorenza Micheli, Caterina D’agrosa, John F Bruno, et al. 2008. “A Global Map of Human Impact on Marine Ecosystems.”</w:t>
+      </w:r>
+      <w:r>
+        <w:t xml:space="preserve"> </w:t>
+      </w:r>
+      <w:r>
+        <w:rPr>
+          <w:i/>
+        </w:rPr>
+        <w:t xml:space="preserve">Science</w:t>
+      </w:r>
+      <w:r>
+        <w:t xml:space="preserve"> </w:t>
+      </w:r>
+      <w:r>
+        <w:t xml:space="preserve">319 (5865): 948–52.</w:t>
+      </w:r>
+    </w:p>
+    <w:bookmarkEnd w:id="58"/>
+    <w:bookmarkStart w:id="59" w:name="ref-highsmith1985"/>
     <w:p>
       <w:pPr>
         <w:pStyle w:val="Bibliography"/>
@@ -4717,8 +5131,8 @@
         <w:t xml:space="preserve">25 (2): 169–79.</w:t>
       </w:r>
     </w:p>
-    <w:bookmarkEnd w:id="58"/>
-    <w:bookmarkStart w:id="59" w:name="ref-kingsford1992"/>
+    <w:bookmarkEnd w:id="59"/>
+    <w:bookmarkStart w:id="60" w:name="ref-kingsford1992"/>
     <w:p>
       <w:pPr>
         <w:pStyle w:val="Bibliography"/>
@@ -4739,8 +5153,8 @@
         <w:t xml:space="preserve">, 41–55.</w:t>
       </w:r>
     </w:p>
-    <w:bookmarkEnd w:id="59"/>
-    <w:bookmarkStart w:id="60" w:name="ref-kingsford1995"/>
+    <w:bookmarkEnd w:id="60"/>
+    <w:bookmarkStart w:id="61" w:name="ref-kingsford1995"/>
     <w:p>
       <w:pPr>
         <w:pStyle w:val="Bibliography"/>
@@ -4764,8 +5178,8 @@
         <w:t xml:space="preserve">116 (1): 297–301.</w:t>
       </w:r>
     </w:p>
-    <w:bookmarkEnd w:id="60"/>
-    <w:bookmarkStart w:id="61" w:name="ref-lebreton2012"/>
+    <w:bookmarkEnd w:id="61"/>
+    <w:bookmarkStart w:id="62" w:name="ref-lebreton2012"/>
     <w:p>
       <w:pPr>
         <w:pStyle w:val="Bibliography"/>
@@ -4789,8 +5203,8 @@
         <w:t xml:space="preserve">64 (3): 653–61.</w:t>
       </w:r>
     </w:p>
-    <w:bookmarkEnd w:id="61"/>
-    <w:bookmarkStart w:id="62" w:name="ref-lewis2005"/>
+    <w:bookmarkEnd w:id="62"/>
+    <w:bookmarkStart w:id="63" w:name="ref-lewis2005"/>
     <w:p>
       <w:pPr>
         <w:pStyle w:val="Bibliography"/>
@@ -4814,8 +5228,8 @@
         <w:t xml:space="preserve">17 (2): 183–91.</w:t>
       </w:r>
     </w:p>
-    <w:bookmarkEnd w:id="62"/>
-    <w:bookmarkStart w:id="63" w:name="ref-macaya2005"/>
+    <w:bookmarkEnd w:id="63"/>
+    <w:bookmarkStart w:id="64" w:name="ref-macaya2005"/>
     <w:p>
       <w:pPr>
         <w:pStyle w:val="Bibliography"/>
@@ -4839,8 +5253,8 @@
         <w:t xml:space="preserve">41 (5): 913–22.</w:t>
       </w:r>
     </w:p>
-    <w:bookmarkEnd w:id="63"/>
-    <w:bookmarkStart w:id="64" w:name="ref-mackas1985"/>
+    <w:bookmarkEnd w:id="64"/>
+    <w:bookmarkStart w:id="65" w:name="ref-mackas1985"/>
     <w:p>
       <w:pPr>
         <w:pStyle w:val="Bibliography"/>
@@ -4864,8 +5278,8 @@
         <w:t xml:space="preserve">37 (2): 652–74.</w:t>
       </w:r>
     </w:p>
-    <w:bookmarkEnd w:id="64"/>
-    <w:bookmarkStart w:id="65" w:name="ref-nikula2010"/>
+    <w:bookmarkEnd w:id="65"/>
+    <w:bookmarkStart w:id="66" w:name="ref-nikula2010"/>
     <w:p>
       <w:pPr>
         <w:pStyle w:val="Bibliography"/>
@@ -4889,8 +5303,8 @@
         <w:t xml:space="preserve">405: 221–30.</w:t>
       </w:r>
     </w:p>
-    <w:bookmarkEnd w:id="65"/>
-    <w:bookmarkStart w:id="66" w:name="ref-zakas2009"/>
+    <w:bookmarkEnd w:id="66"/>
+    <w:bookmarkStart w:id="67" w:name="ref-zakas2009"/>
     <w:p>
       <w:pPr>
         <w:pStyle w:val="Bibliography"/>
@@ -4914,8 +5328,8 @@
         <w:t xml:space="preserve">394: 165–77.</w:t>
       </w:r>
     </w:p>
-    <w:bookmarkEnd w:id="66"/>
     <w:bookmarkEnd w:id="67"/>
+    <w:bookmarkEnd w:id="68"/>
     <w:sectPr/>
   </w:body>
 </w:document>

</xml_diff>

<commit_message>
added sections on dispersal modelling. moved some sections around and slight resturcturing. included template to begin modifying and using in future
</commit_message>
<xml_diff>
--- a/literature_review.docx
+++ b/literature_review.docx
@@ -243,7 +243,13 @@
         <w:pStyle w:val="Author"/>
       </w:pPr>
       <w:r>
-        <w:t xml:space="preserve">Ross</w:t>
+        <w:t xml:space="preserve">by</w:t>
+      </w:r>
+      <w:r>
+        <w:t xml:space="preserve"> </w:t>
+      </w:r>
+      <w:r>
+        <w:t xml:space="preserve">RM</w:t>
       </w:r>
       <w:r>
         <w:t xml:space="preserve"> </w:t>
@@ -252,6 +258,32 @@
         <w:t xml:space="preserve">Coppin</w:t>
       </w:r>
     </w:p>
+    <w:sdt>
+      <w:sdtPr>
+        <w:docPartObj>
+          <w:docPartGallery w:val="Table of Contents"/>
+          <w:docPartUnique/>
+        </w:docPartObj>
+      </w:sdtPr>
+      <w:sdtContent>
+        <w:p>
+          <w:pPr>
+            <w:pStyle w:val="TOCHeading"/>
+          </w:pPr>
+          <w:r>
+            <w:t xml:space="preserve">Table of Contents</w:t>
+          </w:r>
+        </w:p>
+        <w:p>
+          <w:r>
+            <w:fldChar w:fldCharType="begin" w:dirty="true"/>
+            <w:instrText xml:space="preserve">TOC \o "1-3" \h \z \u</w:instrText>
+            <w:fldChar w:fldCharType="separate"/>
+            <w:fldChar w:fldCharType="end"/>
+          </w:r>
+        </w:p>
+      </w:sdtContent>
+    </w:sdt>
     <w:p>
       <w:pPr>
         <w:pStyle w:val="Heading1"/>
@@ -453,19 +485,27 @@
       <w:pPr>
         <w:pStyle w:val="Heading2"/>
       </w:pPr>
-      <w:bookmarkStart w:id="25" w:name="sedimentation"/>
-      <w:r>
-        <w:t xml:space="preserve">Sedimentation</w:t>
+      <w:bookmarkStart w:id="25" w:name="nutrients"/>
+      <w:r>
+        <w:t xml:space="preserve">Nutrients</w:t>
       </w:r>
       <w:bookmarkEnd w:id="25"/>
     </w:p>
     <w:p>
       <w:pPr>
+        <w:pStyle w:val="FirstParagraph"/>
+      </w:pPr>
+      <w:r>
+        <w:t xml:space="preserve">The importance of nutrients in the functioning of kelps is well understood (Dayton 1985; Gaylord, Nickols, and Jurgens 2012). Dissolved nitrogen, and in particular nitrate, are important; however research has also placed emphasis on phosphate and other trace compounds for functioning of kelps (Dayton 1985). Additionally, some kelps have the ability to store inorganic nitrogen in order to compensate for periods of low nutrient availability, which has been observed for Laminaria and Macrocystis (Dayton 1985; Gaylord, Nickols, and Jurgens 2012). Nutrient stratification is also an important factor, particularly for canopy type kelps. The concentration of nutrients at the surface is important to the functioning and maintenance of the canopy. For instance kelp canopies in California often deteriorate in the summer months when surface nitrate levels are low (Jackson 1977). Water motion is important in the assimilation of nutrients from the water column, and kelps have been shown to adapt blade morphology in order to create more turbulence around the boundary layer of the frond to enhance nutrient assimilation (Wheeler 1980). Temperature has also been closely linked with nutrient concentrations. Nutrients are often in higher concentrations in the water column during low temperature events. This is often an indication of an up-welling event, which brings cold and nutrient rich waters from the bottom to the surface of the water column. Temperature can play a direct role in the uptake of nutrients through effects on algal metabolism; however this may vary from species to species (???).</w:t>
+      </w:r>
+    </w:p>
+    <w:p>
+      <w:pPr>
         <w:pStyle w:val="Heading2"/>
       </w:pPr>
-      <w:bookmarkStart w:id="26" w:name="nutrients"/>
-      <w:r>
-        <w:t xml:space="preserve">Nutrients</w:t>
+      <w:bookmarkStart w:id="26" w:name="temperature"/>
+      <w:r>
+        <w:t xml:space="preserve">Temperature</w:t>
       </w:r>
       <w:bookmarkEnd w:id="26"/>
     </w:p>
@@ -474,36 +514,18 @@
         <w:pStyle w:val="FirstParagraph"/>
       </w:pPr>
       <w:r>
-        <w:t xml:space="preserve">The importance of nutrients in the functioning of kelps is well understood (Dayton 1985; Gaylord, Nickols, and Jurgens 2012). Dissolved nitrogen, and in particular nitrate, are important; however research has also placed emphasis on phosphate and other trace compounds for functioning of kelps (Dayton 1985). Additionally, some kelps have the ability to store inorganic nitrogen in order to compensate for periods of low nutrient availability, which has been observed for Laminaria and Macrocystis (Dayton 1985; Gaylord, Nickols, and Jurgens 2012). Nutrient stratification is also an important factor, particularly for canopy type kelps. The concentration of nutrients at the surface is important to the functioning and maintenance of the canopy. For instance kelp canopies in California often deteriorate in the summer months when surface nitrate levels are low (Jackson 1977). Water motion is important in the assimilation of nutrients from the water column, and kelps have been shown to adapt blade morphology in order to create more turbulence around the boundary layer of the frond to enhance nutrient assimilation (Wheeler 1980). Temperature has also been closely linked with nutrient concentrations. Nutrients are often in higher concentrations in the water column during low temperature events. This is often an indication of an up-welling event, which brings cold and nutrient rich waters from the bottom to the surface of the water column. Temperature can play a direct role in the uptake of nutrients through effects on algal metabolism; however this may vary from species to species (???).</w:t>
+        <w:t xml:space="preserve">Temperature is a driver of kelp species distributions and ecophysiological processes, as well as a lesser role in morphological adaptation…example here…The majority of kelp species are arctic and temperate organisms, and the warming of ocean temperatures is expected to cause a poleward biogeographical shift of species (Bolton et al. 2012). There is evidence to suggest that South African kelp forests are expanding due to ocean cooling (Bolton et al. 2012), possibly driven by an intensification and increase in coastal upwelling (Blamey and Branch 2012, Blamey et al. (2015)). In South Africa there has been a biogeographical shift eastward along the coast due to a change in inshore temperature regime, making South Africa no exception to changing ocean temperatures (Bolton et al. 2012). Macroalgae, such as kelps, can react to an increase in surface temperatures in one of three ways: they can migrate, adapt and die (Biskup et al. 2014). A study by Biskup et al. (2014) investigated the functional response of two kelp species (Laminaria ochroleuca and Saccorhiza polyschides) to rising sea temperatures. The functional responses of Saccorhiza polyschides was measured for both the subtidal and intertidal habitats, to see what affect non- optimal conditions (intertidal zone) had on the kelps (Rinde and Sjøtun 2005). The study found that Laminaria ochroleuca exhibited a poor ability to acclimatise and was dependent on the kelpâ€™s life history traits (Biskup et al. 2014). Therefore annual kelp species are more likely to survive under non-ideal condition, and the intertidal Saccorhiza polyschides, compared to the subtidal, showed a higher physiological flexibility to changing conditions (Biskup et al. 2014). This may be because the intertidal zone undergoes far more change than the subtidal and therefore kelps in the intertidal are forced to adapt to harsher conditions where fluctuations in temperature, sunlight, turbidity and water motion are common. The effects on temperature have also been investigated by Wernberg et al. (2010). The study looked at resilience of kelp beds along a latitudinal temperature gradient. Kelp abundance is likely to decline with the predicted warming of ocean waters Wernberg et al. (2010) and although kelps have the ability to acclimatize and adjust their metabolic performance, which in turn allows them to change their physiological performance to mitigate the seasonal fluctuations in temperature, this acclimatization is done at a cost Wernberg et al. (2010)…link to paragraph on kelp morphology…</w:t>
       </w:r>
     </w:p>
     <w:p>
       <w:pPr>
         <w:pStyle w:val="Heading2"/>
       </w:pPr>
-      <w:bookmarkStart w:id="27" w:name="temperature"/>
-      <w:r>
-        <w:t xml:space="preserve">Temperature</w:t>
+      <w:bookmarkStart w:id="27" w:name="wave-exposure"/>
+      <w:r>
+        <w:t xml:space="preserve">Wave exposure</w:t>
       </w:r>
       <w:bookmarkEnd w:id="27"/>
-    </w:p>
-    <w:p>
-      <w:pPr>
-        <w:pStyle w:val="FirstParagraph"/>
-      </w:pPr>
-      <w:r>
-        <w:t xml:space="preserve">Temperature is a driver of kelp species distributions and ecophysiological processes, as well as a lesser role in morphological adaptation…example here…The majority of kelp species are arctic and temperate organisms, and the warming of ocean temperatures is expected to cause a poleward biogeographical shift of species (Bolton et al. 2012). There is evidence to suggest that South African kelp forests are expanding due to ocean cooling (Bolton et al. 2012), possibly driven by an intensification and increase in coastal upwelling (Blamey and Branch 2012, Blamey et al. (2015)). In South Africa there has been a biogeographical shift eastward along the coast due to a change in inshore temperature regime, making South Africa no exception to changing ocean temperatures (Bolton et al. 2012). Macroalgae, such as kelps, can react to an increase in surface temperatures in one of three ways: they can migrate, adapt and die (Biskup et al. 2014). A study by Biskup et al. (2014) investigated the functional response of two kelp species (Laminaria ochroleuca and Saccorhiza polyschides) to rising sea temperatures. The functional responses of Saccorhiza polyschides was measured for both the subtidal and intertidal habitats, to see what affect non- optimal conditions (intertidal zone) had on the kelps (Rinde and Sjøtun 2005). The study found that Laminaria ochroleuca exhibited a poor ability to acclimatise and was dependent on the kelpâ€™s life history traits (Biskup et al. 2014). Therefore annual kelp species are more likely to survive under non-ideal condition, and the intertidal Saccorhiza polyschides, compared to the subtidal, showed a higher physiological flexibility to changing conditions (Biskup et al. 2014). This may be because the intertidal zone undergoes far more change than the subtidal and therefore kelps in the intertidal are forced to adapt to harsher conditions where fluctuations in temperature, sunlight, turbidity and water motion are common. The effects on temperature have also been investigated by Wernberg et al. (2010). The study looked at resilience of kelp beds along a latitudinal temperature gradient. Kelp abundance is likely to decline with the predicted warming of ocean waters Wernberg et al. (2010) and although kelps have the ability to acclimatize and adjust their metabolic performance, which in turn allows them to change their physiological performance to mitigate the seasonal fluctuations in temperature, this acclimatization is done at a cost Wernberg et al. (2010)…link to paragraph on kelp morphology…</w:t>
-      </w:r>
-    </w:p>
-    <w:p>
-      <w:pPr>
-        <w:pStyle w:val="Heading2"/>
-      </w:pPr>
-      <w:bookmarkStart w:id="28" w:name="wave-exposure"/>
-      <w:r>
-        <w:t xml:space="preserve">Wave exposure</w:t>
-      </w:r>
-      <w:bookmarkEnd w:id="28"/>
     </w:p>
     <w:p>
       <w:pPr>
@@ -555,49 +577,49 @@
       <w:pPr>
         <w:pStyle w:val="Heading1"/>
       </w:pPr>
-      <w:bookmarkStart w:id="29" w:name="X37864645fca3d28c36b0f7cf7bb867d8c17d50e"/>
+      <w:bookmarkStart w:id="28" w:name="X37864645fca3d28c36b0f7cf7bb867d8c17d50e"/>
       <w:r>
         <w:t xml:space="preserve">The mechanisms of morphological adaptation</w:t>
       </w:r>
+      <w:bookmarkEnd w:id="28"/>
+    </w:p>
+    <w:p>
+      <w:pPr>
+        <w:pStyle w:val="Heading2"/>
+      </w:pPr>
+      <w:bookmarkStart w:id="29" w:name="waves-and-macroalgae-characteristics"/>
+      <w:r>
+        <w:t xml:space="preserve">Waves and macroalgae characteristics</w:t>
+      </w:r>
       <w:bookmarkEnd w:id="29"/>
     </w:p>
     <w:p>
       <w:pPr>
+        <w:pStyle w:val="FirstParagraph"/>
+      </w:pPr>
+      <w:r>
+        <w:t xml:space="preserve">In the wave swept nearshore one would expect organisms to reflect the harsh hyrdrodyanmic environment by being streamlined, small and amoured. This is certianly the case for an array of fauna which often comprise of hard, rigid bodies that are held firmly in place to the substratum such as limpets and isopods.</w:t>
+      </w:r>
+    </w:p>
+    <w:p>
+      <w:pPr>
+        <w:pStyle w:val="Heading1"/>
+      </w:pPr>
+      <w:bookmarkStart w:id="30" w:name="ocean-and-coastal-waves"/>
+      <w:r>
+        <w:t xml:space="preserve">Ocean and coastal waves</w:t>
+      </w:r>
+      <w:bookmarkEnd w:id="30"/>
+    </w:p>
+    <w:p>
+      <w:pPr>
         <w:pStyle w:val="Heading2"/>
       </w:pPr>
-      <w:bookmarkStart w:id="30" w:name="waves-and-macroalgae-characteristics"/>
-      <w:r>
-        <w:t xml:space="preserve">Waves and macroalgae characteristics</w:t>
-      </w:r>
-      <w:bookmarkEnd w:id="30"/>
-    </w:p>
-    <w:p>
-      <w:pPr>
-        <w:pStyle w:val="FirstParagraph"/>
-      </w:pPr>
-      <w:r>
-        <w:t xml:space="preserve">In the wave swept nearshore one would expect organisms to reflect the harsh hyrdrodyanmic environment by being streamlined, small and amoured. This is certianly the case for an array of fauna which often comprise of hard, rigid bodies that are held firmly in place to the substratum such as limpets and isopods.</w:t>
-      </w:r>
-    </w:p>
-    <w:p>
-      <w:pPr>
-        <w:pStyle w:val="Heading1"/>
-      </w:pPr>
-      <w:bookmarkStart w:id="31" w:name="ocean-and-coastal-waves"/>
-      <w:r>
-        <w:t xml:space="preserve">Ocean and coastal waves</w:t>
+      <w:bookmarkStart w:id="31" w:name="introduction"/>
+      <w:r>
+        <w:t xml:space="preserve">Introduction</w:t>
       </w:r>
       <w:bookmarkEnd w:id="31"/>
-    </w:p>
-    <w:p>
-      <w:pPr>
-        <w:pStyle w:val="Heading2"/>
-      </w:pPr>
-      <w:bookmarkStart w:id="32" w:name="introduction"/>
-      <w:r>
-        <w:t xml:space="preserve">Introduction</w:t>
-      </w:r>
-      <w:bookmarkEnd w:id="32"/>
     </w:p>
     <w:p>
       <w:pPr>
@@ -697,10 +719,146 @@
       <w:pPr>
         <w:pStyle w:val="Heading2"/>
       </w:pPr>
-      <w:bookmarkStart w:id="33" w:name="generating-and-restoring-forces"/>
+      <w:bookmarkStart w:id="32" w:name="generating-and-restoring-forces"/>
       <w:r>
         <w:t xml:space="preserve">Generating and restoring forces</w:t>
       </w:r>
+      <w:bookmarkEnd w:id="32"/>
+    </w:p>
+    <w:p>
+      <w:pPr>
+        <w:pStyle w:val="FirstParagraph"/>
+      </w:pPr>
+      <w:r>
+        <w:t xml:space="preserve">Waves are formed due to the constant interaction between two forces, which are known as the</w:t>
+      </w:r>
+      <w:r>
+        <w:t xml:space="preserve"> </w:t>
+      </w:r>
+      <w:r>
+        <w:t xml:space="preserve">“</w:t>
+      </w:r>
+      <w:r>
+        <w:t xml:space="preserve">generating force</w:t>
+      </w:r>
+      <w:r>
+        <w:t xml:space="preserve">”</w:t>
+      </w:r>
+      <w:r>
+        <w:t xml:space="preserve"> </w:t>
+      </w:r>
+      <w:r>
+        <w:t xml:space="preserve">and the</w:t>
+      </w:r>
+      <w:r>
+        <w:t xml:space="preserve"> </w:t>
+      </w:r>
+      <w:r>
+        <w:t xml:space="preserve">“</w:t>
+      </w:r>
+      <w:r>
+        <w:t xml:space="preserve">restoration force</w:t>
+      </w:r>
+      <w:r>
+        <w:t xml:space="preserve">”</w:t>
+      </w:r>
+      <w:r>
+        <w:t xml:space="preserve">. The generating force is the force which pushes water from one layer up into the other. Layers in the ocean are formed through differences in temperature (thermocline) and salinity (pycnocline) which creates a boundry for wave energy to move along. In other words, waves occur along the boundaries formed in the ocean by various abiotic processes, and therefore density boundaries are essential to the propagation of energy through the ocean.</w:t>
+      </w:r>
+    </w:p>
+    <w:p>
+      <w:pPr>
+        <w:pStyle w:val="BodyText"/>
+      </w:pPr>
+      <w:r>
+        <w:t xml:space="preserve">The generating force and restoring force occur along these boundaries, the generating force pushes water up across ocean boundaries while the restoring force pulls it back to where the boundary was originally, trying to restore the balance in energy. This</w:t>
+      </w:r>
+      <w:r>
+        <w:t xml:space="preserve"> </w:t>
+      </w:r>
+      <w:r>
+        <w:t xml:space="preserve">“</w:t>
+      </w:r>
+      <w:r>
+        <w:t xml:space="preserve">tug of war</w:t>
+      </w:r>
+      <w:r>
+        <w:t xml:space="preserve">”</w:t>
+      </w:r>
+      <w:r>
+        <w:t xml:space="preserve"> </w:t>
+      </w:r>
+      <w:r>
+        <w:t xml:space="preserve">between the two forces creates an oscillating motion between the boundary layers which acts as a point of disturbance, sending out energy in all directions. The disturbance energy will continue to manifest itself provided the tug and pull between the two forces is occuring. Once the generating force stops, and ultimately the energy from the point of disturbance, the waves dissipate and water restores to its original state. A simple example would be blowing on water in a cup. The blowing of air onto the surface of the water in the cup creates a point of disturbance that pushes the air boundary into the water boundary. The restoring force is the surface tension of the water that is maintained through hydrogen bonds between water molecules. Once blowing on the water in the cup has stopped, the ripples or</w:t>
+      </w:r>
+      <w:r>
+        <w:t xml:space="preserve"> </w:t>
+      </w:r>
+      <w:r>
+        <w:t xml:space="preserve">“</w:t>
+      </w:r>
+      <w:r>
+        <w:t xml:space="preserve">waves</w:t>
+      </w:r>
+      <w:r>
+        <w:t xml:space="preserve">”</w:t>
+      </w:r>
+      <w:r>
+        <w:t xml:space="preserve"> </w:t>
+      </w:r>
+      <w:r>
+        <w:t xml:space="preserve">in the cup begin to diminish in size until the surface tension returns to its original state. The hydrogen bonds between the water molecules are stronger than the force of gravity, and therefore the force of the surface tension returns the water to its original state. These waves are known as</w:t>
+      </w:r>
+      <w:r>
+        <w:t xml:space="preserve"> </w:t>
+      </w:r>
+      <w:r>
+        <w:t xml:space="preserve">“</w:t>
+      </w:r>
+      <w:r>
+        <w:t xml:space="preserve">capillary waves</w:t>
+      </w:r>
+      <w:r>
+        <w:t xml:space="preserve">”</w:t>
+      </w:r>
+      <w:r>
+        <w:t xml:space="preserve"> </w:t>
+      </w:r>
+      <w:r>
+        <w:t xml:space="preserve">and is essentially residual energy after the generating source has stopped. The restoring force can also be in the form of gravity and are known as</w:t>
+      </w:r>
+      <w:r>
+        <w:t xml:space="preserve"> </w:t>
+      </w:r>
+      <w:r>
+        <w:t xml:space="preserve">“</w:t>
+      </w:r>
+      <w:r>
+        <w:t xml:space="preserve">gravity waves</w:t>
+      </w:r>
+      <w:r>
+        <w:t xml:space="preserve">”</w:t>
+      </w:r>
+      <w:r>
+        <w:t xml:space="preserve">. Using the same example, if one blows too hard, the water boundary is pushed up into the air boundary, breaking the hydrogen bonds between water molecules which allows gravity to return the water to its original state. All waves in the ocean are either capillary waves or gravity waves, and their classification will be dependent on the restoring force involved.</w:t>
+      </w:r>
+    </w:p>
+    <w:p>
+      <w:pPr>
+        <w:pStyle w:val="BodyText"/>
+      </w:pPr>
+      <w:r>
+        <w:t xml:space="preserve">In nature, there are three kinds of generating forces. These are wind, displacement of large volumes of water and uneven forces of gravitational attraction between the Earth, Moon and Sun. Different generating forces are associated with different wave heights, periods and the type of wave produced insert appropriate figure. Wind-generated waves comprise of capillary waves, chop, swell and seiche. Some seiche can form from landslides and earthquakes but most of these waves are known as a tsunami. Swell create the waves with the large heights (up to 100m), while tides can create the tallest.</w:t>
+      </w:r>
+    </w:p>
+    <w:p>
+      <w:pPr>
+        <w:pStyle w:val="Heading2"/>
+      </w:pPr>
+      <w:bookmarkStart w:id="33" w:name="wave-physics-and-scales"/>
+      <w:r>
+        <w:t xml:space="preserve">Wave physics and scales</w:t>
+      </w:r>
       <w:bookmarkEnd w:id="33"/>
     </w:p>
     <w:p>
@@ -708,134 +866,16 @@
         <w:pStyle w:val="FirstParagraph"/>
       </w:pPr>
       <w:r>
-        <w:t xml:space="preserve">Waves are formed due to the constant interaction between two forces, which are known as the</w:t>
-      </w:r>
-      <w:r>
-        <w:t xml:space="preserve"> </w:t>
-      </w:r>
-      <w:r>
-        <w:t xml:space="preserve">“</w:t>
-      </w:r>
-      <w:r>
-        <w:t xml:space="preserve">generating force</w:t>
-      </w:r>
-      <w:r>
-        <w:t xml:space="preserve">”</w:t>
-      </w:r>
-      <w:r>
-        <w:t xml:space="preserve"> </w:t>
-      </w:r>
-      <w:r>
-        <w:t xml:space="preserve">and the</w:t>
-      </w:r>
-      <w:r>
-        <w:t xml:space="preserve"> </w:t>
-      </w:r>
-      <w:r>
-        <w:t xml:space="preserve">“</w:t>
-      </w:r>
-      <w:r>
-        <w:t xml:space="preserve">restoration force</w:t>
-      </w:r>
-      <w:r>
-        <w:t xml:space="preserve">”</w:t>
-      </w:r>
-      <w:r>
-        <w:t xml:space="preserve">. The generating force is the force which pushes water from one layer up into the other. Layers in the ocean are formed through differences in temperature (thermocline) and salinity (pycnocline) which creates a boundry for wave energy to move along. In other words, waves occur along the boundaries formed in the ocean by various abiotic processes, and therefore density boundaries are essential to the propagation of energy through the ocean.</w:t>
-      </w:r>
-    </w:p>
-    <w:p>
-      <w:pPr>
-        <w:pStyle w:val="BodyText"/>
-      </w:pPr>
-      <w:r>
-        <w:t xml:space="preserve">The generating force and restoring force occur along these boundaries, the generating force pushes water up across ocean boundaries while the restoring force pulls it back to where the boundary was originally, trying to restore the balance in energy. This</w:t>
-      </w:r>
-      <w:r>
-        <w:t xml:space="preserve"> </w:t>
-      </w:r>
-      <w:r>
-        <w:t xml:space="preserve">“</w:t>
-      </w:r>
-      <w:r>
-        <w:t xml:space="preserve">tug of war</w:t>
-      </w:r>
-      <w:r>
-        <w:t xml:space="preserve">”</w:t>
-      </w:r>
-      <w:r>
-        <w:t xml:space="preserve"> </w:t>
-      </w:r>
-      <w:r>
-        <w:t xml:space="preserve">between the two forces creates an oscillating motion between the boundary layers which acts as a point of disturbance, sending out energy in all directions. The disturbance energy will continue to manifest itself provided the tug and pull between the two forces is occuring. Once the generating force stops, and ultimately the energy from the point of disturbance, the waves dissipate and water restores to its original state. A simple example would be blowing on water in a cup. The blowing of air onto the surface of the water in the cup creates a point of disturbance that pushes the air boundary into the water boundary. The restoring force is the surface tension of the water that is maintained through hydrogen bonds between water molecules. Once blowing on the water in the cup has stopped, the ripples or</w:t>
-      </w:r>
-      <w:r>
-        <w:t xml:space="preserve"> </w:t>
-      </w:r>
-      <w:r>
-        <w:t xml:space="preserve">“</w:t>
-      </w:r>
-      <w:r>
-        <w:t xml:space="preserve">waves</w:t>
-      </w:r>
-      <w:r>
-        <w:t xml:space="preserve">”</w:t>
-      </w:r>
-      <w:r>
-        <w:t xml:space="preserve"> </w:t>
-      </w:r>
-      <w:r>
-        <w:t xml:space="preserve">in the cup begin to diminish in size until the surface tension returns to its original state. The hydrogen bonds between the water molecules are stronger than the force of gravity, and therefore the force of the surface tension returns the water to its original state. These waves are known as</w:t>
-      </w:r>
-      <w:r>
-        <w:t xml:space="preserve"> </w:t>
-      </w:r>
-      <w:r>
-        <w:t xml:space="preserve">“</w:t>
-      </w:r>
-      <w:r>
-        <w:t xml:space="preserve">capillary waves</w:t>
-      </w:r>
-      <w:r>
-        <w:t xml:space="preserve">”</w:t>
-      </w:r>
-      <w:r>
-        <w:t xml:space="preserve"> </w:t>
-      </w:r>
-      <w:r>
-        <w:t xml:space="preserve">and is essentially residual energy after the generating source has stopped. The restoring force can also be in the form of gravity and are known as</w:t>
-      </w:r>
-      <w:r>
-        <w:t xml:space="preserve"> </w:t>
-      </w:r>
-      <w:r>
-        <w:t xml:space="preserve">“</w:t>
-      </w:r>
-      <w:r>
-        <w:t xml:space="preserve">gravity waves</w:t>
-      </w:r>
-      <w:r>
-        <w:t xml:space="preserve">”</w:t>
-      </w:r>
-      <w:r>
-        <w:t xml:space="preserve">. Using the same example, if one blows too hard, the water boundary is pushed up into the air boundary, breaking the hydrogen bonds between water molecules which allows gravity to return the water to its original state. All waves in the ocean are either capillary waves or gravity waves, and their classification will be dependent on the restoring force involved.</w:t>
-      </w:r>
-    </w:p>
-    <w:p>
-      <w:pPr>
-        <w:pStyle w:val="BodyText"/>
-      </w:pPr>
-      <w:r>
-        <w:t xml:space="preserve">In nature, there are three kinds of generating forces. These are wind, displacement of large volumes of water and uneven forces of gravitational attraction between the Earth, Moon and Sun. Different generating forces are associated with different wave heights, periods and the type of wave produced insert appropriate figure. Wind-generated waves comprise of capillary waves, chop, swell and seiche. Some seiche can form from landslides and earthquakes but most of these waves are known as a tsunami. Swell create the waves with the large heights (up to 100m), while tides can create the tallest.</w:t>
+        <w:t xml:space="preserve">Waves have a number of characteristics which are depicted in figure ??, and is an idealised representation of what a wave is. The amplitude is the vertical distance from its midline or equilibrium surface or still water level to its highest point known as the crest. The equilibrium surface is the level the ocean would be if there were no waves, for a wave to form a disturbance must occur below or above this line. The trough is the same distance of the amplitude, however the measurement is taken from the equilibrium surface to the lowest point. Wave height is the vertical distance from crest to trough, and is equal to twice the amplitude. The wavelength is the horizontal distance from a crest/trough to the next crest/trough respectively. It is important to note that the energy propagating from a disturbance will not reach the ocean floor in deep-water environments. The depth below a wave where the water, and anything in the water, feels no motion or disturbance is known as the wave base. The wave base is calculated by descending vertically from the equilibrium surface by a value equal to halve the wavelength. The water particles in the ocean move in a circular orbit and hence return to their original position. This is because waves in the ocean represent moving energy, and not moving water.</w:t>
       </w:r>
     </w:p>
     <w:p>
       <w:pPr>
         <w:pStyle w:val="Heading2"/>
       </w:pPr>
-      <w:bookmarkStart w:id="34" w:name="wave-physics-and-scales"/>
-      <w:r>
-        <w:t xml:space="preserve">Wave physics and scales</w:t>
+      <w:bookmarkStart w:id="34" w:name="types-of-waves"/>
+      <w:r>
+        <w:t xml:space="preserve">Types of waves</w:t>
       </w:r>
       <w:bookmarkEnd w:id="34"/>
     </w:p>
@@ -844,36 +884,18 @@
         <w:pStyle w:val="FirstParagraph"/>
       </w:pPr>
       <w:r>
-        <w:t xml:space="preserve">Waves have a number of characteristics which are depicted in figure ??, and is an idealised representation of what a wave is. The amplitude is the vertical distance from its midline or equilibrium surface or still water level to its highest point known as the crest. The equilibrium surface is the level the ocean would be if there were no waves, for a wave to form a disturbance must occur below or above this line. The trough is the same distance of the amplitude, however the measurement is taken from the equilibrium surface to the lowest point. Wave height is the vertical distance from crest to trough, and is equal to twice the amplitude. The wavelength is the horizontal distance from a crest/trough to the next crest/trough respectively. It is important to note that the energy propagating from a disturbance will not reach the ocean floor in deep-water environments. The depth below a wave where the water, and anything in the water, feels no motion or disturbance is known as the wave base. The wave base is calculated by descending vertically from the equilibrium surface by a value equal to halve the wavelength. The water particles in the ocean move in a circular orbit and hence return to their original position. This is because waves in the ocean represent moving energy, and not moving water.</w:t>
+        <w:t xml:space="preserve">There are a variety of waves that form in the ocean and all differ in terms of period or wavelength (??image??). The longest wave that can form in the ocean are known as trans-tidal waves, and are generated by fluctuations in magnetism between the Earth’s crust and atmosphere. The magnetic push and pull between the Moon and the Sun creates waves with a slightly shorter wavelength, known as tides. Their period and wavelength can also range from a few hours to more than a day, and from a few hundred to a thousand kilometers respectively. Storm surge tend to have a slightly shorter wavelength and period compared to tides. When low atmospheric pressure systems and high wind speeds in a storm it elevates the ocean surface, generating storm surge, which may cause flooding in coastal areas as it approaches the coastline. Tsunami’s are on the lower end of the scale, and are generated by earthquakes or submarine ‘landslides. Their random nature makes them difficult to predict and increase amplitude as they approach the coast. This can make them considerably large along coastal areas and often cause immense damage and loss of life.</w:t>
       </w:r>
     </w:p>
     <w:p>
       <w:pPr>
         <w:pStyle w:val="Heading2"/>
       </w:pPr>
-      <w:bookmarkStart w:id="35" w:name="types-of-waves"/>
-      <w:r>
-        <w:t xml:space="preserve">Types of waves</w:t>
+      <w:bookmarkStart w:id="35" w:name="measuring-waves"/>
+      <w:r>
+        <w:t xml:space="preserve">Measuring waves</w:t>
       </w:r>
       <w:bookmarkEnd w:id="35"/>
-    </w:p>
-    <w:p>
-      <w:pPr>
-        <w:pStyle w:val="FirstParagraph"/>
-      </w:pPr>
-      <w:r>
-        <w:t xml:space="preserve">There are a variety of waves that form in the ocean and all differ in terms of period or wavelength (??image??). The longest wave that can form in the ocean are known as trans-tidal waves, and are generated by fluctuations in magnetism between the Earth’s crust and atmosphere. The magnetic push and pull between the Moon and the Sun creates waves with a slightly shorter wavelength, known as tides. Their period and wavelength can also range from a few hours to more than a day, and from a few hundred to a thousand kilometers respectively. Storm surge tend to have a slightly shorter wavelength and period compared to tides. When low atmospheric pressure systems and high wind speeds in a storm it elevates the ocean surface, generating storm surge, which may cause flooding in coastal areas as it approaches the coastline. Tsunami’s are on the lower end of the scale, and are generated by earthquakes or submarine ‘landslides. Their random nature makes them difficult to predict and increase amplitude as they approach the coast. This can make them considerably large along coastal areas and often cause immense damage and loss of life.</w:t>
-      </w:r>
-    </w:p>
-    <w:p>
-      <w:pPr>
-        <w:pStyle w:val="Heading2"/>
-      </w:pPr>
-      <w:bookmarkStart w:id="36" w:name="measuring-waves"/>
-      <w:r>
-        <w:t xml:space="preserve">Measuring waves</w:t>
-      </w:r>
-      <w:bookmarkEnd w:id="36"/>
     </w:p>
     <w:p>
       <w:pPr>
@@ -961,6 +983,69 @@
                 <pic:pic>
                   <pic:nvPicPr>
                     <pic:cNvPr descr="literature_review_files/figure-docx/surface%20elevation%20figures-1.png" id="0" name="Picture"/>
+                    <pic:cNvPicPr>
+                      <a:picLocks noChangeArrowheads="1" noChangeAspect="1"/>
+                    </pic:cNvPicPr>
+                  </pic:nvPicPr>
+                  <pic:blipFill>
+                    <a:blip r:embed="rId36"/>
+                    <a:stretch>
+                      <a:fillRect/>
+                    </a:stretch>
+                  </pic:blipFill>
+                  <pic:spPr bwMode="auto">
+                    <a:xfrm>
+                      <a:off x="0" y="0"/>
+                      <a:ext cx="4620126" cy="3696101"/>
+                    </a:xfrm>
+                    <a:prstGeom prst="rect">
+                      <a:avLst/>
+                    </a:prstGeom>
+                    <a:noFill/>
+                    <a:ln w="9525">
+                      <a:noFill/>
+                      <a:headEnd/>
+                      <a:tailEnd/>
+                    </a:ln>
+                  </pic:spPr>
+                </pic:pic>
+              </a:graphicData>
+            </a:graphic>
+          </wp:inline>
+        </w:drawing>
+      </w:r>
+    </w:p>
+    <w:p>
+      <w:pPr>
+        <w:pStyle w:val="ImageCaption"/>
+      </w:pPr>
+      <w:r>
+        <w:t xml:space="preserve">The definition of a wave in a time record of the surface elevation with downward zero-crossings (upper panel) and upward zero-crossings (lower panel).</w:t>
+      </w:r>
+    </w:p>
+    <w:p>
+      <w:pPr>
+        <w:pStyle w:val="BodyText"/>
+      </w:pPr>
+      <w:r>
+        <w:t xml:space="preserve">Characterising waves in a wave record requires compromise both in the statistical sense and the practical, as it is a balance between keeping the record short enough to remain stationary and long enough for a reasonable averages to be calculated. The waves are characterised in terms of wave heights and wave periods for individual waves in the record and then averaged over that specific time. For example, a time record of 15-20 minutes is standard when calculating a wave profile.</w:t>
+      </w:r>
+    </w:p>
+    <w:p>
+      <w:pPr>
+        <w:pStyle w:val="CaptionedFigure"/>
+      </w:pPr>
+      <w:r>
+        <w:drawing>
+          <wp:inline>
+            <wp:extent cx="4620126" cy="3696101"/>
+            <wp:effectExtent b="0" l="0" r="0" t="0"/>
+            <wp:docPr descr="The definition of wave height and wave period in a time record of the surface elevation (the wave is defined with downwrd zero-crossings." title="" id="1" name="Picture"/>
+            <a:graphic>
+              <a:graphicData uri="http://schemas.openxmlformats.org/drawingml/2006/picture">
+                <pic:pic>
+                  <pic:nvPicPr>
+                    <pic:cNvPr descr="literature_review_files/figure-docx/Hs_Tp_surface_elevation%20figure-1.png" id="0" name="Picture"/>
                     <pic:cNvPicPr>
                       <a:picLocks noChangeArrowheads="1" noChangeAspect="1"/>
                     </pic:cNvPicPr>
@@ -998,69 +1083,6 @@
         <w:pStyle w:val="ImageCaption"/>
       </w:pPr>
       <w:r>
-        <w:t xml:space="preserve">The definition of a wave in a time record of the surface elevation with downward zero-crossings (upper panel) and upward zero-crossings (lower panel).</w:t>
-      </w:r>
-    </w:p>
-    <w:p>
-      <w:pPr>
-        <w:pStyle w:val="BodyText"/>
-      </w:pPr>
-      <w:r>
-        <w:t xml:space="preserve">Characterising waves in a wave record requires compromise both in the statistical sense and the practical, as it is a balance between keeping the record short enough to remain stationary and long enough for a reasonable averages to be calculated. The waves are characterised in terms of wave heights and wave periods for individual waves in the record and then averaged over that specific time. For example, a time record of 15-20 minutes is standard when calculating a wave profile.</w:t>
-      </w:r>
-    </w:p>
-    <w:p>
-      <w:pPr>
-        <w:pStyle w:val="CaptionedFigure"/>
-      </w:pPr>
-      <w:r>
-        <w:drawing>
-          <wp:inline>
-            <wp:extent cx="4620126" cy="3696101"/>
-            <wp:effectExtent b="0" l="0" r="0" t="0"/>
-            <wp:docPr descr="The definition of wave height and wave period in a time record of the surface elevation (the wave is defined with downwrd zero-crossings." title="" id="1" name="Picture"/>
-            <a:graphic>
-              <a:graphicData uri="http://schemas.openxmlformats.org/drawingml/2006/picture">
-                <pic:pic>
-                  <pic:nvPicPr>
-                    <pic:cNvPr descr="literature_review_files/figure-docx/Hs_Tp_surface_elevation%20figure-1.png" id="0" name="Picture"/>
-                    <pic:cNvPicPr>
-                      <a:picLocks noChangeArrowheads="1" noChangeAspect="1"/>
-                    </pic:cNvPicPr>
-                  </pic:nvPicPr>
-                  <pic:blipFill>
-                    <a:blip r:embed="rId38"/>
-                    <a:stretch>
-                      <a:fillRect/>
-                    </a:stretch>
-                  </pic:blipFill>
-                  <pic:spPr bwMode="auto">
-                    <a:xfrm>
-                      <a:off x="0" y="0"/>
-                      <a:ext cx="4620126" cy="3696101"/>
-                    </a:xfrm>
-                    <a:prstGeom prst="rect">
-                      <a:avLst/>
-                    </a:prstGeom>
-                    <a:noFill/>
-                    <a:ln w="9525">
-                      <a:noFill/>
-                      <a:headEnd/>
-                      <a:tailEnd/>
-                    </a:ln>
-                  </pic:spPr>
-                </pic:pic>
-              </a:graphicData>
-            </a:graphic>
-          </wp:inline>
-        </w:drawing>
-      </w:r>
-    </w:p>
-    <w:p>
-      <w:pPr>
-        <w:pStyle w:val="ImageCaption"/>
-      </w:pPr>
-      <w:r>
         <w:t xml:space="preserve">The definition of wave height and wave period in a time record of the surface elevation (the wave is defined with downwrd zero-crossings.</w:t>
       </w:r>
     </w:p>
@@ -1183,21 +1205,51 @@
       <w:pPr>
         <w:pStyle w:val="Heading1"/>
       </w:pPr>
-      <w:bookmarkStart w:id="39" w:name="hydrodynamic-modelling"/>
+      <w:bookmarkStart w:id="38" w:name="currents"/>
+      <w:r>
+        <w:t xml:space="preserve">Currents</w:t>
+      </w:r>
+      <w:bookmarkEnd w:id="38"/>
+    </w:p>
+    <w:p>
+      <w:pPr>
+        <w:pStyle w:val="Heading2"/>
+      </w:pPr>
+      <w:bookmarkStart w:id="39" w:name="ocean-currents"/>
+      <w:r>
+        <w:t xml:space="preserve">Ocean currents</w:t>
+      </w:r>
+      <w:bookmarkEnd w:id="39"/>
+    </w:p>
+    <w:p>
+      <w:pPr>
+        <w:pStyle w:val="Heading2"/>
+      </w:pPr>
+      <w:bookmarkStart w:id="40" w:name="nearshore-currents"/>
+      <w:r>
+        <w:t xml:space="preserve">Nearshore currents</w:t>
+      </w:r>
+      <w:bookmarkEnd w:id="40"/>
+    </w:p>
+    <w:p>
+      <w:pPr>
+        <w:pStyle w:val="Heading1"/>
+      </w:pPr>
+      <w:bookmarkStart w:id="41" w:name="hydrodynamic-modelling"/>
       <w:r>
         <w:t xml:space="preserve">Hydrodynamic modelling</w:t>
       </w:r>
-      <w:bookmarkEnd w:id="39"/>
+      <w:bookmarkEnd w:id="41"/>
     </w:p>
     <w:p>
       <w:pPr>
         <w:pStyle w:val="Heading2"/>
       </w:pPr>
-      <w:bookmarkStart w:id="40" w:name="introduction-1"/>
+      <w:bookmarkStart w:id="42" w:name="introduction-1"/>
       <w:r>
         <w:t xml:space="preserve">Introduction</w:t>
       </w:r>
-      <w:bookmarkEnd w:id="40"/>
+      <w:bookmarkEnd w:id="42"/>
     </w:p>
     <w:p>
       <w:pPr>
@@ -1294,11 +1346,11 @@
       <w:pPr>
         <w:pStyle w:val="Heading2"/>
       </w:pPr>
-      <w:bookmarkStart w:id="41" w:name="delft-3d-numerical-suite"/>
+      <w:bookmarkStart w:id="43" w:name="delft-3d-numerical-suite"/>
       <w:r>
         <w:t xml:space="preserve">Delft-3D numerical suite</w:t>
       </w:r>
-      <w:bookmarkEnd w:id="41"/>
+      <w:bookmarkEnd w:id="43"/>
     </w:p>
     <w:p>
       <w:pPr>
@@ -1312,11 +1364,11 @@
       <w:pPr>
         <w:pStyle w:val="Heading3"/>
       </w:pPr>
-      <w:bookmarkStart w:id="42" w:name="delft-3d-wave"/>
+      <w:bookmarkStart w:id="44" w:name="delft-3d-wave"/>
       <w:r>
         <w:t xml:space="preserve">Delft-3D WAVE</w:t>
       </w:r>
-      <w:bookmarkEnd w:id="42"/>
+      <w:bookmarkEnd w:id="44"/>
     </w:p>
     <w:p>
       <w:pPr>
@@ -1330,11 +1382,11 @@
       <w:pPr>
         <w:pStyle w:val="Heading3"/>
       </w:pPr>
-      <w:bookmarkStart w:id="43" w:name="delft-3d-flow"/>
+      <w:bookmarkStart w:id="45" w:name="delft-3d-flow"/>
       <w:r>
         <w:t xml:space="preserve">Delft-3D FLOW</w:t>
       </w:r>
-      <w:bookmarkEnd w:id="43"/>
+      <w:bookmarkEnd w:id="45"/>
     </w:p>
     <w:p>
       <w:pPr>
@@ -1348,239 +1400,21 @@
       <w:pPr>
         <w:pStyle w:val="Heading1"/>
       </w:pPr>
-      <w:bookmarkStart w:id="44" w:name="currents"/>
-      <w:r>
-        <w:t xml:space="preserve">Currents</w:t>
-      </w:r>
-      <w:bookmarkEnd w:id="44"/>
-    </w:p>
-    <w:p>
-      <w:pPr>
-        <w:pStyle w:val="Heading1"/>
-      </w:pPr>
-      <w:bookmarkStart w:id="45" w:name="kelp-rafting"/>
-      <w:r>
-        <w:t xml:space="preserve">Kelp-rafting</w:t>
-      </w:r>
-      <w:bookmarkEnd w:id="45"/>
-    </w:p>
-    <w:p>
-      <w:pPr>
-        <w:pStyle w:val="FirstParagraph"/>
-      </w:pPr>
-      <w:r>
-        <w:t xml:space="preserve">Dispersal is recognised as important driver of biodiveristy, composition and structure of ecological systems in the marine environment [</w:t>
-      </w:r>
-      <w:r>
-        <w:t xml:space="preserve">Bernardes Batista et al. (2018)</w:t>
-      </w:r>
-      <w:r>
-        <w:t xml:space="preserve">;</w:t>
-      </w:r>
-      <w:r>
-        <w:t xml:space="preserve">(</w:t>
-      </w:r>
-      <w:r>
-        <w:rPr>
-          <w:b/>
-        </w:rPr>
-        <w:t xml:space="preserve">???</w:t>
-      </w:r>
-      <w:r>
-        <w:t xml:space="preserve">)</w:t>
-      </w:r>
-      <w:r>
-        <w:t xml:space="preserve">;</w:t>
-      </w:r>
-      <w:r>
-        <w:t xml:space="preserve">Highsmith (1985)</w:t>
-      </w:r>
-      <w:r>
-        <w:t xml:space="preserve">;</w:t>
-      </w:r>
-      <w:hyperlink r:id="rId46">
-        <w:r>
-          <w:rPr>
-            <w:rStyle w:val="Hyperlink"/>
-          </w:rPr>
-          <w:t xml:space="preserve">macarthur2001;@jackson2010</w:t>
-        </w:r>
-      </w:hyperlink>
-      <w:r>
-        <w:t xml:space="preserve">]. These processes are largely dependent on currents for dispersal of migrant populations which ultimately promote connectivity of marine ecosystems</w:t>
-      </w:r>
-      <w:r>
-        <w:t xml:space="preserve"> </w:t>
-      </w:r>
-      <w:r>
-        <w:t xml:space="preserve">(Bernardes Batista et al. 2018; Mackas, Denman, and Abbott 1985, 1985; Zakas et al. 2009)</w:t>
-      </w:r>
-      <w:r>
-        <w:t xml:space="preserve">. This is particulary true for organisms which lack pelagic larvae, and are reliant on other modes of transport to reach new habitats through passive modes of dispersal from anthropogenic and natural sources. Anthropogenic sources include marine litter and structural debris while examples of organic sources include pumice and macroalgae in the form of kelp-rafts. Kelp-rafts have been identified as an important mode of passive dispersal of marine organisms, such as invertebrates [</w:t>
-      </w:r>
-      <w:r>
-        <w:t xml:space="preserve">(</w:t>
-      </w:r>
-      <w:r>
-        <w:rPr>
-          <w:b/>
-        </w:rPr>
-        <w:t xml:space="preserve">???</w:t>
-      </w:r>
-      <w:r>
-        <w:t xml:space="preserve">)</w:t>
-      </w:r>
-      <w:r>
-        <w:t xml:space="preserve">; whichmann2012], epiphytes [@], grazers</w:t>
-      </w:r>
-      <w:r>
-        <w:t xml:space="preserve"> </w:t>
-      </w:r>
-      <w:r>
-        <w:t xml:space="preserve">(Nikula et al. 2010)</w:t>
-      </w:r>
-      <w:r>
-        <w:t xml:space="preserve">, invasive species</w:t>
-      </w:r>
-      <w:r>
-        <w:t xml:space="preserve"> </w:t>
-      </w:r>
-      <w:r>
-        <w:t xml:space="preserve">(Lewis, Riddle, and Smith 2005)</w:t>
-      </w:r>
-      <w:r>
-        <w:t xml:space="preserve"> </w:t>
-      </w:r>
-      <w:r>
-        <w:t xml:space="preserve">and macroalgae themselves</w:t>
-      </w:r>
-      <w:r>
-        <w:t xml:space="preserve"> </w:t>
-      </w:r>
-      <w:r>
-        <w:t xml:space="preserve">(Macaya et al. 2005)</w:t>
-      </w:r>
-      <w:r>
-        <w:t xml:space="preserve"> </w:t>
-      </w:r>
-      <w:r>
-        <w:t xml:space="preserve">which either make landfall or are transported offshore where they eventually sink. A kelp-raft consists of an entanglement of macroalgae (one or multiple species) which have been dislodged from the benthic environment through hydrodynamic forces (mostly storms) and are positivley buoyant by means of gas-filled pneumatocysts and/or reproductive organs. Kelp-rafts are capable of travelling vast distances [@] and are considered important dispersal vectors in temperate latitudes, such as the Southern California Bight</w:t>
-      </w:r>
-      <w:r>
-        <w:t xml:space="preserve"> </w:t>
-      </w:r>
-      <w:r>
-        <w:t xml:space="preserve">(</w:t>
-      </w:r>
-      <w:r>
-        <w:rPr>
-          <w:b/>
-        </w:rPr>
-        <w:t xml:space="preserve">???</w:t>
-      </w:r>
-      <w:r>
-        <w:t xml:space="preserve">)</w:t>
-      </w:r>
-      <w:r>
-        <w:t xml:space="preserve"> </w:t>
-      </w:r>
-      <w:r>
-        <w:t xml:space="preserve">and the Northern Baltic Sea [@].</w:t>
-      </w:r>
-    </w:p>
-    <w:p>
-      <w:pPr>
-        <w:pStyle w:val="BodyText"/>
-      </w:pPr>
-      <w:r>
-        <w:t xml:space="preserve">Kelp-raft abundance has been shown to vary temporally and spatially in the ocean and around coastlines. The temporal variability is dependent on seasonal growth patterns. For example, studies investigating the dispersal patterns of</w:t>
-      </w:r>
-      <w:r>
-        <w:t xml:space="preserve"> </w:t>
-      </w:r>
-      <w:r>
-        <w:rPr>
-          <w:i/>
-        </w:rPr>
-        <w:t xml:space="preserve">Sargassum</w:t>
-      </w:r>
-      <w:r>
-        <w:t xml:space="preserve"> </w:t>
-      </w:r>
-      <w:r>
-        <w:t xml:space="preserve">in the West Pacific show increased abundance during growth seasons (spring and summer) as more biomass is available to fragment</w:t>
-      </w:r>
-      <w:r>
-        <w:t xml:space="preserve"> </w:t>
-      </w:r>
-      <w:r>
-        <w:t xml:space="preserve">(Deysher and Norton 1981; Kingsford 1992)</w:t>
-      </w:r>
-      <w:r>
-        <w:t xml:space="preserve">. Temporal variability may also be related to seasonal storm frequency where more storms in a particluar season relate to an increase in kelp-raft abundance. For example a study by</w:t>
-      </w:r>
-      <w:r>
-        <w:t xml:space="preserve"> </w:t>
-      </w:r>
-      <w:r>
-        <w:t xml:space="preserve">Kingsford (1995)</w:t>
-      </w:r>
-      <w:r>
-        <w:t xml:space="preserve"> </w:t>
-      </w:r>
-      <w:r>
-        <w:t xml:space="preserve">investigated the contribution of</w:t>
-      </w:r>
-      <w:r>
-        <w:t xml:space="preserve"> </w:t>
-      </w:r>
-      <w:r>
-        <w:rPr>
-          <w:i/>
-        </w:rPr>
-        <w:t xml:space="preserve">Macrosystis pyrifera</w:t>
-      </w:r>
-      <w:r>
-        <w:t xml:space="preserve"> </w:t>
-      </w:r>
-      <w:r>
-        <w:t xml:space="preserve">rafts to habitat conplexity in pelagic environments. The authors found that the abundance of</w:t>
-      </w:r>
-      <w:r>
-        <w:t xml:space="preserve"> </w:t>
-      </w:r>
-      <w:r>
-        <w:rPr>
-          <w:i/>
-        </w:rPr>
-        <w:t xml:space="preserve">M. pyrifera</w:t>
-      </w:r>
-      <w:r>
-        <w:t xml:space="preserve"> </w:t>
-      </w:r>
-      <w:r>
-        <w:t xml:space="preserve">rafts increased during seasons where storms occured more frequently.</w:t>
-      </w:r>
-    </w:p>
-    <w:p>
-      <w:pPr>
-        <w:pStyle w:val="Heading1"/>
-      </w:pPr>
-      <w:bookmarkStart w:id="47" w:name="kelp-drag-dynamics"/>
-      <w:r>
-        <w:t xml:space="preserve">Kelp-drag dynamics</w:t>
+      <w:bookmarkStart w:id="46" w:name="calculating-characteristics-of-drift"/>
+      <w:r>
+        <w:t xml:space="preserve">Calculating characteristics of drift</w:t>
+      </w:r>
+      <w:bookmarkEnd w:id="46"/>
+    </w:p>
+    <w:p>
+      <w:pPr>
+        <w:pStyle w:val="Heading2"/>
+      </w:pPr>
+      <w:bookmarkStart w:id="47" w:name="X159d28bb74c2d9a83087565a7a04fe26bf301d9"/>
+      <w:r>
+        <w:t xml:space="preserve">Buoyancy of drifting objects in the oceans</w:t>
       </w:r>
       <w:bookmarkEnd w:id="47"/>
-    </w:p>
-    <w:p>
-      <w:pPr>
-        <w:pStyle w:val="Heading1"/>
-      </w:pPr>
-      <w:bookmarkStart w:id="48" w:name="buoyancydrag-properties"/>
-      <w:r>
-        <w:t xml:space="preserve">Buoyancy/drag properties</w:t>
-      </w:r>
-      <w:bookmarkEnd w:id="48"/>
     </w:p>
     <w:p>
       <w:pPr>
@@ -1651,7 +1485,7 @@
                     </pic:cNvPicPr>
                   </pic:nvPicPr>
                   <pic:blipFill>
-                    <a:blip r:embed="rId49"/>
+                    <a:blip r:embed="rId48"/>
                     <a:stretch>
                       <a:fillRect/>
                     </a:stretch>
@@ -2297,7 +2131,15 @@
         <w:t xml:space="preserve"> </w:t>
       </w:r>
       <w:r>
-        <w:t xml:space="preserve">represents the density of the liquid. It is important to note that this equation is only applicable to objects that are floating i.e. </w:t>
+        <w:t xml:space="preserve">represents the density of the liquid.</w:t>
+      </w:r>
+    </w:p>
+    <w:p>
+      <w:pPr>
+        <w:pStyle w:val="BodyText"/>
+      </w:pPr>
+      <w:r>
+        <w:t xml:space="preserve">It is important to note that this equation is only applicable to objects that are floating i.e. </w:t>
       </w:r>
       <m:oMath>
         <m:sSub>
@@ -2545,7 +2387,7 @@
         </m:sSub>
       </m:oMath>
       <w:r>
-        <w:t xml:space="preserve">) and therefore the weight of the displaced liquid is equal to the weight of the object (</w:t>
+        <w:t xml:space="preserve">). Therefore, the weight of the displaced liquid is equal to the weight of the object (</w:t>
       </w:r>
       <m:oMath>
         <m:sSub>
@@ -3668,6 +3510,16 @@
     </w:p>
     <w:p>
       <w:pPr>
+        <w:pStyle w:val="Heading2"/>
+      </w:pPr>
+      <w:bookmarkStart w:id="49" w:name="X2a0b4fcf9650ba1509eedf6b024827587ab9b4a"/>
+      <w:r>
+        <w:t xml:space="preserve">Wind effects on drifting objects in the oceans</w:t>
+      </w:r>
+      <w:bookmarkEnd w:id="49"/>
+    </w:p>
+    <w:p>
+      <w:pPr>
         <w:pStyle w:val="Heading1"/>
       </w:pPr>
       <w:bookmarkStart w:id="50" w:name="particle-dispersion-modelling"/>
@@ -3675,26 +3527,6 @@
         <w:t xml:space="preserve">Particle dispersion modelling</w:t>
       </w:r>
       <w:bookmarkEnd w:id="50"/>
-    </w:p>
-    <w:p>
-      <w:pPr>
-        <w:pStyle w:val="FirstParagraph"/>
-      </w:pPr>
-      <w:r>
-        <w:t xml:space="preserve">A study by</w:t>
-      </w:r>
-      <w:r>
-        <w:t xml:space="preserve"> </w:t>
-      </w:r>
-      <w:r>
-        <w:t xml:space="preserve">Lebreton, Greer, and Borrero (2012)</w:t>
-      </w:r>
-      <w:r>
-        <w:t xml:space="preserve"> </w:t>
-      </w:r>
-      <w:r>
-        <w:t xml:space="preserve">proposed a methododology to track floating debris from source to sink based on discriptions of global waste production and ocean surface currents, using a combination of hydrodynamic and particle dispersion modelling. The particle tracking model applied uses a two stage process, (1) a hydrodynamic model solves the equations of motion to characterise the movement of water within the domain of the model, (2) virtual particles are released into the flow field established in the first step, and particles are allowed to move through hydrodynamic forcing. The authors extracted sea surface currents from the HYCOM/NCODA ocean circulation modelling system. The HYCOM model is forced by the US Navy’s Operational Global Atmospheric Prediction System (NOGAPS). The model also takes into account wind stress, wind speed, heat flux, and precipitation; and was looped five times to accuratley represent ocean circulation patterns for 30 years. The authors used the velocity data aquired from HYCOM and coupled it to the Lagrangian particle tracking model Pol3DD which was used to simulate dispersion.</w:t>
-      </w:r>
     </w:p>
     <w:p>
       <w:pPr>
@@ -4749,7 +4581,37 @@
         <w:t xml:space="preserve"> </w:t>
       </w:r>
       <w:r>
-        <w:t xml:space="preserve">are the longitudinal and lateral eddy diffusivities, respectivley. No additional wind stress terms were applied to the motion of particles, as this factor was already expressed in the HYCOM hydrodynamic data. Potential extra stress for emerged parts of debris was considered negligible as all floating debris are assumed to be fully submerged. The Pol3DD model was also modified so provide additional information on individual particles such as origin, age, and trajectory information of individual particles. Since the model considered a spherical earth, particles were allowed to re-enter the simulation if the passed around the</w:t>
+        <w:t xml:space="preserve">are the longitudinal and lateral eddy diffusivities, respectivley.</w:t>
+      </w:r>
+    </w:p>
+    <w:p>
+      <w:pPr>
+        <w:pStyle w:val="Heading1"/>
+      </w:pPr>
+      <w:bookmarkStart w:id="52" w:name="X04d96874e4da5acc543b2662343cbd23bf623f3"/>
+      <w:r>
+        <w:t xml:space="preserve">Application of particle dispersion models</w:t>
+      </w:r>
+      <w:bookmarkEnd w:id="52"/>
+    </w:p>
+    <w:p>
+      <w:pPr>
+        <w:pStyle w:val="FirstParagraph"/>
+      </w:pPr>
+      <w:r>
+        <w:t xml:space="preserve">A study by</w:t>
+      </w:r>
+      <w:r>
+        <w:t xml:space="preserve"> </w:t>
+      </w:r>
+      <w:r>
+        <w:t xml:space="preserve">Lebreton, Greer, and Borrero (2012)</w:t>
+      </w:r>
+      <w:r>
+        <w:t xml:space="preserve"> </w:t>
+      </w:r>
+      <w:r>
+        <w:t xml:space="preserve">proposed a methododology to track floating debris from source to sink based on discriptions of global waste production and ocean surface currents, using a combination of hydrodynamic and particle dispersion modelling. The particle tracking model applied uses a two stage process, (1) a hydrodynamic model solves the equations of motion to characterise the movement of water within the domain of the model, (2) virtual particles are released into the flow field established in the first step, and particles are allowed to move through hydrodynamic forcing. The authors extracted sea surface currents from the HYCOM/NCODA ocean circulation modelling system. The HYCOM model is forced by the US Navy’s Operational Global Atmospheric Prediction System (NOGAPS). The model also takes into account wind stress, wind speed, heat flux, and precipitation; and was looped five times to accuratley represent ocean circulation patterns for 30 years. The authors used the velocity data aquired from HYCOM and coupled it to the Lagrangian particle tracking model Pol3DD which was used to simulate dispersion. No additional wind stress terms were applied to the motion of particles, as this factor was already expressed in the HYCOM hydrodynamic data. Potential extra stress for emerged parts of debris was considered negligible as all floating debris are assumed to be fully submerged. The Pol3DD model was also modified so provide additional information on individual particles such as origin, age, and trajectory information of individual particles. Since the model considered a spherical earth, particles were allowed to re-enter the simulation if the passed around the</w:t>
       </w:r>
       <w:r>
         <w:t xml:space="preserve"> </w:t>
@@ -4769,13 +4631,235 @@
     </w:p>
     <w:p>
       <w:pPr>
+        <w:pStyle w:val="BodyText"/>
+      </w:pPr>
+      <w:r>
+        <w:t xml:space="preserve">Griffin, Oke, and Jones (2017)</w:t>
+      </w:r>
+      <w:r>
+        <w:t xml:space="preserve"> </w:t>
+      </w:r>
+      <w:r>
+        <w:t xml:space="preserve">added to the search for flight MH370 by providing estimates of the trajectory of the debris. This was achieved through a combination of an advanced ocean model calibrated with oceanic drifters, and drifters in the form of aircraft parts.</w:t>
+      </w:r>
+    </w:p>
+    <w:p>
+      <w:pPr>
         <w:pStyle w:val="Heading1"/>
       </w:pPr>
-      <w:bookmarkStart w:id="52" w:name="kelps-in-south-africa"/>
+      <w:bookmarkStart w:id="53" w:name="kelp-rafting"/>
+      <w:r>
+        <w:t xml:space="preserve">Kelp-rafting</w:t>
+      </w:r>
+      <w:bookmarkEnd w:id="53"/>
+    </w:p>
+    <w:p>
+      <w:pPr>
+        <w:pStyle w:val="FirstParagraph"/>
+      </w:pPr>
+      <w:r>
+        <w:t xml:space="preserve">Dispersal is recognised as important driver of biodiveristy, composition and structure of ecological systems in the marine environment [</w:t>
+      </w:r>
+      <w:r>
+        <w:t xml:space="preserve">Bernardes Batista et al. (2018)</w:t>
+      </w:r>
+      <w:r>
+        <w:t xml:space="preserve">;</w:t>
+      </w:r>
+      <w:r>
+        <w:t xml:space="preserve">(</w:t>
+      </w:r>
+      <w:r>
+        <w:rPr>
+          <w:b/>
+        </w:rPr>
+        <w:t xml:space="preserve">???</w:t>
+      </w:r>
+      <w:r>
+        <w:t xml:space="preserve">)</w:t>
+      </w:r>
+      <w:r>
+        <w:t xml:space="preserve">;</w:t>
+      </w:r>
+      <w:r>
+        <w:t xml:space="preserve">Highsmith (1985)</w:t>
+      </w:r>
+      <w:r>
+        <w:t xml:space="preserve">;</w:t>
+      </w:r>
+      <w:hyperlink r:id="rId54">
+        <w:r>
+          <w:rPr>
+            <w:rStyle w:val="Hyperlink"/>
+          </w:rPr>
+          <w:t xml:space="preserve">macarthur2001;@jackson2010</w:t>
+        </w:r>
+      </w:hyperlink>
+      <w:r>
+        <w:t xml:space="preserve">]. These processes are largely dependent on currents for dispersal of migrant populations which ultimately promote connectivity of marine ecosystems</w:t>
+      </w:r>
+      <w:r>
+        <w:t xml:space="preserve"> </w:t>
+      </w:r>
+      <w:r>
+        <w:t xml:space="preserve">(Bernardes Batista et al. 2018; Mackas, Denman, and Abbott 1985, 1985; Zakas et al. 2009)</w:t>
+      </w:r>
+      <w:r>
+        <w:t xml:space="preserve">. This is particulary true for organisms which lack pelagic larvae, and are reliant on other modes of transport to reach new habitats through passive modes of dispersal from anthropogenic and natural sources. Anthropogenic sources include marine litter and structural debris while examples of organic sources include pumice and macroalgae in the form of kelp-rafts. Kelp-rafts have been identified as an important mode of passive dispersal of marine organisms, such as invertebrates [</w:t>
+      </w:r>
+      <w:r>
+        <w:t xml:space="preserve">(</w:t>
+      </w:r>
+      <w:r>
+        <w:rPr>
+          <w:b/>
+        </w:rPr>
+        <w:t xml:space="preserve">???</w:t>
+      </w:r>
+      <w:r>
+        <w:t xml:space="preserve">)</w:t>
+      </w:r>
+      <w:r>
+        <w:t xml:space="preserve">; whichmann2012], epiphytes [@], grazers</w:t>
+      </w:r>
+      <w:r>
+        <w:t xml:space="preserve"> </w:t>
+      </w:r>
+      <w:r>
+        <w:t xml:space="preserve">(Nikula et al. 2010)</w:t>
+      </w:r>
+      <w:r>
+        <w:t xml:space="preserve">, invasive species</w:t>
+      </w:r>
+      <w:r>
+        <w:t xml:space="preserve"> </w:t>
+      </w:r>
+      <w:r>
+        <w:t xml:space="preserve">(Lewis, Riddle, and Smith 2005)</w:t>
+      </w:r>
+      <w:r>
+        <w:t xml:space="preserve"> </w:t>
+      </w:r>
+      <w:r>
+        <w:t xml:space="preserve">and macroalgae themselves</w:t>
+      </w:r>
+      <w:r>
+        <w:t xml:space="preserve"> </w:t>
+      </w:r>
+      <w:r>
+        <w:t xml:space="preserve">(Macaya et al. 2005)</w:t>
+      </w:r>
+      <w:r>
+        <w:t xml:space="preserve"> </w:t>
+      </w:r>
+      <w:r>
+        <w:t xml:space="preserve">which either make landfall or are transported offshore where they eventually sink. A kelp-raft consists of an entanglement of macroalgae (one or multiple species) which have been dislodged from the benthic environment through hydrodynamic forces (mostly storms) and are positivley buoyant by means of gas-filled pneumatocysts and/or reproductive organs. Kelp-rafts are capable of travelling vast distances [@] and are considered important dispersal vectors in temperate latitudes, such as the Southern California Bight</w:t>
+      </w:r>
+      <w:r>
+        <w:t xml:space="preserve"> </w:t>
+      </w:r>
+      <w:r>
+        <w:t xml:space="preserve">(</w:t>
+      </w:r>
+      <w:r>
+        <w:rPr>
+          <w:b/>
+        </w:rPr>
+        <w:t xml:space="preserve">???</w:t>
+      </w:r>
+      <w:r>
+        <w:t xml:space="preserve">)</w:t>
+      </w:r>
+      <w:r>
+        <w:t xml:space="preserve"> </w:t>
+      </w:r>
+      <w:r>
+        <w:t xml:space="preserve">and the Northern Baltic Sea [@].</w:t>
+      </w:r>
+    </w:p>
+    <w:p>
+      <w:pPr>
+        <w:pStyle w:val="BodyText"/>
+      </w:pPr>
+      <w:r>
+        <w:t xml:space="preserve">Kelp-raft abundance has been shown to vary temporally and spatially in the ocean and around coastlines. The temporal variability is dependent on seasonal growth patterns. For example, studies investigating the dispersal patterns of</w:t>
+      </w:r>
+      <w:r>
+        <w:t xml:space="preserve"> </w:t>
+      </w:r>
+      <w:r>
+        <w:rPr>
+          <w:i/>
+        </w:rPr>
+        <w:t xml:space="preserve">Sargassum</w:t>
+      </w:r>
+      <w:r>
+        <w:t xml:space="preserve"> </w:t>
+      </w:r>
+      <w:r>
+        <w:t xml:space="preserve">in the West Pacific show increased abundance during growth seasons (spring and summer) as more biomass is available to fragment</w:t>
+      </w:r>
+      <w:r>
+        <w:t xml:space="preserve"> </w:t>
+      </w:r>
+      <w:r>
+        <w:t xml:space="preserve">(Deysher and Norton 1981; Kingsford 1992)</w:t>
+      </w:r>
+      <w:r>
+        <w:t xml:space="preserve">. Temporal variability may also be related to seasonal storm frequency where more storms in a particluar season relate to an increase in kelp-raft abundance. For example a study by</w:t>
+      </w:r>
+      <w:r>
+        <w:t xml:space="preserve"> </w:t>
+      </w:r>
+      <w:r>
+        <w:t xml:space="preserve">Kingsford (1995)</w:t>
+      </w:r>
+      <w:r>
+        <w:t xml:space="preserve"> </w:t>
+      </w:r>
+      <w:r>
+        <w:t xml:space="preserve">investigated the contribution of</w:t>
+      </w:r>
+      <w:r>
+        <w:t xml:space="preserve"> </w:t>
+      </w:r>
+      <w:r>
+        <w:rPr>
+          <w:i/>
+        </w:rPr>
+        <w:t xml:space="preserve">Macrosystis pyrifera</w:t>
+      </w:r>
+      <w:r>
+        <w:t xml:space="preserve"> </w:t>
+      </w:r>
+      <w:r>
+        <w:t xml:space="preserve">rafts to habitat conplexity in pelagic environments. The authors found that the abundance of</w:t>
+      </w:r>
+      <w:r>
+        <w:t xml:space="preserve"> </w:t>
+      </w:r>
+      <w:r>
+        <w:rPr>
+          <w:i/>
+        </w:rPr>
+        <w:t xml:space="preserve">M. pyrifera</w:t>
+      </w:r>
+      <w:r>
+        <w:t xml:space="preserve"> </w:t>
+      </w:r>
+      <w:r>
+        <w:t xml:space="preserve">rafts increased during seasons where storms occured more frequently.</w:t>
+      </w:r>
+    </w:p>
+    <w:p>
+      <w:pPr>
+        <w:pStyle w:val="Heading1"/>
+      </w:pPr>
+      <w:bookmarkStart w:id="55" w:name="kelps-in-south-africa"/>
       <w:r>
         <w:t xml:space="preserve">Kelps in South Africa</w:t>
       </w:r>
-      <w:bookmarkEnd w:id="52"/>
+      <w:bookmarkEnd w:id="55"/>
     </w:p>
     <w:p>
       <w:pPr>
@@ -4938,11 +5022,11 @@
       <w:pPr>
         <w:pStyle w:val="Heading1"/>
       </w:pPr>
-      <w:bookmarkStart w:id="53" w:name="aims-of-research"/>
+      <w:bookmarkStart w:id="56" w:name="aims-of-research"/>
       <w:r>
         <w:t xml:space="preserve">Aims of research</w:t>
       </w:r>
-      <w:bookmarkEnd w:id="53"/>
+      <w:bookmarkEnd w:id="56"/>
     </w:p>
     <w:p>
       <w:pPr>
@@ -5015,14 +5099,14 @@
       <w:pPr>
         <w:pStyle w:val="Heading1"/>
       </w:pPr>
-      <w:bookmarkStart w:id="54" w:name="references"/>
+      <w:bookmarkStart w:id="57" w:name="references"/>
       <w:r>
         <w:t xml:space="preserve">References</w:t>
       </w:r>
-      <w:bookmarkEnd w:id="54"/>
-    </w:p>
-    <w:bookmarkStart w:id="68" w:name="refs"/>
-    <w:bookmarkStart w:id="55" w:name="ref-bernardes2018"/>
+      <w:bookmarkEnd w:id="57"/>
+    </w:p>
+    <w:bookmarkStart w:id="72" w:name="refs"/>
+    <w:bookmarkStart w:id="58" w:name="ref-bernardes2018"/>
     <w:p>
       <w:pPr>
         <w:pStyle w:val="Bibliography"/>
@@ -5046,8 +5130,8 @@
         <w:t xml:space="preserve">10 (1): 11.</w:t>
       </w:r>
     </w:p>
-    <w:bookmarkEnd w:id="55"/>
-    <w:bookmarkStart w:id="56" w:name="ref-black1990"/>
+    <w:bookmarkEnd w:id="58"/>
+    <w:bookmarkStart w:id="59" w:name="ref-black1990"/>
     <w:p>
       <w:pPr>
         <w:pStyle w:val="Bibliography"/>
@@ -5056,8 +5140,8 @@
         <w:t xml:space="preserve">Black, Kerry P, and Stephen L Gay. 1990. “A Numerical Scheme for Determining Trajectories in Particle Models,” 151–56.</w:t>
       </w:r>
     </w:p>
-    <w:bookmarkEnd w:id="56"/>
-    <w:bookmarkStart w:id="57" w:name="ref-deysher1981"/>
+    <w:bookmarkEnd w:id="59"/>
+    <w:bookmarkStart w:id="60" w:name="ref-deysher1981"/>
     <w:p>
       <w:pPr>
         <w:pStyle w:val="Bibliography"/>
@@ -5081,8 +5165,30 @@
         <w:t xml:space="preserve">56 (2-3): 179–95.</w:t>
       </w:r>
     </w:p>
-    <w:bookmarkEnd w:id="57"/>
-    <w:bookmarkStart w:id="58" w:name="ref-halpern2008"/>
+    <w:bookmarkEnd w:id="60"/>
+    <w:bookmarkStart w:id="61" w:name="ref-griffin2017"/>
+    <w:p>
+      <w:pPr>
+        <w:pStyle w:val="Bibliography"/>
+      </w:pPr>
+      <w:r>
+        <w:t xml:space="preserve">Griffin, DA, PR Oke, and EM Jones. 2017.</w:t>
+      </w:r>
+      <w:r>
+        <w:t xml:space="preserve"> </w:t>
+      </w:r>
+      <w:r>
+        <w:rPr>
+          <w:i/>
+        </w:rPr>
+        <w:t xml:space="preserve">The Search for Mh370 and Ocean Surface Drift</w:t>
+      </w:r>
+      <w:r>
+        <w:t xml:space="preserve">. Commonwealth Scientific; Industrial Research Organisation.</w:t>
+      </w:r>
+    </w:p>
+    <w:bookmarkEnd w:id="61"/>
+    <w:bookmarkStart w:id="62" w:name="ref-halpern2008"/>
     <w:p>
       <w:pPr>
         <w:pStyle w:val="Bibliography"/>
@@ -5106,8 +5212,8 @@
         <w:t xml:space="preserve">319 (5865): 948–52.</w:t>
       </w:r>
     </w:p>
-    <w:bookmarkEnd w:id="58"/>
-    <w:bookmarkStart w:id="59" w:name="ref-highsmith1985"/>
+    <w:bookmarkEnd w:id="62"/>
+    <w:bookmarkStart w:id="63" w:name="ref-highsmith1985"/>
     <w:p>
       <w:pPr>
         <w:pStyle w:val="Bibliography"/>
@@ -5131,8 +5237,8 @@
         <w:t xml:space="preserve">25 (2): 169–79.</w:t>
       </w:r>
     </w:p>
-    <w:bookmarkEnd w:id="59"/>
-    <w:bookmarkStart w:id="60" w:name="ref-kingsford1992"/>
+    <w:bookmarkEnd w:id="63"/>
+    <w:bookmarkStart w:id="64" w:name="ref-kingsford1992"/>
     <w:p>
       <w:pPr>
         <w:pStyle w:val="Bibliography"/>
@@ -5153,8 +5259,8 @@
         <w:t xml:space="preserve">, 41–55.</w:t>
       </w:r>
     </w:p>
-    <w:bookmarkEnd w:id="60"/>
-    <w:bookmarkStart w:id="61" w:name="ref-kingsford1995"/>
+    <w:bookmarkEnd w:id="64"/>
+    <w:bookmarkStart w:id="65" w:name="ref-kingsford1995"/>
     <w:p>
       <w:pPr>
         <w:pStyle w:val="Bibliography"/>
@@ -5178,8 +5284,8 @@
         <w:t xml:space="preserve">116 (1): 297–301.</w:t>
       </w:r>
     </w:p>
-    <w:bookmarkEnd w:id="61"/>
-    <w:bookmarkStart w:id="62" w:name="ref-lebreton2012"/>
+    <w:bookmarkEnd w:id="65"/>
+    <w:bookmarkStart w:id="66" w:name="ref-lebreton2012"/>
     <w:p>
       <w:pPr>
         <w:pStyle w:val="Bibliography"/>
@@ -5203,8 +5309,8 @@
         <w:t xml:space="preserve">64 (3): 653–61.</w:t>
       </w:r>
     </w:p>
-    <w:bookmarkEnd w:id="62"/>
-    <w:bookmarkStart w:id="63" w:name="ref-lewis2005"/>
+    <w:bookmarkEnd w:id="66"/>
+    <w:bookmarkStart w:id="67" w:name="ref-lewis2005"/>
     <w:p>
       <w:pPr>
         <w:pStyle w:val="Bibliography"/>
@@ -5228,8 +5334,8 @@
         <w:t xml:space="preserve">17 (2): 183–91.</w:t>
       </w:r>
     </w:p>
-    <w:bookmarkEnd w:id="63"/>
-    <w:bookmarkStart w:id="64" w:name="ref-macaya2005"/>
+    <w:bookmarkEnd w:id="67"/>
+    <w:bookmarkStart w:id="68" w:name="ref-macaya2005"/>
     <w:p>
       <w:pPr>
         <w:pStyle w:val="Bibliography"/>
@@ -5253,8 +5359,8 @@
         <w:t xml:space="preserve">41 (5): 913–22.</w:t>
       </w:r>
     </w:p>
-    <w:bookmarkEnd w:id="64"/>
-    <w:bookmarkStart w:id="65" w:name="ref-mackas1985"/>
+    <w:bookmarkEnd w:id="68"/>
+    <w:bookmarkStart w:id="69" w:name="ref-mackas1985"/>
     <w:p>
       <w:pPr>
         <w:pStyle w:val="Bibliography"/>
@@ -5278,8 +5384,8 @@
         <w:t xml:space="preserve">37 (2): 652–74.</w:t>
       </w:r>
     </w:p>
-    <w:bookmarkEnd w:id="65"/>
-    <w:bookmarkStart w:id="66" w:name="ref-nikula2010"/>
+    <w:bookmarkEnd w:id="69"/>
+    <w:bookmarkStart w:id="70" w:name="ref-nikula2010"/>
     <w:p>
       <w:pPr>
         <w:pStyle w:val="Bibliography"/>
@@ -5303,8 +5409,8 @@
         <w:t xml:space="preserve">405: 221–30.</w:t>
       </w:r>
     </w:p>
-    <w:bookmarkEnd w:id="66"/>
-    <w:bookmarkStart w:id="67" w:name="ref-zakas2009"/>
+    <w:bookmarkEnd w:id="70"/>
+    <w:bookmarkStart w:id="71" w:name="ref-zakas2009"/>
     <w:p>
       <w:pPr>
         <w:pStyle w:val="Bibliography"/>
@@ -5328,9 +5434,14 @@
         <w:t xml:space="preserve">394: 165–77.</w:t>
       </w:r>
     </w:p>
-    <w:bookmarkEnd w:id="67"/>
-    <w:bookmarkEnd w:id="68"/>
-    <w:sectPr/>
+    <w:bookmarkEnd w:id="71"/>
+    <w:bookmarkEnd w:id="72"/>
+    <w:sectPr>
+      <w:footerReference w:type="default" r:id="rId9"/>
+      <w:pgSz w:w="12240" w:h="15840"/>
+      <w:pgMar w:top="1440" w:right="1440" w:bottom="1440" w:left="1440" w:header="720" w:footer="720" w:gutter="0"/>
+      <w:cols w:space="720"/>
+    </w:sectPr>
   </w:body>
 </w:document>
 </file>
@@ -5339,6 +5450,59 @@
 <w:comments xmlns:w="http://schemas.openxmlformats.org/wordprocessingml/2006/main" xmlns:m="http://schemas.openxmlformats.org/officeDocument/2006/math" xmlns:r="http://schemas.openxmlformats.org/officeDocument/2006/relationships" xmlns:o="urn:schemas-microsoft-com:office:office" xmlns:v="urn:schemas-microsoft-com:vml" xmlns:w10="urn:schemas-microsoft-com:office:word" xmlns:a="http://schemas.openxmlformats.org/drawingml/2006/main" xmlns:pic="http://schemas.openxmlformats.org/drawingml/2006/picture" xmlns:wp="http://schemas.openxmlformats.org/drawingml/2006/wordprocessingDrawing"/>
 </file>
 
+<file path=word/footer1.xml><?xml version="1.0" encoding="utf-8"?>
+<w:ftr xmlns:wpc="http://schemas.microsoft.com/office/word/2010/wordprocessingCanvas" xmlns:mc="http://schemas.openxmlformats.org/markup-compatibility/2006" xmlns:o="urn:schemas-microsoft-com:office:office" xmlns:r="http://schemas.openxmlformats.org/officeDocument/2006/relationships" xmlns:m="http://schemas.openxmlformats.org/officeDocument/2006/math" xmlns:v="urn:schemas-microsoft-com:vml" xmlns:wp14="http://schemas.microsoft.com/office/word/2010/wordprocessingDrawing" xmlns:wp="http://schemas.openxmlformats.org/drawingml/2006/wordprocessingDrawing" xmlns:w10="urn:schemas-microsoft-com:office:word" xmlns:w="http://schemas.openxmlformats.org/wordprocessingml/2006/main" xmlns:w14="http://schemas.microsoft.com/office/word/2010/wordml" xmlns:wpg="http://schemas.microsoft.com/office/word/2010/wordprocessingGroup" xmlns:wpi="http://schemas.microsoft.com/office/word/2010/wordprocessingInk" xmlns:wne="http://schemas.microsoft.com/office/word/2006/wordml" xmlns:wps="http://schemas.microsoft.com/office/word/2010/wordprocessingShape" mc:Ignorable="w14 wp14">
+  <w:sdt>
+    <w:sdtPr>
+      <w:id w:val="256265774"/>
+      <w:docPartObj>
+        <w:docPartGallery w:val="Page Numbers (Bottom of Page)"/>
+        <w:docPartUnique/>
+      </w:docPartObj>
+    </w:sdtPr>
+    <w:sdtEndPr>
+      <w:rPr>
+        <w:noProof/>
+      </w:rPr>
+    </w:sdtEndPr>
+    <w:sdtContent>
+      <w:p>
+        <w:pPr>
+          <w:pStyle w:val="Footer"/>
+          <w:jc w:val="right"/>
+        </w:pPr>
+        <w:r>
+          <w:fldChar w:fldCharType="begin"/>
+        </w:r>
+        <w:r>
+          <w:instrText xml:space="preserve"> PAGE   \* MERGEFORMAT </w:instrText>
+        </w:r>
+        <w:r>
+          <w:fldChar w:fldCharType="separate"/>
+        </w:r>
+        <w:r>
+          <w:rPr>
+            <w:noProof/>
+          </w:rPr>
+          <w:t>1</w:t>
+        </w:r>
+        <w:r>
+          <w:rPr>
+            <w:noProof/>
+          </w:rPr>
+          <w:fldChar w:fldCharType="end"/>
+        </w:r>
+      </w:p>
+    </w:sdtContent>
+  </w:sdt>
+  <w:p>
+    <w:pPr>
+      <w:pStyle w:val="Footer"/>
+    </w:pPr>
+  </w:p>
+</w:ftr>
+</file>
+
 <file path=word/footnotes.xml><?xml version="1.0" encoding="utf-8"?>
 <w:footnotes xmlns:w="http://schemas.openxmlformats.org/wordprocessingml/2006/main" xmlns:m="http://schemas.openxmlformats.org/officeDocument/2006/math" xmlns:r="http://schemas.openxmlformats.org/officeDocument/2006/relationships" xmlns:o="urn:schemas-microsoft-com:office:office" xmlns:v="urn:schemas-microsoft-com:vml" xmlns:w10="urn:schemas-microsoft-com:office:word" xmlns:a="http://schemas.openxmlformats.org/drawingml/2006/main" xmlns:pic="http://schemas.openxmlformats.org/drawingml/2006/picture" xmlns:wp="http://schemas.openxmlformats.org/drawingml/2006/wordprocessingDrawing">
   <w:footnote w:type="continuationSeparator" w:id="0">
@@ -5359,7 +5523,224 @@
 </file>
 
 <file path=word/numbering.xml><?xml version="1.0" encoding="utf-8"?>
-<w:numbering xmlns:w="http://schemas.openxmlformats.org/wordprocessingml/2006/main">
+<w:numbering xmlns:wpc="http://schemas.microsoft.com/office/word/2010/wordprocessingCanvas" xmlns:mc="http://schemas.openxmlformats.org/markup-compatibility/2006" xmlns:o="urn:schemas-microsoft-com:office:office" xmlns:r="http://schemas.openxmlformats.org/officeDocument/2006/relationships" xmlns:m="http://schemas.openxmlformats.org/officeDocument/2006/math" xmlns:v="urn:schemas-microsoft-com:vml" xmlns:wp14="http://schemas.microsoft.com/office/word/2010/wordprocessingDrawing" xmlns:wp="http://schemas.openxmlformats.org/drawingml/2006/wordprocessingDrawing" xmlns:w10="urn:schemas-microsoft-com:office:word" xmlns:w="http://schemas.openxmlformats.org/wordprocessingml/2006/main" xmlns:w14="http://schemas.microsoft.com/office/word/2010/wordml" xmlns:wpg="http://schemas.microsoft.com/office/word/2010/wordprocessingGroup" xmlns:wpi="http://schemas.microsoft.com/office/word/2010/wordprocessingInk" xmlns:wne="http://schemas.microsoft.com/office/word/2006/wordml" xmlns:wps="http://schemas.microsoft.com/office/word/2010/wordprocessingShape" mc:Ignorable="w14 wp14">
+  <w:abstractNum w:abstractNumId="0">
+    <w:nsid w:val="EA454B4C"/>
+    <w:multiLevelType w:val="multilevel"/>
+    <w:tmpl w:val="6A34ABC4"/>
+    <w:lvl w:ilvl="0">
+      <w:start w:val="1"/>
+      <w:numFmt w:val="decimal"/>
+      <w:lvlText w:val="%1."/>
+      <w:lvlJc w:val="left"/>
+      <w:pPr>
+        <w:tabs>
+          <w:tab w:val="num" w:pos="0"/>
+        </w:tabs>
+        <w:ind w:left="480" w:hanging="480"/>
+      </w:pPr>
+    </w:lvl>
+    <w:lvl w:ilvl="1">
+      <w:start w:val="1"/>
+      <w:numFmt w:val="decimal"/>
+      <w:lvlText w:val="%2."/>
+      <w:lvlJc w:val="left"/>
+      <w:pPr>
+        <w:tabs>
+          <w:tab w:val="num" w:pos="720"/>
+        </w:tabs>
+        <w:ind w:left="1200" w:hanging="480"/>
+      </w:pPr>
+    </w:lvl>
+    <w:lvl w:ilvl="2">
+      <w:start w:val="1"/>
+      <w:numFmt w:val="decimal"/>
+      <w:lvlText w:val="%3."/>
+      <w:lvlJc w:val="left"/>
+      <w:pPr>
+        <w:tabs>
+          <w:tab w:val="num" w:pos="1440"/>
+        </w:tabs>
+        <w:ind w:left="1920" w:hanging="480"/>
+      </w:pPr>
+    </w:lvl>
+    <w:lvl w:ilvl="3">
+      <w:start w:val="1"/>
+      <w:numFmt w:val="decimal"/>
+      <w:lvlText w:val="%4."/>
+      <w:lvlJc w:val="left"/>
+      <w:pPr>
+        <w:tabs>
+          <w:tab w:val="num" w:pos="2160"/>
+        </w:tabs>
+        <w:ind w:left="2640" w:hanging="480"/>
+      </w:pPr>
+    </w:lvl>
+    <w:lvl w:ilvl="4">
+      <w:start w:val="1"/>
+      <w:numFmt w:val="decimal"/>
+      <w:lvlText w:val="%5."/>
+      <w:lvlJc w:val="left"/>
+      <w:pPr>
+        <w:tabs>
+          <w:tab w:val="num" w:pos="2880"/>
+        </w:tabs>
+        <w:ind w:left="3360" w:hanging="480"/>
+      </w:pPr>
+    </w:lvl>
+    <w:lvl w:ilvl="5">
+      <w:start w:val="1"/>
+      <w:numFmt w:val="decimal"/>
+      <w:lvlText w:val="%6."/>
+      <w:lvlJc w:val="left"/>
+      <w:pPr>
+        <w:tabs>
+          <w:tab w:val="num" w:pos="3600"/>
+        </w:tabs>
+        <w:ind w:left="4080" w:hanging="480"/>
+      </w:pPr>
+    </w:lvl>
+    <w:lvl w:ilvl="6">
+      <w:start w:val="1"/>
+      <w:numFmt w:val="decimal"/>
+      <w:lvlText w:val="%7."/>
+      <w:lvlJc w:val="left"/>
+      <w:pPr>
+        <w:tabs>
+          <w:tab w:val="num" w:pos="4320"/>
+        </w:tabs>
+        <w:ind w:left="4800" w:hanging="480"/>
+      </w:pPr>
+    </w:lvl>
+    <w:lvl w:ilvl="7">
+      <w:start w:val="1"/>
+      <w:numFmt w:val="decimal"/>
+      <w:lvlText w:val="%8."/>
+      <w:lvlJc w:val="left"/>
+      <w:pPr>
+        <w:tabs>
+          <w:tab w:val="num" w:pos="5040"/>
+        </w:tabs>
+        <w:ind w:left="5520" w:hanging="480"/>
+      </w:pPr>
+    </w:lvl>
+    <w:lvl w:ilvl="8">
+      <w:start w:val="1"/>
+      <w:numFmt w:val="decimal"/>
+      <w:lvlText w:val="%9."/>
+      <w:lvlJc w:val="left"/>
+      <w:pPr>
+        <w:tabs>
+          <w:tab w:val="num" w:pos="5760"/>
+        </w:tabs>
+        <w:ind w:left="6240" w:hanging="480"/>
+      </w:pPr>
+    </w:lvl>
+  </w:abstractNum>
+  <w:abstractNum w:abstractNumId="1">
+    <w:nsid w:val="2C1AE401"/>
+    <w:multiLevelType w:val="multilevel"/>
+    <w:tmpl w:val="2592C342"/>
+    <w:lvl w:ilvl="0">
+      <w:numFmt w:val="bullet"/>
+      <w:lvlText w:val=" "/>
+      <w:lvlJc w:val="left"/>
+      <w:pPr>
+        <w:tabs>
+          <w:tab w:val="num" w:pos="0"/>
+        </w:tabs>
+        <w:ind w:left="480" w:hanging="480"/>
+      </w:pPr>
+    </w:lvl>
+    <w:lvl w:ilvl="1">
+      <w:numFmt w:val="bullet"/>
+      <w:lvlText w:val=" "/>
+      <w:lvlJc w:val="left"/>
+      <w:pPr>
+        <w:tabs>
+          <w:tab w:val="num" w:pos="720"/>
+        </w:tabs>
+        <w:ind w:left="1200" w:hanging="480"/>
+      </w:pPr>
+    </w:lvl>
+    <w:lvl w:ilvl="2">
+      <w:numFmt w:val="bullet"/>
+      <w:lvlText w:val=" "/>
+      <w:lvlJc w:val="left"/>
+      <w:pPr>
+        <w:tabs>
+          <w:tab w:val="num" w:pos="1440"/>
+        </w:tabs>
+        <w:ind w:left="1920" w:hanging="480"/>
+      </w:pPr>
+    </w:lvl>
+    <w:lvl w:ilvl="3">
+      <w:numFmt w:val="bullet"/>
+      <w:lvlText w:val=" "/>
+      <w:lvlJc w:val="left"/>
+      <w:pPr>
+        <w:tabs>
+          <w:tab w:val="num" w:pos="2160"/>
+        </w:tabs>
+        <w:ind w:left="2640" w:hanging="480"/>
+      </w:pPr>
+    </w:lvl>
+    <w:lvl w:ilvl="4">
+      <w:numFmt w:val="bullet"/>
+      <w:lvlText w:val=" "/>
+      <w:lvlJc w:val="left"/>
+      <w:pPr>
+        <w:tabs>
+          <w:tab w:val="num" w:pos="2880"/>
+        </w:tabs>
+        <w:ind w:left="3360" w:hanging="480"/>
+      </w:pPr>
+    </w:lvl>
+    <w:lvl w:ilvl="5">
+      <w:numFmt w:val="bullet"/>
+      <w:lvlText w:val=" "/>
+      <w:lvlJc w:val="left"/>
+      <w:pPr>
+        <w:tabs>
+          <w:tab w:val="num" w:pos="3600"/>
+        </w:tabs>
+        <w:ind w:left="4080" w:hanging="480"/>
+      </w:pPr>
+    </w:lvl>
+    <w:lvl w:ilvl="6">
+      <w:numFmt w:val="bullet"/>
+      <w:lvlText w:val=" "/>
+      <w:lvlJc w:val="left"/>
+      <w:pPr>
+        <w:tabs>
+          <w:tab w:val="num" w:pos="4320"/>
+        </w:tabs>
+        <w:ind w:left="4800" w:hanging="480"/>
+      </w:pPr>
+    </w:lvl>
+    <w:lvl w:ilvl="7">
+      <w:numFmt w:val="bullet"/>
+      <w:lvlText w:val=" "/>
+      <w:lvlJc w:val="left"/>
+      <w:pPr>
+        <w:tabs>
+          <w:tab w:val="num" w:pos="5040"/>
+        </w:tabs>
+        <w:ind w:left="5520" w:hanging="480"/>
+      </w:pPr>
+    </w:lvl>
+    <w:lvl w:ilvl="8">
+      <w:numFmt w:val="bullet"/>
+      <w:lvlText w:val=" "/>
+      <w:lvlJc w:val="left"/>
+      <w:pPr>
+        <w:tabs>
+          <w:tab w:val="num" w:pos="5760"/>
+        </w:tabs>
+        <w:ind w:left="6240" w:hanging="480"/>
+      </w:pPr>
+    </w:lvl>
+  </w:abstractNum>
   <w:abstractNum w:abstractNumId="990">
     <w:nsid w:val="2c1ae401"/>
     <w:multiLevelType w:val="multilevel"/>
@@ -5575,6 +5956,72 @@
       </w:pPr>
     </w:lvl>
   </w:abstractNum>
+  <w:num w:numId="1">
+    <w:abstractNumId w:val="1"/>
+  </w:num>
+  <w:num w:numId="2">
+    <w:abstractNumId w:val="0"/>
+    <w:lvlOverride w:ilvl="0">
+      <w:startOverride w:val="1"/>
+    </w:lvlOverride>
+    <w:lvlOverride w:ilvl="1">
+      <w:startOverride w:val="1"/>
+    </w:lvlOverride>
+    <w:lvlOverride w:ilvl="2">
+      <w:startOverride w:val="1"/>
+    </w:lvlOverride>
+    <w:lvlOverride w:ilvl="3">
+      <w:startOverride w:val="1"/>
+    </w:lvlOverride>
+    <w:lvlOverride w:ilvl="4">
+      <w:startOverride w:val="1"/>
+    </w:lvlOverride>
+    <w:lvlOverride w:ilvl="5">
+      <w:startOverride w:val="1"/>
+    </w:lvlOverride>
+    <w:lvlOverride w:ilvl="6">
+      <w:startOverride w:val="1"/>
+    </w:lvlOverride>
+    <w:lvlOverride w:ilvl="7">
+      <w:startOverride w:val="1"/>
+    </w:lvlOverride>
+    <w:lvlOverride w:ilvl="8">
+      <w:startOverride w:val="1"/>
+    </w:lvlOverride>
+  </w:num>
+  <w:num w:numId="3">
+    <w:abstractNumId w:val="1"/>
+  </w:num>
+  <w:num w:numId="4">
+    <w:abstractNumId w:val="0"/>
+    <w:lvlOverride w:ilvl="0">
+      <w:startOverride w:val="1"/>
+    </w:lvlOverride>
+    <w:lvlOverride w:ilvl="1">
+      <w:startOverride w:val="1"/>
+    </w:lvlOverride>
+    <w:lvlOverride w:ilvl="2">
+      <w:startOverride w:val="1"/>
+    </w:lvlOverride>
+    <w:lvlOverride w:ilvl="3">
+      <w:startOverride w:val="1"/>
+    </w:lvlOverride>
+    <w:lvlOverride w:ilvl="4">
+      <w:startOverride w:val="1"/>
+    </w:lvlOverride>
+    <w:lvlOverride w:ilvl="5">
+      <w:startOverride w:val="1"/>
+    </w:lvlOverride>
+    <w:lvlOverride w:ilvl="6">
+      <w:startOverride w:val="1"/>
+    </w:lvlOverride>
+    <w:lvlOverride w:ilvl="7">
+      <w:startOverride w:val="1"/>
+    </w:lvlOverride>
+    <w:lvlOverride w:ilvl="8">
+      <w:startOverride w:val="1"/>
+    </w:lvlOverride>
+  </w:num>
   <w:num w:numId="1000">
     <w:abstractNumId w:val="990"/>
   </w:num>
@@ -5612,90 +6059,361 @@
 </file>
 
 <file path=word/styles.xml><?xml version="1.0" encoding="utf-8"?>
-<w:styles xmlns:r="http://schemas.openxmlformats.org/officeDocument/2006/relationships" xmlns:w="http://schemas.openxmlformats.org/wordprocessingml/2006/main">
+<w:styles xmlns:mc="http://schemas.openxmlformats.org/markup-compatibility/2006" xmlns:r="http://schemas.openxmlformats.org/officeDocument/2006/relationships" xmlns:w="http://schemas.openxmlformats.org/wordprocessingml/2006/main" xmlns:w14="http://schemas.microsoft.com/office/word/2010/wordml" mc:Ignorable="w14">
   <w:docDefaults>
     <w:rPrDefault>
       <w:rPr>
-        <w:rFonts w:asciiTheme="minorHAnsi" w:eastAsiaTheme="minorHAnsi" w:hAnsiTheme="minorHAnsi" w:cstheme="minorBidi"/>
-        <w:sz w:val="24"/>
-        <w:szCs w:val="24"/>
+        <w:rFonts w:asciiTheme="minorHAnsi" w:eastAsiaTheme="minorEastAsia" w:hAnsiTheme="minorHAnsi" w:cstheme="minorBidi"/>
+        <w:sz w:val="22"/>
+        <w:szCs w:val="22"/>
         <w:lang w:val="en-US" w:eastAsia="en-US" w:bidi="ar-SA"/>
       </w:rPr>
     </w:rPrDefault>
     <w:pPrDefault>
       <w:pPr>
-        <w:spacing w:after="200"/>
+        <w:spacing w:after="240" w:line="480" w:lineRule="auto"/>
+        <w:ind w:firstLine="360"/>
       </w:pPr>
     </w:pPrDefault>
   </w:docDefaults>
-  <w:latentStyles w:defLockedState="0" w:defUIPriority="0" w:defSemiHidden="0" w:defUnhideWhenUsed="0" w:defQFormat="0" w:count="276"/>
+  <w:latentStyles w:defLockedState="0" w:defUIPriority="0" w:defSemiHidden="0" w:defUnhideWhenUsed="0" w:defQFormat="0" w:count="267">
+    <w:lsdException w:name="Normal" w:qFormat="1"/>
+    <w:lsdException w:name="heading 1" w:uiPriority="9" w:qFormat="1"/>
+    <w:lsdException w:name="heading 2" w:uiPriority="9" w:qFormat="1"/>
+    <w:lsdException w:name="heading 3" w:uiPriority="9" w:qFormat="1"/>
+    <w:lsdException w:name="heading 4" w:uiPriority="9" w:qFormat="1"/>
+    <w:lsdException w:name="heading 5" w:uiPriority="9" w:qFormat="1"/>
+    <w:lsdException w:name="heading 6" w:uiPriority="9" w:qFormat="1"/>
+    <w:lsdException w:name="heading 7" w:uiPriority="9" w:qFormat="1"/>
+    <w:lsdException w:name="heading 8" w:uiPriority="9" w:qFormat="1"/>
+    <w:lsdException w:name="heading 9" w:uiPriority="9" w:qFormat="1"/>
+    <w:lsdException w:name="toc 1" w:uiPriority="39"/>
+    <w:lsdException w:name="toc 2" w:uiPriority="39"/>
+    <w:lsdException w:name="toc 3" w:uiPriority="39"/>
+    <w:lsdException w:name="footer" w:uiPriority="99"/>
+    <w:lsdException w:name="caption" w:uiPriority="35" w:qFormat="1"/>
+    <w:lsdException w:name="Title" w:uiPriority="10" w:qFormat="1"/>
+    <w:lsdException w:name="Subtitle" w:uiPriority="11" w:qFormat="1"/>
+    <w:lsdException w:name="Hyperlink" w:uiPriority="99"/>
+    <w:lsdException w:name="Strong" w:uiPriority="22" w:qFormat="1"/>
+    <w:lsdException w:name="Emphasis" w:uiPriority="20" w:qFormat="1"/>
+    <w:lsdException w:name="No Spacing" w:uiPriority="1" w:qFormat="1"/>
+    <w:lsdException w:name="List Paragraph" w:uiPriority="34" w:qFormat="1"/>
+    <w:lsdException w:name="Quote" w:uiPriority="29" w:qFormat="1"/>
+    <w:lsdException w:name="Intense Quote" w:uiPriority="30" w:qFormat="1"/>
+    <w:lsdException w:name="Subtle Emphasis" w:uiPriority="19" w:qFormat="1"/>
+    <w:lsdException w:name="Intense Emphasis" w:uiPriority="21" w:qFormat="1"/>
+    <w:lsdException w:name="Subtle Reference" w:uiPriority="31" w:qFormat="1"/>
+    <w:lsdException w:name="Intense Reference" w:uiPriority="32" w:qFormat="1"/>
+    <w:lsdException w:name="Book Title" w:uiPriority="33" w:qFormat="1"/>
+    <w:lsdException w:name="TOC Heading" w:uiPriority="39" w:qFormat="1"/>
+  </w:latentStyles>
   <w:style w:type="paragraph" w:default="1" w:styleId="Normal">
     <w:name w:val="Normal"/>
     <w:qFormat/>
-  </w:style>
-  <w:style w:type="paragraph" w:styleId="BodyText">
-    <w:name w:val="Body Text"/>
+    <w:rsid w:val="00814F28"/>
+  </w:style>
+  <w:style w:type="paragraph" w:styleId="Heading1">
+    <w:name w:val="heading 1"/>
     <w:basedOn w:val="Normal"/>
-    <w:link w:val="BodyTextChar"/>
+    <w:next w:val="Normal"/>
+    <w:link w:val="Heading1Char"/>
+    <w:uiPriority w:val="9"/>
+    <w:qFormat/>
+    <w:rsid w:val="00814F28"/>
     <w:pPr>
-      <w:spacing w:before="180" w:after="180"/>
-    </w:pPr>
-    <w:qFormat/>
-  </w:style>
-  <w:style w:type="paragraph" w:customStyle="1" w:styleId="FirstParagraph">
-    <w:name w:val="First Paragraph"/>
-    <w:basedOn w:val="BodyText"/>
-    <w:next w:val="BodyText"/>
-    <w:qFormat/>
-  </w:style>
-  <w:style w:type="paragraph" w:customStyle="1" w:styleId="Compact">
-    <w:name w:val="Compact"/>
-    <w:basedOn w:val="BodyText"/>
-    <w:qFormat/>
-    <w:pPr>
-      <w:spacing w:before="36" w:after="36"/>
-    </w:pPr>
-  </w:style>
-  <w:style w:type="paragraph" w:styleId="Title">
-    <w:name w:val="Title"/>
-    <w:basedOn w:val="Normal"/>
-    <w:next w:val="BodyText"/>
-    <w:qFormat/>
-    <w:pPr>
-      <w:keepNext/>
-      <w:keepLines/>
-      <w:spacing w:before="480" w:after="240"/>
-      <w:jc w:val="center"/>
+      <w:spacing w:before="600" w:after="0" w:line="360" w:lineRule="auto"/>
+      <w:ind w:firstLine="0"/>
+      <w:outlineLvl w:val="0"/>
     </w:pPr>
     <w:rPr>
       <w:rFonts w:asciiTheme="majorHAnsi" w:eastAsiaTheme="majorEastAsia" w:hAnsiTheme="majorHAnsi" w:cstheme="majorBidi"/>
       <w:b/>
       <w:bCs/>
-      <w:color w:val="345A8A" w:themeColor="accent1" w:themeShade="B5"/>
-      <w:sz w:val="36"/>
-      <w:szCs w:val="36"/>
+      <w:i/>
+      <w:iCs/>
+      <w:sz w:val="32"/>
+      <w:szCs w:val="32"/>
+    </w:rPr>
+  </w:style>
+  <w:style w:type="paragraph" w:styleId="Heading2">
+    <w:name w:val="heading 2"/>
+    <w:basedOn w:val="Normal"/>
+    <w:next w:val="Normal"/>
+    <w:link w:val="Heading2Char"/>
+    <w:uiPriority w:val="9"/>
+    <w:unhideWhenUsed/>
+    <w:qFormat/>
+    <w:rsid w:val="00814F28"/>
+    <w:pPr>
+      <w:spacing w:before="320" w:after="0" w:line="360" w:lineRule="auto"/>
+      <w:ind w:firstLine="0"/>
+      <w:outlineLvl w:val="1"/>
+    </w:pPr>
+    <w:rPr>
+      <w:rFonts w:asciiTheme="majorHAnsi" w:eastAsiaTheme="majorEastAsia" w:hAnsiTheme="majorHAnsi" w:cstheme="majorBidi"/>
+      <w:b/>
+      <w:bCs/>
+      <w:i/>
+      <w:iCs/>
+      <w:sz w:val="28"/>
+      <w:szCs w:val="28"/>
+    </w:rPr>
+  </w:style>
+  <w:style w:type="paragraph" w:styleId="Heading3">
+    <w:name w:val="heading 3"/>
+    <w:basedOn w:val="Normal"/>
+    <w:next w:val="Normal"/>
+    <w:link w:val="Heading3Char"/>
+    <w:uiPriority w:val="9"/>
+    <w:unhideWhenUsed/>
+    <w:qFormat/>
+    <w:rsid w:val="00814F28"/>
+    <w:pPr>
+      <w:spacing w:before="320" w:after="0" w:line="360" w:lineRule="auto"/>
+      <w:ind w:firstLine="0"/>
+      <w:outlineLvl w:val="2"/>
+    </w:pPr>
+    <w:rPr>
+      <w:rFonts w:asciiTheme="majorHAnsi" w:eastAsiaTheme="majorEastAsia" w:hAnsiTheme="majorHAnsi" w:cstheme="majorBidi"/>
+      <w:b/>
+      <w:bCs/>
+      <w:i/>
+      <w:iCs/>
+      <w:sz w:val="26"/>
+      <w:szCs w:val="26"/>
+    </w:rPr>
+  </w:style>
+  <w:style w:type="paragraph" w:styleId="Heading4">
+    <w:name w:val="heading 4"/>
+    <w:basedOn w:val="Normal"/>
+    <w:next w:val="Normal"/>
+    <w:link w:val="Heading4Char"/>
+    <w:uiPriority w:val="9"/>
+    <w:unhideWhenUsed/>
+    <w:qFormat/>
+    <w:rsid w:val="00814F28"/>
+    <w:pPr>
+      <w:spacing w:before="280" w:after="0" w:line="360" w:lineRule="auto"/>
+      <w:ind w:firstLine="0"/>
+      <w:outlineLvl w:val="3"/>
+    </w:pPr>
+    <w:rPr>
+      <w:rFonts w:asciiTheme="majorHAnsi" w:eastAsiaTheme="majorEastAsia" w:hAnsiTheme="majorHAnsi" w:cstheme="majorBidi"/>
+      <w:b/>
+      <w:bCs/>
+      <w:i/>
+      <w:iCs/>
+      <w:sz w:val="24"/>
+      <w:szCs w:val="24"/>
+    </w:rPr>
+  </w:style>
+  <w:style w:type="paragraph" w:styleId="Heading5">
+    <w:name w:val="heading 5"/>
+    <w:basedOn w:val="Normal"/>
+    <w:next w:val="Normal"/>
+    <w:link w:val="Heading5Char"/>
+    <w:uiPriority w:val="9"/>
+    <w:unhideWhenUsed/>
+    <w:qFormat/>
+    <w:rsid w:val="00814F28"/>
+    <w:pPr>
+      <w:spacing w:before="280" w:after="0" w:line="360" w:lineRule="auto"/>
+      <w:ind w:firstLine="0"/>
+      <w:outlineLvl w:val="4"/>
+    </w:pPr>
+    <w:rPr>
+      <w:rFonts w:asciiTheme="majorHAnsi" w:eastAsiaTheme="majorEastAsia" w:hAnsiTheme="majorHAnsi" w:cstheme="majorBidi"/>
+      <w:b/>
+      <w:bCs/>
+      <w:i/>
+      <w:iCs/>
+    </w:rPr>
+  </w:style>
+  <w:style w:type="paragraph" w:styleId="Heading6">
+    <w:name w:val="heading 6"/>
+    <w:basedOn w:val="Normal"/>
+    <w:next w:val="Normal"/>
+    <w:link w:val="Heading6Char"/>
+    <w:uiPriority w:val="9"/>
+    <w:unhideWhenUsed/>
+    <w:qFormat/>
+    <w:rsid w:val="00814F28"/>
+    <w:pPr>
+      <w:spacing w:before="280" w:after="80" w:line="360" w:lineRule="auto"/>
+      <w:ind w:firstLine="0"/>
+      <w:outlineLvl w:val="5"/>
+    </w:pPr>
+    <w:rPr>
+      <w:rFonts w:asciiTheme="majorHAnsi" w:eastAsiaTheme="majorEastAsia" w:hAnsiTheme="majorHAnsi" w:cstheme="majorBidi"/>
+      <w:b/>
+      <w:bCs/>
+      <w:i/>
+      <w:iCs/>
+    </w:rPr>
+  </w:style>
+  <w:style w:type="paragraph" w:styleId="Heading7">
+    <w:name w:val="heading 7"/>
+    <w:basedOn w:val="Normal"/>
+    <w:next w:val="Normal"/>
+    <w:link w:val="Heading7Char"/>
+    <w:uiPriority w:val="9"/>
+    <w:unhideWhenUsed/>
+    <w:qFormat/>
+    <w:rsid w:val="00814F28"/>
+    <w:pPr>
+      <w:spacing w:before="280" w:after="0" w:line="360" w:lineRule="auto"/>
+      <w:ind w:firstLine="0"/>
+      <w:outlineLvl w:val="6"/>
+    </w:pPr>
+    <w:rPr>
+      <w:rFonts w:asciiTheme="majorHAnsi" w:eastAsiaTheme="majorEastAsia" w:hAnsiTheme="majorHAnsi" w:cstheme="majorBidi"/>
+      <w:b/>
+      <w:bCs/>
+      <w:i/>
+      <w:iCs/>
+      <w:sz w:val="20"/>
+      <w:szCs w:val="20"/>
+    </w:rPr>
+  </w:style>
+  <w:style w:type="paragraph" w:styleId="Heading8">
+    <w:name w:val="heading 8"/>
+    <w:basedOn w:val="Normal"/>
+    <w:next w:val="Normal"/>
+    <w:link w:val="Heading8Char"/>
+    <w:uiPriority w:val="9"/>
+    <w:unhideWhenUsed/>
+    <w:qFormat/>
+    <w:rsid w:val="00814F28"/>
+    <w:pPr>
+      <w:spacing w:before="280" w:after="0" w:line="360" w:lineRule="auto"/>
+      <w:ind w:firstLine="0"/>
+      <w:outlineLvl w:val="7"/>
+    </w:pPr>
+    <w:rPr>
+      <w:rFonts w:asciiTheme="majorHAnsi" w:eastAsiaTheme="majorEastAsia" w:hAnsiTheme="majorHAnsi" w:cstheme="majorBidi"/>
+      <w:b/>
+      <w:bCs/>
+      <w:i/>
+      <w:iCs/>
+      <w:sz w:val="18"/>
+      <w:szCs w:val="18"/>
+    </w:rPr>
+  </w:style>
+  <w:style w:type="paragraph" w:styleId="Heading9">
+    <w:name w:val="heading 9"/>
+    <w:basedOn w:val="Normal"/>
+    <w:next w:val="Normal"/>
+    <w:link w:val="Heading9Char"/>
+    <w:uiPriority w:val="9"/>
+    <w:unhideWhenUsed/>
+    <w:qFormat/>
+    <w:rsid w:val="00814F28"/>
+    <w:pPr>
+      <w:spacing w:before="280" w:after="0" w:line="360" w:lineRule="auto"/>
+      <w:ind w:firstLine="0"/>
+      <w:outlineLvl w:val="8"/>
+    </w:pPr>
+    <w:rPr>
+      <w:rFonts w:asciiTheme="majorHAnsi" w:eastAsiaTheme="majorEastAsia" w:hAnsiTheme="majorHAnsi" w:cstheme="majorBidi"/>
+      <w:i/>
+      <w:iCs/>
+      <w:sz w:val="18"/>
+      <w:szCs w:val="18"/>
+    </w:rPr>
+  </w:style>
+  <w:style w:type="character" w:default="1" w:styleId="DefaultParagraphFont">
+    <w:name w:val="Default Paragraph Font"/>
+    <w:uiPriority w:val="1"/>
+    <w:unhideWhenUsed/>
+  </w:style>
+  <w:style w:type="table" w:default="1" w:styleId="TableNormal">
+    <w:name w:val="Normal Table"/>
+    <w:uiPriority w:val="99"/>
+    <w:semiHidden/>
+    <w:unhideWhenUsed/>
+    <w:tblPr>
+      <w:tblInd w:w="0" w:type="dxa"/>
+      <w:tblCellMar>
+        <w:top w:w="0" w:type="dxa"/>
+        <w:left w:w="108" w:type="dxa"/>
+        <w:bottom w:w="0" w:type="dxa"/>
+        <w:right w:w="108" w:type="dxa"/>
+      </w:tblCellMar>
+    </w:tblPr>
+  </w:style>
+  <w:style w:type="numbering" w:default="1" w:styleId="NoList">
+    <w:name w:val="No List"/>
+    <w:uiPriority w:val="99"/>
+    <w:semiHidden/>
+    <w:unhideWhenUsed/>
+  </w:style>
+  <w:style w:type="paragraph" w:styleId="BodyText">
+    <w:name w:val="Body Text"/>
+    <w:basedOn w:val="Normal"/>
+    <w:pPr>
+      <w:spacing w:before="180" w:after="180"/>
+    </w:pPr>
+  </w:style>
+  <w:style w:type="paragraph" w:customStyle="1" w:styleId="FirstParagraph">
+    <w:name w:val="First Paragraph"/>
+    <w:basedOn w:val="BodyText"/>
+    <w:next w:val="BodyText"/>
+  </w:style>
+  <w:style w:type="paragraph" w:customStyle="1" w:styleId="Compact">
+    <w:name w:val="Compact"/>
+    <w:basedOn w:val="BodyText"/>
+    <w:pPr>
+      <w:spacing w:before="36" w:after="36"/>
+    </w:pPr>
+  </w:style>
+  <w:style w:type="paragraph" w:styleId="Title">
+    <w:name w:val="Title"/>
+    <w:basedOn w:val="Normal"/>
+    <w:next w:val="Normal"/>
+    <w:link w:val="TitleChar"/>
+    <w:uiPriority w:val="10"/>
+    <w:qFormat/>
+    <w:rsid w:val="00814F28"/>
+    <w:pPr>
+      <w:spacing w:line="240" w:lineRule="auto"/>
+      <w:ind w:firstLine="0"/>
+    </w:pPr>
+    <w:rPr>
+      <w:rFonts w:asciiTheme="majorHAnsi" w:eastAsiaTheme="majorEastAsia" w:hAnsiTheme="majorHAnsi" w:cstheme="majorBidi"/>
+      <w:b/>
+      <w:bCs/>
+      <w:i/>
+      <w:iCs/>
+      <w:spacing w:val="10"/>
+      <w:sz w:val="60"/>
+      <w:szCs w:val="60"/>
     </w:rPr>
   </w:style>
   <w:style w:type="paragraph" w:styleId="Subtitle">
     <w:name w:val="Subtitle"/>
-    <w:basedOn w:val="Title"/>
-    <w:next w:val="BodyText"/>
+    <w:basedOn w:val="Normal"/>
+    <w:next w:val="Normal"/>
+    <w:link w:val="SubtitleChar"/>
+    <w:uiPriority w:val="11"/>
     <w:qFormat/>
+    <w:rsid w:val="00814F28"/>
     <w:pPr>
-      <w:keepNext/>
-      <w:keepLines/>
-      <w:spacing w:before="240" w:after="240"/>
-      <w:jc w:val="center"/>
+      <w:spacing w:after="320"/>
+      <w:jc w:val="right"/>
     </w:pPr>
     <w:rPr>
-      <w:sz w:val="30"/>
-      <w:szCs w:val="30"/>
+      <w:i/>
+      <w:iCs/>
+      <w:color w:val="808080" w:themeColor="text1" w:themeTint="7F"/>
+      <w:spacing w:val="10"/>
+      <w:sz w:val="24"/>
+      <w:szCs w:val="24"/>
     </w:rPr>
   </w:style>
   <w:style w:type="paragraph" w:customStyle="1" w:styleId="Author">
     <w:name w:val="Author"/>
     <w:next w:val="BodyText"/>
-    <w:qFormat/>
     <w:pPr>
       <w:keepNext/>
       <w:keepLines/>
@@ -5705,7 +6423,6 @@
   <w:style w:type="paragraph" w:styleId="Date">
     <w:name w:val="Date"/>
     <w:next w:val="BodyText"/>
-    <w:qFormat/>
     <w:pPr>
       <w:keepNext/>
       <w:keepLines/>
@@ -5716,7 +6433,6 @@
     <w:name w:val="Abstract"/>
     <w:basedOn w:val="Normal"/>
     <w:next w:val="BodyText"/>
-    <w:qFormat/>
     <w:pPr>
       <w:keepNext/>
       <w:keepLines/>
@@ -5730,199 +6446,6 @@
   <w:style w:type="paragraph" w:styleId="Bibliography">
     <w:name w:val="Bibliography"/>
     <w:basedOn w:val="Normal"/>
-    <w:next w:val="Bibliography"/>
-    <w:qFormat/>
-    <w:pPr/>
-    <w:rPr/>
-  </w:style>
-  <w:style w:type="paragraph" w:styleId="Heading1">
-    <w:name w:val="Heading 1"/>
-    <w:basedOn w:val="Normal"/>
-    <w:next w:val="BodyText"/>
-    <w:uiPriority w:val="9"/>
-    <w:qFormat/>
-    <w:pPr>
-      <w:keepNext/>
-      <w:keepLines/>
-      <w:spacing w:before="480" w:after="0"/>
-      <w:outlineLvl w:val="0"/>
-    </w:pPr>
-    <w:rPr>
-      <w:rFonts w:asciiTheme="majorHAnsi" w:eastAsiaTheme="majorEastAsia" w:hAnsiTheme="majorHAnsi" w:cstheme="majorBidi"/>
-      <w:b/>
-      <w:bCs/>
-      <w:color w:val="345A8A" w:themeColor="accent1" w:themeShade="B5"/>
-      <w:sz w:val="32"/>
-      <w:szCs w:val="32"/>
-    </w:rPr>
-  </w:style>
-  <w:style w:type="paragraph" w:styleId="Heading2">
-    <w:name w:val="Heading 2"/>
-    <w:basedOn w:val="Normal"/>
-    <w:next w:val="BodyText"/>
-    <w:uiPriority w:val="9"/>
-    <w:unhideWhenUsed/>
-    <w:qFormat/>
-    <w:pPr>
-      <w:keepNext/>
-      <w:keepLines/>
-      <w:spacing w:before="200" w:after="0"/>
-      <w:outlineLvl w:val="1"/>
-    </w:pPr>
-    <w:rPr>
-      <w:rFonts w:asciiTheme="majorHAnsi" w:eastAsiaTheme="majorEastAsia" w:hAnsiTheme="majorHAnsi" w:cstheme="majorBidi"/>
-      <w:b/>
-      <w:bCs/>
-      <w:color w:val="4F81BD" w:themeColor="accent1"/>
-      <w:sz w:val="32"/>
-      <w:szCs w:val="32"/>
-    </w:rPr>
-  </w:style>
-  <w:style w:type="paragraph" w:styleId="Heading3">
-    <w:name w:val="Heading 3"/>
-    <w:basedOn w:val="Normal"/>
-    <w:next w:val="BodyText"/>
-    <w:uiPriority w:val="9"/>
-    <w:unhideWhenUsed/>
-    <w:qFormat/>
-    <w:pPr>
-      <w:keepNext/>
-      <w:keepLines/>
-      <w:spacing w:before="200" w:after="0"/>
-      <w:outlineLvl w:val="2"/>
-    </w:pPr>
-    <w:rPr>
-      <w:rFonts w:asciiTheme="majorHAnsi" w:eastAsiaTheme="majorEastAsia" w:hAnsiTheme="majorHAnsi" w:cstheme="majorBidi"/>
-      <w:b/>
-      <w:bCs/>
-      <w:color w:val="4F81BD" w:themeColor="accent1"/>
-      <w:sz w:val="28"/>
-      <w:szCs w:val="28"/>
-    </w:rPr>
-  </w:style>
-  <w:style w:type="paragraph" w:styleId="Heading4">
-    <w:name w:val="Heading 4"/>
-    <w:basedOn w:val="Normal"/>
-    <w:next w:val="BodyText"/>
-    <w:uiPriority w:val="9"/>
-    <w:unhideWhenUsed/>
-    <w:qFormat/>
-    <w:pPr>
-      <w:keepNext/>
-      <w:keepLines/>
-      <w:spacing w:before="200" w:after="0"/>
-      <w:outlineLvl w:val="3"/>
-    </w:pPr>
-    <w:rPr>
-      <w:rFonts w:asciiTheme="majorHAnsi" w:eastAsiaTheme="majorEastAsia" w:hAnsiTheme="majorHAnsi" w:cstheme="majorBidi"/>
-      <w:b/>
-      <w:bCs/>
-      <w:color w:val="4F81BD" w:themeColor="accent1"/>
-      <w:sz w:val="24"/>
-      <w:szCs w:val="24"/>
-    </w:rPr>
-  </w:style>
-  <w:style w:type="paragraph" w:styleId="Heading5">
-    <w:name w:val="Heading 5"/>
-    <w:basedOn w:val="Normal"/>
-    <w:next w:val="BodyText"/>
-    <w:uiPriority w:val="9"/>
-    <w:unhideWhenUsed/>
-    <w:qFormat/>
-    <w:pPr>
-      <w:keepNext/>
-      <w:keepLines/>
-      <w:spacing w:before="200" w:after="0"/>
-      <w:outlineLvl w:val="4"/>
-    </w:pPr>
-    <w:rPr>
-      <w:rFonts w:asciiTheme="majorHAnsi" w:eastAsiaTheme="majorEastAsia" w:hAnsiTheme="majorHAnsi" w:cstheme="majorBidi"/>
-      <w:i/>
-      <w:iCs/>
-      <w:color w:val="4F81BD" w:themeColor="accent1"/>
-      <w:sz w:val="24"/>
-      <w:szCs w:val="24"/>
-    </w:rPr>
-  </w:style>
-  <w:style w:type="paragraph" w:styleId="Heading6">
-    <w:name w:val="Heading 6"/>
-    <w:basedOn w:val="Normal"/>
-    <w:next w:val="BodyText"/>
-    <w:uiPriority w:val="9"/>
-    <w:unhideWhenUsed/>
-    <w:qFormat/>
-    <w:pPr>
-      <w:keepNext/>
-      <w:keepLines/>
-      <w:spacing w:before="200" w:after="0"/>
-      <w:outlineLvl w:val="5"/>
-    </w:pPr>
-    <w:rPr>
-      <w:rFonts w:asciiTheme="majorHAnsi" w:eastAsiaTheme="majorEastAsia" w:hAnsiTheme="majorHAnsi" w:cstheme="majorBidi"/>
-      <w:color w:val="4F81BD" w:themeColor="accent1"/>
-      <w:sz w:val="24"/>
-      <w:szCs w:val="24"/>
-    </w:rPr>
-  </w:style>
-  <w:style w:type="paragraph" w:styleId="Heading7">
-    <w:name w:val="Heading 7"/>
-    <w:basedOn w:val="Normal"/>
-    <w:next w:val="BodyText"/>
-    <w:uiPriority w:val="9"/>
-    <w:unhideWhenUsed/>
-    <w:qFormat/>
-    <w:pPr>
-      <w:keepNext/>
-      <w:keepLines/>
-      <w:spacing w:before="200" w:after="0"/>
-      <w:outlineLvl w:val="6"/>
-    </w:pPr>
-    <w:rPr>
-      <w:rFonts w:asciiTheme="majorHAnsi" w:eastAsiaTheme="majorEastAsia" w:hAnsiTheme="majorHAnsi" w:cstheme="majorBidi"/>
-      <w:color w:val="4F81BD" w:themeColor="accent1"/>
-      <w:sz w:val="24"/>
-      <w:szCs w:val="24"/>
-    </w:rPr>
-  </w:style>
-  <w:style w:type="paragraph" w:styleId="Heading8">
-    <w:name w:val="Heading 8"/>
-    <w:basedOn w:val="Normal"/>
-    <w:next w:val="BodyText"/>
-    <w:uiPriority w:val="9"/>
-    <w:unhideWhenUsed/>
-    <w:qFormat/>
-    <w:pPr>
-      <w:keepNext/>
-      <w:keepLines/>
-      <w:spacing w:before="200" w:after="0"/>
-      <w:outlineLvl w:val="7"/>
-    </w:pPr>
-    <w:rPr>
-      <w:rFonts w:asciiTheme="majorHAnsi" w:eastAsiaTheme="majorEastAsia" w:hAnsiTheme="majorHAnsi" w:cstheme="majorBidi"/>
-      <w:color w:val="4F81BD" w:themeColor="accent1"/>
-      <w:sz w:val="24"/>
-      <w:szCs w:val="24"/>
-    </w:rPr>
-  </w:style>
-  <w:style w:type="paragraph" w:styleId="Heading9">
-    <w:name w:val="Heading 9"/>
-    <w:basedOn w:val="Normal"/>
-    <w:next w:val="BodyText"/>
-    <w:uiPriority w:val="9"/>
-    <w:unhideWhenUsed/>
-    <w:qFormat/>
-    <w:pPr>
-      <w:keepNext/>
-      <w:keepLines/>
-      <w:spacing w:before="200" w:after="0"/>
-      <w:outlineLvl w:val="8"/>
-    </w:pPr>
-    <w:rPr>
-      <w:rFonts w:asciiTheme="majorHAnsi" w:eastAsiaTheme="majorEastAsia" w:hAnsiTheme="majorHAnsi" w:cstheme="majorBidi"/>
-      <w:color w:val="4F81BD" w:themeColor="accent1"/>
-      <w:sz w:val="24"/>
-      <w:szCs w:val="24"/>
-    </w:rPr>
   </w:style>
   <w:style w:type="paragraph" w:styleId="BlockText">
     <w:name w:val="Block Text"/>
@@ -5930,7 +6453,6 @@
     <w:next w:val="BodyText"/>
     <w:uiPriority w:val="9"/>
     <w:unhideWhenUsed/>
-    <w:qFormat/>
     <w:pPr>
       <w:spacing w:before="100" w:after="100"/>
       <w:ind w:firstLine="0"/>
@@ -5943,21 +6465,13 @@
     </w:rPr>
   </w:style>
   <w:style w:type="paragraph" w:styleId="FootnoteText">
-    <w:name w:val="Footnote Text"/>
+    <w:name w:val="footnote text"/>
     <w:basedOn w:val="Normal"/>
-    <w:next w:val="FootnoteText"/>
     <w:uiPriority w:val="9"/>
     <w:unhideWhenUsed/>
-    <w:qFormat/>
-  </w:style>
-  <w:style w:type="character" w:default="1" w:styleId="DefaultParagraphFont">
-    <w:name w:val="Default Paragraph Font"/>
-    <w:semiHidden/>
-    <w:unhideWhenUsed/>
-  </w:style>
-  <w:style w:type="table" w:default="1" w:styleId="Table">
+  </w:style>
+  <w:style w:type="table" w:customStyle="1" w:styleId="Table">
     <w:name w:val="Table"/>
-    <w:basedOn w:val="TableNormal"/>
     <w:semiHidden/>
     <w:unhideWhenUsed/>
     <w:qFormat/>
@@ -5989,14 +6503,19 @@
     <w:basedOn w:val="Normal"/>
   </w:style>
   <w:style w:type="paragraph" w:styleId="Caption">
-    <w:name w:val="Caption"/>
+    <w:name w:val="caption"/>
     <w:basedOn w:val="Normal"/>
-    <w:link w:val="BodyTextChar"/>
-    <w:pPr>
-      <w:spacing w:before="0" w:after="120"/>
-    </w:pPr>
+    <w:next w:val="Normal"/>
+    <w:link w:val="CaptionChar"/>
+    <w:uiPriority w:val="35"/>
+    <w:unhideWhenUsed/>
+    <w:qFormat/>
+    <w:rsid w:val="00814F28"/>
     <w:rPr>
-      <w:i/>
+      <w:b/>
+      <w:bCs/>
+      <w:sz w:val="18"/>
+      <w:szCs w:val="18"/>
     </w:rPr>
   </w:style>
   <w:style w:type="paragraph" w:customStyle="1" w:styleId="TableCaption">
@@ -6021,49 +6540,66 @@
       <w:keepNext/>
     </w:pPr>
   </w:style>
-  <w:style w:type="character" w:customStyle="1" w:styleId="BodyTextChar">
-    <w:name w:val="Body Text Char"/>
+  <w:style w:type="character" w:customStyle="1" w:styleId="CaptionChar">
+    <w:name w:val="Caption Char"/>
     <w:basedOn w:val="DefaultParagraphFont"/>
-    <w:link w:val="BodyText"/>
+    <w:link w:val="Caption"/>
+    <w:uiPriority w:val="35"/>
+    <w:rPr>
+      <w:b/>
+      <w:bCs/>
+      <w:sz w:val="18"/>
+      <w:szCs w:val="18"/>
+    </w:rPr>
   </w:style>
   <w:style w:type="character" w:customStyle="1" w:styleId="VerbatimChar">
     <w:name w:val="Verbatim Char"/>
-    <w:basedOn w:val="BodyTextChar"/>
+    <w:basedOn w:val="CaptionChar"/>
+    <w:link w:val="SourceCode"/>
     <w:rPr>
       <w:rFonts w:ascii="Consolas" w:hAnsi="Consolas"/>
+      <w:b/>
+      <w:bCs/>
       <w:sz w:val="22"/>
+      <w:szCs w:val="18"/>
     </w:rPr>
   </w:style>
   <w:style w:type="character" w:styleId="FootnoteReference">
-    <w:name w:val="Footnote Reference"/>
-    <w:basedOn w:val="BodyTextChar"/>
+    <w:name w:val="footnote reference"/>
+    <w:basedOn w:val="CaptionChar"/>
     <w:rPr>
+      <w:b/>
+      <w:bCs/>
+      <w:sz w:val="18"/>
+      <w:szCs w:val="18"/>
       <w:vertAlign w:val="superscript"/>
     </w:rPr>
   </w:style>
   <w:style w:type="character" w:styleId="Hyperlink">
     <w:name w:val="Hyperlink"/>
-    <w:basedOn w:val="BodyTextChar"/>
+    <w:basedOn w:val="CaptionChar"/>
+    <w:uiPriority w:val="99"/>
     <w:rPr>
+      <w:b/>
+      <w:bCs/>
       <w:color w:val="4F81BD" w:themeColor="accent1"/>
+      <w:sz w:val="18"/>
+      <w:szCs w:val="18"/>
     </w:rPr>
   </w:style>
   <w:style w:type="paragraph" w:styleId="TOCHeading">
     <w:name w:val="TOC Heading"/>
     <w:basedOn w:val="Heading1"/>
-    <w:next w:val="BodyText"/>
+    <w:next w:val="Normal"/>
     <w:uiPriority w:val="39"/>
     <w:unhideWhenUsed/>
     <w:qFormat/>
+    <w:rsid w:val="00814F28"/>
     <w:pPr>
-      <w:spacing w:before="240" w:line="259" w:lineRule="auto"/>
       <w:outlineLvl w:val="9"/>
     </w:pPr>
     <w:rPr>
-      <w:rFonts w:asciiTheme="majorHAnsi" w:eastAsiaTheme="majorEastAsia" w:hAnsiTheme="majorHAnsi" w:cstheme="majorBidi"/>
-      <w:b w:val="0"/>
-      <w:bCs w:val="0"/>
-      <w:color w:val="365F91" w:themeColor="accent1" w:themeShade="BF"/>
+      <w:lang w:bidi="en-US"/>
     </w:rPr>
   </w:style>
   <w:style w:type="paragraph" w:customStyle="1" w:styleId="SourceCode">
@@ -6071,268 +6607,878 @@
     <w:basedOn w:val="Normal"/>
     <w:link w:val="VerbatimChar"/>
     <w:pPr>
-      <w:wordWrap w:val="off"/>
-      <w:shd w:val="clear" w:fill="f8f8f8"/>
+      <w:shd w:val="clear" w:color="auto" w:fill="F8F8F8"/>
+      <w:wordWrap w:val="0"/>
     </w:pPr>
   </w:style>
   <w:style w:type="character" w:customStyle="1" w:styleId="KeywordTok">
     <w:name w:val="KeywordTok"/>
     <w:basedOn w:val="VerbatimChar"/>
     <w:rPr>
-      <w:color w:val="204a87"/>
-      <w:shd w:val="clear" w:fill="f8f8f8"/>
-      <w:b/>
+      <w:rFonts w:ascii="Consolas" w:hAnsi="Consolas"/>
+      <w:b w:val="0"/>
+      <w:bCs/>
+      <w:color w:val="204A87"/>
+      <w:sz w:val="22"/>
+      <w:szCs w:val="18"/>
+      <w:shd w:val="clear" w:color="auto" w:fill="F8F8F8"/>
     </w:rPr>
   </w:style>
   <w:style w:type="character" w:customStyle="1" w:styleId="DataTypeTok">
     <w:name w:val="DataTypeTok"/>
     <w:basedOn w:val="VerbatimChar"/>
     <w:rPr>
-      <w:color w:val="204a87"/>
-      <w:shd w:val="clear" w:fill="f8f8f8"/>
+      <w:rFonts w:ascii="Consolas" w:hAnsi="Consolas"/>
+      <w:b/>
+      <w:bCs/>
+      <w:color w:val="204A87"/>
+      <w:sz w:val="22"/>
+      <w:szCs w:val="18"/>
+      <w:shd w:val="clear" w:color="auto" w:fill="F8F8F8"/>
     </w:rPr>
   </w:style>
   <w:style w:type="character" w:customStyle="1" w:styleId="DecValTok">
     <w:name w:val="DecValTok"/>
     <w:basedOn w:val="VerbatimChar"/>
     <w:rPr>
-      <w:color w:val="0000cf"/>
-      <w:shd w:val="clear" w:fill="f8f8f8"/>
+      <w:rFonts w:ascii="Consolas" w:hAnsi="Consolas"/>
+      <w:b/>
+      <w:bCs/>
+      <w:color w:val="0000CF"/>
+      <w:sz w:val="22"/>
+      <w:szCs w:val="18"/>
+      <w:shd w:val="clear" w:color="auto" w:fill="F8F8F8"/>
     </w:rPr>
   </w:style>
   <w:style w:type="character" w:customStyle="1" w:styleId="BaseNTok">
     <w:name w:val="BaseNTok"/>
     <w:basedOn w:val="VerbatimChar"/>
     <w:rPr>
-      <w:color w:val="0000cf"/>
-      <w:shd w:val="clear" w:fill="f8f8f8"/>
+      <w:rFonts w:ascii="Consolas" w:hAnsi="Consolas"/>
+      <w:b/>
+      <w:bCs/>
+      <w:color w:val="0000CF"/>
+      <w:sz w:val="22"/>
+      <w:szCs w:val="18"/>
+      <w:shd w:val="clear" w:color="auto" w:fill="F8F8F8"/>
     </w:rPr>
   </w:style>
   <w:style w:type="character" w:customStyle="1" w:styleId="FloatTok">
     <w:name w:val="FloatTok"/>
     <w:basedOn w:val="VerbatimChar"/>
     <w:rPr>
-      <w:color w:val="0000cf"/>
-      <w:shd w:val="clear" w:fill="f8f8f8"/>
+      <w:rFonts w:ascii="Consolas" w:hAnsi="Consolas"/>
+      <w:b/>
+      <w:bCs/>
+      <w:color w:val="0000CF"/>
+      <w:sz w:val="22"/>
+      <w:szCs w:val="18"/>
+      <w:shd w:val="clear" w:color="auto" w:fill="F8F8F8"/>
     </w:rPr>
   </w:style>
   <w:style w:type="character" w:customStyle="1" w:styleId="ConstantTok">
     <w:name w:val="ConstantTok"/>
     <w:basedOn w:val="VerbatimChar"/>
     <w:rPr>
+      <w:rFonts w:ascii="Consolas" w:hAnsi="Consolas"/>
+      <w:b/>
+      <w:bCs/>
       <w:color w:val="000000"/>
-      <w:shd w:val="clear" w:fill="f8f8f8"/>
+      <w:sz w:val="22"/>
+      <w:szCs w:val="18"/>
+      <w:shd w:val="clear" w:color="auto" w:fill="F8F8F8"/>
     </w:rPr>
   </w:style>
   <w:style w:type="character" w:customStyle="1" w:styleId="CharTok">
     <w:name w:val="CharTok"/>
     <w:basedOn w:val="VerbatimChar"/>
     <w:rPr>
-      <w:color w:val="4e9a06"/>
-      <w:shd w:val="clear" w:fill="f8f8f8"/>
+      <w:rFonts w:ascii="Consolas" w:hAnsi="Consolas"/>
+      <w:b/>
+      <w:bCs/>
+      <w:color w:val="4E9A06"/>
+      <w:sz w:val="22"/>
+      <w:szCs w:val="18"/>
+      <w:shd w:val="clear" w:color="auto" w:fill="F8F8F8"/>
     </w:rPr>
   </w:style>
   <w:style w:type="character" w:customStyle="1" w:styleId="SpecialCharTok">
     <w:name w:val="SpecialCharTok"/>
     <w:basedOn w:val="VerbatimChar"/>
     <w:rPr>
+      <w:rFonts w:ascii="Consolas" w:hAnsi="Consolas"/>
+      <w:b/>
+      <w:bCs/>
       <w:color w:val="000000"/>
-      <w:shd w:val="clear" w:fill="f8f8f8"/>
+      <w:sz w:val="22"/>
+      <w:szCs w:val="18"/>
+      <w:shd w:val="clear" w:color="auto" w:fill="F8F8F8"/>
     </w:rPr>
   </w:style>
   <w:style w:type="character" w:customStyle="1" w:styleId="StringTok">
     <w:name w:val="StringTok"/>
     <w:basedOn w:val="VerbatimChar"/>
     <w:rPr>
-      <w:color w:val="4e9a06"/>
-      <w:shd w:val="clear" w:fill="f8f8f8"/>
+      <w:rFonts w:ascii="Consolas" w:hAnsi="Consolas"/>
+      <w:b/>
+      <w:bCs/>
+      <w:color w:val="4E9A06"/>
+      <w:sz w:val="22"/>
+      <w:szCs w:val="18"/>
+      <w:shd w:val="clear" w:color="auto" w:fill="F8F8F8"/>
     </w:rPr>
   </w:style>
   <w:style w:type="character" w:customStyle="1" w:styleId="VerbatimStringTok">
     <w:name w:val="VerbatimStringTok"/>
     <w:basedOn w:val="VerbatimChar"/>
     <w:rPr>
-      <w:color w:val="4e9a06"/>
-      <w:shd w:val="clear" w:fill="f8f8f8"/>
+      <w:rFonts w:ascii="Consolas" w:hAnsi="Consolas"/>
+      <w:b/>
+      <w:bCs/>
+      <w:color w:val="4E9A06"/>
+      <w:sz w:val="22"/>
+      <w:szCs w:val="18"/>
+      <w:shd w:val="clear" w:color="auto" w:fill="F8F8F8"/>
     </w:rPr>
   </w:style>
   <w:style w:type="character" w:customStyle="1" w:styleId="SpecialStringTok">
     <w:name w:val="SpecialStringTok"/>
     <w:basedOn w:val="VerbatimChar"/>
     <w:rPr>
-      <w:color w:val="4e9a06"/>
-      <w:shd w:val="clear" w:fill="f8f8f8"/>
+      <w:rFonts w:ascii="Consolas" w:hAnsi="Consolas"/>
+      <w:b/>
+      <w:bCs/>
+      <w:color w:val="4E9A06"/>
+      <w:sz w:val="22"/>
+      <w:szCs w:val="18"/>
+      <w:shd w:val="clear" w:color="auto" w:fill="F8F8F8"/>
     </w:rPr>
   </w:style>
   <w:style w:type="character" w:customStyle="1" w:styleId="ImportTok">
     <w:name w:val="ImportTok"/>
     <w:basedOn w:val="VerbatimChar"/>
     <w:rPr>
-      <w:shd w:val="clear" w:fill="f8f8f8"/>
+      <w:rFonts w:ascii="Consolas" w:hAnsi="Consolas"/>
+      <w:b/>
+      <w:bCs/>
+      <w:sz w:val="22"/>
+      <w:szCs w:val="18"/>
+      <w:shd w:val="clear" w:color="auto" w:fill="F8F8F8"/>
     </w:rPr>
   </w:style>
   <w:style w:type="character" w:customStyle="1" w:styleId="CommentTok">
     <w:name w:val="CommentTok"/>
     <w:basedOn w:val="VerbatimChar"/>
     <w:rPr>
-      <w:color w:val="8f5902"/>
-      <w:shd w:val="clear" w:fill="f8f8f8"/>
+      <w:rFonts w:ascii="Consolas" w:hAnsi="Consolas"/>
+      <w:b/>
+      <w:bCs/>
       <w:i/>
+      <w:color w:val="8F5902"/>
+      <w:sz w:val="22"/>
+      <w:szCs w:val="18"/>
+      <w:shd w:val="clear" w:color="auto" w:fill="F8F8F8"/>
     </w:rPr>
   </w:style>
   <w:style w:type="character" w:customStyle="1" w:styleId="DocumentationTok">
     <w:name w:val="DocumentationTok"/>
     <w:basedOn w:val="VerbatimChar"/>
     <w:rPr>
-      <w:color w:val="8f5902"/>
-      <w:shd w:val="clear" w:fill="f8f8f8"/>
-      <w:b/>
+      <w:rFonts w:ascii="Consolas" w:hAnsi="Consolas"/>
+      <w:b w:val="0"/>
+      <w:bCs/>
       <w:i/>
+      <w:color w:val="8F5902"/>
+      <w:sz w:val="22"/>
+      <w:szCs w:val="18"/>
+      <w:shd w:val="clear" w:color="auto" w:fill="F8F8F8"/>
     </w:rPr>
   </w:style>
   <w:style w:type="character" w:customStyle="1" w:styleId="AnnotationTok">
     <w:name w:val="AnnotationTok"/>
     <w:basedOn w:val="VerbatimChar"/>
     <w:rPr>
-      <w:color w:val="8f5902"/>
-      <w:shd w:val="clear" w:fill="f8f8f8"/>
-      <w:b/>
+      <w:rFonts w:ascii="Consolas" w:hAnsi="Consolas"/>
+      <w:b w:val="0"/>
+      <w:bCs/>
       <w:i/>
+      <w:color w:val="8F5902"/>
+      <w:sz w:val="22"/>
+      <w:szCs w:val="18"/>
+      <w:shd w:val="clear" w:color="auto" w:fill="F8F8F8"/>
     </w:rPr>
   </w:style>
   <w:style w:type="character" w:customStyle="1" w:styleId="CommentVarTok">
     <w:name w:val="CommentVarTok"/>
     <w:basedOn w:val="VerbatimChar"/>
     <w:rPr>
-      <w:color w:val="8f5902"/>
-      <w:shd w:val="clear" w:fill="f8f8f8"/>
-      <w:b/>
+      <w:rFonts w:ascii="Consolas" w:hAnsi="Consolas"/>
+      <w:b w:val="0"/>
+      <w:bCs/>
       <w:i/>
+      <w:color w:val="8F5902"/>
+      <w:sz w:val="22"/>
+      <w:szCs w:val="18"/>
+      <w:shd w:val="clear" w:color="auto" w:fill="F8F8F8"/>
     </w:rPr>
   </w:style>
   <w:style w:type="character" w:customStyle="1" w:styleId="OtherTok">
     <w:name w:val="OtherTok"/>
     <w:basedOn w:val="VerbatimChar"/>
     <w:rPr>
-      <w:color w:val="8f5902"/>
-      <w:shd w:val="clear" w:fill="f8f8f8"/>
+      <w:rFonts w:ascii="Consolas" w:hAnsi="Consolas"/>
+      <w:b/>
+      <w:bCs/>
+      <w:color w:val="8F5902"/>
+      <w:sz w:val="22"/>
+      <w:szCs w:val="18"/>
+      <w:shd w:val="clear" w:color="auto" w:fill="F8F8F8"/>
     </w:rPr>
   </w:style>
   <w:style w:type="character" w:customStyle="1" w:styleId="FunctionTok">
     <w:name w:val="FunctionTok"/>
     <w:basedOn w:val="VerbatimChar"/>
     <w:rPr>
+      <w:rFonts w:ascii="Consolas" w:hAnsi="Consolas"/>
+      <w:b/>
+      <w:bCs/>
       <w:color w:val="000000"/>
-      <w:shd w:val="clear" w:fill="f8f8f8"/>
+      <w:sz w:val="22"/>
+      <w:szCs w:val="18"/>
+      <w:shd w:val="clear" w:color="auto" w:fill="F8F8F8"/>
     </w:rPr>
   </w:style>
   <w:style w:type="character" w:customStyle="1" w:styleId="VariableTok">
     <w:name w:val="VariableTok"/>
     <w:basedOn w:val="VerbatimChar"/>
     <w:rPr>
+      <w:rFonts w:ascii="Consolas" w:hAnsi="Consolas"/>
+      <w:b/>
+      <w:bCs/>
       <w:color w:val="000000"/>
-      <w:shd w:val="clear" w:fill="f8f8f8"/>
+      <w:sz w:val="22"/>
+      <w:szCs w:val="18"/>
+      <w:shd w:val="clear" w:color="auto" w:fill="F8F8F8"/>
     </w:rPr>
   </w:style>
   <w:style w:type="character" w:customStyle="1" w:styleId="ControlFlowTok">
     <w:name w:val="ControlFlowTok"/>
     <w:basedOn w:val="VerbatimChar"/>
     <w:rPr>
-      <w:color w:val="204a87"/>
-      <w:shd w:val="clear" w:fill="f8f8f8"/>
-      <w:b/>
+      <w:rFonts w:ascii="Consolas" w:hAnsi="Consolas"/>
+      <w:b w:val="0"/>
+      <w:bCs/>
+      <w:color w:val="204A87"/>
+      <w:sz w:val="22"/>
+      <w:szCs w:val="18"/>
+      <w:shd w:val="clear" w:color="auto" w:fill="F8F8F8"/>
     </w:rPr>
   </w:style>
   <w:style w:type="character" w:customStyle="1" w:styleId="OperatorTok">
     <w:name w:val="OperatorTok"/>
     <w:basedOn w:val="VerbatimChar"/>
     <w:rPr>
-      <w:color w:val="ce5c00"/>
-      <w:shd w:val="clear" w:fill="f8f8f8"/>
-      <w:b/>
+      <w:rFonts w:ascii="Consolas" w:hAnsi="Consolas"/>
+      <w:b w:val="0"/>
+      <w:bCs/>
+      <w:color w:val="CE5C00"/>
+      <w:sz w:val="22"/>
+      <w:szCs w:val="18"/>
+      <w:shd w:val="clear" w:color="auto" w:fill="F8F8F8"/>
     </w:rPr>
   </w:style>
   <w:style w:type="character" w:customStyle="1" w:styleId="BuiltInTok">
     <w:name w:val="BuiltInTok"/>
     <w:basedOn w:val="VerbatimChar"/>
     <w:rPr>
-      <w:shd w:val="clear" w:fill="f8f8f8"/>
+      <w:rFonts w:ascii="Consolas" w:hAnsi="Consolas"/>
+      <w:b/>
+      <w:bCs/>
+      <w:sz w:val="22"/>
+      <w:szCs w:val="18"/>
+      <w:shd w:val="clear" w:color="auto" w:fill="F8F8F8"/>
     </w:rPr>
   </w:style>
   <w:style w:type="character" w:customStyle="1" w:styleId="ExtensionTok">
     <w:name w:val="ExtensionTok"/>
     <w:basedOn w:val="VerbatimChar"/>
     <w:rPr>
-      <w:shd w:val="clear" w:fill="f8f8f8"/>
+      <w:rFonts w:ascii="Consolas" w:hAnsi="Consolas"/>
+      <w:b/>
+      <w:bCs/>
+      <w:sz w:val="22"/>
+      <w:szCs w:val="18"/>
+      <w:shd w:val="clear" w:color="auto" w:fill="F8F8F8"/>
     </w:rPr>
   </w:style>
   <w:style w:type="character" w:customStyle="1" w:styleId="PreprocessorTok">
     <w:name w:val="PreprocessorTok"/>
     <w:basedOn w:val="VerbatimChar"/>
     <w:rPr>
-      <w:color w:val="8f5902"/>
-      <w:shd w:val="clear" w:fill="f8f8f8"/>
+      <w:rFonts w:ascii="Consolas" w:hAnsi="Consolas"/>
+      <w:b/>
+      <w:bCs/>
       <w:i/>
+      <w:color w:val="8F5902"/>
+      <w:sz w:val="22"/>
+      <w:szCs w:val="18"/>
+      <w:shd w:val="clear" w:color="auto" w:fill="F8F8F8"/>
     </w:rPr>
   </w:style>
   <w:style w:type="character" w:customStyle="1" w:styleId="AttributeTok">
     <w:name w:val="AttributeTok"/>
     <w:basedOn w:val="VerbatimChar"/>
     <w:rPr>
-      <w:color w:val="c4a000"/>
-      <w:shd w:val="clear" w:fill="f8f8f8"/>
+      <w:rFonts w:ascii="Consolas" w:hAnsi="Consolas"/>
+      <w:b/>
+      <w:bCs/>
+      <w:color w:val="C4A000"/>
+      <w:sz w:val="22"/>
+      <w:szCs w:val="18"/>
+      <w:shd w:val="clear" w:color="auto" w:fill="F8F8F8"/>
     </w:rPr>
   </w:style>
   <w:style w:type="character" w:customStyle="1" w:styleId="RegionMarkerTok">
     <w:name w:val="RegionMarkerTok"/>
     <w:basedOn w:val="VerbatimChar"/>
     <w:rPr>
-      <w:shd w:val="clear" w:fill="f8f8f8"/>
+      <w:rFonts w:ascii="Consolas" w:hAnsi="Consolas"/>
+      <w:b/>
+      <w:bCs/>
+      <w:sz w:val="22"/>
+      <w:szCs w:val="18"/>
+      <w:shd w:val="clear" w:color="auto" w:fill="F8F8F8"/>
     </w:rPr>
   </w:style>
   <w:style w:type="character" w:customStyle="1" w:styleId="InformationTok">
     <w:name w:val="InformationTok"/>
     <w:basedOn w:val="VerbatimChar"/>
     <w:rPr>
-      <w:color w:val="8f5902"/>
-      <w:shd w:val="clear" w:fill="f8f8f8"/>
-      <w:b/>
+      <w:rFonts w:ascii="Consolas" w:hAnsi="Consolas"/>
+      <w:b w:val="0"/>
+      <w:bCs/>
       <w:i/>
+      <w:color w:val="8F5902"/>
+      <w:sz w:val="22"/>
+      <w:szCs w:val="18"/>
+      <w:shd w:val="clear" w:color="auto" w:fill="F8F8F8"/>
     </w:rPr>
   </w:style>
   <w:style w:type="character" w:customStyle="1" w:styleId="WarningTok">
     <w:name w:val="WarningTok"/>
     <w:basedOn w:val="VerbatimChar"/>
     <w:rPr>
-      <w:color w:val="8f5902"/>
-      <w:shd w:val="clear" w:fill="f8f8f8"/>
-      <w:b/>
+      <w:rFonts w:ascii="Consolas" w:hAnsi="Consolas"/>
+      <w:b w:val="0"/>
+      <w:bCs/>
       <w:i/>
+      <w:color w:val="8F5902"/>
+      <w:sz w:val="22"/>
+      <w:szCs w:val="18"/>
+      <w:shd w:val="clear" w:color="auto" w:fill="F8F8F8"/>
     </w:rPr>
   </w:style>
   <w:style w:type="character" w:customStyle="1" w:styleId="AlertTok">
     <w:name w:val="AlertTok"/>
     <w:basedOn w:val="VerbatimChar"/>
     <w:rPr>
-      <w:color w:val="ef2929"/>
-      <w:shd w:val="clear" w:fill="f8f8f8"/>
+      <w:rFonts w:ascii="Consolas" w:hAnsi="Consolas"/>
+      <w:b/>
+      <w:bCs/>
+      <w:color w:val="EF2929"/>
+      <w:sz w:val="22"/>
+      <w:szCs w:val="18"/>
+      <w:shd w:val="clear" w:color="auto" w:fill="F8F8F8"/>
     </w:rPr>
   </w:style>
   <w:style w:type="character" w:customStyle="1" w:styleId="ErrorTok">
     <w:name w:val="ErrorTok"/>
     <w:basedOn w:val="VerbatimChar"/>
     <w:rPr>
-      <w:color w:val="a40000"/>
-      <w:shd w:val="clear" w:fill="f8f8f8"/>
-      <w:b/>
+      <w:rFonts w:ascii="Consolas" w:hAnsi="Consolas"/>
+      <w:b w:val="0"/>
+      <w:bCs/>
+      <w:color w:val="A40000"/>
+      <w:sz w:val="22"/>
+      <w:szCs w:val="18"/>
+      <w:shd w:val="clear" w:color="auto" w:fill="F8F8F8"/>
     </w:rPr>
   </w:style>
   <w:style w:type="character" w:customStyle="1" w:styleId="NormalTok">
     <w:name w:val="NormalTok"/>
     <w:basedOn w:val="VerbatimChar"/>
     <w:rPr>
-      <w:shd w:val="clear" w:fill="f8f8f8"/>
+      <w:rFonts w:ascii="Consolas" w:hAnsi="Consolas"/>
+      <w:b/>
+      <w:bCs/>
+      <w:sz w:val="22"/>
+      <w:szCs w:val="18"/>
+      <w:shd w:val="clear" w:color="auto" w:fill="F8F8F8"/>
     </w:rPr>
+  </w:style>
+  <w:style w:type="character" w:customStyle="1" w:styleId="Heading1Char">
+    <w:name w:val="Heading 1 Char"/>
+    <w:basedOn w:val="DefaultParagraphFont"/>
+    <w:link w:val="Heading1"/>
+    <w:uiPriority w:val="9"/>
+    <w:rsid w:val="00814F28"/>
+    <w:rPr>
+      <w:rFonts w:asciiTheme="majorHAnsi" w:eastAsiaTheme="majorEastAsia" w:hAnsiTheme="majorHAnsi" w:cstheme="majorBidi"/>
+      <w:b/>
+      <w:bCs/>
+      <w:i/>
+      <w:iCs/>
+      <w:sz w:val="32"/>
+      <w:szCs w:val="32"/>
+    </w:rPr>
+  </w:style>
+  <w:style w:type="character" w:customStyle="1" w:styleId="Heading2Char">
+    <w:name w:val="Heading 2 Char"/>
+    <w:basedOn w:val="DefaultParagraphFont"/>
+    <w:link w:val="Heading2"/>
+    <w:uiPriority w:val="9"/>
+    <w:rsid w:val="00814F28"/>
+    <w:rPr>
+      <w:rFonts w:asciiTheme="majorHAnsi" w:eastAsiaTheme="majorEastAsia" w:hAnsiTheme="majorHAnsi" w:cstheme="majorBidi"/>
+      <w:b/>
+      <w:bCs/>
+      <w:i/>
+      <w:iCs/>
+      <w:sz w:val="28"/>
+      <w:szCs w:val="28"/>
+    </w:rPr>
+  </w:style>
+  <w:style w:type="character" w:customStyle="1" w:styleId="Heading3Char">
+    <w:name w:val="Heading 3 Char"/>
+    <w:basedOn w:val="DefaultParagraphFont"/>
+    <w:link w:val="Heading3"/>
+    <w:uiPriority w:val="9"/>
+    <w:rsid w:val="00814F28"/>
+    <w:rPr>
+      <w:rFonts w:asciiTheme="majorHAnsi" w:eastAsiaTheme="majorEastAsia" w:hAnsiTheme="majorHAnsi" w:cstheme="majorBidi"/>
+      <w:b/>
+      <w:bCs/>
+      <w:i/>
+      <w:iCs/>
+      <w:sz w:val="26"/>
+      <w:szCs w:val="26"/>
+    </w:rPr>
+  </w:style>
+  <w:style w:type="character" w:customStyle="1" w:styleId="Heading4Char">
+    <w:name w:val="Heading 4 Char"/>
+    <w:basedOn w:val="DefaultParagraphFont"/>
+    <w:link w:val="Heading4"/>
+    <w:uiPriority w:val="9"/>
+    <w:rsid w:val="00814F28"/>
+    <w:rPr>
+      <w:rFonts w:asciiTheme="majorHAnsi" w:eastAsiaTheme="majorEastAsia" w:hAnsiTheme="majorHAnsi" w:cstheme="majorBidi"/>
+      <w:b/>
+      <w:bCs/>
+      <w:i/>
+      <w:iCs/>
+      <w:sz w:val="24"/>
+      <w:szCs w:val="24"/>
+    </w:rPr>
+  </w:style>
+  <w:style w:type="character" w:customStyle="1" w:styleId="Heading5Char">
+    <w:name w:val="Heading 5 Char"/>
+    <w:basedOn w:val="DefaultParagraphFont"/>
+    <w:link w:val="Heading5"/>
+    <w:uiPriority w:val="9"/>
+    <w:rsid w:val="00814F28"/>
+    <w:rPr>
+      <w:rFonts w:asciiTheme="majorHAnsi" w:eastAsiaTheme="majorEastAsia" w:hAnsiTheme="majorHAnsi" w:cstheme="majorBidi"/>
+      <w:b/>
+      <w:bCs/>
+      <w:i/>
+      <w:iCs/>
+    </w:rPr>
+  </w:style>
+  <w:style w:type="character" w:customStyle="1" w:styleId="Heading6Char">
+    <w:name w:val="Heading 6 Char"/>
+    <w:basedOn w:val="DefaultParagraphFont"/>
+    <w:link w:val="Heading6"/>
+    <w:uiPriority w:val="9"/>
+    <w:rsid w:val="00814F28"/>
+    <w:rPr>
+      <w:rFonts w:asciiTheme="majorHAnsi" w:eastAsiaTheme="majorEastAsia" w:hAnsiTheme="majorHAnsi" w:cstheme="majorBidi"/>
+      <w:b/>
+      <w:bCs/>
+      <w:i/>
+      <w:iCs/>
+    </w:rPr>
+  </w:style>
+  <w:style w:type="character" w:customStyle="1" w:styleId="Heading7Char">
+    <w:name w:val="Heading 7 Char"/>
+    <w:basedOn w:val="DefaultParagraphFont"/>
+    <w:link w:val="Heading7"/>
+    <w:uiPriority w:val="9"/>
+    <w:rsid w:val="00814F28"/>
+    <w:rPr>
+      <w:rFonts w:asciiTheme="majorHAnsi" w:eastAsiaTheme="majorEastAsia" w:hAnsiTheme="majorHAnsi" w:cstheme="majorBidi"/>
+      <w:b/>
+      <w:bCs/>
+      <w:i/>
+      <w:iCs/>
+      <w:sz w:val="20"/>
+      <w:szCs w:val="20"/>
+    </w:rPr>
+  </w:style>
+  <w:style w:type="character" w:customStyle="1" w:styleId="Heading8Char">
+    <w:name w:val="Heading 8 Char"/>
+    <w:basedOn w:val="DefaultParagraphFont"/>
+    <w:link w:val="Heading8"/>
+    <w:uiPriority w:val="9"/>
+    <w:rsid w:val="00814F28"/>
+    <w:rPr>
+      <w:rFonts w:asciiTheme="majorHAnsi" w:eastAsiaTheme="majorEastAsia" w:hAnsiTheme="majorHAnsi" w:cstheme="majorBidi"/>
+      <w:b/>
+      <w:bCs/>
+      <w:i/>
+      <w:iCs/>
+      <w:sz w:val="18"/>
+      <w:szCs w:val="18"/>
+    </w:rPr>
+  </w:style>
+  <w:style w:type="character" w:customStyle="1" w:styleId="Heading9Char">
+    <w:name w:val="Heading 9 Char"/>
+    <w:basedOn w:val="DefaultParagraphFont"/>
+    <w:link w:val="Heading9"/>
+    <w:uiPriority w:val="9"/>
+    <w:rsid w:val="00814F28"/>
+    <w:rPr>
+      <w:rFonts w:asciiTheme="majorHAnsi" w:eastAsiaTheme="majorEastAsia" w:hAnsiTheme="majorHAnsi" w:cstheme="majorBidi"/>
+      <w:i/>
+      <w:iCs/>
+      <w:sz w:val="18"/>
+      <w:szCs w:val="18"/>
+    </w:rPr>
+  </w:style>
+  <w:style w:type="character" w:customStyle="1" w:styleId="TitleChar">
+    <w:name w:val="Title Char"/>
+    <w:basedOn w:val="DefaultParagraphFont"/>
+    <w:link w:val="Title"/>
+    <w:uiPriority w:val="10"/>
+    <w:rsid w:val="00814F28"/>
+    <w:rPr>
+      <w:rFonts w:asciiTheme="majorHAnsi" w:eastAsiaTheme="majorEastAsia" w:hAnsiTheme="majorHAnsi" w:cstheme="majorBidi"/>
+      <w:b/>
+      <w:bCs/>
+      <w:i/>
+      <w:iCs/>
+      <w:spacing w:val="10"/>
+      <w:sz w:val="60"/>
+      <w:szCs w:val="60"/>
+    </w:rPr>
+  </w:style>
+  <w:style w:type="character" w:customStyle="1" w:styleId="SubtitleChar">
+    <w:name w:val="Subtitle Char"/>
+    <w:basedOn w:val="DefaultParagraphFont"/>
+    <w:link w:val="Subtitle"/>
+    <w:uiPriority w:val="11"/>
+    <w:rsid w:val="00814F28"/>
+    <w:rPr>
+      <w:i/>
+      <w:iCs/>
+      <w:color w:val="808080" w:themeColor="text1" w:themeTint="7F"/>
+      <w:spacing w:val="10"/>
+      <w:sz w:val="24"/>
+      <w:szCs w:val="24"/>
+    </w:rPr>
+  </w:style>
+  <w:style w:type="character" w:styleId="Strong">
+    <w:name w:val="Strong"/>
+    <w:basedOn w:val="DefaultParagraphFont"/>
+    <w:uiPriority w:val="22"/>
+    <w:qFormat/>
+    <w:rsid w:val="00814F28"/>
+    <w:rPr>
+      <w:b/>
+      <w:bCs/>
+      <w:spacing w:val="0"/>
+    </w:rPr>
+  </w:style>
+  <w:style w:type="character" w:styleId="Emphasis">
+    <w:name w:val="Emphasis"/>
+    <w:uiPriority w:val="20"/>
+    <w:qFormat/>
+    <w:rsid w:val="00814F28"/>
+    <w:rPr>
+      <w:b/>
+      <w:bCs/>
+      <w:i/>
+      <w:iCs/>
+      <w:color w:val="auto"/>
+    </w:rPr>
+  </w:style>
+  <w:style w:type="paragraph" w:styleId="NoSpacing">
+    <w:name w:val="No Spacing"/>
+    <w:basedOn w:val="Normal"/>
+    <w:uiPriority w:val="1"/>
+    <w:qFormat/>
+    <w:rsid w:val="00814F28"/>
+    <w:pPr>
+      <w:spacing w:after="0" w:line="240" w:lineRule="auto"/>
+      <w:ind w:firstLine="0"/>
+    </w:pPr>
+  </w:style>
+  <w:style w:type="paragraph" w:styleId="ListParagraph">
+    <w:name w:val="List Paragraph"/>
+    <w:basedOn w:val="Normal"/>
+    <w:uiPriority w:val="34"/>
+    <w:qFormat/>
+    <w:rsid w:val="00814F28"/>
+    <w:pPr>
+      <w:ind w:left="720"/>
+      <w:contextualSpacing/>
+    </w:pPr>
+  </w:style>
+  <w:style w:type="paragraph" w:styleId="Quote">
+    <w:name w:val="Quote"/>
+    <w:basedOn w:val="Normal"/>
+    <w:next w:val="Normal"/>
+    <w:link w:val="QuoteChar"/>
+    <w:uiPriority w:val="29"/>
+    <w:qFormat/>
+    <w:rsid w:val="00814F28"/>
+    <w:rPr>
+      <w:color w:val="5A5A5A" w:themeColor="text1" w:themeTint="A5"/>
+    </w:rPr>
+  </w:style>
+  <w:style w:type="character" w:customStyle="1" w:styleId="QuoteChar">
+    <w:name w:val="Quote Char"/>
+    <w:basedOn w:val="DefaultParagraphFont"/>
+    <w:link w:val="Quote"/>
+    <w:uiPriority w:val="29"/>
+    <w:rsid w:val="00814F28"/>
+    <w:rPr>
+      <w:color w:val="5A5A5A" w:themeColor="text1" w:themeTint="A5"/>
+    </w:rPr>
+  </w:style>
+  <w:style w:type="paragraph" w:styleId="IntenseQuote">
+    <w:name w:val="Intense Quote"/>
+    <w:basedOn w:val="Normal"/>
+    <w:next w:val="Normal"/>
+    <w:link w:val="IntenseQuoteChar"/>
+    <w:uiPriority w:val="30"/>
+    <w:qFormat/>
+    <w:rsid w:val="00814F28"/>
+    <w:pPr>
+      <w:spacing w:before="320" w:after="480" w:line="240" w:lineRule="auto"/>
+      <w:ind w:left="720" w:right="720" w:firstLine="0"/>
+      <w:jc w:val="center"/>
+    </w:pPr>
+    <w:rPr>
+      <w:rFonts w:asciiTheme="majorHAnsi" w:eastAsiaTheme="majorEastAsia" w:hAnsiTheme="majorHAnsi" w:cstheme="majorBidi"/>
+      <w:i/>
+      <w:iCs/>
+      <w:sz w:val="20"/>
+      <w:szCs w:val="20"/>
+    </w:rPr>
+  </w:style>
+  <w:style w:type="character" w:customStyle="1" w:styleId="IntenseQuoteChar">
+    <w:name w:val="Intense Quote Char"/>
+    <w:basedOn w:val="DefaultParagraphFont"/>
+    <w:link w:val="IntenseQuote"/>
+    <w:uiPriority w:val="30"/>
+    <w:rsid w:val="00814F28"/>
+    <w:rPr>
+      <w:rFonts w:asciiTheme="majorHAnsi" w:eastAsiaTheme="majorEastAsia" w:hAnsiTheme="majorHAnsi" w:cstheme="majorBidi"/>
+      <w:i/>
+      <w:iCs/>
+      <w:sz w:val="20"/>
+      <w:szCs w:val="20"/>
+    </w:rPr>
+  </w:style>
+  <w:style w:type="character" w:styleId="SubtleEmphasis">
+    <w:name w:val="Subtle Emphasis"/>
+    <w:uiPriority w:val="19"/>
+    <w:qFormat/>
+    <w:rsid w:val="00814F28"/>
+    <w:rPr>
+      <w:i/>
+      <w:iCs/>
+      <w:color w:val="5A5A5A" w:themeColor="text1" w:themeTint="A5"/>
+    </w:rPr>
+  </w:style>
+  <w:style w:type="character" w:styleId="IntenseEmphasis">
+    <w:name w:val="Intense Emphasis"/>
+    <w:uiPriority w:val="21"/>
+    <w:qFormat/>
+    <w:rsid w:val="00814F28"/>
+    <w:rPr>
+      <w:b/>
+      <w:bCs/>
+      <w:i/>
+      <w:iCs/>
+      <w:color w:val="auto"/>
+      <w:u w:val="single"/>
+    </w:rPr>
+  </w:style>
+  <w:style w:type="character" w:styleId="SubtleReference">
+    <w:name w:val="Subtle Reference"/>
+    <w:uiPriority w:val="31"/>
+    <w:qFormat/>
+    <w:rsid w:val="00814F28"/>
+    <w:rPr>
+      <w:smallCaps/>
+    </w:rPr>
+  </w:style>
+  <w:style w:type="character" w:styleId="IntenseReference">
+    <w:name w:val="Intense Reference"/>
+    <w:uiPriority w:val="32"/>
+    <w:qFormat/>
+    <w:rsid w:val="00814F28"/>
+    <w:rPr>
+      <w:b/>
+      <w:bCs/>
+      <w:smallCaps/>
+      <w:color w:val="auto"/>
+    </w:rPr>
+  </w:style>
+  <w:style w:type="character" w:styleId="BookTitle">
+    <w:name w:val="Book Title"/>
+    <w:uiPriority w:val="33"/>
+    <w:qFormat/>
+    <w:rsid w:val="00814F28"/>
+    <w:rPr>
+      <w:rFonts w:asciiTheme="majorHAnsi" w:eastAsiaTheme="majorEastAsia" w:hAnsiTheme="majorHAnsi" w:cstheme="majorBidi"/>
+      <w:b/>
+      <w:bCs/>
+      <w:smallCaps/>
+      <w:color w:val="auto"/>
+      <w:u w:val="single"/>
+    </w:rPr>
+  </w:style>
+  <w:style w:type="paragraph" w:styleId="BalloonText">
+    <w:name w:val="Balloon Text"/>
+    <w:basedOn w:val="Normal"/>
+    <w:link w:val="BalloonTextChar"/>
+    <w:rsid w:val="00814F28"/>
+    <w:pPr>
+      <w:spacing w:after="0" w:line="240" w:lineRule="auto"/>
+    </w:pPr>
+    <w:rPr>
+      <w:rFonts w:ascii="Tahoma" w:hAnsi="Tahoma" w:cs="Tahoma"/>
+      <w:sz w:val="16"/>
+      <w:szCs w:val="16"/>
+    </w:rPr>
+  </w:style>
+  <w:style w:type="character" w:customStyle="1" w:styleId="BalloonTextChar">
+    <w:name w:val="Balloon Text Char"/>
+    <w:basedOn w:val="DefaultParagraphFont"/>
+    <w:link w:val="BalloonText"/>
+    <w:rsid w:val="00814F28"/>
+    <w:rPr>
+      <w:rFonts w:ascii="Tahoma" w:hAnsi="Tahoma" w:cs="Tahoma"/>
+      <w:sz w:val="16"/>
+      <w:szCs w:val="16"/>
+    </w:rPr>
+  </w:style>
+  <w:style w:type="paragraph" w:styleId="TOC1">
+    <w:name w:val="toc 1"/>
+    <w:basedOn w:val="Normal"/>
+    <w:next w:val="Normal"/>
+    <w:autoRedefine/>
+    <w:uiPriority w:val="39"/>
+    <w:rsid w:val="005077E9"/>
+    <w:pPr>
+      <w:spacing w:after="100"/>
+    </w:pPr>
+  </w:style>
+  <w:style w:type="paragraph" w:styleId="TOC2">
+    <w:name w:val="toc 2"/>
+    <w:basedOn w:val="Normal"/>
+    <w:next w:val="Normal"/>
+    <w:autoRedefine/>
+    <w:uiPriority w:val="39"/>
+    <w:rsid w:val="005077E9"/>
+    <w:pPr>
+      <w:spacing w:after="100"/>
+      <w:ind w:left="220"/>
+    </w:pPr>
+  </w:style>
+  <w:style w:type="paragraph" w:styleId="TOC3">
+    <w:name w:val="toc 3"/>
+    <w:basedOn w:val="Normal"/>
+    <w:next w:val="Normal"/>
+    <w:autoRedefine/>
+    <w:uiPriority w:val="39"/>
+    <w:rsid w:val="005077E9"/>
+    <w:pPr>
+      <w:spacing w:after="100"/>
+      <w:ind w:left="440"/>
+    </w:pPr>
+  </w:style>
+  <w:style w:type="paragraph" w:customStyle="1" w:styleId="StylePhD">
+    <w:name w:val="Style PhD"/>
+    <w:basedOn w:val="Title"/>
+    <w:link w:val="StylePhDChar"/>
+    <w:qFormat/>
+    <w:rsid w:val="005077E9"/>
+    <w:pPr>
+      <w:jc w:val="center"/>
+    </w:pPr>
+    <w:rPr>
+      <w:sz w:val="32"/>
+      <w:szCs w:val="32"/>
+    </w:rPr>
+  </w:style>
+  <w:style w:type="paragraph" w:styleId="Header">
+    <w:name w:val="header"/>
+    <w:basedOn w:val="Normal"/>
+    <w:link w:val="HeaderChar"/>
+    <w:rsid w:val="005E7C15"/>
+    <w:pPr>
+      <w:tabs>
+        <w:tab w:val="center" w:pos="4513"/>
+        <w:tab w:val="right" w:pos="9026"/>
+      </w:tabs>
+      <w:spacing w:after="0" w:line="240" w:lineRule="auto"/>
+    </w:pPr>
+  </w:style>
+  <w:style w:type="character" w:customStyle="1" w:styleId="StylePhDChar">
+    <w:name w:val="Style PhD Char"/>
+    <w:basedOn w:val="TitleChar"/>
+    <w:link w:val="StylePhD"/>
+    <w:rsid w:val="005077E9"/>
+    <w:rPr>
+      <w:rFonts w:asciiTheme="majorHAnsi" w:eastAsiaTheme="majorEastAsia" w:hAnsiTheme="majorHAnsi" w:cstheme="majorBidi"/>
+      <w:b/>
+      <w:bCs/>
+      <w:i/>
+      <w:iCs/>
+      <w:spacing w:val="10"/>
+      <w:sz w:val="32"/>
+      <w:szCs w:val="32"/>
+    </w:rPr>
+  </w:style>
+  <w:style w:type="character" w:customStyle="1" w:styleId="HeaderChar">
+    <w:name w:val="Header Char"/>
+    <w:basedOn w:val="DefaultParagraphFont"/>
+    <w:link w:val="Header"/>
+    <w:rsid w:val="005E7C15"/>
+  </w:style>
+  <w:style w:type="paragraph" w:styleId="Footer">
+    <w:name w:val="footer"/>
+    <w:basedOn w:val="Normal"/>
+    <w:link w:val="FooterChar"/>
+    <w:uiPriority w:val="99"/>
+    <w:rsid w:val="005E7C15"/>
+    <w:pPr>
+      <w:tabs>
+        <w:tab w:val="center" w:pos="4513"/>
+        <w:tab w:val="right" w:pos="9026"/>
+      </w:tabs>
+      <w:spacing w:after="0" w:line="240" w:lineRule="auto"/>
+    </w:pPr>
+  </w:style>
+  <w:style w:type="character" w:customStyle="1" w:styleId="FooterChar">
+    <w:name w:val="Footer Char"/>
+    <w:basedOn w:val="DefaultParagraphFont"/>
+    <w:link w:val="Footer"/>
+    <w:uiPriority w:val="99"/>
+    <w:rsid w:val="005E7C15"/>
   </w:style>
 </w:styles>
 </file>

</xml_diff>

<commit_message>
minor adjustments and house cleaning
</commit_message>
<xml_diff>
--- a/literature_review.docx
+++ b/literature_review.docx
@@ -3517,6 +3517,346 @@
         <w:t xml:space="preserve">Wind effects on drifting objects in the oceans</w:t>
       </w:r>
       <w:bookmarkEnd w:id="49"/>
+    </w:p>
+    <w:p>
+      <w:pPr>
+        <w:pStyle w:val="FirstParagraph"/>
+      </w:pPr>
+      <w:r>
+        <w:t xml:space="preserve">The effects that wind produce on floating objects is sometimes referred to as</w:t>
+      </w:r>
+      <w:r>
+        <w:t xml:space="preserve"> </w:t>
+      </w:r>
+      <w:r>
+        <w:t xml:space="preserve">“</w:t>
+      </w:r>
+      <w:r>
+        <w:t xml:space="preserve">windage factors</w:t>
+      </w:r>
+      <w:r>
+        <w:t xml:space="preserve">”</w:t>
+      </w:r>
+      <w:r>
+        <w:t xml:space="preserve">, and is difficult to accuratley and emprically describe. The diffuclty is due to accurate and measurements needed for the current velocity, wind velocity, wave height and wave direction. Furthermore, these factors do not act independently and instead influence one another which compounds the complexity of calculating wind effects on drifting objects. To overcome this challenge, measurents of current and wind velocity, and wave height and direction; need to be measured along the objects trajectory for a wide range of conditions.</w:t>
+      </w:r>
+    </w:p>
+    <w:p>
+      <w:pPr>
+        <w:pStyle w:val="BodyText"/>
+      </w:pPr>
+      <w:r>
+        <w:t xml:space="preserve">Wind effects or windage factors can be calculated using the approach by</w:t>
+      </w:r>
+      <w:r>
+        <w:t xml:space="preserve"> </w:t>
+      </w:r>
+      <w:r>
+        <w:t xml:space="preserve">Griffin, Oke, and Jones (2017)</w:t>
+      </w:r>
+      <w:r>
+        <w:t xml:space="preserve">, and can be expressed as</w:t>
+      </w:r>
+    </w:p>
+    <w:p>
+      <w:pPr>
+        <w:pStyle w:val="BodyText"/>
+      </w:pPr>
+      <m:oMathPara>
+        <m:oMathParaPr>
+          <m:jc m:val="center"/>
+        </m:oMathParaPr>
+        <m:oMath>
+          <m:r>
+            <m:t>V</m:t>
+          </m:r>
+          <m:r>
+            <m:t>=</m:t>
+          </m:r>
+          <m:sSub>
+            <m:e>
+              <m:r>
+                <m:t>V</m:t>
+              </m:r>
+            </m:e>
+            <m:sub>
+              <m:r>
+                <m:t>c</m:t>
+              </m:r>
+            </m:sub>
+          </m:sSub>
+          <m:r>
+            <m:t>+</m:t>
+          </m:r>
+          <m:sSub>
+            <m:e>
+              <m:r>
+                <m:t>V</m:t>
+              </m:r>
+            </m:e>
+            <m:sub>
+              <m:r>
+                <m:t>l</m:t>
+              </m:r>
+            </m:sub>
+          </m:sSub>
+          <m:r>
+            <m:t>+</m:t>
+          </m:r>
+          <m:sSub>
+            <m:e>
+              <m:r>
+                <m:t>V</m:t>
+              </m:r>
+            </m:e>
+            <m:sub>
+              <m:r>
+                <m:t>w</m:t>
+              </m:r>
+            </m:sub>
+          </m:sSub>
+        </m:oMath>
+      </m:oMathPara>
+    </w:p>
+    <w:p>
+      <w:pPr>
+        <w:pStyle w:val="FirstParagraph"/>
+      </w:pPr>
+      <w:r>
+        <w:t xml:space="preserve">where</w:t>
+      </w:r>
+      <w:r>
+        <w:t xml:space="preserve"> </w:t>
+      </w:r>
+      <m:oMath>
+        <m:r>
+          <m:t>V</m:t>
+        </m:r>
+      </m:oMath>
+      <w:r>
+        <w:t xml:space="preserve"> </w:t>
+      </w:r>
+      <w:r>
+        <w:t xml:space="preserve">is the velocity of the drifting object,</w:t>
+      </w:r>
+      <w:r>
+        <w:t xml:space="preserve"> </w:t>
+      </w:r>
+      <m:oMath>
+        <m:sSub>
+          <m:e>
+            <m:r>
+              <m:t>V</m:t>
+            </m:r>
+          </m:e>
+          <m:sub>
+            <m:r>
+              <m:t>c</m:t>
+            </m:r>
+          </m:sub>
+        </m:sSub>
+      </m:oMath>
+      <w:r>
+        <w:t xml:space="preserve"> </w:t>
+      </w:r>
+      <w:r>
+        <w:t xml:space="preserve">is surface current velocity,</w:t>
+      </w:r>
+      <w:r>
+        <w:t xml:space="preserve"> </w:t>
+      </w:r>
+      <m:oMath>
+        <m:sSub>
+          <m:e>
+            <m:r>
+              <m:t>V</m:t>
+            </m:r>
+          </m:e>
+          <m:sub>
+            <m:r>
+              <m:t>l</m:t>
+            </m:r>
+          </m:sub>
+        </m:sSub>
+      </m:oMath>
+      <w:r>
+        <w:t xml:space="preserve"> </w:t>
+      </w:r>
+      <w:r>
+        <w:t xml:space="preserve">is the</w:t>
+      </w:r>
+      <w:r>
+        <w:t xml:space="preserve"> </w:t>
+      </w:r>
+      <w:r>
+        <w:t xml:space="preserve">‘</w:t>
+      </w:r>
+      <w:r>
+        <w:t xml:space="preserve">leeway</w:t>
+      </w:r>
+      <w:r>
+        <w:t xml:space="preserve">’</w:t>
+      </w:r>
+      <w:r>
+        <w:t xml:space="preserve"> </w:t>
+      </w:r>
+      <w:r>
+        <w:t xml:space="preserve">velocity and</w:t>
+      </w:r>
+      <w:r>
+        <w:t xml:space="preserve"> </w:t>
+      </w:r>
+      <m:oMath>
+        <m:sSub>
+          <m:e>
+            <m:r>
+              <m:t>V</m:t>
+            </m:r>
+          </m:e>
+          <m:sub>
+            <m:r>
+              <m:t>w</m:t>
+            </m:r>
+          </m:sub>
+        </m:sSub>
+      </m:oMath>
+      <w:r>
+        <w:t xml:space="preserve"> </w:t>
+      </w:r>
+      <w:r>
+        <w:t xml:space="preserve">is the velocity due to wave forces. As stated,</w:t>
+      </w:r>
+      <w:r>
+        <w:t xml:space="preserve"> </w:t>
+      </w:r>
+      <m:oMath>
+        <m:sSub>
+          <m:e>
+            <m:r>
+              <m:t>V</m:t>
+            </m:r>
+          </m:e>
+          <m:sub>
+            <m:r>
+              <m:t>c</m:t>
+            </m:r>
+          </m:sub>
+        </m:sSub>
+      </m:oMath>
+      <w:r>
+        <w:t xml:space="preserve"> </w:t>
+      </w:r>
+      <w:r>
+        <w:t xml:space="preserve">is the velocity of the surface current and is averaged over the vertical extend of the drifting object. Velocity of the surface current is expressed as</w:t>
+      </w:r>
+    </w:p>
+    <w:p>
+      <w:pPr>
+        <w:pStyle w:val="BodyText"/>
+      </w:pPr>
+      <m:oMathPara>
+        <m:oMathParaPr>
+          <m:jc m:val="center"/>
+        </m:oMathParaPr>
+        <m:oMath>
+          <m:sSub>
+            <m:e>
+              <m:r>
+                <m:t>V</m:t>
+              </m:r>
+            </m:e>
+            <m:sub>
+              <m:r>
+                <m:t>c</m:t>
+              </m:r>
+            </m:sub>
+          </m:sSub>
+          <m:r>
+            <m:t>=</m:t>
+          </m:r>
+          <m:sSub>
+            <m:e>
+              <m:r>
+                <m:t>V</m:t>
+              </m:r>
+            </m:e>
+            <m:sub>
+              <m:r>
+                <m:t>5</m:t>
+              </m:r>
+            </m:sub>
+          </m:sSub>
+          <m:r>
+            <m:t>+</m:t>
+          </m:r>
+          <m:sSub>
+            <m:e>
+              <m:r>
+                <m:t>V</m:t>
+              </m:r>
+            </m:e>
+            <m:sub>
+              <m:r>
+                <m:t>s</m:t>
+              </m:r>
+            </m:sub>
+          </m:sSub>
+        </m:oMath>
+      </m:oMathPara>
+    </w:p>
+    <w:p>
+      <w:pPr>
+        <w:pStyle w:val="FirstParagraph"/>
+      </w:pPr>
+      <w:r>
+        <w:t xml:space="preserve">where</w:t>
+      </w:r>
+      <w:r>
+        <w:t xml:space="preserve"> </w:t>
+      </w:r>
+      <m:oMath>
+        <m:sSub>
+          <m:e>
+            <m:r>
+              <m:t>V</m:t>
+            </m:r>
+          </m:e>
+          <m:sub>
+            <m:r>
+              <m:t>5</m:t>
+            </m:r>
+          </m:sub>
+        </m:sSub>
+      </m:oMath>
+      <w:r>
+        <w:t xml:space="preserve"> </w:t>
+      </w:r>
+      <w:r>
+        <w:t xml:space="preserve">is the average velcoity for the the top 5m of the ocean (estimated by an ocean model) and</w:t>
+      </w:r>
+      <w:r>
+        <w:t xml:space="preserve"> </w:t>
+      </w:r>
+      <m:oMath>
+        <m:sSub>
+          <m:e>
+            <m:r>
+              <m:t>V</m:t>
+            </m:r>
+          </m:e>
+          <m:sub>
+            <m:r>
+              <m:t>s</m:t>
+            </m:r>
+          </m:sub>
+        </m:sSub>
+      </m:oMath>
+      <w:r>
+        <w:t xml:space="preserve"> </w:t>
+      </w:r>
+      <w:r>
+        <w:t xml:space="preserve">is the velcoity effect of Stokes drift due to wave action.</w:t>
+      </w:r>
     </w:p>
     <w:p>
       <w:pPr>

</xml_diff>